<commit_message>
Udapted Reply to Reviewers.
</commit_message>
<xml_diff>
--- a/paper/Reply_to_reviewers.docx
+++ b/paper/Reply_to_reviewers.docx
@@ -1,6 +1,6 @@
 
 <file path=word/document.xml><?xml version="1.0" encoding="utf-8"?>
-<w:document xmlns:wpc="http://schemas.microsoft.com/office/word/2010/wordprocessingCanvas" xmlns:cx="http://schemas.microsoft.com/office/drawing/2014/chartex" xmlns:cx1="http://schemas.microsoft.com/office/drawing/2015/9/8/chartex" xmlns:cx2="http://schemas.microsoft.com/office/drawing/2015/10/21/chartex" xmlns:cx3="http://schemas.microsoft.com/office/drawing/2016/5/9/chartex" xmlns:cx4="http://schemas.microsoft.com/office/drawing/2016/5/10/chartex" xmlns:cx5="http://schemas.microsoft.com/office/drawing/2016/5/11/chartex" xmlns:cx6="http://schemas.microsoft.com/office/drawing/2016/5/12/chartex" xmlns:cx7="http://schemas.microsoft.com/office/drawing/2016/5/13/chartex" xmlns:cx8="http://schemas.microsoft.com/office/drawing/2016/5/14/chartex" xmlns:mc="http://schemas.openxmlformats.org/markup-compatibility/2006" xmlns:aink="http://schemas.microsoft.com/office/drawing/2016/ink" xmlns:am3d="http://schemas.microsoft.com/office/drawing/2017/model3d" xmlns:o="urn:schemas-microsoft-com:office:office" xmlns:r="http://schemas.openxmlformats.org/officeDocument/2006/relationships" xmlns:m="http://schemas.openxmlformats.org/officeDocument/2006/math" xmlns:v="urn:schemas-microsoft-com:vml" xmlns:wp14="http://schemas.microsoft.com/office/word/2010/wordprocessingDrawing" xmlns:wp="http://schemas.openxmlformats.org/drawingml/2006/wordprocessingDrawing" xmlns:w10="urn:schemas-microsoft-com:office:word" xmlns:w="http://schemas.openxmlformats.org/wordprocessingml/2006/main" xmlns:w14="http://schemas.microsoft.com/office/word/2010/wordml" xmlns:w15="http://schemas.microsoft.com/office/word/2012/wordml" xmlns:w16cex="http://schemas.microsoft.com/office/word/2018/wordml/cex" xmlns:w16cid="http://schemas.microsoft.com/office/word/2016/wordml/cid" xmlns:w16="http://schemas.microsoft.com/office/word/2018/wordml" xmlns:w16se="http://schemas.microsoft.com/office/word/2015/wordml/symex" xmlns:wpg="http://schemas.microsoft.com/office/word/2010/wordprocessingGroup" xmlns:wpi="http://schemas.microsoft.com/office/word/2010/wordprocessingInk" xmlns:wne="http://schemas.microsoft.com/office/word/2006/wordml" xmlns:wps="http://schemas.microsoft.com/office/word/2010/wordprocessingShape" mc:Ignorable="w14 w15 w16se w16cid w16 w16cex wp14">
+<w:document xmlns:wpc="http://schemas.microsoft.com/office/word/2010/wordprocessingCanvas" xmlns:cx="http://schemas.microsoft.com/office/drawing/2014/chartex" xmlns:cx1="http://schemas.microsoft.com/office/drawing/2015/9/8/chartex" xmlns:cx2="http://schemas.microsoft.com/office/drawing/2015/10/21/chartex" xmlns:cx3="http://schemas.microsoft.com/office/drawing/2016/5/9/chartex" xmlns:cx4="http://schemas.microsoft.com/office/drawing/2016/5/10/chartex" xmlns:cx5="http://schemas.microsoft.com/office/drawing/2016/5/11/chartex" xmlns:cx6="http://schemas.microsoft.com/office/drawing/2016/5/12/chartex" xmlns:cx7="http://schemas.microsoft.com/office/drawing/2016/5/13/chartex" xmlns:cx8="http://schemas.microsoft.com/office/drawing/2016/5/14/chartex" xmlns:mc="http://schemas.openxmlformats.org/markup-compatibility/2006" xmlns:aink="http://schemas.microsoft.com/office/drawing/2016/ink" xmlns:am3d="http://schemas.microsoft.com/office/drawing/2017/model3d" xmlns:o="urn:schemas-microsoft-com:office:office" xmlns:r="http://schemas.openxmlformats.org/officeDocument/2006/relationships" xmlns:m="http://schemas.openxmlformats.org/officeDocument/2006/math" xmlns:v="urn:schemas-microsoft-com:vml" xmlns:wp14="http://schemas.microsoft.com/office/word/2010/wordprocessingDrawing" xmlns:wp="http://schemas.openxmlformats.org/drawingml/2006/wordprocessingDrawing" xmlns:w10="urn:schemas-microsoft-com:office:word" xmlns:w="http://schemas.openxmlformats.org/wordprocessingml/2006/main" xmlns:w14="http://schemas.microsoft.com/office/word/2010/wordml" xmlns:w15="http://schemas.microsoft.com/office/word/2012/wordml" xmlns:w16cex="http://schemas.microsoft.com/office/word/2018/wordml/cex" xmlns:w16cid="http://schemas.microsoft.com/office/word/2016/wordml/cid" xmlns:w16="http://schemas.microsoft.com/office/word/2018/wordml" xmlns:w16sdtdh="http://schemas.microsoft.com/office/word/2020/wordml/sdtdatahash" xmlns:w16se="http://schemas.microsoft.com/office/word/2015/wordml/symex" xmlns:wpg="http://schemas.microsoft.com/office/word/2010/wordprocessingGroup" xmlns:wpi="http://schemas.microsoft.com/office/word/2010/wordprocessingInk" xmlns:wne="http://schemas.microsoft.com/office/word/2006/wordml" xmlns:wps="http://schemas.microsoft.com/office/word/2010/wordprocessingShape" mc:Ignorable="w14 w15 w16se w16cid w16 w16cex w16sdtdh wp14">
   <w:body>
     <w:p>
       <w:pPr>
@@ -27,6 +27,8 @@
       </w:r>
       <w:r>
         <w:br/>
+      </w:r>
+      <w:r>
         <w:t xml:space="preserve">Summary: The author suggest a combination of semi-automated experimentation and machine learning to optimize RBS sequences in an iterative fashion (design-build-test-learn cycles). </w:t>
       </w:r>
       <w:r>
@@ -34,10 +36,14 @@
       </w:r>
       <w:r>
         <w:br/>
+      </w:r>
+      <w:r>
         <w:t xml:space="preserve">Reviewer: 2 </w:t>
       </w:r>
       <w:r>
         <w:br/>
+      </w:r>
+      <w:r>
         <w:t xml:space="preserve">Summary: The authors provide an approach for ML-guided experimental design of bacterial RBSs, with the aim of improving protein expression. They used Gaussian Process Regression to map genotype (core RBS sequence) to phenotype (translation initiation rate, TIR, measured through GFP fluorescence) and batch Upper Confidence Bound-based approach for generating recommendations of sequence designs to be tested in vivo. Four DBTL cycles, which integrated the ML approach with automation and high-throughput data generation, were performed, with the final one achieving up to 34% higher TIR than the benchmark sequence. </w:t>
       </w:r>
       <w:r>
@@ -45,10 +51,14 @@
       </w:r>
       <w:r>
         <w:br/>
+      </w:r>
+      <w:r>
         <w:t xml:space="preserve">Reviewer: 3 </w:t>
       </w:r>
       <w:r>
         <w:br/>
+      </w:r>
+      <w:r>
         <w:t xml:space="preserve">Summary: The manuscript from Zhang and colleagues describes the application of active learning in order to predict and recommend best RBS sequences for an iterative DBTL cycle. The authors showed that 4 experimental iterations involving a 10% of the full design space was enough in order to identify RBS combinations with high performance. </w:t>
       </w:r>
     </w:p>
@@ -67,21 +77,70 @@
       </w:r>
       <w:r>
         <w:br/>
+      </w:r>
+      <w:r>
         <w:t xml:space="preserve">Reviewer: 1 </w:t>
       </w:r>
       <w:r>
         <w:br/>
+      </w:r>
+      <w:r>
         <w:t xml:space="preserve">Strengths: The work is a combination of previously published tools and methods. It is difficult to point to unique assets and/or new findings/tools/methods. </w:t>
       </w:r>
-      <w:r>
-        <w:br/>
-      </w:r>
-      <w:r>
-        <w:br/>
+    </w:p>
+    <w:p>
+      <w:r>
+        <w:rPr>
+          <w:b/>
+          <w:bCs/>
+        </w:rPr>
+        <w:t xml:space="preserve">NOTE: </w:t>
+      </w:r>
+      <w:r>
+        <w:rPr>
+          <w:b/>
+          <w:bCs/>
+        </w:rPr>
+        <w:t>Pieces are not unique, but put together they are</w:t>
+      </w:r>
+      <w:r>
+        <w:rPr>
+          <w:b/>
+          <w:bCs/>
+        </w:rPr>
+        <w:t>, this plays into this trend (cite a few papers)</w:t>
+      </w:r>
+      <w:r>
+        <w:rPr>
+          <w:b/>
+          <w:bCs/>
+        </w:rPr>
+        <w:t>.</w:t>
+      </w:r>
+      <w:r>
+        <w:rPr>
+          <w:b/>
+          <w:bCs/>
+        </w:rPr>
+        <w:t xml:space="preserve"> We have also received two other positive reviews.</w:t>
+      </w:r>
+      <w:r>
+        <w:rPr>
+          <w:b/>
+          <w:bCs/>
+        </w:rPr>
+        <w:br/>
+      </w:r>
+      <w:r>
+        <w:br/>
+      </w:r>
+      <w:r>
         <w:t xml:space="preserve">Reviewer: 2 </w:t>
       </w:r>
       <w:r>
         <w:br/>
+      </w:r>
+      <w:r>
         <w:t xml:space="preserve">Strengths: This is an important demonstration of the potential that machine learning has as a tool for designing RBSs. The paper is of high quality, technically solid, well written and mostly clear. I believe that the contribution of this work is valuable and is worth being published in Synthetic Biology. </w:t>
       </w:r>
       <w:r>
@@ -89,10 +148,14 @@
       </w:r>
       <w:r>
         <w:br/>
+      </w:r>
+      <w:r>
         <w:t xml:space="preserve">Reviewer: 3 </w:t>
       </w:r>
       <w:r>
         <w:br/>
+      </w:r>
+      <w:r>
         <w:t xml:space="preserve">Strengths: Reading this study is really enjoyable and shows both a machine learning and synthetic biology mind. </w:t>
       </w:r>
       <w:r>
@@ -100,6 +163,8 @@
       </w:r>
       <w:r>
         <w:br/>
+      </w:r>
+      <w:r>
         <w:t xml:space="preserve">Results are positive and convincing, i.e., better RBS were successfully designed through the described approach. </w:t>
       </w:r>
       <w:r>
@@ -107,6 +172,8 @@
       </w:r>
       <w:r>
         <w:br/>
+      </w:r>
+      <w:r>
         <w:t xml:space="preserve">The authors made use of several iterations of a full DBTL cycle in a biofoundry, involving LEARN stages. </w:t>
       </w:r>
       <w:r>
@@ -135,22 +202,52 @@
     <w:p>
       <w:r>
         <w:br/>
+      </w:r>
+      <w:r>
         <w:t xml:space="preserve">Reviewer: 1 </w:t>
       </w:r>
       <w:r>
         <w:br/>
-        <w:t xml:space="preserve">More review: - In general, the descriptions in the manuscript lack critical detail (both for </w:t>
-      </w:r>
-      <w:r>
-        <w:lastRenderedPageBreak/>
-        <w:t xml:space="preserve">experimental and computational works), which makes it impossible to reconstruct or repeat what the authors precisely did. The figure captions are not sufficient to understand the content of the figure (see for instance Fig. S7). The methods section is very much underexplained given the complexity of applied methods (automation etc.). </w:t>
-      </w:r>
-      <w:r>
-        <w:br/>
-      </w:r>
-      <w:r>
-        <w:br/>
-        <w:t xml:space="preserve">- It is unclear why the authors choose very strong RBSs as a design goal. This challenge has been amply solved in prior studies and in most optimization cases (e.g. in metabolic pathway optimization) the goal is certainly not to have the strongest RBSs (here fine tuning is key to avoid metabolic burden). Also the claim that the authors have found RBSs “exceeding the currently known strong RBSs” (quote from abstract) is unjustified and also meaningless to a large degree. RBSs are know to be highly dependent on the context (CDS and upstream 5’-UTR). The authors have at most found RBSs that are very strong in their specific context. A comparison to other studies is questionable, there are simply no strong standard RBSs. A similar argument may be made for the claim that the authors have identified “an extensive and reliable library of novel RBSs“ (p.2, line 42-43): It is unclear what the authors mean by “extensive” and “reliable” here, and what the “novelty” of the RBS is. Designing novel RBS is by no means a challenge or an achievement given the extremely large sequence space (any RBS that is designed at random has an extremely high chance to never have been tested before). </w:t>
+      </w:r>
+      <w:r>
+        <w:t xml:space="preserve">More review: - </w:t>
+      </w:r>
+      <w:commentRangeStart w:id="0"/>
+      <w:r>
+        <w:rPr>
+          <w:highlight w:val="yellow"/>
+        </w:rPr>
+        <w:t>In</w:t>
+      </w:r>
+      <w:commentRangeEnd w:id="0"/>
+      <w:r>
+        <w:commentReference w:id="0"/>
+      </w:r>
+      <w:r>
+        <w:rPr>
+          <w:highlight w:val="yellow"/>
+        </w:rPr>
+        <w:t xml:space="preserve"> general, the descriptions in the manuscript lack critical detail (both for experimental and computational works), which makes it impossible to reconstruct or repeat what the authors precisely did.</w:t>
+      </w:r>
+      <w:r>
+        <w:t xml:space="preserve"> The figure captions are not sufficient to understand the content of the figure (see for instance Fig. S7). The methods section is very much underexplained given the complexity of applied methods (automation etc.). </w:t>
+      </w:r>
+      <w:r>
+        <w:br/>
+      </w:r>
+      <w:r>
+        <w:br/>
+      </w:r>
+      <w:r>
+        <w:t xml:space="preserve">- It is unclear why the authors choose very strong RBSs as a design goal. This challenge has been amply solved in prior studies and in most optimization cases (e.g. in metabolic pathway optimization) the goal is certainly not to have the strongest RBSs (here fine tuning is key to avoid metabolic burden). Also the claim that the authors have found RBSs “exceeding the currently known strong RBSs” (quote from abstract) is unjustified and also meaningless to a large degree. RBSs are </w:t>
+      </w:r>
+      <w:proofErr w:type="spellStart"/>
+      <w:r>
+        <w:t>know</w:t>
+      </w:r>
+      <w:proofErr w:type="spellEnd"/>
+      <w:r>
+        <w:t xml:space="preserve"> to be highly dependent on the context (CDS and upstream 5’-UTR). The authors have at most found RBSs that are very strong in their specific context. A comparison to other studies is questionable, there are simply no strong standard RBSs. A similar argument may be made for the claim that the authors have identified “an extensive and reliable library of novel RBSs“ (p.2, line 42-43): It is unclear what the authors mean by “extensive” and “reliable” here, and what the “novelty” of the RBS is. Designing novel RBS is by no means a challenge or an achievement given the extremely large sequence space (any RBS that is designed at random has an extremely high chance to never have been tested before). </w:t>
       </w:r>
     </w:p>
     <w:p>
@@ -165,7 +262,15 @@
           <w:b/>
           <w:bCs/>
         </w:rPr>
-        <w:t>Due to the complex nature of this comment</w:t>
+        <w:t xml:space="preserve">Due to the </w:t>
+      </w:r>
+      <w:commentRangeStart w:id="1"/>
+      <w:r>
+        <w:rPr>
+          <w:b/>
+          <w:bCs/>
+        </w:rPr>
+        <w:t>complex nature of this comment</w:t>
       </w:r>
       <w:r>
         <w:rPr>
@@ -186,7 +291,21 @@
           <w:b/>
           <w:bCs/>
         </w:rPr>
-        <w:t xml:space="preserve"> into points addressing specific questions:</w:t>
+        <w:t xml:space="preserve"> into points addressing specific questions</w:t>
+      </w:r>
+      <w:commentRangeEnd w:id="1"/>
+      <w:r>
+        <w:rPr>
+          <w:rStyle w:val="CommentReference"/>
+        </w:rPr>
+        <w:commentReference w:id="1"/>
+      </w:r>
+      <w:r>
+        <w:rPr>
+          <w:b/>
+          <w:bCs/>
+        </w:rPr>
+        <w:t>:</w:t>
       </w:r>
     </w:p>
     <w:p>
@@ -215,7 +334,15 @@
           <w:b/>
           <w:bCs/>
         </w:rPr>
-        <w:t xml:space="preserve">maximising the TIR as our design goal to showcase how the exploitative nature of the Bandits algorithm can be used to optimise </w:t>
+        <w:t xml:space="preserve">maximising </w:t>
+      </w:r>
+      <w:commentRangeStart w:id="2"/>
+      <w:r>
+        <w:rPr>
+          <w:b/>
+          <w:bCs/>
+        </w:rPr>
+        <w:t xml:space="preserve">the TIR as our design goal to showcase how the exploitative nature of the Bandits algorithm can be used to optimise </w:t>
       </w:r>
       <w:r>
         <w:rPr>
@@ -224,6 +351,13 @@
         </w:rPr>
         <w:t xml:space="preserve">a specific </w:t>
       </w:r>
+      <w:commentRangeEnd w:id="2"/>
+      <w:r>
+        <w:rPr>
+          <w:rStyle w:val="CommentReference"/>
+        </w:rPr>
+        <w:commentReference w:id="2"/>
+      </w:r>
       <w:r>
         <w:rPr>
           <w:b/>
@@ -236,7 +370,21 @@
           <w:b/>
           <w:bCs/>
         </w:rPr>
-        <w:t xml:space="preserve">genetic part, in our case that was TIR of the RBS. </w:t>
+        <w:t xml:space="preserve">genetic part, in our case that was </w:t>
+      </w:r>
+      <w:r>
+        <w:rPr>
+          <w:b/>
+          <w:bCs/>
+        </w:rPr>
+        <w:t xml:space="preserve">the </w:t>
+      </w:r>
+      <w:r>
+        <w:rPr>
+          <w:b/>
+          <w:bCs/>
+        </w:rPr>
+        <w:t xml:space="preserve">TIR of the RBS. </w:t>
       </w:r>
       <w:r>
         <w:rPr>
@@ -337,7 +485,23 @@
           <w:b/>
           <w:bCs/>
         </w:rPr>
-        <w:t xml:space="preserve">In this study we strived to create easily reproducible conditions, which have been commonly used to study and characterizea number of types of genetic elements, </w:t>
+        <w:t xml:space="preserve">In this study we strived to create easily reproducible conditions, which have been commonly used to study and </w:t>
+      </w:r>
+      <w:proofErr w:type="spellStart"/>
+      <w:r>
+        <w:rPr>
+          <w:b/>
+          <w:bCs/>
+        </w:rPr>
+        <w:t>characterizea</w:t>
+      </w:r>
+      <w:proofErr w:type="spellEnd"/>
+      <w:r>
+        <w:rPr>
+          <w:b/>
+          <w:bCs/>
+        </w:rPr>
+        <w:t xml:space="preserve"> number of types of genetic elements, </w:t>
       </w:r>
       <w:r>
         <w:rPr>
@@ -379,7 +543,23 @@
           <w:b/>
           <w:bCs/>
         </w:rPr>
-        <w:t xml:space="preserve"> sequence is known to have a very high TIR and is present in the pBb series of plasmids</w:t>
+        <w:t xml:space="preserve"> sequence is known to have a very high TIR and is present in the </w:t>
+      </w:r>
+      <w:proofErr w:type="spellStart"/>
+      <w:r>
+        <w:rPr>
+          <w:b/>
+          <w:bCs/>
+        </w:rPr>
+        <w:t>pBb</w:t>
+      </w:r>
+      <w:proofErr w:type="spellEnd"/>
+      <w:r>
+        <w:rPr>
+          <w:b/>
+          <w:bCs/>
+        </w:rPr>
+        <w:t xml:space="preserve"> series of plasmids</w:t>
       </w:r>
       <w:r>
         <w:rPr>
@@ -428,7 +608,23 @@
           <w:b/>
           <w:bCs/>
         </w:rPr>
-        <w:t xml:space="preserve"> similar context (expressing fluorescent protein) and is present in the pBb series of plasmids</w:t>
+        <w:t xml:space="preserve"> similar context (expressing fluorescent protein) and is present in the </w:t>
+      </w:r>
+      <w:proofErr w:type="spellStart"/>
+      <w:r>
+        <w:rPr>
+          <w:b/>
+          <w:bCs/>
+        </w:rPr>
+        <w:t>pBb</w:t>
+      </w:r>
+      <w:proofErr w:type="spellEnd"/>
+      <w:r>
+        <w:rPr>
+          <w:b/>
+          <w:bCs/>
+        </w:rPr>
+        <w:t xml:space="preserve"> series of plasmids</w:t>
       </w:r>
       <w:r>
         <w:rPr>
@@ -485,7 +681,23 @@
           <w:b/>
           <w:bCs/>
         </w:rPr>
-        <w:t xml:space="preserve">In contrast, our library has been created using standarised automated methods which contributed to </w:t>
+        <w:t xml:space="preserve">In contrast, our library has been created using </w:t>
+      </w:r>
+      <w:proofErr w:type="spellStart"/>
+      <w:r>
+        <w:rPr>
+          <w:b/>
+          <w:bCs/>
+        </w:rPr>
+        <w:t>standarised</w:t>
+      </w:r>
+      <w:proofErr w:type="spellEnd"/>
+      <w:r>
+        <w:rPr>
+          <w:b/>
+          <w:bCs/>
+        </w:rPr>
+        <w:t xml:space="preserve"> automated methods which contributed to </w:t>
       </w:r>
       <w:r>
         <w:rPr>
@@ -592,7 +804,6 @@
           <w:b/>
           <w:bCs/>
         </w:rPr>
-        <w:lastRenderedPageBreak/>
         <w:t xml:space="preserve">d) </w:t>
       </w:r>
       <w:r>
@@ -653,7 +864,17 @@
       </w:r>
       <w:r>
         <w:br/>
-        <w:t xml:space="preserve">- the “benchmark RBS” that is used/treated as a standard for very strong RBSs is found also for instance in the pET plasmid series. This RBS may in many cases be quite strong, but its use as a benchmark for very strong RBSs is questionable due to context dependence. It is by no means a surprise or a significant achievement that the authors find stronger sequences than this one amongst 450 tested sequences. </w:t>
+      </w:r>
+      <w:r>
+        <w:t xml:space="preserve">- the “benchmark RBS” that is used/treated as a standard for very strong RBSs is found also for instance in the </w:t>
+      </w:r>
+      <w:proofErr w:type="spellStart"/>
+      <w:r>
+        <w:t>pET</w:t>
+      </w:r>
+      <w:proofErr w:type="spellEnd"/>
+      <w:r>
+        <w:t xml:space="preserve"> plasmid series. This RBS may in many cases be quite strong, but its use as a benchmark for very strong RBSs is questionable due to context dependence. It is by no means a surprise or a significant achievement that the authors find stronger sequences than this one amongst 450 tested sequences. </w:t>
       </w:r>
     </w:p>
     <w:p>
@@ -682,7 +903,738 @@
           <w:b/>
           <w:bCs/>
         </w:rPr>
-        <w:t>by some kind of sequence randomi</w:t>
+        <w:t xml:space="preserve">by some kind of sequence randomisation. Out of these randomised sequences, </w:t>
+      </w:r>
+      <w:r>
+        <w:rPr>
+          <w:b/>
+          <w:bCs/>
+        </w:rPr>
+        <w:t xml:space="preserve">only a few got close to </w:t>
+      </w:r>
+      <w:r>
+        <w:rPr>
+          <w:b/>
+          <w:bCs/>
+        </w:rPr>
+        <w:t xml:space="preserve">benchmark sequences TIR and were still 20% weaker than </w:t>
+      </w:r>
+      <w:r>
+        <w:rPr>
+          <w:b/>
+          <w:bCs/>
+        </w:rPr>
+        <w:t>it is</w:t>
+      </w:r>
+      <w:r>
+        <w:rPr>
+          <w:b/>
+          <w:bCs/>
+        </w:rPr>
+        <w:t xml:space="preserve"> (Figure 2)</w:t>
+      </w:r>
+      <w:r>
+        <w:rPr>
+          <w:b/>
+          <w:bCs/>
+        </w:rPr>
+        <w:t xml:space="preserve">. In fact, </w:t>
+      </w:r>
+      <w:r>
+        <w:rPr>
+          <w:b/>
+          <w:bCs/>
+          <w:highlight w:val="yellow"/>
+        </w:rPr>
+        <w:t xml:space="preserve">these 80% TIR ratio </w:t>
+      </w:r>
+      <w:commentRangeStart w:id="3"/>
+      <w:r>
+        <w:rPr>
+          <w:b/>
+          <w:bCs/>
+          <w:highlight w:val="yellow"/>
+        </w:rPr>
+        <w:t>sequences</w:t>
+      </w:r>
+      <w:commentRangeEnd w:id="3"/>
+      <w:r>
+        <w:commentReference w:id="3"/>
+      </w:r>
+      <w:r>
+        <w:rPr>
+          <w:b/>
+          <w:bCs/>
+        </w:rPr>
+        <w:t xml:space="preserve"> </w:t>
+      </w:r>
+      <w:r>
+        <w:rPr>
+          <w:b/>
+          <w:bCs/>
+        </w:rPr>
+        <w:t>were created by randomizing the sequence outside of the core RBS region, which we</w:t>
+      </w:r>
+      <w:r>
+        <w:rPr>
+          <w:b/>
+          <w:bCs/>
+        </w:rPr>
+        <w:t>re</w:t>
+      </w:r>
+      <w:r>
+        <w:rPr>
+          <w:b/>
+          <w:bCs/>
+        </w:rPr>
+        <w:t xml:space="preserve"> </w:t>
+      </w:r>
+      <w:r>
+        <w:rPr>
+          <w:b/>
+          <w:bCs/>
+        </w:rPr>
+        <w:t>statistically shown not to be significantly impactful on the TIR</w:t>
+      </w:r>
+      <w:commentRangeStart w:id="4"/>
+      <w:r>
+        <w:rPr>
+          <w:b/>
+          <w:bCs/>
+        </w:rPr>
+        <w:t>.</w:t>
+      </w:r>
+      <w:commentRangeEnd w:id="4"/>
+      <w:r>
+        <w:commentReference w:id="4"/>
+      </w:r>
+      <w:r>
+        <w:rPr>
+          <w:b/>
+          <w:bCs/>
+        </w:rPr>
+        <w:t xml:space="preserve"> </w:t>
+      </w:r>
+      <w:r>
+        <w:rPr>
+          <w:b/>
+          <w:bCs/>
+        </w:rPr>
+        <w:t>More representative would be sequences from other random groups, from</w:t>
+      </w:r>
+      <w:r>
+        <w:rPr>
+          <w:b/>
+          <w:bCs/>
+        </w:rPr>
+        <w:t xml:space="preserve"> which the best one achieved only about 65%</w:t>
+      </w:r>
+      <w:r>
+        <w:t xml:space="preserve"> </w:t>
+      </w:r>
+      <w:r>
+        <w:rPr>
+          <w:b/>
+          <w:bCs/>
+        </w:rPr>
+        <w:t xml:space="preserve">of benchmark TIR. Contrasted with this, </w:t>
+      </w:r>
+      <w:r>
+        <w:rPr>
+          <w:b/>
+          <w:bCs/>
+        </w:rPr>
+        <w:t>non-randomized, bandit driven design batch shown much better results</w:t>
+      </w:r>
+      <w:r>
+        <w:rPr>
+          <w:b/>
+          <w:bCs/>
+        </w:rPr>
+        <w:t xml:space="preserve">, with RBSs getting close to benchmark performance </w:t>
+      </w:r>
+      <w:r>
+        <w:rPr>
+          <w:b/>
+          <w:bCs/>
+        </w:rPr>
+        <w:t>and even exceeding it. The authors believe that this is evidence enough</w:t>
+      </w:r>
+      <w:r>
+        <w:rPr>
+          <w:b/>
+          <w:bCs/>
+        </w:rPr>
+        <w:t xml:space="preserve"> of finding </w:t>
+      </w:r>
+      <w:r>
+        <w:rPr>
+          <w:b/>
+          <w:bCs/>
+        </w:rPr>
+        <w:t xml:space="preserve">RBS stronger than our benchmark (which, as stated before, is known to be strong in similar </w:t>
+      </w:r>
+      <w:r>
+        <w:rPr>
+          <w:b/>
+          <w:bCs/>
+        </w:rPr>
+        <w:t>context) to be a significant  achievement</w:t>
+      </w:r>
+      <w:r>
+        <w:rPr>
+          <w:b/>
+          <w:bCs/>
+        </w:rPr>
+        <w:t xml:space="preserve"> (contrasted with simply randomly mutating the sequence)</w:t>
+      </w:r>
+      <w:r>
+        <w:rPr>
+          <w:b/>
+          <w:bCs/>
+        </w:rPr>
+        <w:t>, but definitely not a surprise – the goal of this work was to shown that this is achievable using ML</w:t>
+      </w:r>
+      <w:r>
+        <w:rPr>
+          <w:b/>
+          <w:bCs/>
+        </w:rPr>
+        <w:t>.</w:t>
+      </w:r>
+      <w:commentRangeStart w:id="5"/>
+      <w:commentRangeEnd w:id="5"/>
+      <w:r>
+        <w:commentReference w:id="5"/>
+      </w:r>
+    </w:p>
+    <w:p>
+      <w:pPr>
+        <w:rPr>
+          <w:b/>
+          <w:bCs/>
+        </w:rPr>
+      </w:pPr>
+      <w:r>
+        <w:rPr>
+          <w:b/>
+          <w:bCs/>
+        </w:rPr>
+        <w:t xml:space="preserve">To </w:t>
+      </w:r>
+      <w:r>
+        <w:rPr>
+          <w:b/>
+          <w:bCs/>
+        </w:rPr>
+        <w:t>point this fact to the readers, we have added this sentence at the end of the paragraph describing our results for random</w:t>
+      </w:r>
+      <w:r>
+        <w:rPr>
+          <w:b/>
+          <w:bCs/>
+        </w:rPr>
+        <w:t>ly generated sequences:</w:t>
+      </w:r>
+    </w:p>
+    <w:p>
+      <w:r>
+        <w:rPr>
+          <w:b/>
+          <w:bCs/>
+        </w:rPr>
+        <w:t>“</w:t>
+      </w:r>
+      <w:r>
+        <w:rPr>
+          <w:b/>
+          <w:bCs/>
+        </w:rPr>
+        <w:t>These results show that it is hard to generate a strong RBS sequence by random mutations, when the tested data set is relatively small.</w:t>
+      </w:r>
+      <w:r>
+        <w:rPr>
+          <w:b/>
+          <w:bCs/>
+        </w:rPr>
+        <w:t>”</w:t>
+      </w:r>
+      <w:r>
+        <w:br/>
+      </w:r>
+      <w:r>
+        <w:br/>
+      </w:r>
+      <w:r>
+        <w:t xml:space="preserve">-  Testing “just” 450 different variants to obtain strong RBSs seems like a lot of effort, especially in view of the fact that there are many predictions algorithms around for RBSs that can be used to design RBSs with quite high confidence. If that goal was to simply increase/maximize the expression level, one could also simply swap the promoter from </w:t>
+      </w:r>
+      <w:proofErr w:type="spellStart"/>
+      <w:r>
+        <w:t>pLac</w:t>
+      </w:r>
+      <w:proofErr w:type="spellEnd"/>
+      <w:r>
+        <w:t xml:space="preserve"> to pT7, which is much stronger, or by changing the copy number of the used plasmid (unfortunately there is no reference for the plasmid “pBbB6c-GFP” the authors used in this study, but it seems to be a low copy plasmid originally from the </w:t>
+      </w:r>
+      <w:proofErr w:type="spellStart"/>
+      <w:r>
+        <w:t>Keasling</w:t>
+      </w:r>
+      <w:proofErr w:type="spellEnd"/>
+      <w:r>
+        <w:t xml:space="preserve"> lab). </w:t>
+      </w:r>
+    </w:p>
+    <w:p>
+      <w:pPr>
+        <w:rPr>
+          <w:b/>
+          <w:bCs/>
+        </w:rPr>
+      </w:pPr>
+      <w:r>
+        <w:rPr>
+          <w:b/>
+          <w:bCs/>
+        </w:rPr>
+        <w:t xml:space="preserve">The authors, </w:t>
+      </w:r>
+      <w:r>
+        <w:rPr>
+          <w:b/>
+          <w:bCs/>
+        </w:rPr>
+        <w:t>in</w:t>
+      </w:r>
+      <w:r>
+        <w:rPr>
+          <w:b/>
+          <w:bCs/>
+        </w:rPr>
+        <w:t xml:space="preserve"> their own and others experience</w:t>
+      </w:r>
+      <w:r>
+        <w:rPr>
+          <w:b/>
+          <w:bCs/>
+        </w:rPr>
+        <w:t xml:space="preserve">, did not find the currently available </w:t>
+      </w:r>
+      <w:r>
+        <w:rPr>
+          <w:b/>
+          <w:bCs/>
+        </w:rPr>
+        <w:t xml:space="preserve">algorithms to be reliable RBS designers. This is also exemplified by the fact that </w:t>
+      </w:r>
+      <w:r>
+        <w:rPr>
+          <w:b/>
+          <w:bCs/>
+        </w:rPr>
+        <w:t xml:space="preserve">there is still no “state-of-the-art” algorithm for RBS design that is </w:t>
+      </w:r>
+      <w:r>
+        <w:rPr>
+          <w:b/>
+          <w:bCs/>
+        </w:rPr>
+        <w:t xml:space="preserve">commonly </w:t>
+      </w:r>
+      <w:r>
+        <w:rPr>
+          <w:b/>
+          <w:bCs/>
+        </w:rPr>
+        <w:t>used by the synthetic biology (and wider) community.</w:t>
+      </w:r>
+    </w:p>
+    <w:p>
+      <w:pPr>
+        <w:rPr>
+          <w:b/>
+          <w:bCs/>
+        </w:rPr>
+      </w:pPr>
+      <w:r>
+        <w:rPr>
+          <w:b/>
+          <w:bCs/>
+        </w:rPr>
+        <w:t xml:space="preserve">The authors do agree with the comment that if the goal of the work was simply to maximise the expression level, it would be easier to simply </w:t>
+      </w:r>
+      <w:r>
+        <w:rPr>
+          <w:b/>
+          <w:bCs/>
+        </w:rPr>
+        <w:t xml:space="preserve">swap the promoter. However, this was not the goal of this work. Instead, this </w:t>
+      </w:r>
+      <w:r>
+        <w:rPr>
+          <w:b/>
+          <w:bCs/>
+        </w:rPr>
+        <w:t xml:space="preserve">goal was to show how machine learning can be paired together with </w:t>
+      </w:r>
+      <w:r>
+        <w:rPr>
+          <w:b/>
+          <w:bCs/>
+        </w:rPr>
+        <w:t xml:space="preserve">automated, high-throughput laboratory methods </w:t>
+      </w:r>
+      <w:r>
+        <w:rPr>
+          <w:b/>
+          <w:bCs/>
+        </w:rPr>
+        <w:t>to design RBS</w:t>
+      </w:r>
+      <w:r>
+        <w:rPr>
+          <w:b/>
+          <w:bCs/>
+        </w:rPr>
+        <w:t>, in this</w:t>
+      </w:r>
+      <w:r>
+        <w:rPr>
+          <w:b/>
+          <w:bCs/>
+        </w:rPr>
+        <w:t xml:space="preserve"> case</w:t>
+      </w:r>
+      <w:r>
+        <w:rPr>
+          <w:b/>
+          <w:bCs/>
+        </w:rPr>
+        <w:t xml:space="preserve"> by maximising it, but </w:t>
+      </w:r>
+      <w:r>
+        <w:rPr>
+          <w:b/>
+          <w:bCs/>
+        </w:rPr>
+        <w:t xml:space="preserve">the exact design goal </w:t>
+      </w:r>
+      <w:r>
+        <w:rPr>
+          <w:b/>
+          <w:bCs/>
+        </w:rPr>
+        <w:t xml:space="preserve">can be modified by subsequent users as described in </w:t>
+      </w:r>
+      <w:commentRangeStart w:id="6"/>
+      <w:r>
+        <w:rPr>
+          <w:b/>
+          <w:bCs/>
+        </w:rPr>
+        <w:t>previous</w:t>
+      </w:r>
+      <w:commentRangeEnd w:id="6"/>
+      <w:r>
+        <w:rPr>
+          <w:rStyle w:val="CommentReference"/>
+        </w:rPr>
+        <w:commentReference w:id="6"/>
+      </w:r>
+      <w:r>
+        <w:rPr>
+          <w:b/>
+          <w:bCs/>
+        </w:rPr>
+        <w:t xml:space="preserve"> answer.</w:t>
+      </w:r>
+    </w:p>
+    <w:p>
+      <w:r>
+        <w:rPr>
+          <w:b/>
+          <w:bCs/>
+        </w:rPr>
+        <w:t>Finally, t</w:t>
+      </w:r>
+      <w:r>
+        <w:rPr>
+          <w:b/>
+          <w:bCs/>
+        </w:rPr>
+        <w:t xml:space="preserve">he authors did reference the plasmid </w:t>
+      </w:r>
+      <w:r>
+        <w:rPr>
+          <w:b/>
+          <w:bCs/>
+        </w:rPr>
+        <w:t xml:space="preserve">in the last paragraph of the </w:t>
+      </w:r>
+      <w:r>
+        <w:rPr>
+          <w:b/>
+          <w:bCs/>
+        </w:rPr>
+        <w:t>“The experimental workflow” subsection.</w:t>
+      </w:r>
+      <w:r>
+        <w:br/>
+      </w:r>
+      <w:r>
+        <w:br/>
+      </w:r>
+      <w:r>
+        <w:t xml:space="preserve">- the two sequences that are stronger than the “benchmark” are only measured in a single replicate; given typical standard deviations in such experiments (compare also the experimental error for the “benchmark” in SI Fig. S2), it is at least questionable whether the small TIR increases for these two sequences (claimed 34% and 15%) are statistically solid. </w:t>
+      </w:r>
+    </w:p>
+    <w:p>
+      <w:pPr>
+        <w:rPr>
+          <w:b/>
+          <w:bCs/>
+        </w:rPr>
+      </w:pPr>
+      <w:r>
+        <w:rPr>
+          <w:b/>
+          <w:bCs/>
+        </w:rPr>
+        <w:t xml:space="preserve">The </w:t>
+      </w:r>
+      <w:r>
+        <w:rPr>
+          <w:b/>
+          <w:bCs/>
+        </w:rPr>
+        <w:t>r</w:t>
+      </w:r>
+      <w:commentRangeStart w:id="7"/>
+      <w:r>
+        <w:rPr>
+          <w:b/>
+          <w:bCs/>
+        </w:rPr>
+        <w:t>eferenced sequences</w:t>
+      </w:r>
+      <w:commentRangeEnd w:id="7"/>
+      <w:r>
+        <w:rPr>
+          <w:rStyle w:val="CommentReference"/>
+        </w:rPr>
+        <w:commentReference w:id="7"/>
+      </w:r>
+      <w:r>
+        <w:rPr>
+          <w:b/>
+          <w:bCs/>
+        </w:rPr>
+        <w:t xml:space="preserve"> have been tested in 6 replicates, not a single one</w:t>
+      </w:r>
+      <w:r>
+        <w:rPr>
+          <w:b/>
+          <w:bCs/>
+        </w:rPr>
+        <w:t>,</w:t>
+      </w:r>
+      <w:r>
+        <w:rPr>
+          <w:b/>
+          <w:bCs/>
+        </w:rPr>
+        <w:t xml:space="preserve"> as described in the methods section</w:t>
+      </w:r>
+      <w:r>
+        <w:rPr>
+          <w:b/>
+          <w:bCs/>
+        </w:rPr>
+        <w:t xml:space="preserve">. The raw results for the 134% RBS can be found at row </w:t>
+      </w:r>
+      <w:r>
+        <w:rPr>
+          <w:b/>
+          <w:bCs/>
+        </w:rPr>
+        <w:t>364 and for the</w:t>
+      </w:r>
+      <w:r>
+        <w:rPr>
+          <w:b/>
+          <w:bCs/>
+        </w:rPr>
+        <w:t xml:space="preserve"> 115% RBS at</w:t>
+      </w:r>
+      <w:r>
+        <w:rPr>
+          <w:b/>
+          <w:bCs/>
+        </w:rPr>
+        <w:t xml:space="preserve"> row </w:t>
+      </w:r>
+      <w:r>
+        <w:rPr>
+          <w:b/>
+          <w:bCs/>
+        </w:rPr>
+        <w:t xml:space="preserve">368 </w:t>
+      </w:r>
+      <w:r>
+        <w:rPr>
+          <w:b/>
+          <w:bCs/>
+        </w:rPr>
+        <w:t xml:space="preserve">of the Results_Masterfile.xlsx file </w:t>
+      </w:r>
+      <w:r>
+        <w:rPr>
+          <w:b/>
+          <w:bCs/>
+        </w:rPr>
+        <w:t xml:space="preserve">found in our </w:t>
+      </w:r>
+      <w:r>
+        <w:rPr>
+          <w:b/>
+          <w:bCs/>
+        </w:rPr>
+        <w:t>supplementary file Code.zip\</w:t>
+      </w:r>
+      <w:proofErr w:type="spellStart"/>
+      <w:r>
+        <w:rPr>
+          <w:b/>
+          <w:bCs/>
+        </w:rPr>
+        <w:t>synbio_rbs</w:t>
+      </w:r>
+      <w:proofErr w:type="spellEnd"/>
+      <w:r>
+        <w:rPr>
+          <w:b/>
+          <w:bCs/>
+        </w:rPr>
+        <w:t xml:space="preserve">\data . </w:t>
+      </w:r>
+      <w:r>
+        <w:rPr>
+          <w:b/>
+          <w:bCs/>
+        </w:rPr>
+        <w:t>Coefficients of variation (mean/standard variation)</w:t>
+      </w:r>
+      <w:r>
+        <w:rPr>
+          <w:b/>
+          <w:bCs/>
+        </w:rPr>
+        <w:t xml:space="preserve"> for these two RBS</w:t>
+      </w:r>
+      <w:r>
+        <w:rPr>
+          <w:b/>
+          <w:bCs/>
+        </w:rPr>
+        <w:t xml:space="preserve">s are </w:t>
+      </w:r>
+      <w:r>
+        <w:rPr>
+          <w:b/>
+          <w:bCs/>
+        </w:rPr>
+        <w:t>7.1% and 6.1% respectively</w:t>
+      </w:r>
+      <w:r>
+        <w:rPr>
+          <w:b/>
+          <w:bCs/>
+        </w:rPr>
+        <w:t xml:space="preserve">, which we would describe as very low for biological samples </w:t>
+      </w:r>
+      <w:r>
+        <w:rPr>
+          <w:b/>
+          <w:bCs/>
+        </w:rPr>
+        <w:t>.</w:t>
+      </w:r>
+    </w:p>
+    <w:p>
+      <w:pPr>
+        <w:rPr>
+          <w:highlight w:val="yellow"/>
+        </w:rPr>
+      </w:pPr>
+      <w:r>
+        <w:br/>
+      </w:r>
+      <w:r>
+        <w:t xml:space="preserve">- In practical terms, </w:t>
+      </w:r>
+      <w:r>
+        <w:rPr>
+          <w:highlight w:val="yellow"/>
+        </w:rPr>
+        <w:t>it would have been more helpful to focus on how well the generated models predict the entire range of RBS strengths (from weak to strong)</w:t>
+      </w:r>
+      <w:r>
+        <w:t xml:space="preserve">. </w:t>
+      </w:r>
+      <w:commentRangeStart w:id="8"/>
+      <w:r>
+        <w:t>T</w:t>
+      </w:r>
+      <w:r>
+        <w:rPr>
+          <w:highlight w:val="yellow"/>
+        </w:rPr>
+        <w:t xml:space="preserve">he R^2 values reached </w:t>
+      </w:r>
+      <w:commentRangeEnd w:id="8"/>
+      <w:r>
+        <w:rPr>
+          <w:rStyle w:val="CommentReference"/>
+        </w:rPr>
+        <w:commentReference w:id="8"/>
+      </w:r>
+      <w:r>
+        <w:rPr>
+          <w:highlight w:val="yellow"/>
+        </w:rPr>
+        <w:t>in this study are significantly worse than in comparable studies which reach 0.8 and beyond (as the authors correctly mention).</w:t>
+      </w:r>
+      <w:r>
+        <w:t xml:space="preserve"> </w:t>
+      </w:r>
+    </w:p>
+    <w:p>
+      <w:pPr>
+        <w:rPr>
+          <w:b/>
+          <w:bCs/>
+        </w:rPr>
+      </w:pPr>
+      <w:r>
+        <w:rPr>
+          <w:b/>
+          <w:bCs/>
+        </w:rPr>
+        <w:t xml:space="preserve">The authors agree with this sentiment. </w:t>
+      </w:r>
+      <w:r>
+        <w:rPr>
+          <w:b/>
+          <w:bCs/>
+        </w:rPr>
+        <w:t xml:space="preserve">We have addressed </w:t>
+      </w:r>
+      <w:r>
+        <w:rPr>
+          <w:b/>
+          <w:bCs/>
+        </w:rPr>
+        <w:t>one of the main reason</w:t>
       </w:r>
       <w:r>
         <w:rPr>
@@ -696,636 +1648,81 @@
           <w:b/>
           <w:bCs/>
         </w:rPr>
-        <w:t>ation</w:t>
-      </w:r>
-      <w:r>
-        <w:rPr>
-          <w:b/>
-          <w:bCs/>
-        </w:rPr>
-        <w:t xml:space="preserve">. Out of these randomised sequences, </w:t>
-      </w:r>
-      <w:r>
-        <w:rPr>
-          <w:b/>
-          <w:bCs/>
-        </w:rPr>
-        <w:t xml:space="preserve">only a few got close to </w:t>
-      </w:r>
-      <w:r>
-        <w:rPr>
-          <w:b/>
-          <w:bCs/>
-        </w:rPr>
-        <w:t xml:space="preserve">benchmark sequences TIR and were still 20% weaker than </w:t>
-      </w:r>
-      <w:r>
-        <w:rPr>
-          <w:b/>
-          <w:bCs/>
-        </w:rPr>
-        <w:t>it is</w:t>
-      </w:r>
-      <w:r>
-        <w:rPr>
-          <w:b/>
-          <w:bCs/>
-        </w:rPr>
-        <w:t xml:space="preserve"> (Figure 2)</w:t>
-      </w:r>
-      <w:r>
-        <w:rPr>
-          <w:b/>
-          <w:bCs/>
-        </w:rPr>
-        <w:t xml:space="preserve">. In fact, these 80% TIR ratio sequences </w:t>
-      </w:r>
-      <w:r>
-        <w:rPr>
-          <w:b/>
-          <w:bCs/>
-        </w:rPr>
-        <w:t xml:space="preserve">were created by randomizing the sequence outside of the core RBS region, which we </w:t>
-      </w:r>
-      <w:r>
-        <w:rPr>
-          <w:b/>
-          <w:bCs/>
-        </w:rPr>
-        <w:t>statistically shown not to be significantly impactful on the TIR.</w:t>
-      </w:r>
-      <w:r>
-        <w:rPr>
-          <w:b/>
-          <w:bCs/>
-        </w:rPr>
-        <w:t xml:space="preserve"> </w:t>
-      </w:r>
-      <w:r>
-        <w:rPr>
-          <w:b/>
-          <w:bCs/>
-        </w:rPr>
-        <w:t>More representative would be sequences from other random groups, from</w:t>
-      </w:r>
-      <w:r>
-        <w:rPr>
-          <w:b/>
-          <w:bCs/>
-        </w:rPr>
-        <w:t xml:space="preserve"> which the best one achieved only about 65%</w:t>
-      </w:r>
-      <w:r>
-        <w:t xml:space="preserve"> </w:t>
-      </w:r>
-      <w:r>
-        <w:rPr>
-          <w:b/>
-          <w:bCs/>
-        </w:rPr>
-        <w:t xml:space="preserve">of benchmark TIR. Contrasted with this, </w:t>
-      </w:r>
-      <w:r>
-        <w:rPr>
-          <w:b/>
-          <w:bCs/>
-        </w:rPr>
-        <w:t>non-randomized, bandit driven design batch shown much better results</w:t>
-      </w:r>
-      <w:r>
-        <w:rPr>
-          <w:b/>
-          <w:bCs/>
-        </w:rPr>
-        <w:t xml:space="preserve">, with RBSs getting close to benchmark performance </w:t>
-      </w:r>
-      <w:r>
-        <w:rPr>
-          <w:b/>
-          <w:bCs/>
-        </w:rPr>
-        <w:t>and even exceeding it. The authors believe that this is evidence enough</w:t>
-      </w:r>
-      <w:r>
-        <w:rPr>
-          <w:b/>
-          <w:bCs/>
-        </w:rPr>
-        <w:t xml:space="preserve"> of finding </w:t>
-      </w:r>
-      <w:r>
-        <w:rPr>
-          <w:b/>
-          <w:bCs/>
-        </w:rPr>
-        <w:t xml:space="preserve">RBS stronger than our benchmark (which, as stated before, is known to be strong in similar </w:t>
-      </w:r>
-      <w:r>
-        <w:rPr>
-          <w:b/>
-          <w:bCs/>
-        </w:rPr>
-        <w:t>context) to be a significant  achievement</w:t>
-      </w:r>
-      <w:r>
-        <w:rPr>
-          <w:b/>
-          <w:bCs/>
-        </w:rPr>
-        <w:t xml:space="preserve"> (contrasted with simply randomly mutating the sequence)</w:t>
-      </w:r>
-      <w:r>
-        <w:rPr>
-          <w:b/>
-          <w:bCs/>
-        </w:rPr>
-        <w:t>, but definitely not a surprise – the goal of this work was to shown that this is achievable using ML</w:t>
-      </w:r>
-      <w:r>
-        <w:rPr>
-          <w:b/>
-          <w:bCs/>
-        </w:rPr>
-        <w:t>.</w:t>
-      </w:r>
-    </w:p>
-    <w:p>
-      <w:pPr>
-        <w:rPr>
-          <w:b/>
-          <w:bCs/>
-        </w:rPr>
-      </w:pPr>
-      <w:r>
-        <w:rPr>
-          <w:b/>
-          <w:bCs/>
-        </w:rPr>
-        <w:t xml:space="preserve">To </w:t>
-      </w:r>
-      <w:r>
-        <w:rPr>
-          <w:b/>
-          <w:bCs/>
-        </w:rPr>
-        <w:t>point this fact to the readers, we have added this sentence at the end of the paragraph describing our results for random</w:t>
-      </w:r>
-      <w:r>
-        <w:rPr>
-          <w:b/>
-          <w:bCs/>
-        </w:rPr>
-        <w:t>ly generated sequences:</w:t>
-      </w:r>
-    </w:p>
-    <w:p>
-      <w:r>
-        <w:rPr>
-          <w:b/>
-          <w:bCs/>
-        </w:rPr>
+        <w:t xml:space="preserve"> for low reported R^2 </w:t>
+      </w:r>
+      <w:r>
+        <w:rPr>
+          <w:b/>
+          <w:bCs/>
+        </w:rPr>
+        <w:t>values in the text</w:t>
+      </w:r>
+      <w:r>
+        <w:rPr>
+          <w:b/>
+          <w:bCs/>
+        </w:rPr>
+        <w:t xml:space="preserve"> (further modified in this </w:t>
+      </w:r>
+      <w:r>
+        <w:rPr>
+          <w:b/>
+          <w:bCs/>
+        </w:rPr>
+        <w:t>revision to make the point clearer)</w:t>
+      </w:r>
+      <w:r>
+        <w:rPr>
+          <w:b/>
+          <w:bCs/>
+        </w:rPr>
+        <w:t>:</w:t>
+      </w:r>
+    </w:p>
+    <w:p>
+      <w:r>
         <w:t>“</w:t>
       </w:r>
       <w:r>
-        <w:rPr>
-          <w:b/>
-          <w:bCs/>
-        </w:rPr>
-        <w:t>These results show that it is hard to generate a strong RBS sequence by random mutations, when the tested data set is relatively small.</w:t>
-      </w:r>
-      <w:r>
-        <w:rPr>
-          <w:b/>
-          <w:bCs/>
-        </w:rPr>
-        <w:t>”</w:t>
-      </w:r>
-      <w:r>
-        <w:br/>
-      </w:r>
-      <w:r>
-        <w:br/>
-        <w:t xml:space="preserve">-  Testing “just” 450 different variants to obtain strong RBSs seems like a lot of effort, especially in view of the fact that there are many predictions algorithms around for RBSs that can be used to design RBSs with quite high confidence. If that goal was to simply increase/maximize the expression level, one could also simply swap the promoter from pLac to pT7, which is much stronger, or by changing the copy number of the used plasmid (unfortunately there is no reference for the plasmid “pBbB6c-GFP” the authors used in this study, but it seems to be a low copy plasmid originally from the Keasling lab). </w:t>
-      </w:r>
-    </w:p>
-    <w:p>
-      <w:pPr>
-        <w:rPr>
-          <w:b/>
-          <w:bCs/>
-        </w:rPr>
-      </w:pPr>
-      <w:r>
-        <w:rPr>
-          <w:b/>
-          <w:bCs/>
-        </w:rPr>
-        <w:t xml:space="preserve">The authors, </w:t>
-      </w:r>
-      <w:r>
-        <w:rPr>
-          <w:b/>
-          <w:bCs/>
-        </w:rPr>
-        <w:t>in</w:t>
-      </w:r>
-      <w:r>
-        <w:rPr>
-          <w:b/>
-          <w:bCs/>
-        </w:rPr>
-        <w:t xml:space="preserve"> their own and others experience</w:t>
-      </w:r>
-      <w:r>
-        <w:rPr>
-          <w:b/>
-          <w:bCs/>
-        </w:rPr>
-        <w:t xml:space="preserve">, did not find the currently available </w:t>
-      </w:r>
-      <w:r>
-        <w:rPr>
-          <w:b/>
-          <w:bCs/>
-        </w:rPr>
-        <w:t xml:space="preserve">algorithms to be reliable RBS designers. This is also exemplified by the fact that </w:t>
-      </w:r>
-      <w:r>
-        <w:rPr>
-          <w:b/>
-          <w:bCs/>
-        </w:rPr>
-        <w:t xml:space="preserve">there is still no “state-of-the-art” algorithm for RBS design that is </w:t>
-      </w:r>
-      <w:r>
-        <w:rPr>
-          <w:b/>
-          <w:bCs/>
-        </w:rPr>
-        <w:t xml:space="preserve">commonly </w:t>
-      </w:r>
-      <w:r>
-        <w:rPr>
-          <w:b/>
-          <w:bCs/>
-        </w:rPr>
-        <w:t>used by the synthetic biology (and wider) community.</w:t>
-      </w:r>
-    </w:p>
-    <w:p>
-      <w:pPr>
-        <w:rPr>
-          <w:b/>
-          <w:bCs/>
-        </w:rPr>
-      </w:pPr>
-      <w:r>
-        <w:rPr>
-          <w:b/>
-          <w:bCs/>
-        </w:rPr>
-        <w:t xml:space="preserve">The authors do agree with the comment that if the goal of the work was simply to maximise the expression level, it would be easier to simply </w:t>
-      </w:r>
-      <w:r>
-        <w:rPr>
-          <w:b/>
-          <w:bCs/>
-        </w:rPr>
-        <w:t xml:space="preserve">swap the promoter. However, this was not the goal of this work. Instead, this </w:t>
-      </w:r>
-      <w:r>
-        <w:rPr>
-          <w:b/>
-          <w:bCs/>
-        </w:rPr>
-        <w:t xml:space="preserve">goal was to show how machine learning can be paired together with </w:t>
-      </w:r>
-      <w:r>
-        <w:rPr>
-          <w:b/>
-          <w:bCs/>
-        </w:rPr>
-        <w:t xml:space="preserve">automated, high-throughput laboratory methods </w:t>
-      </w:r>
-      <w:r>
-        <w:rPr>
-          <w:b/>
-          <w:bCs/>
-        </w:rPr>
-        <w:t>to design RBS</w:t>
-      </w:r>
-      <w:r>
-        <w:rPr>
-          <w:b/>
-          <w:bCs/>
-        </w:rPr>
-        <w:t>, in this</w:t>
-      </w:r>
-      <w:r>
-        <w:rPr>
-          <w:b/>
-          <w:bCs/>
-        </w:rPr>
-        <w:t xml:space="preserve"> case</w:t>
-      </w:r>
-      <w:r>
-        <w:rPr>
-          <w:b/>
-          <w:bCs/>
-        </w:rPr>
-        <w:t xml:space="preserve"> by maximising it, but </w:t>
-      </w:r>
-      <w:r>
-        <w:rPr>
-          <w:b/>
-          <w:bCs/>
-        </w:rPr>
-        <w:t xml:space="preserve">the exact design goal </w:t>
-      </w:r>
-      <w:r>
-        <w:rPr>
-          <w:b/>
-          <w:bCs/>
-        </w:rPr>
-        <w:t>can be modified by subsequent users as described in previous answer.</w:t>
-      </w:r>
-    </w:p>
-    <w:p>
-      <w:r>
-        <w:rPr>
-          <w:b/>
-          <w:bCs/>
-        </w:rPr>
-        <w:t>Finally, t</w:t>
-      </w:r>
-      <w:r>
-        <w:rPr>
-          <w:b/>
-          <w:bCs/>
-        </w:rPr>
-        <w:t xml:space="preserve">he authors did reference the plasmid </w:t>
-      </w:r>
-      <w:r>
-        <w:rPr>
-          <w:b/>
-          <w:bCs/>
-        </w:rPr>
-        <w:t xml:space="preserve">in the last paragraph of the </w:t>
-      </w:r>
-      <w:r>
-        <w:rPr>
-          <w:b/>
-          <w:bCs/>
-        </w:rPr>
-        <w:t>“</w:t>
-      </w:r>
-      <w:r>
-        <w:rPr>
-          <w:b/>
-          <w:bCs/>
-        </w:rPr>
-        <w:t>The experimental workflow</w:t>
-      </w:r>
-      <w:r>
-        <w:rPr>
-          <w:b/>
-          <w:bCs/>
-        </w:rPr>
-        <w:t>” subsection.</w:t>
-      </w:r>
-      <w:r>
-        <w:br/>
-      </w:r>
-      <w:r>
-        <w:br/>
-        <w:t xml:space="preserve">- the two sequences that are stronger than the “benchmark” are only measured in a single replicate; </w:t>
-      </w:r>
-      <w:r>
-        <w:lastRenderedPageBreak/>
-        <w:t xml:space="preserve">given typical standard deviations in such experiments (compare also the experimental error for the “benchmark” in SI Fig. S2), it is at least questionable whether the small TIR increases for these two sequences (claimed 34% and 15%) are statistically solid. </w:t>
-      </w:r>
-    </w:p>
-    <w:p>
-      <w:pPr>
-        <w:rPr>
-          <w:b/>
-          <w:bCs/>
-        </w:rPr>
-      </w:pPr>
-      <w:r>
-        <w:rPr>
-          <w:b/>
-          <w:bCs/>
-        </w:rPr>
-        <w:t xml:space="preserve">The </w:t>
-      </w:r>
-      <w:r>
-        <w:rPr>
-          <w:b/>
-          <w:bCs/>
-        </w:rPr>
-        <w:t>referenced sequences have been tested in 6 replicates, not a single one</w:t>
-      </w:r>
-      <w:r>
-        <w:rPr>
-          <w:b/>
-          <w:bCs/>
-        </w:rPr>
-        <w:t>,</w:t>
-      </w:r>
-      <w:r>
-        <w:rPr>
-          <w:b/>
-          <w:bCs/>
-        </w:rPr>
-        <w:t xml:space="preserve"> as described in the methods section</w:t>
-      </w:r>
-      <w:r>
-        <w:rPr>
-          <w:b/>
-          <w:bCs/>
-        </w:rPr>
-        <w:t xml:space="preserve">. The raw results for the 134% RBS can be found at row </w:t>
-      </w:r>
-      <w:r>
-        <w:rPr>
-          <w:b/>
-          <w:bCs/>
-        </w:rPr>
-        <w:t>364 and for the</w:t>
-      </w:r>
-      <w:r>
-        <w:rPr>
-          <w:b/>
-          <w:bCs/>
-        </w:rPr>
-        <w:t xml:space="preserve"> 115% RBS at</w:t>
-      </w:r>
-      <w:r>
-        <w:rPr>
-          <w:b/>
-          <w:bCs/>
-        </w:rPr>
-        <w:t xml:space="preserve"> row </w:t>
-      </w:r>
-      <w:r>
-        <w:rPr>
-          <w:b/>
-          <w:bCs/>
-        </w:rPr>
-        <w:t xml:space="preserve">368 </w:t>
-      </w:r>
-      <w:r>
-        <w:rPr>
-          <w:b/>
-          <w:bCs/>
-        </w:rPr>
-        <w:t xml:space="preserve">of the Results_Masterfile.xlsx file </w:t>
-      </w:r>
-      <w:r>
-        <w:rPr>
-          <w:b/>
-          <w:bCs/>
-        </w:rPr>
-        <w:t xml:space="preserve">found in our </w:t>
-      </w:r>
-      <w:r>
-        <w:rPr>
-          <w:b/>
-          <w:bCs/>
-        </w:rPr>
-        <w:t xml:space="preserve">supplementary file Code.zip\synbio_rbs\data . </w:t>
-      </w:r>
-      <w:r>
-        <w:rPr>
-          <w:b/>
-          <w:bCs/>
-        </w:rPr>
-        <w:t>Coefficients of variation (mean/standard variation)</w:t>
-      </w:r>
-      <w:r>
-        <w:rPr>
-          <w:b/>
-          <w:bCs/>
-        </w:rPr>
-        <w:t xml:space="preserve"> for these two RBS</w:t>
-      </w:r>
-      <w:r>
-        <w:rPr>
-          <w:b/>
-          <w:bCs/>
-        </w:rPr>
-        <w:t xml:space="preserve">s are </w:t>
-      </w:r>
-      <w:r>
-        <w:rPr>
-          <w:b/>
-          <w:bCs/>
-        </w:rPr>
-        <w:t>7.1% and 6.1% respectively</w:t>
-      </w:r>
-      <w:r>
-        <w:rPr>
-          <w:b/>
-          <w:bCs/>
-        </w:rPr>
-        <w:t xml:space="preserve">, which we would describe as very low for biological samples </w:t>
-      </w:r>
-      <w:r>
-        <w:rPr>
-          <w:b/>
-          <w:bCs/>
-        </w:rPr>
-        <w:t>.</w:t>
-      </w:r>
-    </w:p>
-    <w:p>
-      <w:r>
-        <w:br/>
-        <w:t xml:space="preserve">- In practical terms, it would have been more helpful to focus on how well the generated models predict the entire range of RBS strengths (from weak to strong). The R^2 values reached in this study are significantly worse than in comparable studies which reach 0.8 and beyond (as the authors correctly mention). </w:t>
-      </w:r>
-    </w:p>
-    <w:p>
-      <w:pPr>
-        <w:rPr>
-          <w:b/>
-          <w:bCs/>
-        </w:rPr>
-      </w:pPr>
-      <w:r>
-        <w:rPr>
-          <w:b/>
-          <w:bCs/>
-        </w:rPr>
-        <w:t xml:space="preserve">The authors agree with this sentiment. </w:t>
-      </w:r>
-      <w:r>
-        <w:rPr>
-          <w:b/>
-          <w:bCs/>
-        </w:rPr>
-        <w:t xml:space="preserve">We have addressed </w:t>
-      </w:r>
-      <w:r>
-        <w:rPr>
-          <w:b/>
-          <w:bCs/>
-        </w:rPr>
-        <w:t>one of the main reason</w:t>
-      </w:r>
-      <w:r>
-        <w:rPr>
-          <w:b/>
-          <w:bCs/>
-        </w:rPr>
-        <w:t>s</w:t>
-      </w:r>
-      <w:r>
-        <w:rPr>
-          <w:b/>
-          <w:bCs/>
-        </w:rPr>
-        <w:t xml:space="preserve"> for low reported R^2 </w:t>
-      </w:r>
-      <w:r>
-        <w:rPr>
-          <w:b/>
-          <w:bCs/>
-        </w:rPr>
-        <w:t>values in the text</w:t>
-      </w:r>
-      <w:r>
-        <w:rPr>
-          <w:b/>
-          <w:bCs/>
-        </w:rPr>
-        <w:t xml:space="preserve"> (further modified in this </w:t>
-      </w:r>
-      <w:r>
-        <w:rPr>
-          <w:b/>
-          <w:bCs/>
-        </w:rPr>
-        <w:t>revision to make the point clearer)</w:t>
-      </w:r>
-      <w:r>
-        <w:rPr>
-          <w:b/>
-          <w:bCs/>
-        </w:rPr>
-        <w:t>:</w:t>
-      </w:r>
-    </w:p>
-    <w:p>
-      <w:r>
-        <w:t>“</w:t>
-      </w:r>
-      <w:r>
-        <w:br/>
-      </w:r>
-      <w:r>
-        <w:br/>
-        <w:t xml:space="preserve">- directly related prior art is not appropriately introduced: for instance in Ref25 a combination of high-throughput data generation and machine learning is introduced as a means to predict RBS behavior with high accuracy; similarly, Salis and coworkers have used ML to improve a biophysical model for the prediction RBS strength (this latter reference is entirely missing: https://pubs.acs.org/doi/abs/10.1021/acssynbio.0c00394); given the very high degree of similarity to this study, it seems surprising that the authors forgot (or chose not to?) explicitely introduce these studies as prior art. Importantly, these studies reach much higher prediction accuracies than the underlying work. </w:t>
+        <w:br/>
+      </w:r>
+      <w:r>
+        <w:br/>
+      </w:r>
+      <w:r>
+        <w:t xml:space="preserve">- directly related prior art is not appropriately introduced: for instance in Ref25 a combination of high-throughput data generation and machine learning is introduced as a means to predict RBS </w:t>
+      </w:r>
+      <w:proofErr w:type="spellStart"/>
+      <w:r>
+        <w:t>behavior</w:t>
+      </w:r>
+      <w:proofErr w:type="spellEnd"/>
+      <w:r>
+        <w:t xml:space="preserve"> with high accuracy; similarly, </w:t>
+      </w:r>
+      <w:proofErr w:type="spellStart"/>
+      <w:r>
+        <w:t>Salis</w:t>
+      </w:r>
+      <w:proofErr w:type="spellEnd"/>
+      <w:r>
+        <w:t xml:space="preserve"> and </w:t>
+      </w:r>
+      <w:proofErr w:type="spellStart"/>
+      <w:r>
+        <w:t>coworkers</w:t>
+      </w:r>
+      <w:proofErr w:type="spellEnd"/>
+      <w:r>
+        <w:t xml:space="preserve"> have used ML to improve a biophysical model for the prediction RBS strength (this latter reference is entirely missing: https://pubs.acs.org/doi/abs/10.1021/acssynbio.0c00394); given the very high degree of similarity to this study, it seems surprising that the authors forgot (or chose not to?) </w:t>
+      </w:r>
+      <w:proofErr w:type="spellStart"/>
+      <w:r>
+        <w:t>explicitely</w:t>
+      </w:r>
+      <w:proofErr w:type="spellEnd"/>
+      <w:r>
+        <w:t xml:space="preserve"> introduce these studies as prior art. Importantly, these studies reach much higher prediction accuracies than the underlying work. </w:t>
       </w:r>
     </w:p>
     <w:p>
@@ -1362,7 +1759,23 @@
           <w:b/>
           <w:bCs/>
         </w:rPr>
-        <w:t xml:space="preserve">from Salis lab as the most relevant work from the said group. However, authors do recognize that the </w:t>
+        <w:t xml:space="preserve">from </w:t>
+      </w:r>
+      <w:proofErr w:type="spellStart"/>
+      <w:r>
+        <w:rPr>
+          <w:b/>
+          <w:bCs/>
+        </w:rPr>
+        <w:t>Salis</w:t>
+      </w:r>
+      <w:proofErr w:type="spellEnd"/>
+      <w:r>
+        <w:rPr>
+          <w:b/>
+          <w:bCs/>
+        </w:rPr>
+        <w:t xml:space="preserve"> lab as the most relevant work from the said group. However, authors do recognize that the </w:t>
       </w:r>
       <w:r>
         <w:rPr>
@@ -1371,8 +1784,19 @@
           <w:i/>
           <w:iCs/>
         </w:rPr>
-        <w:t>Reis and Salis</w:t>
-      </w:r>
+        <w:t xml:space="preserve">Reis and </w:t>
+      </w:r>
+      <w:proofErr w:type="spellStart"/>
+      <w:r>
+        <w:rPr>
+          <w:b/>
+          <w:bCs/>
+          <w:i/>
+          <w:iCs/>
+        </w:rPr>
+        <w:t>Salis</w:t>
+      </w:r>
+      <w:proofErr w:type="spellEnd"/>
       <w:r>
         <w:rPr>
           <w:b/>
@@ -1385,7 +1809,23 @@
           <w:b/>
           <w:bCs/>
         </w:rPr>
-        <w:t xml:space="preserve">show the most recent advance in Salis RBS calculator and so </w:t>
+        <w:t xml:space="preserve">show the most recent advance in </w:t>
+      </w:r>
+      <w:proofErr w:type="spellStart"/>
+      <w:r>
+        <w:rPr>
+          <w:b/>
+          <w:bCs/>
+        </w:rPr>
+        <w:t>Salis</w:t>
+      </w:r>
+      <w:proofErr w:type="spellEnd"/>
+      <w:r>
+        <w:rPr>
+          <w:b/>
+          <w:bCs/>
+        </w:rPr>
+        <w:t xml:space="preserve"> RBS calculator and so </w:t>
       </w:r>
       <w:r>
         <w:rPr>
@@ -1452,7 +1892,84 @@
           <w:b/>
           <w:bCs/>
         </w:rPr>
-        <w:t xml:space="preserve"> Additionally, we show how the increase in data volume (by </w:t>
+        <w:t xml:space="preserve"> Additionally, </w:t>
+      </w:r>
+      <w:commentRangeStart w:id="9"/>
+      <w:r>
+        <w:rPr>
+          <w:b/>
+          <w:bCs/>
+          <w:highlight w:val="green"/>
+        </w:rPr>
+        <w:t>ML</w:t>
+      </w:r>
+      <w:commentRangeEnd w:id="9"/>
+      <w:r>
+        <w:rPr>
+          <w:rStyle w:val="CommentReference"/>
+        </w:rPr>
+        <w:commentReference w:id="9"/>
+      </w:r>
+      <w:r>
+        <w:rPr>
+          <w:b/>
+          <w:bCs/>
+          <w:highlight w:val="green"/>
+        </w:rPr>
+        <w:t xml:space="preserve"> learning algorithm (bandits) is</w:t>
+      </w:r>
+      <w:r>
+        <w:rPr>
+          <w:b/>
+          <w:bCs/>
+          <w:highlight w:val="green"/>
+        </w:rPr>
+        <w:t xml:space="preserve"> also</w:t>
+      </w:r>
+      <w:r>
+        <w:rPr>
+          <w:b/>
+          <w:bCs/>
+          <w:highlight w:val="green"/>
+        </w:rPr>
+        <w:t xml:space="preserve"> used in our work for recommendation to balance the expl</w:t>
+      </w:r>
+      <w:r>
+        <w:rPr>
+          <w:b/>
+          <w:bCs/>
+          <w:highlight w:val="green"/>
+        </w:rPr>
+        <w:t>oitation</w:t>
+      </w:r>
+      <w:r>
+        <w:rPr>
+          <w:b/>
+          <w:bCs/>
+          <w:highlight w:val="green"/>
+        </w:rPr>
+        <w:t xml:space="preserve"> and exploration.</w:t>
+      </w:r>
+      <w:r>
+        <w:rPr>
+          <w:b/>
+          <w:bCs/>
+        </w:rPr>
+        <w:t xml:space="preserve"> </w:t>
+      </w:r>
+      <w:r>
+        <w:rPr>
+          <w:b/>
+          <w:bCs/>
+        </w:rPr>
+        <w:t>W</w:t>
+      </w:r>
+      <w:r>
+        <w:rPr>
+          <w:b/>
+          <w:bCs/>
+        </w:rPr>
+        <w:t xml:space="preserve">e show how the increase in data volume (by </w:t>
       </w:r>
       <w:r>
         <w:rPr>
@@ -1534,21 +2051,218 @@
       </w:r>
       <w:r>
         <w:br/>
-        <w:t xml:space="preserve">- It is unlikely that the designed RBSs will behave in a similar fashion in combination with coding sequences other than the used GFP gene or in other contexts. Therefore, any claim that the </w:t>
-      </w:r>
-      <w:r>
-        <w:lastRenderedPageBreak/>
-        <w:t xml:space="preserve">identified RBSs could serve as some kind of new standardized parts or would have utility in future studies is invalid. </w:t>
-      </w:r>
-      <w:r>
-        <w:br/>
-      </w:r>
-      <w:r>
-        <w:br/>
+      </w:r>
+      <w:r>
+        <w:t xml:space="preserve">- It is unlikely that the designed RBSs will behave in a similar fashion in combination with coding sequences other than the used GFP gene or in other contexts. Therefore, any claim that the identified RBSs could serve as some kind of new standardized parts or would have utility in future studies is invalid. </w:t>
+      </w:r>
+    </w:p>
+    <w:p>
+      <w:pPr>
+        <w:rPr>
+          <w:b/>
+          <w:bCs/>
+        </w:rPr>
+      </w:pPr>
+      <w:r>
+        <w:rPr>
+          <w:b/>
+          <w:bCs/>
+        </w:rPr>
+        <w:t xml:space="preserve">The authors agree with the fact that in different context </w:t>
+      </w:r>
+      <w:r>
+        <w:rPr>
+          <w:b/>
+          <w:bCs/>
+        </w:rPr>
+        <w:t xml:space="preserve">the RBS would lose their </w:t>
+      </w:r>
+      <w:r>
+        <w:rPr>
+          <w:b/>
+          <w:bCs/>
+        </w:rPr>
+        <w:t>ability to be seen as “standard”. However</w:t>
+      </w:r>
+      <w:r>
+        <w:t xml:space="preserve">, </w:t>
+      </w:r>
+      <w:r>
+        <w:rPr>
+          <w:b/>
+          <w:bCs/>
+        </w:rPr>
+        <w:t>standardisation</w:t>
+      </w:r>
+      <w:r>
+        <w:rPr>
+          <w:b/>
+          <w:bCs/>
+        </w:rPr>
+        <w:t xml:space="preserve"> studies should be done in </w:t>
+      </w:r>
+      <w:r>
+        <w:rPr>
+          <w:b/>
+          <w:bCs/>
+        </w:rPr>
+        <w:t>keeping the context as close to the original one as possible.</w:t>
+      </w:r>
+      <w:r>
+        <w:t xml:space="preserve"> </w:t>
+      </w:r>
+      <w:r>
+        <w:rPr>
+          <w:b/>
+          <w:bCs/>
+        </w:rPr>
+        <w:t>This is the reason why we have kept our system very simple – so that other researchers could easily replicate the conditions should they decide to</w:t>
+      </w:r>
+      <w:r>
+        <w:t xml:space="preserve"> </w:t>
+      </w:r>
+      <w:r>
+        <w:rPr>
+          <w:b/>
+          <w:bCs/>
+        </w:rPr>
+        <w:t xml:space="preserve">test their RBSs against ours. </w:t>
+      </w:r>
+      <w:r>
+        <w:rPr>
+          <w:b/>
+          <w:bCs/>
+          <w:highlight w:val="green"/>
+        </w:rPr>
+        <w:t xml:space="preserve">One of our key contribution is to propose how to apply machine learning into DBTL design cycle and show Bayesian optimisation approach </w:t>
+      </w:r>
+      <w:r>
+        <w:rPr>
+          <w:b/>
+          <w:bCs/>
+          <w:highlight w:val="green"/>
+        </w:rPr>
+        <w:t>can help identify desired biological design</w:t>
+      </w:r>
+      <w:r>
+        <w:rPr>
+          <w:b/>
+          <w:bCs/>
+          <w:highlight w:val="green"/>
+        </w:rPr>
+        <w:t>s</w:t>
+      </w:r>
+      <w:r>
+        <w:rPr>
+          <w:b/>
+          <w:bCs/>
+          <w:highlight w:val="green"/>
+        </w:rPr>
+        <w:t xml:space="preserve"> within a fixed (possible </w:t>
+      </w:r>
+      <w:proofErr w:type="spellStart"/>
+      <w:r>
+        <w:rPr>
+          <w:b/>
+          <w:bCs/>
+          <w:highlight w:val="green"/>
+        </w:rPr>
+        <w:t>reletively</w:t>
+      </w:r>
+      <w:proofErr w:type="spellEnd"/>
+      <w:r>
+        <w:rPr>
+          <w:b/>
+          <w:bCs/>
+          <w:highlight w:val="green"/>
+        </w:rPr>
+        <w:t xml:space="preserve"> small) budget.</w:t>
+      </w:r>
+      <w:r>
+        <w:rPr>
+          <w:b/>
+          <w:bCs/>
+        </w:rPr>
+        <w:t xml:space="preserve"> </w:t>
+      </w:r>
+      <w:r>
+        <w:rPr>
+          <w:b/>
+          <w:bCs/>
+        </w:rPr>
+        <w:t>We have added the following sentence</w:t>
+      </w:r>
+      <w:r>
+        <w:rPr>
+          <w:b/>
+          <w:bCs/>
+        </w:rPr>
+        <w:t xml:space="preserve"> to the second paragraph of the </w:t>
+      </w:r>
+      <w:r>
+        <w:rPr>
+          <w:b/>
+          <w:bCs/>
+        </w:rPr>
+        <w:t>“The experimental workflow” subsection</w:t>
+      </w:r>
+      <w:r>
+        <w:rPr>
+          <w:b/>
+          <w:bCs/>
+        </w:rPr>
+        <w:t xml:space="preserve"> t</w:t>
+      </w:r>
+      <w:r>
+        <w:rPr>
+          <w:b/>
+          <w:bCs/>
+        </w:rPr>
+        <w:t>o</w:t>
+      </w:r>
+      <w:r>
+        <w:rPr>
+          <w:b/>
+          <w:bCs/>
+        </w:rPr>
+        <w:t xml:space="preserve"> underline this point:</w:t>
+      </w:r>
+    </w:p>
+    <w:p>
+      <w:r>
+        <w:rPr>
+          <w:b/>
+          <w:bCs/>
+        </w:rPr>
+        <w:t>“</w:t>
+      </w:r>
+      <w:r>
+        <w:rPr>
+          <w:b/>
+          <w:bCs/>
+        </w:rPr>
+        <w:t>Since standardisation and comparative studies should be done in as similar genetic context as possible, the design of this device has been deliberately kept simple to make such studies easier.</w:t>
+      </w:r>
+      <w:r>
+        <w:rPr>
+          <w:b/>
+          <w:bCs/>
+        </w:rPr>
+        <w:t>”</w:t>
+      </w:r>
+      <w:r>
+        <w:br/>
+      </w:r>
+      <w:r>
+        <w:br/>
+      </w:r>
+      <w:r>
         <w:t xml:space="preserve">Reviewer: 2 </w:t>
       </w:r>
       <w:r>
         <w:br/>
+      </w:r>
+      <w:r>
         <w:t xml:space="preserve">More review: N/A </w:t>
       </w:r>
       <w:r>
@@ -1556,36 +2270,403 @@
       </w:r>
       <w:r>
         <w:br/>
+      </w:r>
+      <w:r>
         <w:t xml:space="preserve">Reviewer: 3 </w:t>
       </w:r>
       <w:r>
         <w:br/>
+      </w:r>
+      <w:r>
         <w:t xml:space="preserve">More review: A major concern is that the authors have not described how they would deal with a multi-gene pathway with multiple RBS. Is this something doable within their workflow? What are the challenges for multigene pathways? </w:t>
       </w:r>
-      <w:r>
-        <w:br/>
-      </w:r>
-      <w:r>
-        <w:br/>
+    </w:p>
+    <w:p>
+      <w:pPr>
+        <w:rPr>
+          <w:b/>
+          <w:bCs/>
+        </w:rPr>
+      </w:pPr>
+      <w:r>
+        <w:rPr>
+          <w:b/>
+          <w:bCs/>
+        </w:rPr>
+        <w:t xml:space="preserve">The authors believe that their approach is appropriate for design of small genetic parts in isolation. </w:t>
+      </w:r>
+      <w:commentRangeStart w:id="10"/>
+      <w:r>
+        <w:rPr>
+          <w:b/>
+          <w:bCs/>
+        </w:rPr>
+        <w:t>For multigene pathways a more advanced deep learning techniques would be required.</w:t>
+      </w:r>
+      <w:commentRangeEnd w:id="10"/>
+      <w:r>
+        <w:rPr>
+          <w:rStyle w:val="CommentReference"/>
+        </w:rPr>
+        <w:commentReference w:id="10"/>
+      </w:r>
+      <w:r>
+        <w:rPr>
+          <w:b/>
+          <w:bCs/>
+        </w:rPr>
+        <w:t xml:space="preserve"> We are now added the following </w:t>
+      </w:r>
+      <w:r>
+        <w:rPr>
+          <w:b/>
+          <w:bCs/>
+        </w:rPr>
+        <w:t>sentences</w:t>
+      </w:r>
+      <w:r>
+        <w:rPr>
+          <w:b/>
+          <w:bCs/>
+        </w:rPr>
+        <w:t xml:space="preserve"> to our </w:t>
+      </w:r>
+      <w:r>
+        <w:rPr>
+          <w:b/>
+          <w:bCs/>
+        </w:rPr>
+        <w:t>method drawbacks analysis in the discussion:</w:t>
+      </w:r>
+    </w:p>
+    <w:p>
+      <w:r>
+        <w:rPr>
+          <w:b/>
+          <w:bCs/>
+        </w:rPr>
+        <w:t xml:space="preserve">“Additionally, our </w:t>
+      </w:r>
+      <w:r>
+        <w:rPr>
+          <w:b/>
+          <w:bCs/>
+        </w:rPr>
+        <w:t>approach</w:t>
+      </w:r>
+      <w:r>
+        <w:rPr>
+          <w:b/>
+          <w:bCs/>
+        </w:rPr>
+        <w:t xml:space="preserve"> would not be appropriate for more complex cases involving multi-part devices/systems.  In such cases, significantly higher number of data points and deep learning techniques would be required since the number of parameters to optimise would be also significantly higher”</w:t>
+      </w:r>
+      <w:r>
+        <w:br/>
+      </w:r>
+      <w:r>
+        <w:br/>
+      </w:r>
+      <w:r>
         <w:t xml:space="preserve">Is this study really a ML-guided DBTL cycle? Experimental design of RBS might be seen only as one step between Design and Build. The impact of RBS on the final outcome is often only relative, as other factors might have a higher influence on the final performance of strains, such as those in the fermentation process. </w:t>
       </w:r>
-      <w:r>
-        <w:br/>
-      </w:r>
-      <w:r>
-        <w:br/>
+    </w:p>
+    <w:p>
+      <w:pPr>
+        <w:rPr>
+          <w:b/>
+          <w:bCs/>
+        </w:rPr>
+      </w:pPr>
+      <w:r>
+        <w:rPr>
+          <w:b/>
+          <w:bCs/>
+        </w:rPr>
+        <w:t>The authors a</w:t>
+      </w:r>
+      <w:r>
+        <w:rPr>
+          <w:b/>
+          <w:bCs/>
+        </w:rPr>
+        <w:t xml:space="preserve">gree that there is a multitude factors that play into the final </w:t>
+      </w:r>
+      <w:r>
+        <w:rPr>
+          <w:b/>
+          <w:bCs/>
+        </w:rPr>
+        <w:t>performance of a strain</w:t>
+      </w:r>
+      <w:r>
+        <w:rPr>
+          <w:b/>
+          <w:bCs/>
+        </w:rPr>
+        <w:t xml:space="preserve">. Having said that when we refer to the DBTL cycle in our paper we specifically </w:t>
+      </w:r>
+      <w:r>
+        <w:rPr>
+          <w:b/>
+          <w:bCs/>
+        </w:rPr>
+        <w:t>focus on its use for the design of the RBS</w:t>
+      </w:r>
+      <w:r>
+        <w:rPr>
+          <w:b/>
+          <w:bCs/>
+        </w:rPr>
+        <w:t xml:space="preserve"> and so exclude </w:t>
+      </w:r>
+      <w:r>
+        <w:rPr>
+          <w:b/>
+          <w:bCs/>
+        </w:rPr>
+        <w:t xml:space="preserve">other performance parameters by definition. </w:t>
+      </w:r>
+      <w:r>
+        <w:rPr>
+          <w:b/>
+          <w:bCs/>
+        </w:rPr>
+        <w:t xml:space="preserve">We </w:t>
+      </w:r>
+      <w:r>
+        <w:rPr>
+          <w:b/>
+          <w:bCs/>
+        </w:rPr>
+        <w:t xml:space="preserve">have updated our </w:t>
+      </w:r>
+      <w:r>
+        <w:rPr>
+          <w:b/>
+          <w:bCs/>
+        </w:rPr>
+        <w:t>open</w:t>
+      </w:r>
+      <w:r>
+        <w:rPr>
+          <w:b/>
+          <w:bCs/>
+        </w:rPr>
+        <w:t>ing to the</w:t>
+      </w:r>
+      <w:r>
+        <w:rPr>
+          <w:b/>
+          <w:bCs/>
+        </w:rPr>
+        <w:t xml:space="preserve"> results section with the</w:t>
+      </w:r>
+      <w:r>
+        <w:rPr>
+          <w:b/>
+          <w:bCs/>
+        </w:rPr>
+        <w:t xml:space="preserve"> following</w:t>
+      </w:r>
+      <w:r>
+        <w:rPr>
+          <w:b/>
+          <w:bCs/>
+        </w:rPr>
+        <w:t xml:space="preserve"> sentence</w:t>
+      </w:r>
+      <w:r>
+        <w:rPr>
+          <w:b/>
+          <w:bCs/>
+        </w:rPr>
+        <w:t xml:space="preserve"> to better reflect that</w:t>
+      </w:r>
+      <w:r>
+        <w:rPr>
+          <w:b/>
+          <w:bCs/>
+        </w:rPr>
+        <w:t>:</w:t>
+      </w:r>
+    </w:p>
+    <w:p>
+      <w:r>
+        <w:rPr>
+          <w:b/>
+          <w:bCs/>
+        </w:rPr>
+        <w:t>We present our RBS-optimising DBTL workflow that uses machine learning in Section 3.1.</w:t>
+      </w:r>
+      <w:r>
+        <w:t xml:space="preserve">  </w:t>
+      </w:r>
+      <w:r>
+        <w:rPr>
+          <w:b/>
+          <w:bCs/>
+        </w:rPr>
+        <w:t>In this case, the DTBL paradigm is applied directly to the design of the RBS itself, rather than general strain optimisation.</w:t>
+      </w:r>
+      <w:r>
+        <w:br/>
+      </w:r>
+      <w:r>
+        <w:br/>
+      </w:r>
+      <w:r>
         <w:t xml:space="preserve">LEARN: I don't see the point of showing R2 up to 0.546, this is far below reasonable values. </w:t>
       </w:r>
       <w:r>
         <w:br/>
+      </w:r>
+      <w:r>
         <w:t xml:space="preserve">I think that the valuable result is the one in Fig 3A or 3B, where high TIRs were achieved through different iterations. </w:t>
       </w:r>
-      <w:r>
-        <w:br/>
-      </w:r>
-      <w:r>
-        <w:br/>
-        <w:t xml:space="preserve">LEARN: Not clear why Hamming distance might impact the budget. As the authors are using Machine Learning, predicted sequences that are Hamming distant might be possible, not necessarily just those of single edit. </w:t>
+    </w:p>
+    <w:p>
+      <w:commentRangeStart w:id="11"/>
+      <w:r>
+        <w:rPr>
+          <w:b/>
+          <w:bCs/>
+          <w:highlight w:val="green"/>
+        </w:rPr>
+        <w:t>The reported 0.546 score is for Spearman correlation coefficient instead of R2, as shown in section 3.</w:t>
+      </w:r>
+      <w:r>
+        <w:rPr>
+          <w:b/>
+          <w:bCs/>
+          <w:highlight w:val="green"/>
+        </w:rPr>
+        <w:t>3.</w:t>
+      </w:r>
+      <w:r>
+        <w:rPr>
+          <w:b/>
+          <w:bCs/>
+        </w:rPr>
+        <w:t xml:space="preserve">  </w:t>
+      </w:r>
+      <w:r>
+        <w:rPr>
+          <w:b/>
+          <w:bCs/>
+        </w:rPr>
+        <w:t>The authors find the reported R</w:t>
+      </w:r>
+      <w:r>
+        <w:rPr>
+          <w:b/>
+          <w:bCs/>
+        </w:rPr>
+        <w:t>2 value to be reasonable for the presented conditions.</w:t>
+      </w:r>
+      <w:commentRangeEnd w:id="11"/>
+      <w:r>
+        <w:rPr>
+          <w:rStyle w:val="CommentReference"/>
+        </w:rPr>
+        <w:commentReference w:id="11"/>
+      </w:r>
+      <w:r>
+        <w:rPr>
+          <w:b/>
+          <w:bCs/>
+        </w:rPr>
+        <w:t xml:space="preserve"> However, since this has been also pointed out by other reviewers, we have modified the prediction explanation paragraph to better </w:t>
+      </w:r>
+      <w:r>
+        <w:rPr>
+          <w:b/>
+          <w:bCs/>
+        </w:rPr>
+        <w:t>explain the values:</w:t>
+      </w:r>
+    </w:p>
+    <w:p>
+      <w:r>
+        <w:rPr>
+          <w:b/>
+          <w:bCs/>
+        </w:rPr>
+        <w:t>TEXT HERE</w:t>
+      </w:r>
+      <w:r>
+        <w:br/>
+      </w:r>
+      <w:r>
+        <w:br/>
+      </w:r>
+      <w:r>
+        <w:t xml:space="preserve">LEARN: </w:t>
+      </w:r>
+      <w:commentRangeStart w:id="12"/>
+      <w:r>
+        <w:t>Not clear why Hamming distance might impact the budget</w:t>
+      </w:r>
+      <w:commentRangeEnd w:id="12"/>
+      <w:r>
+        <w:rPr>
+          <w:rStyle w:val="CommentReference"/>
+        </w:rPr>
+        <w:commentReference w:id="12"/>
+      </w:r>
+      <w:r>
+        <w:t xml:space="preserve">. As the authors are using Machine Learning, predicted sequences that are Hamming distant might be possible, not necessarily just those of single edit. </w:t>
+      </w:r>
+    </w:p>
+    <w:p>
+      <w:r>
+        <w:rPr>
+          <w:b/>
+          <w:bCs/>
+        </w:rPr>
+        <w:t xml:space="preserve">The Hamming distance, as mentioned in the text, does not impact Machine Learning. However, it does pose a problem when an untargeted (random) </w:t>
+      </w:r>
+      <w:r>
+        <w:rPr>
+          <w:b/>
+          <w:bCs/>
+        </w:rPr>
+        <w:t xml:space="preserve">approach like Adaptive Laboratory Evolution would be used as it might not be able to generate </w:t>
+      </w:r>
+      <w:r>
+        <w:rPr>
+          <w:b/>
+          <w:bCs/>
+        </w:rPr>
+        <w:t>sequences distant enough which we show is required for positive change in RBS TIR.</w:t>
+      </w:r>
+      <w:r>
+        <w:rPr>
+          <w:b/>
+          <w:bCs/>
+        </w:rPr>
+        <w:t xml:space="preserve"> We explain this in more detail in third paragraph of subsection </w:t>
+      </w:r>
+      <w:r>
+        <w:rPr>
+          <w:b/>
+          <w:bCs/>
+        </w:rPr>
+        <w:t>“</w:t>
+      </w:r>
+      <w:r>
+        <w:rPr>
+          <w:b/>
+          <w:bCs/>
+        </w:rPr>
+        <w:t>BUILD &amp; TEST: Characteristics of the tested sequence</w:t>
+      </w:r>
+      <w:r>
+        <w:rPr>
+          <w:b/>
+          <w:bCs/>
+        </w:rPr>
+        <w:t>s”.</w:t>
       </w:r>
       <w:r>
         <w:br/>
@@ -1613,98 +2694,521 @@
     <w:p>
       <w:r>
         <w:br/>
+      </w:r>
+      <w:r>
         <w:t xml:space="preserve">Reviewer: 1 </w:t>
       </w:r>
       <w:r>
         <w:br/>
+      </w:r>
+      <w:r>
         <w:t xml:space="preserve">without review: Page 2: </w:t>
       </w:r>
       <w:r>
         <w:br/>
+      </w:r>
+      <w:r>
         <w:t xml:space="preserve">- line 15: DBTL (Not DTBL) </w:t>
       </w:r>
       <w:r>
         <w:br/>
+      </w:r>
+      <w:r>
         <w:t xml:space="preserve">- line 23: unclear meaning of “perceived prediction error” </w:t>
       </w:r>
       <w:r>
         <w:br/>
+      </w:r>
+      <w:r>
         <w:t xml:space="preserve">- line 30: spell check “Escherichia coli” </w:t>
       </w:r>
       <w:r>
         <w:br/>
-        <w:t xml:space="preserve">- line 40: The argument that the workflow for RBSs can be later translated to more complicated systems is speculative and likely not true. For instance, promoters or proteins are governed by entirely different mechanisms/principles. Whether this studies has useful implications for these systems remains to be demonstrated. The authors should relativize this statement to that end. </w:t>
-      </w:r>
-      <w:r>
-        <w:br/>
-      </w:r>
-      <w:r>
-        <w:br/>
+      </w:r>
+      <w:r>
+        <w:t>- line 40: The argument that the workflow for RBSs can be later translated to more complicated systems is speculative and likely not true. For instance, promoters or proteins are governed by entirely different mechanisms/principles. Whether this studies has useful implications for these systems remains to be demonstrated. The authors should relativize this statement to that end.</w:t>
+      </w:r>
+    </w:p>
+    <w:p>
+      <w:r>
+        <w:rPr>
+          <w:b/>
+          <w:bCs/>
+        </w:rPr>
+        <w:t>All fixed.</w:t>
+      </w:r>
+      <w:r>
+        <w:t xml:space="preserve"> </w:t>
+      </w:r>
+      <w:r>
+        <w:rPr>
+          <w:b/>
+          <w:bCs/>
+        </w:rPr>
+        <w:t xml:space="preserve">Line 40 changed to: </w:t>
+      </w:r>
+      <w:r>
+        <w:rPr>
+          <w:b/>
+          <w:bCs/>
+        </w:rPr>
+        <w:t>“As the RBS is one of the key genetic elements controlling protein expression and has a relatively short sequence, it is a perfect target for establishing a workflow that could be potentially translated to more complicated systems”</w:t>
+      </w:r>
+      <w:r>
+        <w:rPr>
+          <w:b/>
+          <w:bCs/>
+        </w:rPr>
+        <w:t>.</w:t>
+      </w:r>
+      <w:r>
+        <w:br/>
+      </w:r>
+      <w:r>
+        <w:br/>
+      </w:r>
+      <w:r>
         <w:t xml:space="preserve">Page 7: </w:t>
       </w:r>
       <w:r>
         <w:br/>
-        <w:t xml:space="preserve">- the workflow description is very generic/inconcrete </w:t>
-      </w:r>
-      <w:r>
-        <w:br/>
+      </w:r>
+      <w:r>
+        <w:t>- the workflow description is very generic/</w:t>
+      </w:r>
+      <w:proofErr w:type="spellStart"/>
+      <w:r>
+        <w:t>inconcrete</w:t>
+      </w:r>
+      <w:proofErr w:type="spellEnd"/>
+      <w:r>
+        <w:t xml:space="preserve"> </w:t>
+      </w:r>
+    </w:p>
+    <w:p>
+      <w:pPr>
+        <w:rPr>
+          <w:b/>
+          <w:bCs/>
+        </w:rPr>
+      </w:pPr>
+      <w:r>
+        <w:rPr>
+          <w:b/>
+          <w:bCs/>
+        </w:rPr>
+        <w:t xml:space="preserve">That is intentional – all the </w:t>
+      </w:r>
+      <w:r>
+        <w:rPr>
+          <w:b/>
+          <w:bCs/>
+        </w:rPr>
+        <w:t xml:space="preserve">required </w:t>
+      </w:r>
+      <w:r>
+        <w:rPr>
+          <w:b/>
+          <w:bCs/>
+        </w:rPr>
+        <w:t xml:space="preserve">details are </w:t>
+      </w:r>
+      <w:r>
+        <w:rPr>
+          <w:b/>
+          <w:bCs/>
+        </w:rPr>
+        <w:t>included in the Methods section.</w:t>
+      </w:r>
+    </w:p>
+    <w:p>
+      <w:r>
+        <w:br/>
+      </w:r>
+      <w:r>
         <w:t xml:space="preserve">- k is mentioned in the Figure caption, but not used in the figure (Fig. 2) </w:t>
       </w:r>
-      <w:r>
-        <w:br/>
+    </w:p>
+    <w:p>
+      <w:pPr>
+        <w:rPr>
+          <w:b/>
+          <w:bCs/>
+        </w:rPr>
+      </w:pPr>
+      <w:r>
+        <w:rPr>
+          <w:b/>
+          <w:bCs/>
+        </w:rPr>
+        <w:t>k</w:t>
+      </w:r>
+      <w:r>
+        <w:rPr>
+          <w:b/>
+          <w:bCs/>
+        </w:rPr>
+        <w:t xml:space="preserve"> is used in the </w:t>
+      </w:r>
+      <w:r>
+        <w:rPr>
+          <w:b/>
+          <w:bCs/>
+        </w:rPr>
+        <w:t>cell in the upper left corner: “n=k”.</w:t>
+      </w:r>
+    </w:p>
+    <w:p>
+      <w:r>
+        <w:br/>
+      </w:r>
+      <w:r>
         <w:t xml:space="preserve">- line 54: the 20 bp sequence is only 19 bp long (T missing); the authors should specify what they mean by “core RBS”     </w:t>
       </w:r>
-      <w:r>
-        <w:br/>
-      </w:r>
-      <w:r>
-        <w:br/>
+    </w:p>
+    <w:p>
+      <w:pPr>
+        <w:rPr>
+          <w:b/>
+          <w:bCs/>
+        </w:rPr>
+      </w:pPr>
+      <w:r>
+        <w:rPr>
+          <w:b/>
+          <w:bCs/>
+        </w:rPr>
+        <w:t>Add</w:t>
+      </w:r>
+      <w:r>
+        <w:rPr>
+          <w:b/>
+          <w:bCs/>
+        </w:rPr>
+        <w:t>ed</w:t>
+      </w:r>
+      <w:r>
+        <w:rPr>
+          <w:b/>
+          <w:bCs/>
+        </w:rPr>
+        <w:t xml:space="preserve"> the missing T, added core of the RBS </w:t>
+      </w:r>
+      <w:r>
+        <w:rPr>
+          <w:b/>
+          <w:bCs/>
+        </w:rPr>
+        <w:t>description:</w:t>
+      </w:r>
+    </w:p>
+    <w:p>
+      <w:r>
+        <w:rPr>
+          <w:b/>
+          <w:bCs/>
+        </w:rPr>
+        <w:t>“</w:t>
+      </w:r>
+      <w:r>
+        <w:rPr>
+          <w:b/>
+          <w:bCs/>
+        </w:rPr>
+        <w:t>In our design, we focus on modification of the core at nuc</w:t>
+      </w:r>
+      <w:r>
+        <w:rPr>
+          <w:b/>
+          <w:bCs/>
+        </w:rPr>
+        <w:t>le</w:t>
+      </w:r>
+      <w:r>
+        <w:rPr>
+          <w:b/>
+          <w:bCs/>
+        </w:rPr>
+        <w:t xml:space="preserve">otide positions -8 to -13 (relative to the start codon of the GFP; this is where the consensus Shine-Dalgarno AGGAGG sequence is usually found in wild type </w:t>
+      </w:r>
+      <w:r>
+        <w:rPr>
+          <w:b/>
+          <w:bCs/>
+          <w:i/>
+          <w:iCs/>
+        </w:rPr>
+        <w:t>E. coli</w:t>
+      </w:r>
+      <w:r>
+        <w:rPr>
+          <w:b/>
+          <w:bCs/>
+        </w:rPr>
+        <w:t xml:space="preserve"> of the RBS and keep other positions the same as the benchmark sequence, i.e. TTTAAGA + NNNNNN + TATACAT, where N can be any nucleotide (A, C, G, T).</w:t>
+      </w:r>
+      <w:r>
+        <w:rPr>
+          <w:b/>
+          <w:bCs/>
+        </w:rPr>
+        <w:t>”</w:t>
+      </w:r>
+      <w:r>
+        <w:br/>
+      </w:r>
+      <w:r>
+        <w:br/>
+      </w:r>
+      <w:r>
         <w:t xml:space="preserve">Page 8: </w:t>
       </w:r>
       <w:r>
         <w:br/>
+      </w:r>
+      <w:r>
         <w:t xml:space="preserve">- line 30: what is the “original, consensus sequence”? </w:t>
       </w:r>
-      <w:r>
-        <w:br/>
+    </w:p>
+    <w:p>
+      <w:pPr>
+        <w:rPr>
+          <w:b/>
+          <w:bCs/>
+        </w:rPr>
+      </w:pPr>
+      <w:r>
+        <w:rPr>
+          <w:b/>
+          <w:bCs/>
+        </w:rPr>
+        <w:t>Corrected from consensus to benchmark.</w:t>
+      </w:r>
+    </w:p>
+    <w:p>
+      <w:r>
+        <w:br/>
+      </w:r>
+      <w:commentRangeStart w:id="13"/>
+      <w:r>
         <w:t xml:space="preserve">- the authors should explain in more detail what the “Bandit-0” dataset is, how it was generated, and why they selected this </w:t>
       </w:r>
-      <w:r>
-        <w:br/>
-        <w:t xml:space="preserve">- </w:t>
-      </w:r>
-      <w:r>
-        <w:br/>
-      </w:r>
-      <w:r>
-        <w:lastRenderedPageBreak/>
-        <w:br/>
+      <w:commentRangeEnd w:id="13"/>
+      <w:r>
+        <w:rPr>
+          <w:rStyle w:val="CommentReference"/>
+        </w:rPr>
+        <w:commentReference w:id="13"/>
+      </w:r>
+    </w:p>
+    <w:p>
+      <w:r>
+        <w:br/>
+      </w:r>
+      <w:r>
+        <w:br/>
+      </w:r>
+      <w:r>
         <w:t xml:space="preserve">Page 9: </w:t>
       </w:r>
       <w:r>
         <w:br/>
+      </w:r>
+      <w:r>
         <w:t xml:space="preserve">- the authors should specify the SD sequence they use. Is that the core SD motif AGGAGG put into the context of the “benchmark”? </w:t>
       </w:r>
-      <w:r>
-        <w:br/>
-      </w:r>
-      <w:r>
-        <w:br/>
+    </w:p>
+    <w:p>
+      <w:r>
+        <w:rPr>
+          <w:b/>
+          <w:bCs/>
+        </w:rPr>
+        <w:t xml:space="preserve">Description of the Shine-Dalgarno sequence has now been put into text as specified by previous </w:t>
+      </w:r>
+      <w:r>
+        <w:rPr>
+          <w:b/>
+          <w:bCs/>
+        </w:rPr>
+        <w:t>answer.</w:t>
+      </w:r>
+      <w:r>
+        <w:t xml:space="preserve"> </w:t>
+      </w:r>
+      <w:r>
+        <w:br/>
+      </w:r>
+      <w:r>
+        <w:br/>
+      </w:r>
+      <w:r>
         <w:t xml:space="preserve">Page 13: </w:t>
       </w:r>
       <w:r>
         <w:br/>
-        <w:t xml:space="preserve">- Lines 17 -19: The authors should specify how their approach compares favorably to Ref25. In this work, only one round is used in a very simple experimental setup, which none the less leads to about 1000-fold more datapoints.  Here, the authors use multiple rounds and complicated lab automation to generate only a small fraction of the data. The prediction accuracy reached in Ref25 is R^2 greater than 0.9 whereas the authors here reach only 0.27. Therefore, it is unjustified to claim that this work compares favourably to Ref25. Similar arguments may be made for other works in the context of RBSs. </w:t>
-      </w:r>
-      <w:r>
-        <w:br/>
-      </w:r>
-      <w:r>
-        <w:br/>
+      </w:r>
+      <w:r>
+        <w:t xml:space="preserve">- Lines 17 -19: The authors should specify how their approach compares </w:t>
+      </w:r>
+      <w:proofErr w:type="spellStart"/>
+      <w:r>
+        <w:t>favorably</w:t>
+      </w:r>
+      <w:proofErr w:type="spellEnd"/>
+      <w:r>
+        <w:t xml:space="preserve"> to Ref25. In this work, only one round is used in a very simple experimental setup, which none the less leads to about 1000-fold more datapoints.  Here, the authors use multiple rounds and complicated lab automation to generate only a small fraction of the data. The prediction accuracy reached in Ref25 is R^2 greater than 0.9 whereas the authors here reach only 0.27. Therefore, it is unjustified to claim that this work compares favourably to Ref25. Similar arguments may be made for other works in the context of RBSs. </w:t>
+      </w:r>
+    </w:p>
+    <w:p>
+      <w:r>
+        <w:rPr>
+          <w:b/>
+          <w:bCs/>
+        </w:rPr>
+        <w:t xml:space="preserve">The authors agree that the way </w:t>
+      </w:r>
+      <w:r>
+        <w:rPr>
+          <w:b/>
+          <w:bCs/>
+        </w:rPr>
+        <w:t>that comparison has been put into the discussion section is too simplistic.</w:t>
+      </w:r>
+      <w:r>
+        <w:t xml:space="preserve"> </w:t>
+      </w:r>
+      <w:r>
+        <w:rPr>
+          <w:b/>
+          <w:bCs/>
+        </w:rPr>
+        <w:t xml:space="preserve">While it is true that </w:t>
+      </w:r>
+      <w:r>
+        <w:rPr>
+          <w:b/>
+          <w:bCs/>
+        </w:rPr>
+        <w:t xml:space="preserve">the method presented by </w:t>
+      </w:r>
+      <w:proofErr w:type="spellStart"/>
+      <w:r>
+        <w:rPr>
+          <w:b/>
+          <w:bCs/>
+        </w:rPr>
+        <w:t>Hollerer</w:t>
+      </w:r>
+      <w:proofErr w:type="spellEnd"/>
+      <w:r>
+        <w:rPr>
+          <w:b/>
+          <w:bCs/>
+        </w:rPr>
+        <w:t xml:space="preserve"> </w:t>
+      </w:r>
+      <w:r>
+        <w:rPr>
+          <w:b/>
+          <w:bCs/>
+          <w:i/>
+          <w:iCs/>
+        </w:rPr>
+        <w:t>et al.</w:t>
+      </w:r>
+      <w:r>
+        <w:t xml:space="preserve"> </w:t>
+      </w:r>
+      <w:r>
+        <w:rPr>
+          <w:b/>
+          <w:bCs/>
+        </w:rPr>
+        <w:t xml:space="preserve">allows for acquisition of thousands of data points, it does rely on NGS, which in itself can be </w:t>
+      </w:r>
+      <w:r>
+        <w:rPr>
+          <w:b/>
+          <w:bCs/>
+        </w:rPr>
+        <w:t>also seen as a complicated method.</w:t>
+      </w:r>
+      <w:r>
+        <w:t xml:space="preserve"> </w:t>
+      </w:r>
+      <w:r>
+        <w:rPr>
+          <w:b/>
+          <w:bCs/>
+        </w:rPr>
+        <w:t>We would also argue that we did not used complicated methods, merely standard laboratory ones scaled up using automation.</w:t>
+      </w:r>
+      <w:r>
+        <w:t xml:space="preserve"> </w:t>
+      </w:r>
+      <w:r>
+        <w:rPr>
+          <w:b/>
+          <w:bCs/>
+        </w:rPr>
+        <w:t xml:space="preserve">We would still argue that our method compares favourably, as it can be used with much smaller data sets and </w:t>
+      </w:r>
+      <w:r>
+        <w:rPr>
+          <w:b/>
+          <w:bCs/>
+        </w:rPr>
+        <w:t>that is usually norm when it comes to biological research</w:t>
+      </w:r>
+      <w:r>
+        <w:t>. We have changed the relevant part in the text to better reflect this:</w:t>
+      </w:r>
+    </w:p>
+    <w:p>
+      <w:r>
+        <w:rPr>
+          <w:b/>
+          <w:bCs/>
+        </w:rPr>
+        <w:t>“</w:t>
+      </w:r>
+      <w:r>
+        <w:rPr>
+          <w:b/>
+          <w:bCs/>
+        </w:rPr>
+        <w:t xml:space="preserve">Compared to solutions like the one reported by </w:t>
+      </w:r>
+      <w:proofErr w:type="spellStart"/>
+      <w:r>
+        <w:rPr>
+          <w:b/>
+          <w:bCs/>
+        </w:rPr>
+        <w:t>Hollerer</w:t>
+      </w:r>
+      <w:proofErr w:type="spellEnd"/>
+      <w:r>
+        <w:rPr>
+          <w:b/>
+          <w:bCs/>
+        </w:rPr>
+        <w:t xml:space="preserve"> \cite{Hollerer2020}, our solution can be used when a high volume method for data-generation is not available, while still providing the required results (optimised part).”</w:t>
+      </w:r>
+      <w:r>
+        <w:br/>
+      </w:r>
+      <w:r>
+        <w:br/>
+      </w:r>
+      <w:r>
         <w:t xml:space="preserve">Reviewer: 2 </w:t>
       </w:r>
       <w:r>
         <w:br/>
+      </w:r>
+      <w:r>
         <w:t>without review: I have some comments/questions (see attached file) which, if addressed, I believe would improve the clarity of the manuscript</w:t>
       </w:r>
       <w:r>
@@ -1718,7 +3222,13 @@
     </w:p>
     <w:p>
       <w:r>
-        <w:t>2. Section 2.2.1 – Please clarify how TIR is calculated, in particular the derivative part.  Anexpression in a formula may be helpful.</w:t>
+        <w:t>2. Section 2.2.1 – Please clarify how TIR is calculated, in particular the derivative part.  An</w:t>
+      </w:r>
+      <w:r>
+        <w:t xml:space="preserve"> </w:t>
+      </w:r>
+      <w:r>
+        <w:t>expression in a formula may be helpful.</w:t>
       </w:r>
     </w:p>
     <w:p>
@@ -1757,9 +3267,11 @@
       <w:r>
         <w:t xml:space="preserve"> </w:t>
       </w:r>
+      <w:proofErr w:type="spellStart"/>
       <w:r>
         <w:t>yi</w:t>
       </w:r>
+      <w:proofErr w:type="spellEnd"/>
       <w:r>
         <w:t xml:space="preserve"> </w:t>
       </w:r>
@@ -1774,12 +3286,36 @@
     </w:p>
     <w:p>
       <w:r>
-        <w:t>6. Page 5, last paragraph – I suggest to be more strict in using the term observation. For example,it is used both in “observed points (i.e. features)” and “true label, i.e. observation”.</w:t>
-      </w:r>
-    </w:p>
-    <w:p>
-      <w:r>
-        <w:t>7. Page 5, last paragraph – Given the batch approach for generating recommendations, it would beuseful to clarify whether the training should be, or not, performed for each point in the batch,i.e. 90 times, so to calculate predicted standard deviation and update the UCB score.</w:t>
+        <w:t xml:space="preserve">6. Page 5, last paragraph – I suggest to be more strict in using the term observation. For </w:t>
+      </w:r>
+      <w:proofErr w:type="spellStart"/>
+      <w:r>
+        <w:t>example,it</w:t>
+      </w:r>
+      <w:proofErr w:type="spellEnd"/>
+      <w:r>
+        <w:t xml:space="preserve"> is used both in “observed points (i.e. features)” and “true label, i.e. observation”.</w:t>
+      </w:r>
+    </w:p>
+    <w:p>
+      <w:r>
+        <w:t xml:space="preserve">7. Page 5, last paragraph – Given the batch approach for generating recommendations, it would </w:t>
+      </w:r>
+      <w:proofErr w:type="spellStart"/>
+      <w:r>
+        <w:t>beuseful</w:t>
+      </w:r>
+      <w:proofErr w:type="spellEnd"/>
+      <w:r>
+        <w:t xml:space="preserve"> to clarify whether the training should be, or not, performed for each point in the </w:t>
+      </w:r>
+      <w:proofErr w:type="spellStart"/>
+      <w:r>
+        <w:t>batch,i.e</w:t>
+      </w:r>
+      <w:proofErr w:type="spellEnd"/>
+      <w:r>
+        <w:t>. 90 times, so to calculate predicted standard deviation and update the UCB score.</w:t>
       </w:r>
     </w:p>
     <w:p>
@@ -1800,12 +3336,19 @@
         <w:t xml:space="preserve"> </w:t>
       </w:r>
       <w:r>
-        <w:t>the text. Also, in caption n, k –&gt;n,k.</w:t>
-      </w:r>
-    </w:p>
-    <w:p>
-      <w:r>
-        <w:lastRenderedPageBreak/>
+        <w:t>the text. Also, in caption n, k –&gt;</w:t>
+      </w:r>
+      <w:proofErr w:type="spellStart"/>
+      <w:r>
+        <w:t>n,k</w:t>
+      </w:r>
+      <w:proofErr w:type="spellEnd"/>
+      <w:r>
+        <w:t>.</w:t>
+      </w:r>
+    </w:p>
+    <w:p>
+      <w:r>
         <w:t>11. Section 3.1, last paragraph – The authors chose to modify the 6-bp core of the sequence with</w:t>
       </w:r>
       <w:r>
@@ -1863,7 +3406,15 @@
     </w:p>
     <w:p>
       <w:r>
-        <w:t>14. Figure 3C – What exactly different exploration/exploitation colors for points within a round</w:t>
+        <w:t xml:space="preserve">14. Figure 3C – What exactly different exploration/exploitation </w:t>
+      </w:r>
+      <w:proofErr w:type="spellStart"/>
+      <w:r>
+        <w:t>colors</w:t>
+      </w:r>
+      <w:proofErr w:type="spellEnd"/>
+      <w:r>
+        <w:t xml:space="preserve"> for points within a round</w:t>
       </w:r>
       <w:r>
         <w:t xml:space="preserve"> </w:t>
@@ -1875,7 +3426,15 @@
         <w:t xml:space="preserve"> </w:t>
       </w:r>
       <w:r>
-        <w:t>example, how is the color of a point, for which both predicted mean and standard deviation are</w:t>
+        <w:t xml:space="preserve">example, how is the </w:t>
+      </w:r>
+      <w:proofErr w:type="spellStart"/>
+      <w:r>
+        <w:t>color</w:t>
+      </w:r>
+      <w:proofErr w:type="spellEnd"/>
+      <w:r>
+        <w:t xml:space="preserve"> of a point, for which both predicted mean and standard deviation are</w:t>
       </w:r>
       <w:r>
         <w:t xml:space="preserve"> </w:t>
@@ -1922,8 +3481,13 @@
       <w:r>
         <w:t xml:space="preserve"> </w:t>
       </w:r>
-      <w:r>
-        <w:t>X,y.</w:t>
+      <w:proofErr w:type="spellStart"/>
+      <w:r>
+        <w:t>X,y</w:t>
+      </w:r>
+      <w:proofErr w:type="spellEnd"/>
+      <w:r>
+        <w:t>.</w:t>
       </w:r>
     </w:p>
     <w:p>
@@ -1943,8 +3507,13 @@
     </w:p>
     <w:p>
       <w:r>
-        <w:t>5. I suggest to write explicitly the expressions for the predictive distribution fory</w:t>
-      </w:r>
+        <w:t xml:space="preserve">5. I suggest to write explicitly the expressions for the predictive distribution </w:t>
+      </w:r>
+      <w:proofErr w:type="spellStart"/>
+      <w:r>
+        <w:t>fory</w:t>
+      </w:r>
+      <w:proofErr w:type="spellEnd"/>
       <w:r>
         <w:rPr>
           <w:rFonts w:ascii="Cambria Math" w:hAnsi="Cambria Math" w:cs="Cambria Math"/>
@@ -1971,9 +3540,11 @@
       <w:r>
         <w:t xml:space="preserve"> </w:t>
       </w:r>
+      <w:proofErr w:type="spellStart"/>
       <w:r>
         <w:t>x,x</w:t>
       </w:r>
+      <w:proofErr w:type="spellEnd"/>
       <w:r>
         <w:rPr>
           <w:rFonts w:ascii="Calibri" w:hAnsi="Calibri" w:cs="Calibri"/>
@@ -2024,8 +3595,13 @@
         </w:rPr>
         <w:t xml:space="preserve"> </w:t>
       </w:r>
-      <w:r>
-        <w:t>specl(x).</w:t>
+      <w:proofErr w:type="spellStart"/>
+      <w:r>
+        <w:t>specl</w:t>
+      </w:r>
+      <w:proofErr w:type="spellEnd"/>
+      <w:r>
+        <w:t>(x).</w:t>
       </w:r>
     </w:p>
     <w:p>
@@ -2065,9 +3641,11 @@
         </w:rPr>
         <w:t xml:space="preserve"> </w:t>
       </w:r>
+      <w:proofErr w:type="spellStart"/>
       <w:r>
         <w:t>Specd</w:t>
       </w:r>
+      <w:proofErr w:type="spellEnd"/>
       <w:r>
         <w:t xml:space="preserve"> </w:t>
       </w:r>
@@ -2089,7 +3667,15 @@
         <w:t xml:space="preserve"> </w:t>
       </w:r>
       <w:r>
-        <w:t>function.  The text suggests it is ad-dimensional function – what isd?</w:t>
+        <w:t xml:space="preserve">function.  The text suggests it is ad-dimensional function – what </w:t>
+      </w:r>
+      <w:proofErr w:type="spellStart"/>
+      <w:r>
+        <w:t>isd</w:t>
+      </w:r>
+      <w:proofErr w:type="spellEnd"/>
+      <w:r>
+        <w:t>?</w:t>
       </w:r>
     </w:p>
     <w:p>
@@ -2104,8 +3690,13 @@
       <w:r>
         <w:t xml:space="preserve"> </w:t>
       </w:r>
-      <w:r>
-        <w:t>m,d.</w:t>
+      <w:proofErr w:type="spellStart"/>
+      <w:r>
+        <w:t>m,d</w:t>
+      </w:r>
+      <w:proofErr w:type="spellEnd"/>
+      <w:r>
+        <w:t>.</w:t>
       </w:r>
     </w:p>
     <w:p>
@@ -2143,11 +3734,12 @@
         <w:br/>
       </w:r>
       <w:r>
-        <w:lastRenderedPageBreak/>
         <w:t xml:space="preserve">Reviewer: 3 </w:t>
       </w:r>
       <w:r>
         <w:br/>
+      </w:r>
+      <w:r>
         <w:t xml:space="preserve">without review: Figure 3A. I am not sure if random selections should always led to such low TIRs compared with the benchmark because of the low dimension of the design space (4096). Have the authors tried to statistically validate the results? Comparison with a random sampling, etc. </w:t>
       </w:r>
       <w:r>
@@ -2155,6 +3747,8 @@
       </w:r>
       <w:r>
         <w:br/>
+      </w:r>
+      <w:r>
         <w:t xml:space="preserve">Figure 3C. Exploitation results are significantly higher than exploration results. I would expect exploration results higher but perhaps it makes sense. Could the authors comment on this? </w:t>
       </w:r>
       <w:r>
@@ -2162,6 +3756,8 @@
       </w:r>
       <w:r>
         <w:br/>
+      </w:r>
+      <w:r>
         <w:t>I believe that t-SNE is not actually defined.</w:t>
       </w:r>
     </w:p>
@@ -2175,12 +3771,377 @@
 </w:document>
 </file>
 
+<file path=word/comments.xml><?xml version="1.0" encoding="utf-8"?>
+<w:comments xmlns:wpc="http://schemas.microsoft.com/office/word/2010/wordprocessingCanvas" xmlns:cx="http://schemas.microsoft.com/office/drawing/2014/chartex" xmlns:cx1="http://schemas.microsoft.com/office/drawing/2015/9/8/chartex" xmlns:cx2="http://schemas.microsoft.com/office/drawing/2015/10/21/chartex" xmlns:cx3="http://schemas.microsoft.com/office/drawing/2016/5/9/chartex" xmlns:cx4="http://schemas.microsoft.com/office/drawing/2016/5/10/chartex" xmlns:cx5="http://schemas.microsoft.com/office/drawing/2016/5/11/chartex" xmlns:cx6="http://schemas.microsoft.com/office/drawing/2016/5/12/chartex" xmlns:cx7="http://schemas.microsoft.com/office/drawing/2016/5/13/chartex" xmlns:cx8="http://schemas.microsoft.com/office/drawing/2016/5/14/chartex" xmlns:mc="http://schemas.openxmlformats.org/markup-compatibility/2006" xmlns:aink="http://schemas.microsoft.com/office/drawing/2016/ink" xmlns:am3d="http://schemas.microsoft.com/office/drawing/2017/model3d" xmlns:o="urn:schemas-microsoft-com:office:office" xmlns:r="http://schemas.openxmlformats.org/officeDocument/2006/relationships" xmlns:m="http://schemas.openxmlformats.org/officeDocument/2006/math" xmlns:v="urn:schemas-microsoft-com:vml" xmlns:wp14="http://schemas.microsoft.com/office/word/2010/wordprocessingDrawing" xmlns:wp="http://schemas.openxmlformats.org/drawingml/2006/wordprocessingDrawing" xmlns:w10="urn:schemas-microsoft-com:office:word" xmlns:w="http://schemas.openxmlformats.org/wordprocessingml/2006/main" xmlns:w14="http://schemas.microsoft.com/office/word/2010/wordml" xmlns:w15="http://schemas.microsoft.com/office/word/2012/wordml" xmlns:w16cex="http://schemas.microsoft.com/office/word/2018/wordml/cex" xmlns:w16cid="http://schemas.microsoft.com/office/word/2016/wordml/cid" xmlns:w16="http://schemas.microsoft.com/office/word/2018/wordml" xmlns:w16sdtdh="http://schemas.microsoft.com/office/word/2020/wordml/sdtdatahash" xmlns:w16se="http://schemas.microsoft.com/office/word/2015/wordml/symex" xmlns:wpg="http://schemas.microsoft.com/office/word/2010/wordprocessingGroup" xmlns:wpi="http://schemas.microsoft.com/office/word/2010/wordprocessingInk" xmlns:wne="http://schemas.microsoft.com/office/word/2006/wordml" xmlns:wps="http://schemas.microsoft.com/office/word/2010/wordprocessingShape" mc:Ignorable="w14 w15 w16se w16cid w16 w16cex w16sdtdh wp14">
+  <w:comment w:initials="MZ" w:author="Mengyan Zhang" w:date="2021-07-28T17:12:00Z" w:id="0">
+    <w:p>
+      <w:r>
+        <w:t>just highlight it to remind us to response it later</w:t>
+      </w:r>
+      <w:r>
+        <w:annotationRef/>
+      </w:r>
+    </w:p>
+  </w:comment>
+  <w:comment w:initials="HM(E" w:author="Holowko, Maciej (L&amp;W, Eveleigh)" w:date="2021-07-30T13:39:00Z" w:id="1">
+    <w:p>
+      <w:pPr>
+        <w:pStyle w:val="CommentText"/>
+      </w:pPr>
+      <w:r>
+        <w:rPr>
+          <w:rStyle w:val="CommentReference"/>
+        </w:rPr>
+        <w:annotationRef/>
+      </w:r>
+      <w:r>
+        <w:t>Add specific comments to make clear what you are referring to.</w:t>
+      </w:r>
+    </w:p>
+  </w:comment>
+  <w:comment w:initials="HM(E" w:author="Holowko, Maciej (L&amp;W, Eveleigh)" w:date="2021-07-30T13:44:00Z" w:id="2">
+    <w:p>
+      <w:pPr>
+        <w:pStyle w:val="CommentText"/>
+      </w:pPr>
+      <w:r>
+        <w:rPr>
+          <w:rStyle w:val="CommentReference"/>
+        </w:rPr>
+        <w:annotationRef/>
+      </w:r>
+      <w:r>
+        <w:t>Add paper that distinguishes between strain and part optimisation.</w:t>
+      </w:r>
+    </w:p>
+  </w:comment>
+  <w:comment w:initials="MZ" w:author="Mengyan Zhang" w:date="2021-07-28T17:11:00Z" w:id="3">
+    <w:p>
+      <w:r>
+        <w:rPr>
+          <w:b/>
+          <w:bCs/>
+        </w:rPr>
+        <w:t>which sequences, not clear</w:t>
+      </w:r>
+      <w:r>
+        <w:annotationRef/>
+      </w:r>
+    </w:p>
+  </w:comment>
+  <w:comment w:initials="MZ" w:author="Mengyan Zhang" w:date="2021-07-28T17:13:00Z" w:id="4">
+    <w:p>
+      <w:r>
+        <w:t>refer to the paper (evidence)?</w:t>
+      </w:r>
+      <w:r>
+        <w:annotationRef/>
+      </w:r>
+    </w:p>
+  </w:comment>
+  <w:comment w:initials="MZ" w:author="Mengyan Zhang" w:date="2021-07-28T17:16:00Z" w:id="5">
+    <w:p>
+      <w:r>
+        <w:t>I actually like this paragraph! shall we put it somewhere in the paper? I know we have those information in the paper, but state them in one place (maybe discussion, or end of result section) is nice.</w:t>
+      </w:r>
+      <w:r>
+        <w:annotationRef/>
+      </w:r>
+    </w:p>
+  </w:comment>
+  <w:comment w:initials="MZ" w:author="Mengyan Zhang" w:date="2021-07-29T20:39:00Z" w:id="6">
+    <w:p>
+      <w:pPr>
+        <w:pStyle w:val="CommentText"/>
+      </w:pPr>
+      <w:r>
+        <w:t>be more precise? e.g. This change could be achieved within the Bayesian optimisation framework by altering the objective of the algorithm to combinatorial optimisation of ....</w:t>
+      </w:r>
+      <w:r>
+        <w:rPr>
+          <w:rStyle w:val="CommentReference"/>
+        </w:rPr>
+        <w:annotationRef/>
+      </w:r>
+    </w:p>
+  </w:comment>
+  <w:comment w:initials="MZ" w:author="Mengyan Zhang" w:date="2021-07-29T20:42:00Z" w:id="7">
+    <w:p>
+      <w:pPr>
+        <w:pStyle w:val="CommentText"/>
+      </w:pPr>
+      <w:r>
+        <w:t xml:space="preserve">what is "referenced sequences"? maybe just say all tested </w:t>
+      </w:r>
+      <w:proofErr w:type="spellStart"/>
+      <w:r>
+        <w:t>seqeunces</w:t>
+      </w:r>
+      <w:proofErr w:type="spellEnd"/>
+      <w:r>
+        <w:rPr>
+          <w:rStyle w:val="CommentReference"/>
+        </w:rPr>
+        <w:annotationRef/>
+      </w:r>
+    </w:p>
+  </w:comment>
+  <w:comment w:initials="HM(E" w:author="Holowko, Maciej (L&amp;W, Eveleigh)" w:date="2021-07-30T14:07:00Z" w:id="8">
+    <w:p>
+      <w:pPr>
+        <w:pStyle w:val="CommentText"/>
+      </w:pPr>
+      <w:r>
+        <w:rPr>
+          <w:rStyle w:val="CommentReference"/>
+        </w:rPr>
+        <w:annotationRef/>
+      </w:r>
+      <w:r>
+        <w:t>Does better prediction improve the recommendations?</w:t>
+      </w:r>
+    </w:p>
+  </w:comment>
+  <w:comment w:initials="MZ" w:author="Mengyan Zhang" w:date="2021-07-29T20:59:00Z" w:id="9">
+    <w:p>
+      <w:pPr>
+        <w:pStyle w:val="CommentText"/>
+      </w:pPr>
+      <w:proofErr w:type="spellStart"/>
+      <w:r>
+        <w:t>maciej</w:t>
+      </w:r>
+      <w:proofErr w:type="spellEnd"/>
+      <w:r>
+        <w:t xml:space="preserve">, I highlighted my edit in green in case you want to review. Once you have read and think it's ok, you can remove the green </w:t>
+      </w:r>
+      <w:proofErr w:type="spellStart"/>
+      <w:r>
+        <w:t>color</w:t>
+      </w:r>
+      <w:proofErr w:type="spellEnd"/>
+      <w:r>
+        <w:t xml:space="preserve"> highlight.</w:t>
+      </w:r>
+      <w:r>
+        <w:rPr>
+          <w:rStyle w:val="CommentReference"/>
+        </w:rPr>
+        <w:annotationRef/>
+      </w:r>
+    </w:p>
+    <w:p>
+      <w:pPr>
+        <w:pStyle w:val="CommentText"/>
+      </w:pPr>
+    </w:p>
+  </w:comment>
+  <w:comment w:initials="MZ" w:author="Mengyan Zhang" w:date="2021-07-29T21:07:00Z" w:id="10">
+    <w:p>
+      <w:pPr>
+        <w:pStyle w:val="CommentText"/>
+      </w:pPr>
+      <w:r>
+        <w:t xml:space="preserve">we need to discuss this. It depends on how do we </w:t>
+      </w:r>
+      <w:proofErr w:type="spellStart"/>
+      <w:r>
+        <w:t>interprete</w:t>
+      </w:r>
+      <w:proofErr w:type="spellEnd"/>
+      <w:r>
+        <w:t xml:space="preserve"> our workflow. For example, if we think our workflow as BO framework, then DL algorithm can be plugged in as the prediction part. A better response is to focus on which element of the workflow should change to XXX and why we need it. </w:t>
+      </w:r>
+      <w:r>
+        <w:rPr>
+          <w:rStyle w:val="CommentReference"/>
+        </w:rPr>
+        <w:annotationRef/>
+      </w:r>
+    </w:p>
+    <w:p>
+      <w:pPr>
+        <w:pStyle w:val="CommentText"/>
+      </w:pPr>
+      <w:r>
+        <w:t>Another point is if one move to multi-gene pathway design, whether the design objective needs to change (e.g. combinatorial opt?)</w:t>
+      </w:r>
+    </w:p>
+  </w:comment>
+  <w:comment w:initials="MZ" w:author="Mengyan Zhang" w:date="2021-07-29T21:11:00Z" w:id="11">
+    <w:p>
+      <w:pPr>
+        <w:pStyle w:val="CommentText"/>
+      </w:pPr>
+      <w:r>
+        <w:t xml:space="preserve">cite related papers to support our </w:t>
+      </w:r>
+      <w:proofErr w:type="spellStart"/>
+      <w:r>
+        <w:t>arguement</w:t>
+      </w:r>
+      <w:proofErr w:type="spellEnd"/>
+      <w:r>
+        <w:t>?</w:t>
+      </w:r>
+      <w:r>
+        <w:rPr>
+          <w:rStyle w:val="CommentReference"/>
+        </w:rPr>
+        <w:annotationRef/>
+      </w:r>
+    </w:p>
+    <w:p>
+      <w:pPr>
+        <w:pStyle w:val="CommentText"/>
+      </w:pPr>
+      <w:r>
+        <w:t xml:space="preserve">another point is we might want to discuss different regression evaluation metric (spearman </w:t>
+      </w:r>
+      <w:proofErr w:type="spellStart"/>
+      <w:r>
+        <w:t>v.s</w:t>
+      </w:r>
+      <w:proofErr w:type="spellEnd"/>
+      <w:r>
+        <w:t>. r2), and state why spearman suits our evaluation (</w:t>
+      </w:r>
+      <w:proofErr w:type="spellStart"/>
+      <w:r>
+        <w:t>mengyan</w:t>
+      </w:r>
+      <w:proofErr w:type="spellEnd"/>
+      <w:r>
+        <w:t xml:space="preserve"> can do this later)</w:t>
+      </w:r>
+    </w:p>
+  </w:comment>
+  <w:comment w:initials="MZ" w:author="Mengyan Zhang" w:date="2021-07-29T21:17:00Z" w:id="12">
+    <w:p>
+      <w:pPr>
+        <w:pStyle w:val="CommentText"/>
+      </w:pPr>
+      <w:r>
+        <w:t xml:space="preserve">I don't understand </w:t>
+      </w:r>
+      <w:proofErr w:type="spellStart"/>
+      <w:r>
+        <w:t>what;s</w:t>
+      </w:r>
+      <w:proofErr w:type="spellEnd"/>
+      <w:r>
+        <w:t xml:space="preserve"> the question is. Maciej, can you help to rephrase? Thanks</w:t>
+      </w:r>
+      <w:r>
+        <w:rPr>
+          <w:rStyle w:val="CommentReference"/>
+        </w:rPr>
+        <w:annotationRef/>
+      </w:r>
+    </w:p>
+    <w:p>
+      <w:pPr>
+        <w:pStyle w:val="CommentText"/>
+      </w:pPr>
+    </w:p>
+  </w:comment>
+  <w:comment w:initials="HM(E" w:author="Holowko, Maciej (L&amp;W, Eveleigh)" w:date="2021-07-29T15:30:00Z" w:id="13">
+    <w:p>
+      <w:pPr>
+        <w:pStyle w:val="CommentText"/>
+      </w:pPr>
+      <w:r>
+        <w:rPr>
+          <w:rStyle w:val="CommentReference"/>
+        </w:rPr>
+        <w:annotationRef/>
+      </w:r>
+      <w:r>
+        <w:t>Mengyan – do we have that in methods?</w:t>
+      </w:r>
+    </w:p>
+  </w:comment>
+</w:comments>
+</file>
+
+<file path=word/commentsExtended.xml><?xml version="1.0" encoding="utf-8"?>
+<w15:commentsEx xmlns:wpc="http://schemas.microsoft.com/office/word/2010/wordprocessingCanvas" xmlns:cx="http://schemas.microsoft.com/office/drawing/2014/chartex" xmlns:cx1="http://schemas.microsoft.com/office/drawing/2015/9/8/chartex" xmlns:cx2="http://schemas.microsoft.com/office/drawing/2015/10/21/chartex" xmlns:cx3="http://schemas.microsoft.com/office/drawing/2016/5/9/chartex" xmlns:cx4="http://schemas.microsoft.com/office/drawing/2016/5/10/chartex" xmlns:cx5="http://schemas.microsoft.com/office/drawing/2016/5/11/chartex" xmlns:cx6="http://schemas.microsoft.com/office/drawing/2016/5/12/chartex" xmlns:cx7="http://schemas.microsoft.com/office/drawing/2016/5/13/chartex" xmlns:cx8="http://schemas.microsoft.com/office/drawing/2016/5/14/chartex" xmlns:mc="http://schemas.openxmlformats.org/markup-compatibility/2006" xmlns:aink="http://schemas.microsoft.com/office/drawing/2016/ink" xmlns:am3d="http://schemas.microsoft.com/office/drawing/2017/model3d" xmlns:o="urn:schemas-microsoft-com:office:office" xmlns:r="http://schemas.openxmlformats.org/officeDocument/2006/relationships" xmlns:m="http://schemas.openxmlformats.org/officeDocument/2006/math" xmlns:v="urn:schemas-microsoft-com:vml" xmlns:wp14="http://schemas.microsoft.com/office/word/2010/wordprocessingDrawing" xmlns:wp="http://schemas.openxmlformats.org/drawingml/2006/wordprocessingDrawing" xmlns:w10="urn:schemas-microsoft-com:office:word" xmlns:w="http://schemas.openxmlformats.org/wordprocessingml/2006/main" xmlns:w14="http://schemas.microsoft.com/office/word/2010/wordml" xmlns:w15="http://schemas.microsoft.com/office/word/2012/wordml" xmlns:w16cex="http://schemas.microsoft.com/office/word/2018/wordml/cex" xmlns:w16cid="http://schemas.microsoft.com/office/word/2016/wordml/cid" xmlns:w16="http://schemas.microsoft.com/office/word/2018/wordml" xmlns:w16sdtdh="http://schemas.microsoft.com/office/word/2020/wordml/sdtdatahash" xmlns:w16se="http://schemas.microsoft.com/office/word/2015/wordml/symex" xmlns:wpg="http://schemas.microsoft.com/office/word/2010/wordprocessingGroup" xmlns:wpi="http://schemas.microsoft.com/office/word/2010/wordprocessingInk" xmlns:wne="http://schemas.microsoft.com/office/word/2006/wordml" xmlns:wps="http://schemas.microsoft.com/office/word/2010/wordprocessingShape" mc:Ignorable="w14 w15 w16se w16cid w16 w16cex w16sdtdh wp14">
+  <w15:commentEx w15:paraId="5A5D968B" w15:done="0"/>
+  <w15:commentEx w15:paraId="6B957090" w15:done="0"/>
+  <w15:commentEx w15:paraId="142E7556" w15:done="0"/>
+  <w15:commentEx w15:paraId="609CBDB3" w15:done="0"/>
+  <w15:commentEx w15:paraId="3DA10900" w15:done="0"/>
+  <w15:commentEx w15:paraId="7630C055" w15:done="0"/>
+  <w15:commentEx w15:paraId="05B5A56F" w15:done="0"/>
+  <w15:commentEx w15:paraId="61444CFC" w15:done="0"/>
+  <w15:commentEx w15:paraId="1269F53C" w15:done="0"/>
+  <w15:commentEx w15:paraId="236E935D" w15:done="0"/>
+  <w15:commentEx w15:paraId="22969678" w15:done="0"/>
+  <w15:commentEx w15:paraId="4CA603D0" w15:done="0"/>
+  <w15:commentEx w15:paraId="1F5A618F" w15:done="0"/>
+  <w15:commentEx w15:paraId="4D01D9ED" w15:done="0"/>
+</w15:commentsEx>
+</file>
+
+<file path=word/commentsExtensible.xml><?xml version="1.0" encoding="utf-8"?>
+<w16cex:commentsExtensible xmlns:wpc="http://schemas.microsoft.com/office/word/2010/wordprocessingCanvas" xmlns:cx="http://schemas.microsoft.com/office/drawing/2014/chartex" xmlns:cx1="http://schemas.microsoft.com/office/drawing/2015/9/8/chartex" xmlns:cx2="http://schemas.microsoft.com/office/drawing/2015/10/21/chartex" xmlns:cx3="http://schemas.microsoft.com/office/drawing/2016/5/9/chartex" xmlns:cx4="http://schemas.microsoft.com/office/drawing/2016/5/10/chartex" xmlns:cx5="http://schemas.microsoft.com/office/drawing/2016/5/11/chartex" xmlns:cx6="http://schemas.microsoft.com/office/drawing/2016/5/12/chartex" xmlns:cx7="http://schemas.microsoft.com/office/drawing/2016/5/13/chartex" xmlns:cx8="http://schemas.microsoft.com/office/drawing/2016/5/14/chartex" xmlns:mc="http://schemas.openxmlformats.org/markup-compatibility/2006" xmlns:aink="http://schemas.microsoft.com/office/drawing/2016/ink" xmlns:am3d="http://schemas.microsoft.com/office/drawing/2017/model3d" xmlns:o="urn:schemas-microsoft-com:office:office" xmlns:r="http://schemas.openxmlformats.org/officeDocument/2006/relationships" xmlns:m="http://schemas.openxmlformats.org/officeDocument/2006/math" xmlns:v="urn:schemas-microsoft-com:vml" xmlns:wp14="http://schemas.microsoft.com/office/word/2010/wordprocessingDrawing" xmlns:wp="http://schemas.openxmlformats.org/drawingml/2006/wordprocessingDrawing" xmlns:w10="urn:schemas-microsoft-com:office:word" xmlns:w="http://schemas.openxmlformats.org/wordprocessingml/2006/main" xmlns:w14="http://schemas.microsoft.com/office/word/2010/wordml" xmlns:w15="http://schemas.microsoft.com/office/word/2012/wordml" xmlns:w16cex="http://schemas.microsoft.com/office/word/2018/wordml/cex" xmlns:w16cid="http://schemas.microsoft.com/office/word/2016/wordml/cid" xmlns:w16="http://schemas.microsoft.com/office/word/2018/wordml" xmlns:w16sdtdh="http://schemas.microsoft.com/office/word/2020/wordml/sdtdatahash" xmlns:w16se="http://schemas.microsoft.com/office/word/2015/wordml/symex" xmlns:wpg="http://schemas.microsoft.com/office/word/2010/wordprocessingGroup" xmlns:wpi="http://schemas.microsoft.com/office/word/2010/wordprocessingInk" xmlns:wne="http://schemas.microsoft.com/office/word/2006/wordml" xmlns:wps="http://schemas.microsoft.com/office/word/2010/wordprocessingShape" mc:Ignorable="w14 w15 w16se w16cid w16 w16cex w16sdtdh wp14">
+  <w16cex:commentExtensible w16cex:durableId="7A10CF1F" w16cex:dateUtc="2021-07-28T07:12:00Z"/>
+  <w16cex:commentExtensible w16cex:durableId="24AE7F7C" w16cex:dateUtc="2021-07-30T03:39:00Z"/>
+  <w16cex:commentExtensible w16cex:durableId="24AE80D8" w16cex:dateUtc="2021-07-30T03:44:00Z"/>
+  <w16cex:commentExtensible w16cex:durableId="3EC22C8C" w16cex:dateUtc="2021-07-28T07:11:00Z"/>
+  <w16cex:commentExtensible w16cex:durableId="53D0BC15" w16cex:dateUtc="2021-07-28T07:13:00Z"/>
+  <w16cex:commentExtensible w16cex:durableId="2CAB8401" w16cex:dateUtc="2021-07-28T07:16:00Z"/>
+  <w16cex:commentExtensible w16cex:durableId="6189CF46" w16cex:dateUtc="2021-07-29T10:39:00Z"/>
+  <w16cex:commentExtensible w16cex:durableId="05C5C6FE" w16cex:dateUtc="2021-07-29T10:42:00Z"/>
+  <w16cex:commentExtensible w16cex:durableId="24AE8614" w16cex:dateUtc="2021-07-30T04:07:00Z"/>
+  <w16cex:commentExtensible w16cex:durableId="5D33D984" w16cex:dateUtc="2021-07-29T10:59:00Z"/>
+  <w16cex:commentExtensible w16cex:durableId="2F755A59" w16cex:dateUtc="2021-07-29T11:07:00Z"/>
+  <w16cex:commentExtensible w16cex:durableId="70FC3DB5" w16cex:dateUtc="2021-07-29T11:11:00Z"/>
+  <w16cex:commentExtensible w16cex:durableId="01AAA53E" w16cex:dateUtc="2021-07-29T11:17:00Z"/>
+  <w16cex:commentExtensible w16cex:durableId="24AD47FC" w16cex:dateUtc="2021-07-29T05:30:00Z"/>
+</w16cex:commentsExtensible>
+</file>
+
+<file path=word/commentsIds.xml><?xml version="1.0" encoding="utf-8"?>
+<w16cid:commentsIds xmlns:wpc="http://schemas.microsoft.com/office/word/2010/wordprocessingCanvas" xmlns:cx="http://schemas.microsoft.com/office/drawing/2014/chartex" xmlns:cx1="http://schemas.microsoft.com/office/drawing/2015/9/8/chartex" xmlns:cx2="http://schemas.microsoft.com/office/drawing/2015/10/21/chartex" xmlns:cx3="http://schemas.microsoft.com/office/drawing/2016/5/9/chartex" xmlns:cx4="http://schemas.microsoft.com/office/drawing/2016/5/10/chartex" xmlns:cx5="http://schemas.microsoft.com/office/drawing/2016/5/11/chartex" xmlns:cx6="http://schemas.microsoft.com/office/drawing/2016/5/12/chartex" xmlns:cx7="http://schemas.microsoft.com/office/drawing/2016/5/13/chartex" xmlns:cx8="http://schemas.microsoft.com/office/drawing/2016/5/14/chartex" xmlns:mc="http://schemas.openxmlformats.org/markup-compatibility/2006" xmlns:aink="http://schemas.microsoft.com/office/drawing/2016/ink" xmlns:am3d="http://schemas.microsoft.com/office/drawing/2017/model3d" xmlns:o="urn:schemas-microsoft-com:office:office" xmlns:r="http://schemas.openxmlformats.org/officeDocument/2006/relationships" xmlns:m="http://schemas.openxmlformats.org/officeDocument/2006/math" xmlns:v="urn:schemas-microsoft-com:vml" xmlns:wp14="http://schemas.microsoft.com/office/word/2010/wordprocessingDrawing" xmlns:wp="http://schemas.openxmlformats.org/drawingml/2006/wordprocessingDrawing" xmlns:w10="urn:schemas-microsoft-com:office:word" xmlns:w="http://schemas.openxmlformats.org/wordprocessingml/2006/main" xmlns:w14="http://schemas.microsoft.com/office/word/2010/wordml" xmlns:w15="http://schemas.microsoft.com/office/word/2012/wordml" xmlns:w16cex="http://schemas.microsoft.com/office/word/2018/wordml/cex" xmlns:w16cid="http://schemas.microsoft.com/office/word/2016/wordml/cid" xmlns:w16="http://schemas.microsoft.com/office/word/2018/wordml" xmlns:w16sdtdh="http://schemas.microsoft.com/office/word/2020/wordml/sdtdatahash" xmlns:w16se="http://schemas.microsoft.com/office/word/2015/wordml/symex" xmlns:wpg="http://schemas.microsoft.com/office/word/2010/wordprocessingGroup" xmlns:wpi="http://schemas.microsoft.com/office/word/2010/wordprocessingInk" xmlns:wne="http://schemas.microsoft.com/office/word/2006/wordml" xmlns:wps="http://schemas.microsoft.com/office/word/2010/wordprocessingShape" mc:Ignorable="w14 w15 w16se w16cid w16 w16cex w16sdtdh wp14">
+  <w16cid:commentId w16cid:paraId="5A5D968B" w16cid:durableId="7A10CF1F"/>
+  <w16cid:commentId w16cid:paraId="6B957090" w16cid:durableId="24AE7F7C"/>
+  <w16cid:commentId w16cid:paraId="142E7556" w16cid:durableId="24AE80D8"/>
+  <w16cid:commentId w16cid:paraId="609CBDB3" w16cid:durableId="3EC22C8C"/>
+  <w16cid:commentId w16cid:paraId="3DA10900" w16cid:durableId="53D0BC15"/>
+  <w16cid:commentId w16cid:paraId="7630C055" w16cid:durableId="2CAB8401"/>
+  <w16cid:commentId w16cid:paraId="05B5A56F" w16cid:durableId="6189CF46"/>
+  <w16cid:commentId w16cid:paraId="61444CFC" w16cid:durableId="05C5C6FE"/>
+  <w16cid:commentId w16cid:paraId="1269F53C" w16cid:durableId="24AE8614"/>
+  <w16cid:commentId w16cid:paraId="236E935D" w16cid:durableId="5D33D984"/>
+  <w16cid:commentId w16cid:paraId="22969678" w16cid:durableId="2F755A59"/>
+  <w16cid:commentId w16cid:paraId="4CA603D0" w16cid:durableId="70FC3DB5"/>
+  <w16cid:commentId w16cid:paraId="1F5A618F" w16cid:durableId="01AAA53E"/>
+  <w16cid:commentId w16cid:paraId="4D01D9ED" w16cid:durableId="24AD47FC"/>
+</w16cid:commentsIds>
+</file>
+
+<file path=word/numbering.xml><?xml version="1.0" encoding="utf-8"?>
+<w:numbering xmlns:wpc="http://schemas.microsoft.com/office/word/2010/wordprocessingCanvas" xmlns:cx="http://schemas.microsoft.com/office/drawing/2014/chartex" xmlns:cx1="http://schemas.microsoft.com/office/drawing/2015/9/8/chartex" xmlns:cx2="http://schemas.microsoft.com/office/drawing/2015/10/21/chartex" xmlns:cx3="http://schemas.microsoft.com/office/drawing/2016/5/9/chartex" xmlns:cx4="http://schemas.microsoft.com/office/drawing/2016/5/10/chartex" xmlns:cx5="http://schemas.microsoft.com/office/drawing/2016/5/11/chartex" xmlns:cx6="http://schemas.microsoft.com/office/drawing/2016/5/12/chartex" xmlns:cx7="http://schemas.microsoft.com/office/drawing/2016/5/13/chartex" xmlns:cx8="http://schemas.microsoft.com/office/drawing/2016/5/14/chartex" xmlns:mc="http://schemas.openxmlformats.org/markup-compatibility/2006" xmlns:aink="http://schemas.microsoft.com/office/drawing/2016/ink" xmlns:am3d="http://schemas.microsoft.com/office/drawing/2017/model3d" xmlns:o="urn:schemas-microsoft-com:office:office" xmlns:r="http://schemas.openxmlformats.org/officeDocument/2006/relationships" xmlns:m="http://schemas.openxmlformats.org/officeDocument/2006/math" xmlns:v="urn:schemas-microsoft-com:vml" xmlns:wp14="http://schemas.microsoft.com/office/word/2010/wordprocessingDrawing" xmlns:wp="http://schemas.openxmlformats.org/drawingml/2006/wordprocessingDrawing" xmlns:w10="urn:schemas-microsoft-com:office:word" xmlns:w="http://schemas.openxmlformats.org/wordprocessingml/2006/main" xmlns:w14="http://schemas.microsoft.com/office/word/2010/wordml" xmlns:w15="http://schemas.microsoft.com/office/word/2012/wordml" xmlns:w16cex="http://schemas.microsoft.com/office/word/2018/wordml/cex" xmlns:w16cid="http://schemas.microsoft.com/office/word/2016/wordml/cid" xmlns:w16="http://schemas.microsoft.com/office/word/2018/wordml" xmlns:w16sdtdh="http://schemas.microsoft.com/office/word/2020/wordml/sdtdatahash" xmlns:w16se="http://schemas.microsoft.com/office/word/2015/wordml/symex" xmlns:wpg="http://schemas.microsoft.com/office/word/2010/wordprocessingGroup" xmlns:wpi="http://schemas.microsoft.com/office/word/2010/wordprocessingInk" xmlns:wne="http://schemas.microsoft.com/office/word/2006/wordml" xmlns:wps="http://schemas.microsoft.com/office/word/2010/wordprocessingShape" mc:Ignorable="w14 w15 w16se w16cid w16 w16cex w16sdtdh wp14"/>
+</file>
+
+<file path=word/people.xml><?xml version="1.0" encoding="utf-8"?>
+<w15:people xmlns:wpc="http://schemas.microsoft.com/office/word/2010/wordprocessingCanvas" xmlns:cx="http://schemas.microsoft.com/office/drawing/2014/chartex" xmlns:cx1="http://schemas.microsoft.com/office/drawing/2015/9/8/chartex" xmlns:cx2="http://schemas.microsoft.com/office/drawing/2015/10/21/chartex" xmlns:cx3="http://schemas.microsoft.com/office/drawing/2016/5/9/chartex" xmlns:cx4="http://schemas.microsoft.com/office/drawing/2016/5/10/chartex" xmlns:cx5="http://schemas.microsoft.com/office/drawing/2016/5/11/chartex" xmlns:cx6="http://schemas.microsoft.com/office/drawing/2016/5/12/chartex" xmlns:cx7="http://schemas.microsoft.com/office/drawing/2016/5/13/chartex" xmlns:cx8="http://schemas.microsoft.com/office/drawing/2016/5/14/chartex" xmlns:mc="http://schemas.openxmlformats.org/markup-compatibility/2006" xmlns:aink="http://schemas.microsoft.com/office/drawing/2016/ink" xmlns:am3d="http://schemas.microsoft.com/office/drawing/2017/model3d" xmlns:o="urn:schemas-microsoft-com:office:office" xmlns:r="http://schemas.openxmlformats.org/officeDocument/2006/relationships" xmlns:m="http://schemas.openxmlformats.org/officeDocument/2006/math" xmlns:v="urn:schemas-microsoft-com:vml" xmlns:wp14="http://schemas.microsoft.com/office/word/2010/wordprocessingDrawing" xmlns:wp="http://schemas.openxmlformats.org/drawingml/2006/wordprocessingDrawing" xmlns:w10="urn:schemas-microsoft-com:office:word" xmlns:w="http://schemas.openxmlformats.org/wordprocessingml/2006/main" xmlns:w14="http://schemas.microsoft.com/office/word/2010/wordml" xmlns:w15="http://schemas.microsoft.com/office/word/2012/wordml" xmlns:w16cex="http://schemas.microsoft.com/office/word/2018/wordml/cex" xmlns:w16cid="http://schemas.microsoft.com/office/word/2016/wordml/cid" xmlns:w16="http://schemas.microsoft.com/office/word/2018/wordml" xmlns:w16sdtdh="http://schemas.microsoft.com/office/word/2020/wordml/sdtdatahash" xmlns:w16se="http://schemas.microsoft.com/office/word/2015/wordml/symex" xmlns:wpg="http://schemas.microsoft.com/office/word/2010/wordprocessingGroup" xmlns:wpi="http://schemas.microsoft.com/office/word/2010/wordprocessingInk" xmlns:wne="http://schemas.microsoft.com/office/word/2006/wordml" xmlns:wps="http://schemas.microsoft.com/office/word/2010/wordprocessingShape" mc:Ignorable="w14 w15 w16se w16cid w16 w16cex w16sdtdh wp14">
+  <w15:person w15:author="Mengyan Zhang">
+    <w15:presenceInfo w15:providerId="AD" w15:userId="S::mengyan.zhang_anu.edu.au#ext#@csiroau.onmicrosoft.com::69c71b4a-2462-44f3-b3fd-d71962db6bce"/>
+  </w15:person>
+  <w15:person w15:author="Holowko, Maciej (L&amp;W, Eveleigh)">
+    <w15:presenceInfo w15:providerId="AD" w15:userId="S::hol428@csiro.au::f71679b5-8efd-4dda-8a18-390f89eaa695"/>
+  </w15:person>
+</w15:people>
+</file>
+
 <file path=word/styles.xml><?xml version="1.0" encoding="utf-8"?>
-<w:styles xmlns:mc="http://schemas.openxmlformats.org/markup-compatibility/2006" xmlns:r="http://schemas.openxmlformats.org/officeDocument/2006/relationships" xmlns:w="http://schemas.openxmlformats.org/wordprocessingml/2006/main" xmlns:w14="http://schemas.microsoft.com/office/word/2010/wordml" xmlns:w15="http://schemas.microsoft.com/office/word/2012/wordml" xmlns:w16cex="http://schemas.microsoft.com/office/word/2018/wordml/cex" xmlns:w16cid="http://schemas.microsoft.com/office/word/2016/wordml/cid" xmlns:w16="http://schemas.microsoft.com/office/word/2018/wordml" xmlns:w16se="http://schemas.microsoft.com/office/word/2015/wordml/symex" mc:Ignorable="w14 w15 w16se w16cid w16 w16cex">
+<w:styles xmlns:wp14="http://schemas.microsoft.com/office/word/2010/wordprocessingDrawing" xmlns:mc="http://schemas.openxmlformats.org/markup-compatibility/2006" xmlns:r="http://schemas.openxmlformats.org/officeDocument/2006/relationships" xmlns:w="http://schemas.openxmlformats.org/wordprocessingml/2006/main" xmlns:w14="http://schemas.microsoft.com/office/word/2010/wordml" xmlns:w15="http://schemas.microsoft.com/office/word/2012/wordml" xmlns:w16cex="http://schemas.microsoft.com/office/word/2018/wordml/cex" xmlns:w16cid="http://schemas.microsoft.com/office/word/2016/wordml/cid" xmlns:w16="http://schemas.microsoft.com/office/word/2018/wordml" xmlns:w16sdtdh="http://schemas.microsoft.com/office/word/2020/wordml/sdtdatahash" xmlns:w16se="http://schemas.microsoft.com/office/word/2015/wordml/symex" mc:Ignorable="w14 w15 w16se w16cid w16 w16cex w16sdtdh wp14">
   <w:docDefaults>
     <w:rPrDefault>
       <w:rPr>
-        <w:rFonts w:asciiTheme="minorHAnsi" w:eastAsiaTheme="minorHAnsi" w:hAnsiTheme="minorHAnsi" w:cstheme="minorBidi"/>
+        <w:rFonts w:asciiTheme="minorHAnsi" w:hAnsiTheme="minorHAnsi" w:eastAsiaTheme="minorHAnsi" w:cstheme="minorBidi"/>
         <w:sz w:val="22"/>
         <w:szCs w:val="22"/>
         <w:lang w:val="en-AU" w:eastAsia="en-US" w:bidi="ar-SA"/>
@@ -2195,14 +4156,14 @@
   <w:latentStyles w:defLockedState="0" w:defUIPriority="99" w:defSemiHidden="0" w:defUnhideWhenUsed="0" w:defQFormat="0" w:count="376">
     <w:lsdException w:name="Normal" w:uiPriority="0" w:qFormat="1"/>
     <w:lsdException w:name="heading 1" w:uiPriority="9" w:qFormat="1"/>
-    <w:lsdException w:name="heading 2" w:semiHidden="1" w:uiPriority="9" w:unhideWhenUsed="1" w:qFormat="1"/>
-    <w:lsdException w:name="heading 3" w:semiHidden="1" w:uiPriority="9" w:unhideWhenUsed="1" w:qFormat="1"/>
-    <w:lsdException w:name="heading 4" w:semiHidden="1" w:uiPriority="9" w:unhideWhenUsed="1" w:qFormat="1"/>
-    <w:lsdException w:name="heading 5" w:semiHidden="1" w:uiPriority="9" w:unhideWhenUsed="1" w:qFormat="1"/>
-    <w:lsdException w:name="heading 6" w:semiHidden="1" w:uiPriority="9" w:unhideWhenUsed="1" w:qFormat="1"/>
-    <w:lsdException w:name="heading 7" w:semiHidden="1" w:uiPriority="9" w:unhideWhenUsed="1" w:qFormat="1"/>
-    <w:lsdException w:name="heading 8" w:semiHidden="1" w:uiPriority="9" w:unhideWhenUsed="1" w:qFormat="1"/>
-    <w:lsdException w:name="heading 9" w:semiHidden="1" w:uiPriority="9" w:unhideWhenUsed="1" w:qFormat="1"/>
+    <w:lsdException w:name="heading 2" w:uiPriority="9" w:semiHidden="1" w:unhideWhenUsed="1" w:qFormat="1"/>
+    <w:lsdException w:name="heading 3" w:uiPriority="9" w:semiHidden="1" w:unhideWhenUsed="1" w:qFormat="1"/>
+    <w:lsdException w:name="heading 4" w:uiPriority="9" w:semiHidden="1" w:unhideWhenUsed="1" w:qFormat="1"/>
+    <w:lsdException w:name="heading 5" w:uiPriority="9" w:semiHidden="1" w:unhideWhenUsed="1" w:qFormat="1"/>
+    <w:lsdException w:name="heading 6" w:uiPriority="9" w:semiHidden="1" w:unhideWhenUsed="1" w:qFormat="1"/>
+    <w:lsdException w:name="heading 7" w:uiPriority="9" w:semiHidden="1" w:unhideWhenUsed="1" w:qFormat="1"/>
+    <w:lsdException w:name="heading 8" w:uiPriority="9" w:semiHidden="1" w:unhideWhenUsed="1" w:qFormat="1"/>
+    <w:lsdException w:name="heading 9" w:uiPriority="9" w:semiHidden="1" w:unhideWhenUsed="1" w:qFormat="1"/>
     <w:lsdException w:name="index 1" w:semiHidden="1" w:unhideWhenUsed="1"/>
     <w:lsdException w:name="index 2" w:semiHidden="1" w:unhideWhenUsed="1"/>
     <w:lsdException w:name="index 3" w:semiHidden="1" w:unhideWhenUsed="1"/>
@@ -2212,22 +4173,22 @@
     <w:lsdException w:name="index 7" w:semiHidden="1" w:unhideWhenUsed="1"/>
     <w:lsdException w:name="index 8" w:semiHidden="1" w:unhideWhenUsed="1"/>
     <w:lsdException w:name="index 9" w:semiHidden="1" w:unhideWhenUsed="1"/>
-    <w:lsdException w:name="toc 1" w:semiHidden="1" w:uiPriority="39" w:unhideWhenUsed="1"/>
-    <w:lsdException w:name="toc 2" w:semiHidden="1" w:uiPriority="39" w:unhideWhenUsed="1"/>
-    <w:lsdException w:name="toc 3" w:semiHidden="1" w:uiPriority="39" w:unhideWhenUsed="1"/>
-    <w:lsdException w:name="toc 4" w:semiHidden="1" w:uiPriority="39" w:unhideWhenUsed="1"/>
-    <w:lsdException w:name="toc 5" w:semiHidden="1" w:uiPriority="39" w:unhideWhenUsed="1"/>
-    <w:lsdException w:name="toc 6" w:semiHidden="1" w:uiPriority="39" w:unhideWhenUsed="1"/>
-    <w:lsdException w:name="toc 7" w:semiHidden="1" w:uiPriority="39" w:unhideWhenUsed="1"/>
-    <w:lsdException w:name="toc 8" w:semiHidden="1" w:uiPriority="39" w:unhideWhenUsed="1"/>
-    <w:lsdException w:name="toc 9" w:semiHidden="1" w:uiPriority="39" w:unhideWhenUsed="1"/>
+    <w:lsdException w:name="toc 1" w:uiPriority="39" w:semiHidden="1" w:unhideWhenUsed="1"/>
+    <w:lsdException w:name="toc 2" w:uiPriority="39" w:semiHidden="1" w:unhideWhenUsed="1"/>
+    <w:lsdException w:name="toc 3" w:uiPriority="39" w:semiHidden="1" w:unhideWhenUsed="1"/>
+    <w:lsdException w:name="toc 4" w:uiPriority="39" w:semiHidden="1" w:unhideWhenUsed="1"/>
+    <w:lsdException w:name="toc 5" w:uiPriority="39" w:semiHidden="1" w:unhideWhenUsed="1"/>
+    <w:lsdException w:name="toc 6" w:uiPriority="39" w:semiHidden="1" w:unhideWhenUsed="1"/>
+    <w:lsdException w:name="toc 7" w:uiPriority="39" w:semiHidden="1" w:unhideWhenUsed="1"/>
+    <w:lsdException w:name="toc 8" w:uiPriority="39" w:semiHidden="1" w:unhideWhenUsed="1"/>
+    <w:lsdException w:name="toc 9" w:uiPriority="39" w:semiHidden="1" w:unhideWhenUsed="1"/>
     <w:lsdException w:name="Normal Indent" w:semiHidden="1" w:unhideWhenUsed="1"/>
     <w:lsdException w:name="footnote text" w:semiHidden="1" w:unhideWhenUsed="1"/>
     <w:lsdException w:name="annotation text" w:semiHidden="1" w:unhideWhenUsed="1"/>
     <w:lsdException w:name="header" w:semiHidden="1" w:unhideWhenUsed="1"/>
     <w:lsdException w:name="footer" w:semiHidden="1" w:unhideWhenUsed="1"/>
     <w:lsdException w:name="index heading" w:semiHidden="1" w:unhideWhenUsed="1"/>
-    <w:lsdException w:name="caption" w:semiHidden="1" w:uiPriority="35" w:unhideWhenUsed="1" w:qFormat="1"/>
+    <w:lsdException w:name="caption" w:uiPriority="35" w:semiHidden="1" w:unhideWhenUsed="1" w:qFormat="1"/>
     <w:lsdException w:name="table of figures" w:semiHidden="1" w:unhideWhenUsed="1"/>
     <w:lsdException w:name="envelope address" w:semiHidden="1" w:unhideWhenUsed="1"/>
     <w:lsdException w:name="envelope return" w:semiHidden="1" w:unhideWhenUsed="1"/>
@@ -2258,7 +4219,7 @@
     <w:lsdException w:name="Title" w:uiPriority="10" w:qFormat="1"/>
     <w:lsdException w:name="Closing" w:semiHidden="1" w:unhideWhenUsed="1"/>
     <w:lsdException w:name="Signature" w:semiHidden="1" w:unhideWhenUsed="1"/>
-    <w:lsdException w:name="Default Paragraph Font" w:semiHidden="1" w:uiPriority="1" w:unhideWhenUsed="1"/>
+    <w:lsdException w:name="Default Paragraph Font" w:uiPriority="1" w:semiHidden="1" w:unhideWhenUsed="1"/>
     <w:lsdException w:name="Body Text" w:semiHidden="1" w:unhideWhenUsed="1"/>
     <w:lsdException w:name="Body Text Indent" w:semiHidden="1" w:unhideWhenUsed="1"/>
     <w:lsdException w:name="List Continue" w:semiHidden="1" w:unhideWhenUsed="1"/>
@@ -2458,8 +4419,8 @@
     <w:lsdException w:name="Subtle Reference" w:uiPriority="31" w:qFormat="1"/>
     <w:lsdException w:name="Intense Reference" w:uiPriority="32" w:qFormat="1"/>
     <w:lsdException w:name="Book Title" w:uiPriority="33" w:qFormat="1"/>
-    <w:lsdException w:name="Bibliography" w:semiHidden="1" w:uiPriority="37" w:unhideWhenUsed="1"/>
-    <w:lsdException w:name="TOC Heading" w:semiHidden="1" w:uiPriority="39" w:unhideWhenUsed="1" w:qFormat="1"/>
+    <w:lsdException w:name="Bibliography" w:uiPriority="37" w:semiHidden="1" w:unhideWhenUsed="1"/>
+    <w:lsdException w:name="TOC Heading" w:uiPriority="39" w:semiHidden="1" w:unhideWhenUsed="1" w:qFormat="1"/>
     <w:lsdException w:name="Plain Table 1" w:uiPriority="41"/>
     <w:lsdException w:name="Plain Table 2" w:uiPriority="42"/>
     <w:lsdException w:name="Plain Table 3" w:uiPriority="43"/>
@@ -2570,17 +4531,17 @@
     <w:lsdException w:name="Unresolved Mention" w:semiHidden="1" w:unhideWhenUsed="1"/>
     <w:lsdException w:name="Smart Link" w:semiHidden="1" w:unhideWhenUsed="1"/>
   </w:latentStyles>
-  <w:style w:type="paragraph" w:default="1" w:styleId="Normal">
+  <w:style w:type="paragraph" w:styleId="Normal" w:default="1">
     <w:name w:val="Normal"/>
     <w:qFormat/>
   </w:style>
-  <w:style w:type="character" w:default="1" w:styleId="DefaultParagraphFont">
+  <w:style w:type="character" w:styleId="DefaultParagraphFont" w:default="1">
     <w:name w:val="Default Paragraph Font"/>
     <w:uiPriority w:val="1"/>
     <w:semiHidden/>
     <w:unhideWhenUsed/>
   </w:style>
-  <w:style w:type="table" w:default="1" w:styleId="TableNormal">
+  <w:style w:type="table" w:styleId="TableNormal" w:default="1">
     <w:name w:val="Normal Table"/>
     <w:uiPriority w:val="99"/>
     <w:semiHidden/>
@@ -2595,7 +4556,7 @@
       </w:tblCellMar>
     </w:tblPr>
   </w:style>
-  <w:style w:type="numbering" w:default="1" w:styleId="NoList">
+  <w:style w:type="numbering" w:styleId="NoList" w:default="1">
     <w:name w:val="No List"/>
     <w:uiPriority w:val="99"/>
     <w:semiHidden/>
@@ -2611,6 +4572,71 @@
       <w:ind w:left="720"/>
       <w:contextualSpacing/>
     </w:pPr>
+  </w:style>
+  <w:style w:type="paragraph" w:styleId="CommentText">
+    <w:name w:val="annotation text"/>
+    <w:basedOn w:val="Normal"/>
+    <w:link w:val="CommentTextChar"/>
+    <w:uiPriority w:val="99"/>
+    <w:semiHidden/>
+    <w:unhideWhenUsed/>
+    <w:pPr>
+      <w:spacing w:line="240" w:lineRule="auto"/>
+    </w:pPr>
+    <w:rPr>
+      <w:sz w:val="20"/>
+      <w:szCs w:val="20"/>
+    </w:rPr>
+  </w:style>
+  <w:style w:type="character" w:styleId="CommentTextChar" w:customStyle="1">
+    <w:name w:val="Comment Text Char"/>
+    <w:basedOn w:val="DefaultParagraphFont"/>
+    <w:link w:val="CommentText"/>
+    <w:uiPriority w:val="99"/>
+    <w:semiHidden/>
+    <w:rPr>
+      <w:sz w:val="20"/>
+      <w:szCs w:val="20"/>
+    </w:rPr>
+  </w:style>
+  <w:style w:type="character" w:styleId="CommentReference">
+    <w:name w:val="annotation reference"/>
+    <w:basedOn w:val="DefaultParagraphFont"/>
+    <w:uiPriority w:val="99"/>
+    <w:semiHidden/>
+    <w:unhideWhenUsed/>
+    <w:rPr>
+      <w:sz w:val="16"/>
+      <w:szCs w:val="16"/>
+    </w:rPr>
+  </w:style>
+  <w:style w:type="paragraph" w:styleId="CommentSubject">
+    <w:name w:val="annotation subject"/>
+    <w:basedOn w:val="CommentText"/>
+    <w:next w:val="CommentText"/>
+    <w:link w:val="CommentSubjectChar"/>
+    <w:uiPriority w:val="99"/>
+    <w:semiHidden/>
+    <w:unhideWhenUsed/>
+    <w:rsid w:val="003E3456"/>
+    <w:rPr>
+      <w:b/>
+      <w:bCs/>
+    </w:rPr>
+  </w:style>
+  <w:style w:type="character" w:styleId="CommentSubjectChar" w:customStyle="1">
+    <w:name w:val="Comment Subject Char"/>
+    <w:basedOn w:val="CommentTextChar"/>
+    <w:link w:val="CommentSubject"/>
+    <w:uiPriority w:val="99"/>
+    <w:semiHidden/>
+    <w:rsid w:val="003E3456"/>
+    <w:rPr>
+      <w:b/>
+      <w:bCs/>
+      <w:sz w:val="20"/>
+      <w:szCs w:val="20"/>
+    </w:rPr>
   </w:style>
 </w:styles>
 </file>
@@ -2908,4 +4934,16 @@
     </a:ext>
   </a:extLst>
 </a:theme>
+</file>
+
+<file path=customXml/item1.xml><?xml version="1.0" encoding="utf-8"?>
+<b:Sources xmlns:b="http://schemas.openxmlformats.org/officeDocument/2006/bibliography" xmlns="http://schemas.openxmlformats.org/officeDocument/2006/bibliography" SelectedStyle="\APASixthEditionOfficeOnline.xsl" StyleName="APA" Version="6"/>
+</file>
+
+<file path=customXml/itemProps1.xml><?xml version="1.0" encoding="utf-8"?>
+<ds:datastoreItem xmlns:ds="http://schemas.openxmlformats.org/officeDocument/2006/customXml" ds:itemID="{1AD5DE6E-2415-445F-BDF3-3B4E4BA49C4B}">
+  <ds:schemaRefs>
+    <ds:schemaRef ds:uri="http://schemas.openxmlformats.org/officeDocument/2006/bibliography"/>
+  </ds:schemaRefs>
+</ds:datastoreItem>
 </file>
</xml_diff>

<commit_message>
Added some edits, and a lot of comments on improvements. Only got to the end of Reviewer 1. Good job with citations.
</commit_message>
<xml_diff>
--- a/paper/Reply_to_reviewers.docx
+++ b/paper/Reply_to_reviewers.docx
@@ -11,6 +11,7 @@
           <w:szCs w:val="28"/>
         </w:rPr>
       </w:pPr>
+      <w:commentRangeStart w:id="0"/>
       <w:r>
         <w:rPr>
           <w:b/>
@@ -20,39 +21,138 @@
         </w:rPr>
         <w:t>Summaries</w:t>
       </w:r>
-    </w:p>
-    <w:p>
-      <w:r>
+      <w:commentRangeEnd w:id="0"/>
+      <w:r>
+        <w:rPr>
+          <w:rStyle w:val="CommentReference"/>
+        </w:rPr>
+        <w:commentReference w:id="0"/>
+      </w:r>
+    </w:p>
+    <w:p>
+      <w:pPr>
+        <w:rPr>
+          <w:ins w:id="1" w:author="Ong, Cheng Soon (Data61, Black Mountain) [2]" w:date="2021-08-23T12:26:00Z"/>
+          <w:i/>
+          <w:iCs/>
+        </w:rPr>
+      </w:pPr>
+      <w:r>
+        <w:rPr>
+          <w:i/>
+          <w:iCs/>
+          <w:rPrChange w:id="2" w:author="Ong, Cheng Soon (Data61, Black Mountain) [2]" w:date="2021-08-23T12:26:00Z">
+            <w:rPr/>
+          </w:rPrChange>
+        </w:rPr>
         <w:t xml:space="preserve">Reviewer: 1 </w:t>
       </w:r>
       <w:r>
+        <w:rPr>
+          <w:i/>
+          <w:iCs/>
+          <w:rPrChange w:id="3" w:author="Ong, Cheng Soon (Data61, Black Mountain) [2]" w:date="2021-08-23T12:26:00Z">
+            <w:rPr/>
+          </w:rPrChange>
+        </w:rPr>
         <w:br/>
         <w:t xml:space="preserve">Summary: The author suggest a combination of semi-automated experimentation and machine learning to optimize RBS sequences in an iterative fashion (design-build-test-learn cycles). </w:t>
       </w:r>
       <w:r>
+        <w:rPr>
+          <w:i/>
+          <w:iCs/>
+          <w:rPrChange w:id="4" w:author="Ong, Cheng Soon (Data61, Black Mountain) [2]" w:date="2021-08-23T12:26:00Z">
+            <w:rPr/>
+          </w:rPrChange>
+        </w:rPr>
         <w:br/>
       </w:r>
       <w:r>
+        <w:rPr>
+          <w:i/>
+          <w:iCs/>
+          <w:rPrChange w:id="5" w:author="Ong, Cheng Soon (Data61, Black Mountain) [2]" w:date="2021-08-23T12:26:00Z">
+            <w:rPr/>
+          </w:rPrChange>
+        </w:rPr>
         <w:br/>
         <w:t xml:space="preserve">Reviewer: 2 </w:t>
       </w:r>
       <w:r>
+        <w:rPr>
+          <w:i/>
+          <w:iCs/>
+          <w:rPrChange w:id="6" w:author="Ong, Cheng Soon (Data61, Black Mountain) [2]" w:date="2021-08-23T12:26:00Z">
+            <w:rPr/>
+          </w:rPrChange>
+        </w:rPr>
         <w:br/>
         <w:t xml:space="preserve">Summary: The authors provide an approach for ML-guided experimental design of bacterial RBSs, with the aim of improving protein expression. They used Gaussian Process Regression to map genotype (core RBS sequence) to phenotype (translation initiation rate, TIR, measured through GFP fluorescence) and batch Upper Confidence Bound-based approach for generating recommendations of sequence designs to be tested in vivo. Four DBTL cycles, which integrated the ML approach with automation and high-throughput data generation, were performed, with the final one achieving up to 34% higher TIR than the benchmark sequence. </w:t>
       </w:r>
       <w:r>
+        <w:rPr>
+          <w:i/>
+          <w:iCs/>
+          <w:rPrChange w:id="7" w:author="Ong, Cheng Soon (Data61, Black Mountain) [2]" w:date="2021-08-23T12:26:00Z">
+            <w:rPr/>
+          </w:rPrChange>
+        </w:rPr>
         <w:br/>
       </w:r>
       <w:r>
+        <w:rPr>
+          <w:i/>
+          <w:iCs/>
+          <w:rPrChange w:id="8" w:author="Ong, Cheng Soon (Data61, Black Mountain) [2]" w:date="2021-08-23T12:26:00Z">
+            <w:rPr/>
+          </w:rPrChange>
+        </w:rPr>
         <w:br/>
         <w:t xml:space="preserve">Reviewer: 3 </w:t>
       </w:r>
       <w:r>
+        <w:rPr>
+          <w:i/>
+          <w:iCs/>
+          <w:rPrChange w:id="9" w:author="Ong, Cheng Soon (Data61, Black Mountain) [2]" w:date="2021-08-23T12:26:00Z">
+            <w:rPr/>
+          </w:rPrChange>
+        </w:rPr>
         <w:br/>
         <w:t xml:space="preserve">Summary: The manuscript from Zhang and colleagues describes the application of active learning in order to predict and recommend best RBS sequences for an iterative DBTL cycle. The authors showed that 4 experimental iterations involving a 10% of the full design space was enough in order to identify RBS combinations with high performance. </w:t>
       </w:r>
     </w:p>
     <w:p>
+      <w:pPr>
+        <w:rPr>
+          <w:b/>
+          <w:bCs/>
+          <w:rPrChange w:id="10" w:author="Ong, Cheng Soon (Data61, Black Mountain) [2]" w:date="2021-08-23T12:26:00Z">
+            <w:rPr/>
+          </w:rPrChange>
+        </w:rPr>
+      </w:pPr>
+      <w:ins w:id="11" w:author="Ong, Cheng Soon (Data61, Black Mountain) [2]" w:date="2021-08-23T12:27:00Z">
+        <w:r>
+          <w:rPr>
+            <w:b/>
+            <w:bCs/>
+          </w:rPr>
+          <w:t xml:space="preserve">Thank you to the reviewers and editor for recognising the benefits of our integrated approach for using </w:t>
+        </w:r>
+      </w:ins>
+      <w:ins w:id="12" w:author="Ong, Cheng Soon (Data61, Black Mountain) [2]" w:date="2021-08-23T12:28:00Z">
+        <w:r>
+          <w:rPr>
+            <w:b/>
+            <w:bCs/>
+          </w:rPr>
+          <w:t>machine learning to design RBS binding sites, that produced TIR that is 34% higher than benchmark with only 4 experimental iterations.</w:t>
+        </w:r>
+      </w:ins>
+    </w:p>
+    <w:p>
       <w:r>
         <w:rPr>
           <w:b/>
@@ -86,7 +186,23 @@
           <w:b/>
           <w:bCs/>
         </w:rPr>
-        <w:t>First of all, we wanted to thank the Reviewer for th</w:t>
+        <w:t xml:space="preserve">First of all, we wanted to thank the Reviewer </w:t>
+      </w:r>
+      <w:ins w:id="13" w:author="Ong, Cheng Soon (Data61, Black Mountain) [2]" w:date="2021-08-23T12:32:00Z">
+        <w:r>
+          <w:rPr>
+            <w:b/>
+            <w:bCs/>
+          </w:rPr>
+          <w:t xml:space="preserve">1 </w:t>
+        </w:r>
+      </w:ins>
+      <w:r>
+        <w:rPr>
+          <w:b/>
+          <w:bCs/>
+        </w:rPr>
+        <w:t>for th</w:t>
       </w:r>
       <w:r>
         <w:rPr>
@@ -100,30 +216,116 @@
           <w:b/>
           <w:bCs/>
         </w:rPr>
-        <w:t xml:space="preserve"> work on this review, we appreciate the effort which allowed us to improve the manuscript.</w:t>
-      </w:r>
-    </w:p>
-    <w:p>
-      <w:r>
-        <w:rPr>
-          <w:b/>
-          <w:bCs/>
-        </w:rPr>
-        <w:t xml:space="preserve">To address the issue of lack of uniqueness - </w:t>
-      </w:r>
-      <w:r>
-        <w:rPr>
-          <w:b/>
-          <w:bCs/>
-        </w:rPr>
-        <w:t>i</w:t>
-      </w:r>
-      <w:r>
-        <w:rPr>
-          <w:b/>
-          <w:bCs/>
-        </w:rPr>
-        <w:t xml:space="preserve">t is true that pieces of our workflow, namely </w:t>
+        <w:t xml:space="preserve"> work on this review, we appreciate the </w:t>
+      </w:r>
+      <w:ins w:id="14" w:author="Ong, Cheng Soon (Data61, Black Mountain) [2]" w:date="2021-08-23T12:29:00Z">
+        <w:r>
+          <w:rPr>
+            <w:b/>
+            <w:bCs/>
+          </w:rPr>
+          <w:t xml:space="preserve">reviewing </w:t>
+        </w:r>
+      </w:ins>
+      <w:r>
+        <w:rPr>
+          <w:b/>
+          <w:bCs/>
+        </w:rPr>
+        <w:t xml:space="preserve">effort </w:t>
+      </w:r>
+      <w:del w:id="15" w:author="Ong, Cheng Soon (Data61, Black Mountain) [2]" w:date="2021-08-23T12:29:00Z">
+        <w:r>
+          <w:rPr>
+            <w:b/>
+            <w:bCs/>
+          </w:rPr>
+          <w:delText>which allowed us to improve the manuscript</w:delText>
+        </w:r>
+      </w:del>
+      <w:ins w:id="16" w:author="Ong, Cheng Soon (Data61, Black Mountain) [2]" w:date="2021-08-23T12:29:00Z">
+        <w:r>
+          <w:rPr>
+            <w:b/>
+            <w:bCs/>
+          </w:rPr>
+          <w:t>and hope to address all your concerns</w:t>
+        </w:r>
+      </w:ins>
+      <w:r>
+        <w:rPr>
+          <w:b/>
+          <w:bCs/>
+        </w:rPr>
+        <w:t>.</w:t>
+      </w:r>
+    </w:p>
+    <w:p>
+      <w:ins w:id="17" w:author="Ong, Cheng Soon (Data61, Black Mountain) [2]" w:date="2021-08-23T12:30:00Z">
+        <w:r>
+          <w:rPr>
+            <w:b/>
+            <w:bCs/>
+          </w:rPr>
+          <w:t>Our workflow is the first to demonstrate that an integrated combination of machine learning and synthetic biology</w:t>
+        </w:r>
+      </w:ins>
+      <w:ins w:id="18" w:author="Ong, Cheng Soon (Data61, Black Mountain) [2]" w:date="2021-08-23T12:31:00Z">
+        <w:r>
+          <w:rPr>
+            <w:b/>
+            <w:bCs/>
+          </w:rPr>
+          <w:t xml:space="preserve"> is successful. Its uniqueness is not in each individual method, but in the cross disciplinary in</w:t>
+        </w:r>
+      </w:ins>
+      <w:ins w:id="19" w:author="Ong, Cheng Soon (Data61, Black Mountain) [2]" w:date="2021-08-23T12:32:00Z">
+        <w:r>
+          <w:rPr>
+            <w:b/>
+            <w:bCs/>
+          </w:rPr>
+          <w:t xml:space="preserve">tegration of methods into a wholistic workflow. </w:t>
+        </w:r>
+      </w:ins>
+      <w:del w:id="20" w:author="Ong, Cheng Soon (Data61, Black Mountain) [2]" w:date="2021-08-23T12:32:00Z">
+        <w:r>
+          <w:rPr>
+            <w:b/>
+            <w:bCs/>
+          </w:rPr>
+          <w:delText xml:space="preserve">To address the issue of lack of uniqueness - </w:delText>
+        </w:r>
+        <w:r>
+          <w:rPr>
+            <w:b/>
+            <w:bCs/>
+          </w:rPr>
+          <w:delText>i</w:delText>
+        </w:r>
+        <w:r>
+          <w:rPr>
+            <w:b/>
+            <w:bCs/>
+          </w:rPr>
+          <w:delText>t is true</w:delText>
+        </w:r>
+      </w:del>
+      <w:ins w:id="21" w:author="Ong, Cheng Soon (Data61, Black Mountain) [2]" w:date="2021-08-23T12:32:00Z">
+        <w:r>
+          <w:rPr>
+            <w:b/>
+            <w:bCs/>
+          </w:rPr>
+          <w:t>We agree with Reviewer 1</w:t>
+        </w:r>
+      </w:ins>
+      <w:r>
+        <w:rPr>
+          <w:b/>
+          <w:bCs/>
+        </w:rPr>
+        <w:t xml:space="preserve"> that pieces of our workflow, namely </w:t>
       </w:r>
       <w:r>
         <w:rPr>
@@ -181,6 +383,15 @@
         </w:rPr>
         <w:t xml:space="preserve"> RBS design tool</w:t>
       </w:r>
+      <w:ins w:id="22" w:author="Ong, Cheng Soon (Data61, Black Mountain) [3]" w:date="2021-08-23T21:23:00Z">
+        <w:r>
+          <w:rPr>
+            <w:b/>
+            <w:bCs/>
+          </w:rPr>
+          <w:t>, and demonstrates that it works well together</w:t>
+        </w:r>
+      </w:ins>
       <w:r>
         <w:rPr>
           <w:b/>
@@ -188,7 +399,7 @@
         </w:rPr>
         <w:t xml:space="preserve">. </w:t>
       </w:r>
-      <w:commentRangeStart w:id="0"/>
+      <w:commentRangeStart w:id="23"/>
       <w:r>
         <w:rPr>
           <w:b/>
@@ -238,12 +449,12 @@
         </w:rPr>
         <w:t xml:space="preserve"> in synthetic biology</w:t>
       </w:r>
-      <w:commentRangeEnd w:id="0"/>
+      <w:commentRangeEnd w:id="23"/>
       <w:r>
         <w:rPr>
           <w:rStyle w:val="CommentReference"/>
         </w:rPr>
-        <w:commentReference w:id="0"/>
+        <w:commentReference w:id="23"/>
       </w:r>
       <w:r>
         <w:rPr>
@@ -538,7 +749,32 @@
           <w:b/>
           <w:bCs/>
         </w:rPr>
-        <w:t>machine learning and automated DBTL cycling.</w:t>
+        <w:t>machine learning and automated DBTL cycl</w:t>
+      </w:r>
+      <w:ins w:id="24" w:author="Ong, Cheng Soon (Data61, Black Mountain) [3]" w:date="2021-08-23T21:24:00Z">
+        <w:r>
+          <w:rPr>
+            <w:b/>
+            <w:bCs/>
+          </w:rPr>
+          <w:t>es</w:t>
+        </w:r>
+      </w:ins>
+      <w:del w:id="25" w:author="Ong, Cheng Soon (Data61, Black Mountain) [3]" w:date="2021-08-23T21:24:00Z">
+        <w:r>
+          <w:rPr>
+            <w:b/>
+            <w:bCs/>
+          </w:rPr>
+          <w:delText>ing</w:delText>
+        </w:r>
+      </w:del>
+      <w:r>
+        <w:rPr>
+          <w:b/>
+          <w:bCs/>
+        </w:rPr>
+        <w:t>.</w:t>
       </w:r>
       <w:r>
         <w:br/>
@@ -553,6 +789,7 @@
         <w:br/>
       </w:r>
       <w:r>
+        <w:lastRenderedPageBreak/>
         <w:t xml:space="preserve">Strengths: This is an important demonstration of the potential that machine learning has as a tool for designing RBSs. The paper is of high quality, technically solid, well written and mostly clear. I believe that the contribution of this work is valuable and is worth being published in Synthetic Biology. </w:t>
       </w:r>
     </w:p>
@@ -562,7 +799,32 @@
           <w:b/>
           <w:bCs/>
         </w:rPr>
-        <w:t>Thank You</w:t>
+        <w:t xml:space="preserve">Thank </w:t>
+      </w:r>
+      <w:ins w:id="26" w:author="Ong, Cheng Soon (Data61, Black Mountain) [3]" w:date="2021-08-23T21:25:00Z">
+        <w:r>
+          <w:rPr>
+            <w:b/>
+            <w:bCs/>
+          </w:rPr>
+          <w:t>y</w:t>
+        </w:r>
+      </w:ins>
+      <w:del w:id="27" w:author="Ong, Cheng Soon (Data61, Black Mountain) [3]" w:date="2021-08-23T21:25:00Z">
+        <w:r>
+          <w:rPr>
+            <w:b/>
+            <w:bCs/>
+          </w:rPr>
+          <w:delText>Y</w:delText>
+        </w:r>
+      </w:del>
+      <w:r>
+        <w:rPr>
+          <w:b/>
+          <w:bCs/>
+        </w:rPr>
+        <w:t>ou</w:t>
       </w:r>
       <w:r>
         <w:rPr>
@@ -571,13 +833,24 @@
         </w:rPr>
         <w:t xml:space="preserve">, we appreciate your </w:t>
       </w:r>
-      <w:r>
-        <w:rPr>
-          <w:b/>
-          <w:bCs/>
-        </w:rPr>
-        <w:t>comment</w:t>
-      </w:r>
+      <w:ins w:id="28" w:author="Ong, Cheng Soon (Data61, Black Mountain) [3]" w:date="2021-08-23T21:25:00Z">
+        <w:r>
+          <w:rPr>
+            <w:b/>
+            <w:bCs/>
+          </w:rPr>
+          <w:t>support</w:t>
+        </w:r>
+      </w:ins>
+      <w:del w:id="29" w:author="Ong, Cheng Soon (Data61, Black Mountain) [3]" w:date="2021-08-23T21:25:00Z">
+        <w:r>
+          <w:rPr>
+            <w:b/>
+            <w:bCs/>
+          </w:rPr>
+          <w:delText>comment</w:delText>
+        </w:r>
+      </w:del>
       <w:r>
         <w:rPr>
           <w:b/>
@@ -601,9 +874,6 @@
       </w:r>
       <w:r>
         <w:br/>
-      </w:r>
-      <w:r>
-        <w:lastRenderedPageBreak/>
         <w:t xml:space="preserve">Strengths: Reading this study is really enjoyable and shows both a machine learning and synthetic biology mind. </w:t>
       </w:r>
       <w:r>
@@ -627,14 +897,64 @@
           <w:b/>
           <w:bCs/>
         </w:rPr>
-        <w:t>Thank You</w:t>
-      </w:r>
-      <w:r>
-        <w:rPr>
-          <w:b/>
-          <w:bCs/>
-        </w:rPr>
-        <w:t>, we appreciate your comment and your help with improving this manuscript</w:t>
+        <w:t xml:space="preserve">Thank </w:t>
+      </w:r>
+      <w:ins w:id="30" w:author="Ong, Cheng Soon (Data61, Black Mountain) [3]" w:date="2021-08-23T21:25:00Z">
+        <w:r>
+          <w:rPr>
+            <w:b/>
+            <w:bCs/>
+          </w:rPr>
+          <w:t>y</w:t>
+        </w:r>
+      </w:ins>
+      <w:del w:id="31" w:author="Ong, Cheng Soon (Data61, Black Mountain) [3]" w:date="2021-08-23T21:25:00Z">
+        <w:r>
+          <w:rPr>
+            <w:b/>
+            <w:bCs/>
+          </w:rPr>
+          <w:delText>Y</w:delText>
+        </w:r>
+      </w:del>
+      <w:r>
+        <w:rPr>
+          <w:b/>
+          <w:bCs/>
+        </w:rPr>
+        <w:t>ou</w:t>
+      </w:r>
+      <w:r>
+        <w:rPr>
+          <w:b/>
+          <w:bCs/>
+        </w:rPr>
+        <w:t xml:space="preserve">, we appreciate your </w:t>
+      </w:r>
+      <w:ins w:id="32" w:author="Ong, Cheng Soon (Data61, Black Mountain) [3]" w:date="2021-08-23T21:25:00Z">
+        <w:r>
+          <w:rPr>
+            <w:b/>
+            <w:bCs/>
+          </w:rPr>
+          <w:t>support</w:t>
+        </w:r>
+      </w:ins>
+      <w:del w:id="33" w:author="Ong, Cheng Soon (Data61, Black Mountain) [3]" w:date="2021-08-23T21:25:00Z">
+        <w:r>
+          <w:rPr>
+            <w:b/>
+            <w:bCs/>
+          </w:rPr>
+          <w:delText>comment</w:delText>
+        </w:r>
+      </w:del>
+      <w:r>
+        <w:rPr>
+          <w:b/>
+          <w:bCs/>
+        </w:rPr>
+        <w:t xml:space="preserve"> and your help with improving this manuscript</w:t>
       </w:r>
       <w:r>
         <w:rPr>
@@ -679,35 +999,77 @@
       <w:r>
         <w:t xml:space="preserve">More review: - </w:t>
       </w:r>
-      <w:commentRangeStart w:id="1"/>
+      <w:commentRangeStart w:id="34"/>
       <w:r>
         <w:t>In</w:t>
       </w:r>
-      <w:commentRangeEnd w:id="1"/>
+      <w:commentRangeEnd w:id="34"/>
       <w:r>
         <w:rPr>
           <w:rStyle w:val="CommentReference"/>
         </w:rPr>
-        <w:commentReference w:id="1"/>
+        <w:commentReference w:id="34"/>
       </w:r>
       <w:r>
         <w:t xml:space="preserve"> general, the descriptions in the manuscript lack critical detail (both for experimental and computational works), which makes it impossible to reconstruct or repeat what the authors precisely did. The figure captions are not sufficient to understand the content of the figure (see for instance Fig. S7). The methods section is very much underexplained given the complexity of applied methods (automation etc.). </w:t>
       </w:r>
     </w:p>
     <w:p>
-      <w:r>
-        <w:rPr>
-          <w:b/>
-          <w:bCs/>
-        </w:rPr>
-        <w:t xml:space="preserve">The authors have added </w:t>
-      </w:r>
-      <w:r>
-        <w:rPr>
-          <w:b/>
-          <w:bCs/>
-        </w:rPr>
-        <w:t>numerous additional details to the methods section both in the main paper and in the supplementary materials.</w:t>
+      <w:del w:id="35" w:author="Ong, Cheng Soon (Data61, Black Mountain) [3]" w:date="2021-08-23T21:26:00Z">
+        <w:r>
+          <w:rPr>
+            <w:b/>
+            <w:bCs/>
+          </w:rPr>
+          <w:delText>The authors</w:delText>
+        </w:r>
+      </w:del>
+      <w:ins w:id="36" w:author="Ong, Cheng Soon (Data61, Black Mountain) [3]" w:date="2021-08-23T21:25:00Z">
+        <w:r>
+          <w:rPr>
+            <w:b/>
+            <w:bCs/>
+          </w:rPr>
+          <w:t>W</w:t>
+        </w:r>
+      </w:ins>
+      <w:ins w:id="37" w:author="Ong, Cheng Soon (Data61, Black Mountain) [3]" w:date="2021-08-23T21:26:00Z">
+        <w:r>
+          <w:rPr>
+            <w:b/>
+            <w:bCs/>
+          </w:rPr>
+          <w:t>e</w:t>
+        </w:r>
+      </w:ins>
+      <w:r>
+        <w:rPr>
+          <w:b/>
+          <w:bCs/>
+        </w:rPr>
+        <w:t xml:space="preserve"> have added </w:t>
+      </w:r>
+      <w:commentRangeStart w:id="38"/>
+      <w:r>
+        <w:rPr>
+          <w:b/>
+          <w:bCs/>
+        </w:rPr>
+        <w:t xml:space="preserve">numerous additional details </w:t>
+      </w:r>
+      <w:commentRangeEnd w:id="38"/>
+      <w:r>
+        <w:rPr>
+          <w:rStyle w:val="CommentReference"/>
+        </w:rPr>
+        <w:commentReference w:id="38"/>
+      </w:r>
+      <w:r>
+        <w:rPr>
+          <w:b/>
+          <w:bCs/>
+        </w:rPr>
+        <w:t>to the methods section both in the main paper and in the supplementary materials.</w:t>
       </w:r>
       <w:r>
         <w:t xml:space="preserve"> </w:t>
@@ -820,6 +1182,16 @@
           <w:bCs/>
         </w:rPr>
       </w:pPr>
+      <w:ins w:id="39" w:author="Ong, Cheng Soon (Data61, Black Mountain) [4]" w:date="2021-08-23T21:28:00Z">
+        <w:r>
+          <w:rPr>
+            <w:b/>
+            <w:bCs/>
+          </w:rPr>
+          <w:lastRenderedPageBreak/>
+          <w:t xml:space="preserve">This comment confounds several different concerns. </w:t>
+        </w:r>
+      </w:ins>
       <w:r>
         <w:rPr>
           <w:b/>
@@ -878,15 +1250,34 @@
         <w:t>“</w:t>
       </w:r>
       <w:r>
-        <w:t>It is unclear why the authors choose very strong RBSs as a design goal</w:t>
-      </w:r>
-      <w:r>
-        <w:rPr>
-          <w:b/>
-          <w:bCs/>
-        </w:rPr>
-        <w:t xml:space="preserve"> “ - </w:t>
-      </w:r>
+        <w:t xml:space="preserve">It is unclear why the authors </w:t>
+      </w:r>
+      <w:commentRangeStart w:id="40"/>
+      <w:r>
+        <w:t>choose very strong RBSs as a design goal</w:t>
+      </w:r>
+      <w:r>
+        <w:rPr>
+          <w:b/>
+          <w:bCs/>
+        </w:rPr>
+        <w:t xml:space="preserve"> </w:t>
+      </w:r>
+      <w:commentRangeEnd w:id="40"/>
+      <w:r>
+        <w:rPr>
+          <w:rStyle w:val="CommentReference"/>
+        </w:rPr>
+        <w:commentReference w:id="40"/>
+      </w:r>
+      <w:r>
+        <w:rPr>
+          <w:b/>
+          <w:bCs/>
+        </w:rPr>
+        <w:t xml:space="preserve">“ - </w:t>
+      </w:r>
+      <w:commentRangeStart w:id="41"/>
       <w:r>
         <w:rPr>
           <w:b/>
@@ -899,7 +1290,21 @@
           <w:b/>
           <w:bCs/>
         </w:rPr>
-        <w:t>maximising the TIR as our design goal to showcase how the Bandits algorithm can be used</w:t>
+        <w:t>maximising the TIR as our design goal to showcase how the Bandits algorithm</w:t>
+      </w:r>
+      <w:commentRangeEnd w:id="41"/>
+      <w:r>
+        <w:rPr>
+          <w:rStyle w:val="CommentReference"/>
+        </w:rPr>
+        <w:commentReference w:id="41"/>
+      </w:r>
+      <w:r>
+        <w:rPr>
+          <w:b/>
+          <w:bCs/>
+        </w:rPr>
+        <w:t xml:space="preserve"> can be used</w:t>
       </w:r>
       <w:r>
         <w:rPr>
@@ -1025,14 +1430,21 @@
           <w:b/>
           <w:bCs/>
         </w:rPr>
-        <w:t xml:space="preserve"> (compare, for example, </w:t>
-      </w:r>
-      <w:r>
-        <w:rPr>
-          <w:b/>
-          <w:bCs/>
-        </w:rPr>
-        <w:lastRenderedPageBreak/>
+        <w:t xml:space="preserve"> </w:t>
+      </w:r>
+      <w:commentRangeStart w:id="42"/>
+      <w:r>
+        <w:rPr>
+          <w:b/>
+          <w:bCs/>
+        </w:rPr>
+        <w:t xml:space="preserve">(compare, for example, </w:t>
+      </w:r>
+      <w:r>
+        <w:rPr>
+          <w:b/>
+          <w:bCs/>
+        </w:rPr>
         <w:t xml:space="preserve">work by Jervis </w:t>
       </w:r>
       <w:r>
@@ -1235,6 +1647,13 @@
         </w:rPr>
         <w:t>)</w:t>
       </w:r>
+      <w:commentRangeEnd w:id="42"/>
+      <w:r>
+        <w:rPr>
+          <w:rStyle w:val="CommentReference"/>
+        </w:rPr>
+        <w:commentReference w:id="42"/>
+      </w:r>
       <w:r>
         <w:rPr>
           <w:b/>
@@ -1278,8 +1697,9 @@
           <w:bCs/>
         </w:rPr>
       </w:pPr>
-      <w:commentRangeStart w:id="2"/>
-      <w:commentRangeStart w:id="3"/>
+      <w:commentRangeStart w:id="43"/>
+      <w:commentRangeStart w:id="44"/>
+      <w:commentRangeStart w:id="45"/>
       <w:r>
         <w:rPr>
           <w:noProof/>
@@ -1326,19 +1746,26 @@
           </wp:inline>
         </w:drawing>
       </w:r>
-      <w:commentRangeEnd w:id="2"/>
+      <w:commentRangeEnd w:id="43"/>
       <w:r>
         <w:rPr>
           <w:rStyle w:val="CommentReference"/>
         </w:rPr>
-        <w:commentReference w:id="2"/>
-      </w:r>
-      <w:commentRangeEnd w:id="3"/>
+        <w:commentReference w:id="43"/>
+      </w:r>
+      <w:commentRangeEnd w:id="44"/>
       <w:r>
         <w:rPr>
           <w:rStyle w:val="CommentReference"/>
         </w:rPr>
-        <w:commentReference w:id="3"/>
+        <w:commentReference w:id="44"/>
+      </w:r>
+      <w:commentRangeEnd w:id="45"/>
+      <w:r>
+        <w:rPr>
+          <w:rStyle w:val="CommentReference"/>
+        </w:rPr>
+        <w:commentReference w:id="45"/>
       </w:r>
     </w:p>
     <w:p>
@@ -1579,7 +2006,15 @@
           <w:b/>
           <w:bCs/>
         </w:rPr>
-        <w:t>: “</w:t>
+        <w:t xml:space="preserve">: </w:t>
+      </w:r>
+      <w:commentRangeStart w:id="46"/>
+      <w:r>
+        <w:rPr>
+          <w:b/>
+          <w:bCs/>
+        </w:rPr>
+        <w:t>“</w:t>
       </w:r>
       <w:r>
         <w:rPr>
@@ -1637,6 +2072,13 @@
         </w:rPr>
         <w:t xml:space="preserve"> </w:t>
       </w:r>
+      <w:commentRangeEnd w:id="46"/>
+      <w:r>
+        <w:rPr>
+          <w:rStyle w:val="CommentReference"/>
+        </w:rPr>
+        <w:commentReference w:id="46"/>
+      </w:r>
     </w:p>
     <w:p>
       <w:pPr>
@@ -1667,7 +2109,29 @@
           <w:b/>
           <w:bCs/>
         </w:rPr>
-        <w:t xml:space="preserve">There is currently a very small selection of </w:t>
+        <w:t xml:space="preserve">There is currently </w:t>
+      </w:r>
+      <w:commentRangeStart w:id="47"/>
+      <w:r>
+        <w:rPr>
+          <w:b/>
+          <w:bCs/>
+        </w:rPr>
+        <w:t xml:space="preserve">a very small selection </w:t>
+      </w:r>
+      <w:commentRangeEnd w:id="47"/>
+      <w:r>
+        <w:rPr>
+          <w:rStyle w:val="CommentReference"/>
+        </w:rPr>
+        <w:commentReference w:id="47"/>
+      </w:r>
+      <w:r>
+        <w:rPr>
+          <w:b/>
+          <w:bCs/>
+        </w:rPr>
+        <w:t xml:space="preserve">of </w:t>
       </w:r>
       <w:r>
         <w:rPr>
@@ -1814,7 +2278,15 @@
           <w:b/>
           <w:bCs/>
         </w:rPr>
-        <w:t xml:space="preserve">widely known libraries </w:t>
+        <w:t xml:space="preserve">widely known </w:t>
+      </w:r>
+      <w:commentRangeStart w:id="48"/>
+      <w:r>
+        <w:rPr>
+          <w:b/>
+          <w:bCs/>
+        </w:rPr>
+        <w:t xml:space="preserve">libraries </w:t>
       </w:r>
       <w:r>
         <w:rPr>
@@ -1828,7 +2300,21 @@
           <w:b/>
           <w:bCs/>
         </w:rPr>
-        <w:t>have up to 100 entries, ours has 445 RBSs (‘extensive’).</w:t>
+        <w:t>have up to 100 entries</w:t>
+      </w:r>
+      <w:commentRangeEnd w:id="48"/>
+      <w:r>
+        <w:rPr>
+          <w:rStyle w:val="CommentReference"/>
+        </w:rPr>
+        <w:commentReference w:id="48"/>
+      </w:r>
+      <w:r>
+        <w:rPr>
+          <w:b/>
+          <w:bCs/>
+        </w:rPr>
+        <w:t>, ours has 445 RBSs (‘extensive’).</w:t>
       </w:r>
       <w:r>
         <w:rPr>
@@ -1873,6 +2359,7 @@
           <w:bCs/>
         </w:rPr>
       </w:pPr>
+      <w:commentRangeStart w:id="49"/>
       <w:r>
         <w:rPr>
           <w:b/>
@@ -1910,6 +2397,13 @@
         </w:rPr>
         <w:t>”</w:t>
       </w:r>
+      <w:commentRangeEnd w:id="49"/>
+      <w:r>
+        <w:rPr>
+          <w:rStyle w:val="CommentReference"/>
+        </w:rPr>
+        <w:commentReference w:id="49"/>
+      </w:r>
     </w:p>
     <w:p>
       <w:r>
@@ -1927,7 +2421,21 @@
         <w:t>“</w:t>
       </w:r>
       <w:r>
-        <w:t xml:space="preserve">Designing novel RBS is by no means a challenge or an achievement given the extremely large sequence space (any RBS that is designed at random has an extremely high chance to never have been tested before)” - </w:t>
+        <w:t xml:space="preserve">Designing novel RBS is by no means a challenge or an achievement given the </w:t>
+      </w:r>
+      <w:commentRangeStart w:id="50"/>
+      <w:r>
+        <w:t>extremely large sequence space</w:t>
+      </w:r>
+      <w:commentRangeEnd w:id="50"/>
+      <w:r>
+        <w:rPr>
+          <w:rStyle w:val="CommentReference"/>
+        </w:rPr>
+        <w:commentReference w:id="50"/>
+      </w:r>
+      <w:r>
+        <w:t xml:space="preserve"> (any RBS that is designed at random has an extremely high chance to never have been tested before)” - </w:t>
       </w:r>
       <w:r>
         <w:rPr>
@@ -1969,8 +2477,74 @@
           <w:b/>
           <w:bCs/>
         </w:rPr>
-        <w:t>is a trivial task – as long as finding new RBSs is not hard, finding ones with the desired qualities is</w:t>
-      </w:r>
+        <w:t xml:space="preserve">is a trivial task </w:t>
+      </w:r>
+      <w:del w:id="51" w:author="Ong, Cheng Soon (Data61, Black Mountain) [12]" w:date="2021-08-23T21:45:00Z">
+        <w:r>
+          <w:rPr>
+            <w:b/>
+            <w:bCs/>
+          </w:rPr>
+          <w:delText xml:space="preserve">– as long as </w:delText>
+        </w:r>
+      </w:del>
+      <w:r>
+        <w:rPr>
+          <w:b/>
+          <w:bCs/>
+        </w:rPr>
+        <w:t xml:space="preserve">finding new RBSs </w:t>
+      </w:r>
+      <w:ins w:id="52" w:author="Ong, Cheng Soon (Data61, Black Mountain) [12]" w:date="2021-08-23T21:46:00Z">
+        <w:r>
+          <w:rPr>
+            <w:b/>
+            <w:bCs/>
+          </w:rPr>
+          <w:t>by randomly generating a DNA sequence may be computationally easy</w:t>
+        </w:r>
+      </w:ins>
+      <w:del w:id="53" w:author="Ong, Cheng Soon (Data61, Black Mountain) [12]" w:date="2021-08-23T21:46:00Z">
+        <w:r>
+          <w:rPr>
+            <w:b/>
+            <w:bCs/>
+          </w:rPr>
+          <w:delText>is not hard</w:delText>
+        </w:r>
+      </w:del>
+      <w:r>
+        <w:rPr>
+          <w:b/>
+          <w:bCs/>
+        </w:rPr>
+        <w:t xml:space="preserve">, </w:t>
+      </w:r>
+      <w:ins w:id="54" w:author="Ong, Cheng Soon (Data61, Black Mountain) [12]" w:date="2021-08-23T21:46:00Z">
+        <w:r>
+          <w:rPr>
+            <w:b/>
+            <w:bCs/>
+          </w:rPr>
+          <w:t xml:space="preserve">but </w:t>
+        </w:r>
+      </w:ins>
+      <w:r>
+        <w:rPr>
+          <w:b/>
+          <w:bCs/>
+        </w:rPr>
+        <w:t>finding ones with the desired qualities is</w:t>
+      </w:r>
+      <w:ins w:id="55" w:author="Ong, Cheng Soon (Data61, Black Mountain) [13]" w:date="2021-08-23T21:49:00Z">
+        <w:r>
+          <w:rPr>
+            <w:b/>
+            <w:bCs/>
+          </w:rPr>
+          <w:t xml:space="preserve"> hard</w:t>
+        </w:r>
+      </w:ins>
       <w:r>
         <w:rPr>
           <w:b/>
@@ -2056,13 +2630,21 @@
         </w:rPr>
         <w:t xml:space="preserve">. There, </w:t>
       </w:r>
-      <w:commentRangeStart w:id="4"/>
-      <w:r>
-        <w:rPr>
-          <w:b/>
-          <w:bCs/>
-        </w:rPr>
-        <w:t xml:space="preserve">one can see that </w:t>
+      <w:commentRangeStart w:id="56"/>
+      <w:r>
+        <w:rPr>
+          <w:b/>
+          <w:bCs/>
+        </w:rPr>
+        <w:t xml:space="preserve">one can see </w:t>
+      </w:r>
+      <w:r>
+        <w:rPr>
+          <w:b/>
+          <w:bCs/>
+        </w:rPr>
+        <w:lastRenderedPageBreak/>
+        <w:t xml:space="preserve">that </w:t>
       </w:r>
       <w:r>
         <w:rPr>
@@ -2076,14 +2658,36 @@
           <w:b/>
           <w:bCs/>
         </w:rPr>
-        <w:t xml:space="preserve"> randomly generated RBSs perform worse by at least 25% compared to the strongest sequences.</w:t>
-      </w:r>
-      <w:commentRangeEnd w:id="4"/>
+        <w:t xml:space="preserve"> </w:t>
+      </w:r>
+      <w:commentRangeStart w:id="57"/>
+      <w:r>
+        <w:rPr>
+          <w:b/>
+          <w:bCs/>
+        </w:rPr>
+        <w:t xml:space="preserve">randomly generated RBSs </w:t>
+      </w:r>
+      <w:commentRangeEnd w:id="57"/>
       <w:r>
         <w:rPr>
           <w:rStyle w:val="CommentReference"/>
         </w:rPr>
-        <w:commentReference w:id="4"/>
+        <w:commentReference w:id="57"/>
+      </w:r>
+      <w:r>
+        <w:rPr>
+          <w:b/>
+          <w:bCs/>
+        </w:rPr>
+        <w:t>perform worse by at least 25% compared to the strongest sequences.</w:t>
+      </w:r>
+      <w:commentRangeEnd w:id="56"/>
+      <w:r>
+        <w:rPr>
+          <w:rStyle w:val="CommentReference"/>
+        </w:rPr>
+        <w:commentReference w:id="56"/>
       </w:r>
       <w:r>
         <w:rPr>
@@ -2099,22 +2703,35 @@
         <w:br/>
       </w:r>
       <w:r>
-        <w:t xml:space="preserve">- the “benchmark RBS” that is used/treated as a standard for very strong RBSs is found also for instance in the pET plasmid series. This RBS may in many cases be quite strong, but its use as a benchmark for very strong RBSs is questionable due to context dependence. It is by no means a surprise or a significant achievement that the authors find stronger sequences than this one amongst 450 tested sequences. </w:t>
-      </w:r>
-    </w:p>
-    <w:p>
-      <w:pPr>
-        <w:rPr>
-          <w:b/>
-          <w:bCs/>
-        </w:rPr>
-      </w:pPr>
-      <w:r>
-        <w:rPr>
-          <w:b/>
-          <w:bCs/>
-        </w:rPr>
-        <w:lastRenderedPageBreak/>
+        <w:t xml:space="preserve">- the “benchmark RBS” that is used/treated as a standard for very strong RBSs is found also for instance in the pET plasmid series. This RBS may in many cases be quite strong, but its use as a benchmark for very strong RBSs is questionable due to </w:t>
+      </w:r>
+      <w:commentRangeStart w:id="58"/>
+      <w:r>
+        <w:t>context dependence</w:t>
+      </w:r>
+      <w:commentRangeEnd w:id="58"/>
+      <w:r>
+        <w:rPr>
+          <w:rStyle w:val="CommentReference"/>
+        </w:rPr>
+        <w:commentReference w:id="58"/>
+      </w:r>
+      <w:r>
+        <w:t xml:space="preserve">. It is by no means a surprise or a significant achievement that the authors find stronger sequences than this one amongst 450 tested sequences. </w:t>
+      </w:r>
+    </w:p>
+    <w:p>
+      <w:pPr>
+        <w:rPr>
+          <w:b/>
+          <w:bCs/>
+        </w:rPr>
+      </w:pPr>
+      <w:r>
+        <w:rPr>
+          <w:b/>
+          <w:bCs/>
+        </w:rPr>
         <w:t>In our study, o</w:t>
       </w:r>
       <w:r>
@@ -2492,29 +3109,29 @@
         </w:rPr>
         <w:t>.</w:t>
       </w:r>
-      <w:commentRangeStart w:id="5"/>
-      <w:commentRangeEnd w:id="5"/>
+      <w:commentRangeStart w:id="59"/>
+      <w:commentRangeEnd w:id="59"/>
       <w:r>
         <w:rPr>
           <w:rStyle w:val="CommentReference"/>
         </w:rPr>
-        <w:commentReference w:id="5"/>
-      </w:r>
-      <w:commentRangeStart w:id="6"/>
-      <w:commentRangeStart w:id="7"/>
-      <w:commentRangeEnd w:id="6"/>
+        <w:commentReference w:id="59"/>
+      </w:r>
+      <w:commentRangeStart w:id="60"/>
+      <w:commentRangeStart w:id="61"/>
+      <w:commentRangeEnd w:id="60"/>
       <w:r>
         <w:rPr>
           <w:rStyle w:val="CommentReference"/>
         </w:rPr>
-        <w:commentReference w:id="6"/>
-      </w:r>
-      <w:commentRangeEnd w:id="7"/>
+        <w:commentReference w:id="60"/>
+      </w:r>
+      <w:commentRangeEnd w:id="61"/>
       <w:r>
         <w:rPr>
           <w:rStyle w:val="CommentReference"/>
         </w:rPr>
-        <w:commentReference w:id="7"/>
+        <w:commentReference w:id="61"/>
       </w:r>
     </w:p>
     <w:p>
@@ -2627,58 +3244,134 @@
       </w:r>
       <w:r>
         <w:br/>
-        <w:t xml:space="preserve">-  Testing “just” 450 different variants to obtain strong RBSs seems like a lot of effort, especially in view of the fact that there are many predictions algorithms around for RBSs that can be used to design RBSs with quite high confidence. If that goal was to simply increase/maximize the expression level, one could also simply swap the promoter from pLac to pT7, which is much stronger, or by changing the copy number of the used plasmid (unfortunately there is no reference for the plasmid “pBbB6c-GFP” the authors used in this study, but it seems to be a low copy plasmid originally from the Keasling lab). </w:t>
-      </w:r>
-    </w:p>
-    <w:p>
-      <w:pPr>
-        <w:rPr>
-          <w:b/>
-          <w:bCs/>
-        </w:rPr>
-      </w:pPr>
-      <w:r>
-        <w:rPr>
-          <w:b/>
-          <w:bCs/>
-        </w:rPr>
-        <w:t>The authors</w:t>
-      </w:r>
-      <w:r>
-        <w:rPr>
-          <w:b/>
-          <w:bCs/>
-        </w:rPr>
-        <w:t xml:space="preserve"> would like to point out that there is still no </w:t>
-      </w:r>
-      <w:r>
-        <w:rPr>
-          <w:b/>
-          <w:bCs/>
-        </w:rPr>
-        <w:t xml:space="preserve">“state-of-the-art” algorithm for RBS design that is </w:t>
-      </w:r>
-      <w:r>
-        <w:rPr>
-          <w:b/>
-          <w:bCs/>
-        </w:rPr>
-        <w:t xml:space="preserve">commonly </w:t>
-      </w:r>
-      <w:r>
-        <w:rPr>
-          <w:b/>
-          <w:bCs/>
-        </w:rPr>
-        <w:t>used by the synthetic biology (and wider) community.</w:t>
-      </w:r>
-      <w:r>
-        <w:rPr>
-          <w:b/>
-          <w:bCs/>
-        </w:rPr>
-        <w:t xml:space="preserve"> </w:t>
-      </w:r>
+        <w:t xml:space="preserve">-  Testing “just” 450 different variants to obtain strong RBSs seems like a lot of effort, especially in view of the fact that there are many predictions algorithms around for RBSs that can be used to design RBSs with quite high confidence. If that goal was to simply increase/maximize the expression level, one could also simply swap the promoter from </w:t>
+      </w:r>
+      <w:commentRangeStart w:id="62"/>
+      <w:r>
+        <w:t>pLac to pT7</w:t>
+      </w:r>
+      <w:commentRangeEnd w:id="62"/>
+      <w:r>
+        <w:rPr>
+          <w:rStyle w:val="CommentReference"/>
+        </w:rPr>
+        <w:commentReference w:id="62"/>
+      </w:r>
+      <w:r>
+        <w:t xml:space="preserve">, which is much stronger, or by changing the </w:t>
+      </w:r>
+      <w:commentRangeStart w:id="63"/>
+      <w:r>
+        <w:t xml:space="preserve">copy number of the used plasmid </w:t>
+      </w:r>
+      <w:commentRangeEnd w:id="63"/>
+      <w:r>
+        <w:rPr>
+          <w:rStyle w:val="CommentReference"/>
+        </w:rPr>
+        <w:commentReference w:id="63"/>
+      </w:r>
+      <w:r>
+        <w:t xml:space="preserve">(unfortunately there is no reference for the plasmid “pBbB6c-GFP” the authors used in this study, but it seems to be a low copy plasmid originally from the Keasling lab). </w:t>
+      </w:r>
+    </w:p>
+    <w:p>
+      <w:pPr>
+        <w:rPr>
+          <w:ins w:id="64" w:author="Ong, Cheng Soon (Data61, Black Mountain) [15]" w:date="2021-08-23T21:51:00Z"/>
+          <w:b/>
+          <w:bCs/>
+        </w:rPr>
+      </w:pPr>
+      <w:del w:id="65" w:author="Ong, Cheng Soon (Data61, Black Mountain) [15]" w:date="2021-08-23T21:51:00Z">
+        <w:r>
+          <w:rPr>
+            <w:b/>
+            <w:bCs/>
+          </w:rPr>
+          <w:delText>The authors</w:delText>
+        </w:r>
+        <w:r>
+          <w:rPr>
+            <w:b/>
+            <w:bCs/>
+          </w:rPr>
+          <w:delText xml:space="preserve"> would like to point out that there is still no </w:delText>
+        </w:r>
+        <w:r>
+          <w:rPr>
+            <w:b/>
+            <w:bCs/>
+          </w:rPr>
+          <w:delText xml:space="preserve">“state-of-the-art” algorithm for RBS design that is </w:delText>
+        </w:r>
+        <w:r>
+          <w:rPr>
+            <w:b/>
+            <w:bCs/>
+          </w:rPr>
+          <w:delText xml:space="preserve">commonly </w:delText>
+        </w:r>
+        <w:r>
+          <w:rPr>
+            <w:b/>
+            <w:bCs/>
+          </w:rPr>
+          <w:delText>used by the synthetic biology (and wider) community.</w:delText>
+        </w:r>
+        <w:r>
+          <w:rPr>
+            <w:b/>
+            <w:bCs/>
+          </w:rPr>
+          <w:delText xml:space="preserve"> </w:delText>
+        </w:r>
+      </w:del>
+    </w:p>
+    <w:p>
+      <w:pPr>
+        <w:rPr>
+          <w:b/>
+          <w:bCs/>
+        </w:rPr>
+      </w:pPr>
+      <w:ins w:id="66" w:author="Ong, Cheng Soon (Data61, Black Mountain) [15]" w:date="2021-08-23T21:51:00Z">
+        <w:r>
+          <w:rPr>
+            <w:b/>
+            <w:bCs/>
+          </w:rPr>
+          <w:t>While there are several computational approaches for designing RBSs</w:t>
+        </w:r>
+      </w:ins>
+      <w:ins w:id="67" w:author="Ong, Cheng Soon (Data61, Black Mountain) [15]" w:date="2021-08-23T21:52:00Z">
+        <w:r>
+          <w:rPr>
+            <w:b/>
+            <w:bCs/>
+          </w:rPr>
+          <w:t xml:space="preserve">, we </w:t>
+        </w:r>
+      </w:ins>
+      <w:ins w:id="68" w:author="Ong, Cheng Soon (Data61, Black Mountain) [17]" w:date="2021-08-23T21:53:00Z">
+        <w:r>
+          <w:rPr>
+            <w:b/>
+            <w:bCs/>
+          </w:rPr>
+          <w:t>respectfully disagree that the</w:t>
+        </w:r>
+      </w:ins>
+      <w:ins w:id="69" w:author="Ong, Cheng Soon (Data61, Black Mountain) [17]" w:date="2021-08-23T21:54:00Z">
+        <w:r>
+          <w:rPr>
+            <w:b/>
+            <w:bCs/>
+          </w:rPr>
+          <w:t xml:space="preserve">se can be used with high confidence. </w:t>
+        </w:r>
+      </w:ins>
+      <w:commentRangeStart w:id="70"/>
       <w:r>
         <w:rPr>
           <w:b/>
@@ -2927,27 +3620,57 @@
         </w:rPr>
         <w:t>.</w:t>
       </w:r>
-    </w:p>
-    <w:p>
-      <w:pPr>
-        <w:rPr>
-          <w:b/>
-          <w:bCs/>
-        </w:rPr>
-      </w:pPr>
-      <w:r>
-        <w:rPr>
-          <w:b/>
-          <w:bCs/>
-        </w:rPr>
-        <w:t xml:space="preserve">The authors do agree with the comment that if the goal of the work was simply to maximise the expression level, it would be easier to simply </w:t>
-      </w:r>
-      <w:r>
-        <w:rPr>
-          <w:b/>
-          <w:bCs/>
-        </w:rPr>
-        <w:t xml:space="preserve">swap the promoter. However, this was not the goal of this work. Instead, </w:t>
+      <w:commentRangeEnd w:id="70"/>
+      <w:r>
+        <w:rPr>
+          <w:rStyle w:val="CommentReference"/>
+        </w:rPr>
+        <w:commentReference w:id="70"/>
+      </w:r>
+    </w:p>
+    <w:p>
+      <w:pPr>
+        <w:rPr>
+          <w:b/>
+          <w:bCs/>
+        </w:rPr>
+      </w:pPr>
+      <w:r>
+        <w:rPr>
+          <w:b/>
+          <w:bCs/>
+        </w:rPr>
+        <w:lastRenderedPageBreak/>
+        <w:t xml:space="preserve">The authors do agree with the comment that if the goal of the work was simply to </w:t>
+      </w:r>
+      <w:commentRangeStart w:id="71"/>
+      <w:r>
+        <w:rPr>
+          <w:b/>
+          <w:bCs/>
+        </w:rPr>
+        <w:t xml:space="preserve">maximise the expression level, it would be easier to simply </w:t>
+      </w:r>
+      <w:r>
+        <w:rPr>
+          <w:b/>
+          <w:bCs/>
+        </w:rPr>
+        <w:t>swap the promoter</w:t>
+      </w:r>
+      <w:commentRangeEnd w:id="71"/>
+      <w:r>
+        <w:rPr>
+          <w:rStyle w:val="CommentReference"/>
+        </w:rPr>
+        <w:commentReference w:id="71"/>
+      </w:r>
+      <w:r>
+        <w:rPr>
+          <w:b/>
+          <w:bCs/>
+        </w:rPr>
+        <w:t xml:space="preserve">. However, this was not the goal of this work. Instead, </w:t>
       </w:r>
       <w:r>
         <w:rPr>
@@ -3075,23 +3798,42 @@
           <w:b/>
           <w:bCs/>
         </w:rPr>
-        <w:t xml:space="preserve">in the last paragraph of the </w:t>
-      </w:r>
-      <w:r>
-        <w:rPr>
-          <w:b/>
-          <w:bCs/>
-        </w:rPr>
-        <w:t>“The experimental workflow” subsection.</w:t>
+        <w:t xml:space="preserve">in </w:t>
+      </w:r>
+      <w:commentRangeStart w:id="72"/>
+      <w:r>
+        <w:rPr>
+          <w:b/>
+          <w:bCs/>
+        </w:rPr>
+        <w:t xml:space="preserve">the last paragraph of the </w:t>
+      </w:r>
+      <w:r>
+        <w:rPr>
+          <w:b/>
+          <w:bCs/>
+        </w:rPr>
+        <w:t>“The experimental workflow” subsection</w:t>
+      </w:r>
+      <w:commentRangeEnd w:id="72"/>
+      <w:r>
+        <w:rPr>
+          <w:rStyle w:val="CommentReference"/>
+        </w:rPr>
+        <w:commentReference w:id="72"/>
+      </w:r>
+      <w:r>
+        <w:rPr>
+          <w:b/>
+          <w:bCs/>
+        </w:rPr>
+        <w:t>.</w:t>
       </w:r>
       <w:r>
         <w:br/>
       </w:r>
       <w:r>
         <w:br/>
-      </w:r>
-      <w:r>
-        <w:lastRenderedPageBreak/>
         <w:t xml:space="preserve">- the two sequences that are stronger than the “benchmark” are only measured in a single replicate; given typical standard deviations in such experiments (compare also the experimental error for the “benchmark” in SI Fig. S2), it is at least questionable whether the small TIR increases for these two sequences (claimed 34% and 15%) are statistically solid. </w:t>
       </w:r>
     </w:p>
@@ -3121,7 +3863,29 @@
           <w:b/>
           <w:bCs/>
         </w:rPr>
-        <w:t xml:space="preserve"> have been tested in 6 replicates, not a single one</w:t>
+        <w:t xml:space="preserve"> have been tested in </w:t>
+      </w:r>
+      <w:commentRangeStart w:id="73"/>
+      <w:r>
+        <w:rPr>
+          <w:b/>
+          <w:bCs/>
+        </w:rPr>
+        <w:t>6 replicates</w:t>
+      </w:r>
+      <w:commentRangeEnd w:id="73"/>
+      <w:r>
+        <w:rPr>
+          <w:rStyle w:val="CommentReference"/>
+        </w:rPr>
+        <w:commentReference w:id="73"/>
+      </w:r>
+      <w:r>
+        <w:rPr>
+          <w:b/>
+          <w:bCs/>
+        </w:rPr>
+        <w:t>, not a single one</w:t>
       </w:r>
       <w:r>
         <w:rPr>
@@ -3889,6 +4653,7 @@
         <w:rPr>
           <w:noProof/>
         </w:rPr>
+        <w:lastRenderedPageBreak/>
         <w:drawing>
           <wp:inline distT="0" distB="0" distL="0" distR="0" wp14:anchorId="1F66737D" wp14:editId="6D80B3BE">
             <wp:extent cx="5731510" cy="1337310"/>
@@ -3930,14 +4695,11 @@
       </w:r>
       <w:r>
         <w:br/>
-        <w:t xml:space="preserve">- directly related prior art is not appropriately introduced: for instance in Ref25 a combination of high-throughput data generation and machine learning is introduced as a means to predict RBS behavior with high accuracy; similarly, Salis and coworkers have used ML to improve a biophysical </w:t>
-      </w:r>
-      <w:r>
-        <w:lastRenderedPageBreak/>
-        <w:t xml:space="preserve">model for the prediction RBS strength (this latter reference is entirely missing: https://pubs.acs.org/doi/abs/10.1021/acssynbio.0c00394); given the very high degree of similarity to this study, it seems surprising that the authors forgot (or chose not to?) explicitely introduce these studies as prior art. Importantly, these studies reach much higher prediction accuracies than the underlying work. </w:t>
-      </w:r>
-    </w:p>
-    <w:p>
+        <w:t xml:space="preserve">- directly related prior art is not appropriately introduced: for instance in Ref25 a combination of high-throughput data generation and machine learning is introduced as a means to predict RBS behavior with high accuracy; similarly, Salis and coworkers have used ML to improve a biophysical model for the prediction RBS strength (this latter reference is entirely missing: https://pubs.acs.org/doi/abs/10.1021/acssynbio.0c00394); given the very high degree of similarity to this study, it seems surprising that the authors forgot (or chose not to?) explicitely introduce these studies as prior art. Importantly, these studies reach much higher prediction accuracies than the underlying work. </w:t>
+      </w:r>
+    </w:p>
+    <w:p>
+      <w:commentRangeStart w:id="74"/>
       <w:r>
         <w:rPr>
           <w:b/>
@@ -3966,8 +4728,8 @@
         </w:rPr>
         <w:t xml:space="preserve">they have decided to cite the </w:t>
       </w:r>
-      <w:commentRangeStart w:id="8"/>
-      <w:commentRangeStart w:id="9"/>
+      <w:commentRangeStart w:id="75"/>
+      <w:commentRangeStart w:id="76"/>
       <w:r>
         <w:rPr>
           <w:b/>
@@ -3982,19 +4744,19 @@
         </w:rPr>
         <w:t>from Salis lab</w:t>
       </w:r>
-      <w:commentRangeEnd w:id="8"/>
+      <w:commentRangeEnd w:id="75"/>
       <w:r>
         <w:rPr>
           <w:rStyle w:val="CommentReference"/>
         </w:rPr>
-        <w:commentReference w:id="8"/>
-      </w:r>
-      <w:commentRangeEnd w:id="9"/>
+        <w:commentReference w:id="75"/>
+      </w:r>
+      <w:commentRangeEnd w:id="76"/>
       <w:r>
         <w:rPr>
           <w:rStyle w:val="CommentReference"/>
         </w:rPr>
-        <w:commentReference w:id="9"/>
+        <w:commentReference w:id="76"/>
       </w:r>
       <w:r>
         <w:rPr>
@@ -4041,14 +4803,22 @@
       <w:r>
         <w:t xml:space="preserve"> </w:t>
       </w:r>
-    </w:p>
-    <w:p>
-      <w:pPr>
-        <w:rPr>
-          <w:b/>
-          <w:bCs/>
-        </w:rPr>
-      </w:pPr>
+      <w:commentRangeEnd w:id="74"/>
+      <w:r>
+        <w:rPr>
+          <w:rStyle w:val="CommentReference"/>
+        </w:rPr>
+        <w:commentReference w:id="74"/>
+      </w:r>
+    </w:p>
+    <w:p>
+      <w:pPr>
+        <w:rPr>
+          <w:b/>
+          <w:bCs/>
+        </w:rPr>
+      </w:pPr>
+      <w:commentRangeStart w:id="77"/>
       <w:r>
         <w:rPr>
           <w:b/>
@@ -4070,8 +4840,8 @@
         </w:rPr>
         <w:t xml:space="preserve">compared to ours in its goals. </w:t>
       </w:r>
-      <w:commentRangeStart w:id="10"/>
-      <w:commentRangeStart w:id="11"/>
+      <w:commentRangeStart w:id="78"/>
+      <w:commentRangeStart w:id="79"/>
       <w:r>
         <w:rPr>
           <w:b/>
@@ -4107,19 +4877,19 @@
         </w:rPr>
         <w:t xml:space="preserve"> model </w:t>
       </w:r>
-      <w:commentRangeEnd w:id="10"/>
+      <w:commentRangeEnd w:id="78"/>
       <w:r>
         <w:rPr>
           <w:rStyle w:val="CommentReference"/>
         </w:rPr>
-        <w:commentReference w:id="10"/>
-      </w:r>
-      <w:commentRangeEnd w:id="11"/>
+        <w:commentReference w:id="78"/>
+      </w:r>
+      <w:commentRangeEnd w:id="79"/>
       <w:r>
         <w:rPr>
           <w:rStyle w:val="CommentReference"/>
         </w:rPr>
-        <w:commentReference w:id="11"/>
+        <w:commentReference w:id="79"/>
       </w:r>
       <w:r>
         <w:rPr>
@@ -4238,7 +5008,21 @@
           <w:b/>
           <w:bCs/>
         </w:rPr>
-        <w:t>at once.</w:t>
+        <w:t>at once</w:t>
+      </w:r>
+      <w:commentRangeEnd w:id="77"/>
+      <w:r>
+        <w:rPr>
+          <w:rStyle w:val="CommentReference"/>
+        </w:rPr>
+        <w:commentReference w:id="77"/>
+      </w:r>
+      <w:r>
+        <w:rPr>
+          <w:b/>
+          <w:bCs/>
+        </w:rPr>
+        <w:t>.</w:t>
       </w:r>
     </w:p>
     <w:p>
@@ -4249,7 +5033,7 @@
         </w:rPr>
         <w:t xml:space="preserve">Similarly, </w:t>
       </w:r>
-      <w:commentRangeStart w:id="12"/>
+      <w:commentRangeStart w:id="80"/>
       <w:r>
         <w:rPr>
           <w:b/>
@@ -4320,12 +5104,12 @@
         </w:rPr>
         <w:t xml:space="preserve">) </w:t>
       </w:r>
-      <w:commentRangeEnd w:id="12"/>
+      <w:commentRangeEnd w:id="80"/>
       <w:r>
         <w:rPr>
           <w:rStyle w:val="CommentReference"/>
         </w:rPr>
-        <w:commentReference w:id="12"/>
+        <w:commentReference w:id="80"/>
       </w:r>
       <w:r>
         <w:rPr>
@@ -4334,7 +5118,7 @@
         </w:rPr>
         <w:t xml:space="preserve">can’t be directly compared to ours. </w:t>
       </w:r>
-      <w:commentRangeStart w:id="13"/>
+      <w:commentRangeStart w:id="81"/>
       <w:r>
         <w:rPr>
           <w:b/>
@@ -4439,12 +5223,12 @@
         </w:rPr>
         <w:t xml:space="preserve"> </w:t>
       </w:r>
-      <w:commentRangeEnd w:id="13"/>
+      <w:commentRangeEnd w:id="81"/>
       <w:r>
         <w:rPr>
           <w:rStyle w:val="CommentReference"/>
         </w:rPr>
-        <w:commentReference w:id="13"/>
+        <w:commentReference w:id="81"/>
       </w:r>
       <w:r>
         <w:rPr>
@@ -4568,7 +5352,21 @@
         <w:br/>
       </w:r>
       <w:r>
-        <w:t xml:space="preserve">- It is unlikely that the designed RBSs will behave in a similar fashion in combination with coding sequences other than the used GFP gene or in other contexts. Therefore, any claim that the identified RBSs could serve as some kind of new standardized parts or would have utility in future studies is invalid. - It is unlikely that the designed RBSs will behave in a similar fashion in combination with coding sequences other than the used GFP gene or in other contexts. Therefore, any claim that the identified RBSs could serve as some kind of new standardized parts or would have utility in future studies is invalid. </w:t>
+        <w:t xml:space="preserve">- It is unlikely that the designed RBSs will behave in a similar fashion in combination </w:t>
+      </w:r>
+      <w:commentRangeStart w:id="82"/>
+      <w:r>
+        <w:t>with coding sequences other than the used GFP gene or in other contexts</w:t>
+      </w:r>
+      <w:commentRangeEnd w:id="82"/>
+      <w:r>
+        <w:rPr>
+          <w:rStyle w:val="CommentReference"/>
+        </w:rPr>
+        <w:commentReference w:id="82"/>
+      </w:r>
+      <w:r>
+        <w:t xml:space="preserve">. Therefore, any claim that the identified RBSs could serve as some kind of new standardized parts or would have utility in future studies is invalid. - It is unlikely that the designed RBSs will behave in a similar fashion in combination with coding sequences other than the used GFP gene or in other contexts. Therefore, any claim that the identified RBSs could serve as some kind of new standardized parts or would have utility in future studies is invalid. </w:t>
       </w:r>
     </w:p>
     <w:p>
@@ -4734,7 +5532,15 @@
           <w:b/>
           <w:bCs/>
         </w:rPr>
-        <w:t>test their RBSs against ours. We have added the following sentence</w:t>
+        <w:t xml:space="preserve">test their RBSs against ours. We have added the following </w:t>
+      </w:r>
+      <w:r>
+        <w:rPr>
+          <w:b/>
+          <w:bCs/>
+        </w:rPr>
+        <w:lastRenderedPageBreak/>
+        <w:t>sentence</w:t>
       </w:r>
       <w:r>
         <w:rPr>
@@ -4816,9 +5622,19 @@
         <w:br/>
         <w:t xml:space="preserve">More review: A major concern is that the authors have not described how they would deal with a </w:t>
       </w:r>
-      <w:r>
-        <w:lastRenderedPageBreak/>
-        <w:t xml:space="preserve">multi-gene pathway with multiple RBS. Is this something doable within their workflow? What are the challenges for multigene pathways? </w:t>
+      <w:commentRangeStart w:id="83"/>
+      <w:r>
+        <w:t>multi-gene pathway with multiple RBS</w:t>
+      </w:r>
+      <w:commentRangeEnd w:id="83"/>
+      <w:r>
+        <w:rPr>
+          <w:rStyle w:val="CommentReference"/>
+        </w:rPr>
+        <w:commentReference w:id="83"/>
+      </w:r>
+      <w:r>
+        <w:t xml:space="preserve">. Is this something doable within their workflow? What are the challenges for multigene pathways? </w:t>
       </w:r>
     </w:p>
     <w:p>
@@ -5208,21 +6024,21 @@
         </w:rPr>
         <w:t>RBS part optimisation task</w:t>
       </w:r>
-      <w:commentRangeStart w:id="14"/>
-      <w:commentRangeEnd w:id="14"/>
+      <w:commentRangeStart w:id="84"/>
+      <w:commentRangeEnd w:id="84"/>
       <w:r>
         <w:rPr>
           <w:rStyle w:val="CommentReference"/>
         </w:rPr>
-        <w:commentReference w:id="14"/>
-      </w:r>
-      <w:commentRangeStart w:id="15"/>
-      <w:commentRangeEnd w:id="15"/>
+        <w:commentReference w:id="84"/>
+      </w:r>
+      <w:commentRangeStart w:id="85"/>
+      <w:commentRangeEnd w:id="85"/>
       <w:r>
         <w:rPr>
           <w:rStyle w:val="CommentReference"/>
         </w:rPr>
-        <w:commentReference w:id="15"/>
+        <w:commentReference w:id="85"/>
       </w:r>
       <w:r>
         <w:rPr>
@@ -5836,6 +6652,7 @@
           <w:b/>
           <w:bCs/>
         </w:rPr>
+        <w:lastRenderedPageBreak/>
         <w:t>The authors a</w:t>
       </w:r>
       <w:r>
@@ -6008,8 +6825,29 @@
           <w:b/>
           <w:bCs/>
         </w:rPr>
-        <w:lastRenderedPageBreak/>
-        <w:t>The authors would like to point out that as long as the R^2 value is relatively low, it shouldn’t be viewed separately to other metrics shown in the study, especially the Spearman correlation coefficient which shows much higher values.</w:t>
+        <w:t xml:space="preserve">The authors would like to point out that as long as the </w:t>
+      </w:r>
+      <w:commentRangeStart w:id="86"/>
+      <w:r>
+        <w:rPr>
+          <w:b/>
+          <w:bCs/>
+        </w:rPr>
+        <w:t>R^2 value is relatively low</w:t>
+      </w:r>
+      <w:commentRangeEnd w:id="86"/>
+      <w:r>
+        <w:rPr>
+          <w:rStyle w:val="CommentReference"/>
+        </w:rPr>
+        <w:commentReference w:id="86"/>
+      </w:r>
+      <w:r>
+        <w:rPr>
+          <w:b/>
+          <w:bCs/>
+        </w:rPr>
+        <w:t>, it shouldn’t be viewed separately to other metrics shown in the study, especially the Spearman correlation coefficient which shows much higher values.</w:t>
       </w:r>
       <w:r>
         <w:rPr>
@@ -6335,24 +7173,24 @@
       <w:r>
         <w:t xml:space="preserve">LEARN: </w:t>
       </w:r>
-      <w:commentRangeStart w:id="16"/>
-      <w:commentRangeStart w:id="17"/>
+      <w:commentRangeStart w:id="87"/>
+      <w:commentRangeStart w:id="88"/>
       <w:r>
         <w:t>Not clear why Hamming distance might impact the budget</w:t>
       </w:r>
-      <w:commentRangeEnd w:id="16"/>
+      <w:commentRangeEnd w:id="87"/>
       <w:r>
         <w:rPr>
           <w:rStyle w:val="CommentReference"/>
         </w:rPr>
-        <w:commentReference w:id="16"/>
-      </w:r>
-      <w:commentRangeEnd w:id="17"/>
+        <w:commentReference w:id="87"/>
+      </w:r>
+      <w:commentRangeEnd w:id="88"/>
       <w:r>
         <w:rPr>
           <w:rStyle w:val="CommentReference"/>
         </w:rPr>
-        <w:commentReference w:id="17"/>
+        <w:commentReference w:id="88"/>
       </w:r>
       <w:r>
         <w:t xml:space="preserve">. As the authors are using Machine Learning, predicted sequences that are Hamming distant might be possible, not necessarily just those of single edit. </w:t>
@@ -6385,7 +7223,29 @@
           <w:b/>
           <w:bCs/>
         </w:rPr>
-        <w:t xml:space="preserve"> We explain this in more detail in third paragraph of subsection </w:t>
+        <w:t xml:space="preserve"> We explain this in more detail </w:t>
+      </w:r>
+      <w:commentRangeStart w:id="89"/>
+      <w:r>
+        <w:rPr>
+          <w:b/>
+          <w:bCs/>
+        </w:rPr>
+        <w:t xml:space="preserve">in third paragraph </w:t>
+      </w:r>
+      <w:commentRangeEnd w:id="89"/>
+      <w:r>
+        <w:rPr>
+          <w:rStyle w:val="CommentReference"/>
+        </w:rPr>
+        <w:commentReference w:id="89"/>
+      </w:r>
+      <w:r>
+        <w:rPr>
+          <w:b/>
+          <w:bCs/>
+        </w:rPr>
+        <w:t xml:space="preserve">of subsection </w:t>
       </w:r>
       <w:r>
         <w:rPr>
@@ -6442,6 +7302,9 @@
       </w:r>
       <w:r>
         <w:br/>
+      </w:r>
+      <w:r>
+        <w:lastRenderedPageBreak/>
         <w:t xml:space="preserve">- line 15: DBTL (Not DTBL) </w:t>
       </w:r>
       <w:r>
@@ -6494,9 +7357,6 @@
       </w:r>
       <w:r>
         <w:br/>
-      </w:r>
-      <w:r>
-        <w:lastRenderedPageBreak/>
         <w:t xml:space="preserve">Page 7: </w:t>
       </w:r>
       <w:r>
@@ -6537,7 +7397,22 @@
           <w:b/>
           <w:bCs/>
         </w:rPr>
-        <w:t>included in the Methods section.</w:t>
+        <w:t xml:space="preserve">included in the </w:t>
+      </w:r>
+      <w:commentRangeStart w:id="90"/>
+      <w:r>
+        <w:rPr>
+          <w:b/>
+          <w:bCs/>
+        </w:rPr>
+        <w:t>Methods section.</w:t>
+      </w:r>
+      <w:commentRangeEnd w:id="90"/>
+      <w:r>
+        <w:rPr>
+          <w:rStyle w:val="CommentReference"/>
+        </w:rPr>
+        <w:commentReference w:id="90"/>
       </w:r>
     </w:p>
     <w:p>
@@ -6790,31 +7665,34 @@
       </w:r>
       <w:r>
         <w:br/>
+      </w:r>
+      <w:r>
+        <w:lastRenderedPageBreak/>
         <w:t xml:space="preserve">- Lines 17 -19: The authors should specify how their approach compares favorably to Ref25. In this work, only one round is used in a very simple experimental setup, which none the less leads to about 1000-fold more datapoints.  Here, the authors use multiple rounds and complicated lab automation to generate only a small fraction of the data. The prediction accuracy reached in Ref25 is R^2 greater than 0.9 whereas the authors here reach only 0.27. Therefore, it is unjustified to claim that this work compares favourably to Ref25. Similar arguments may be made for other works in the context of RBSs. </w:t>
       </w:r>
-      <w:commentRangeStart w:id="18"/>
-      <w:commentRangeStart w:id="19"/>
-      <w:commentRangeEnd w:id="18"/>
+      <w:commentRangeStart w:id="91"/>
+      <w:commentRangeStart w:id="92"/>
+      <w:commentRangeEnd w:id="91"/>
       <w:r>
         <w:rPr>
           <w:rStyle w:val="CommentReference"/>
         </w:rPr>
-        <w:commentReference w:id="18"/>
-      </w:r>
-      <w:commentRangeEnd w:id="19"/>
+        <w:commentReference w:id="91"/>
+      </w:r>
+      <w:commentRangeEnd w:id="92"/>
       <w:r>
         <w:rPr>
           <w:rStyle w:val="CommentReference"/>
         </w:rPr>
-        <w:commentReference w:id="19"/>
-      </w:r>
-      <w:commentRangeStart w:id="20"/>
-      <w:commentRangeEnd w:id="20"/>
+        <w:commentReference w:id="92"/>
+      </w:r>
+      <w:commentRangeStart w:id="93"/>
+      <w:commentRangeEnd w:id="93"/>
       <w:r>
         <w:rPr>
           <w:rStyle w:val="CommentReference"/>
         </w:rPr>
-        <w:commentReference w:id="20"/>
+        <w:commentReference w:id="93"/>
       </w:r>
       <w:r>
         <w:br/>
@@ -6890,15 +7768,7 @@
           <w:b/>
           <w:bCs/>
         </w:rPr>
-        <w:t xml:space="preserve">also seen as a complicated </w:t>
-      </w:r>
-      <w:r>
-        <w:rPr>
-          <w:b/>
-          <w:bCs/>
-        </w:rPr>
-        <w:lastRenderedPageBreak/>
-        <w:t>method.</w:t>
+        <w:t>also seen as a complicated method.</w:t>
       </w:r>
       <w:r>
         <w:t xml:space="preserve"> </w:t>
@@ -7017,30 +7887,30 @@
       <w:r>
         <w:t xml:space="preserve">1. It is not completely clear from the beginning what do the authors refer to with the term Bandit and what with Round. It might be helpful </w:t>
       </w:r>
-      <w:commentRangeStart w:id="21"/>
+      <w:commentRangeStart w:id="94"/>
       <w:r>
         <w:t xml:space="preserve">to explain it somewhere in the beginning of Section2.2. </w:t>
       </w:r>
-      <w:commentRangeStart w:id="22"/>
+      <w:commentRangeStart w:id="95"/>
       <w:r>
         <w:t xml:space="preserve"> It  would also be advisable to clarify that Round refers to DBTL round </w:t>
       </w:r>
-      <w:commentRangeEnd w:id="21"/>
+      <w:commentRangeEnd w:id="94"/>
       <w:r>
         <w:rPr>
           <w:rStyle w:val="CommentReference"/>
         </w:rPr>
-        <w:commentReference w:id="21"/>
+        <w:commentReference w:id="94"/>
       </w:r>
       <w:r>
         <w:t>and use either “round” or “Round” throughout the paper.</w:t>
       </w:r>
-      <w:commentRangeEnd w:id="22"/>
+      <w:commentRangeEnd w:id="95"/>
       <w:r>
         <w:rPr>
           <w:rStyle w:val="CommentReference"/>
         </w:rPr>
-        <w:commentReference w:id="22"/>
+        <w:commentReference w:id="95"/>
       </w:r>
     </w:p>
     <w:p>
@@ -7062,7 +7932,23 @@
           <w:b/>
           <w:bCs/>
         </w:rPr>
-        <w:t xml:space="preserve">clarified the terms in section 2.2 and unified the them throughout the text </w:t>
+        <w:t xml:space="preserve">clarified the terms in section 2.2 and unified </w:t>
+      </w:r>
+      <w:del w:id="96" w:author="Ong, Cheng Soon (Data61, Black Mountain) [24]" w:date="2021-08-23T22:05:00Z">
+        <w:r>
+          <w:rPr>
+            <w:b/>
+            <w:bCs/>
+          </w:rPr>
+          <w:delText xml:space="preserve">the </w:delText>
+        </w:r>
+      </w:del>
+      <w:r>
+        <w:rPr>
+          <w:b/>
+          <w:bCs/>
+        </w:rPr>
+        <w:t xml:space="preserve">them throughout the text </w:t>
       </w:r>
       <w:r>
         <w:rPr>
@@ -7630,6 +8516,7 @@
         <w:rPr>
           <w:noProof/>
         </w:rPr>
+        <w:lastRenderedPageBreak/>
         <w:drawing>
           <wp:inline distT="0" distB="0" distL="0" distR="0" wp14:anchorId="1D668C78" wp14:editId="26F92072">
             <wp:extent cx="5731510" cy="1422400"/>
@@ -7695,7 +8582,6 @@
           <w:b/>
           <w:bCs/>
         </w:rPr>
-        <w:lastRenderedPageBreak/>
         <w:t>The authors have updated the relevant section</w:t>
       </w:r>
       <w:r>
@@ -8154,6 +9040,7 @@
           <w:b/>
           <w:bCs/>
         </w:rPr>
+        <w:lastRenderedPageBreak/>
         <w:t>As suggested, w</w:t>
       </w:r>
       <w:r>
@@ -8299,313 +9186,639 @@
         <w:t xml:space="preserve"> </w:t>
       </w:r>
       <w:r>
-        <w:t xml:space="preserve">values of </w:t>
-      </w:r>
-      <w:r>
+        <w:t>values of TIR. Having in mind that the objective of the study is to increase protein expression,</w:t>
+      </w:r>
+      <w:r>
+        <w:t xml:space="preserve"> </w:t>
+      </w:r>
+      <w:r>
+        <w:t>the question arises of why they decided not to consider non-core modifications.</w:t>
+      </w:r>
+    </w:p>
+    <w:p>
+      <w:pPr>
+        <w:rPr>
+          <w:b/>
+          <w:bCs/>
+        </w:rPr>
+      </w:pPr>
+      <w:r>
+        <w:rPr>
+          <w:b/>
+          <w:bCs/>
+        </w:rPr>
+        <w:t xml:space="preserve">The authors agree with this </w:t>
+      </w:r>
+      <w:r>
+        <w:rPr>
+          <w:b/>
+          <w:bCs/>
+        </w:rPr>
+        <w:t>observation</w:t>
+      </w:r>
+      <w:r>
+        <w:rPr>
+          <w:b/>
+          <w:bCs/>
+        </w:rPr>
+        <w:t>. However,</w:t>
+      </w:r>
+      <w:r>
+        <w:rPr>
+          <w:b/>
+          <w:bCs/>
+        </w:rPr>
+        <w:t xml:space="preserve"> this is mostly because </w:t>
+      </w:r>
+      <w:r>
+        <w:rPr>
+          <w:b/>
+          <w:bCs/>
+        </w:rPr>
+        <w:t xml:space="preserve">our benchmark sequence is already very strong </w:t>
+      </w:r>
+      <w:r>
+        <w:rPr>
+          <w:b/>
+          <w:bCs/>
+        </w:rPr>
+        <w:t xml:space="preserve">and random changes will in most cases result in decreased </w:t>
+      </w:r>
+      <w:r>
+        <w:rPr>
+          <w:b/>
+          <w:bCs/>
+        </w:rPr>
+        <w:t xml:space="preserve">TIR, as exemplified in our other results. </w:t>
+      </w:r>
+      <w:r>
+        <w:rPr>
+          <w:b/>
+          <w:bCs/>
+        </w:rPr>
+        <w:t>Additionally,</w:t>
+      </w:r>
+      <w:r>
+        <w:rPr>
+          <w:b/>
+          <w:bCs/>
+        </w:rPr>
+        <w:t xml:space="preserve"> our </w:t>
+      </w:r>
+      <w:r>
+        <w:rPr>
+          <w:b/>
+          <w:bCs/>
+        </w:rPr>
+        <w:t xml:space="preserve">follow-up </w:t>
+      </w:r>
+      <w:r>
+        <w:rPr>
+          <w:b/>
+          <w:bCs/>
+        </w:rPr>
+        <w:t>experiments on bandits</w:t>
+      </w:r>
+      <w:r>
+        <w:rPr>
+          <w:b/>
+          <w:bCs/>
+        </w:rPr>
+        <w:t xml:space="preserve"> groups show that</w:t>
+      </w:r>
+      <w:r>
+        <w:rPr>
+          <w:b/>
+          <w:bCs/>
+        </w:rPr>
+        <w:t xml:space="preserve"> the</w:t>
+      </w:r>
+      <w:r>
+        <w:rPr>
+          <w:b/>
+          <w:bCs/>
+        </w:rPr>
+        <w:t xml:space="preserve"> </w:t>
+      </w:r>
+      <w:r>
+        <w:rPr>
+          <w:b/>
+          <w:bCs/>
+        </w:rPr>
+        <w:t>modification</w:t>
+      </w:r>
+      <w:r>
+        <w:rPr>
+          <w:b/>
+          <w:bCs/>
+        </w:rPr>
+        <w:t xml:space="preserve"> </w:t>
+      </w:r>
+      <w:r>
+        <w:rPr>
+          <w:b/>
+          <w:bCs/>
+        </w:rPr>
+        <w:t xml:space="preserve">of the </w:t>
+      </w:r>
+      <w:r>
+        <w:rPr>
+          <w:b/>
+          <w:bCs/>
+        </w:rPr>
+        <w:t>core part</w:t>
+      </w:r>
+      <w:r>
+        <w:rPr>
+          <w:b/>
+          <w:bCs/>
+        </w:rPr>
+        <w:t xml:space="preserve"> gives satisfying</w:t>
+      </w:r>
+      <w:r>
+        <w:rPr>
+          <w:b/>
+          <w:bCs/>
+        </w:rPr>
+        <w:t xml:space="preserve"> </w:t>
+      </w:r>
+      <w:r>
+        <w:rPr>
+          <w:b/>
+          <w:bCs/>
+        </w:rPr>
+        <w:t>improvement o</w:t>
+      </w:r>
+      <w:r>
+        <w:rPr>
+          <w:b/>
+          <w:bCs/>
+        </w:rPr>
+        <w:t xml:space="preserve">f </w:t>
+      </w:r>
+      <w:r>
+        <w:rPr>
+          <w:b/>
+          <w:bCs/>
+        </w:rPr>
+        <w:t>TIR.</w:t>
+      </w:r>
+      <w:r>
+        <w:rPr>
+          <w:b/>
+          <w:bCs/>
+        </w:rPr>
+        <w:t xml:space="preserve"> </w:t>
+      </w:r>
+      <w:r>
+        <w:rPr>
+          <w:b/>
+          <w:bCs/>
+        </w:rPr>
+        <w:t xml:space="preserve"> </w:t>
+      </w:r>
+      <w:r>
+        <w:rPr>
+          <w:b/>
+          <w:bCs/>
+        </w:rPr>
+        <w:t>Further, focusing on the 6 to 8bp long core sequence is a common RBS design approach</w:t>
+      </w:r>
+      <w:r>
+        <w:rPr>
+          <w:b/>
+          <w:bCs/>
+        </w:rPr>
+        <w:t xml:space="preserve"> </w:t>
+      </w:r>
+      <w:r>
+        <w:rPr>
+          <w:b/>
+          <w:bCs/>
+        </w:rPr>
+        <w:fldChar w:fldCharType="begin" w:fldLock="1"/>
+      </w:r>
+      <w:r>
+        <w:rPr>
+          <w:b/>
+          <w:bCs/>
+        </w:rPr>
+        <w:instrText>ADDIN CSL_CITATION {"citationItems":[{"id":"ITEM-1","itemData":{"DOI":"10.1038/ncomms11163","ISBN":"2041-1723","abstract":"Rational flux design in metabolic engineering approaches remains difficult since important pathway information is frequently not available. Therefore empirical methods are applied that randomly change absolute and relative pathway enzyme levels and subsequently screen for variants with improved performance. However, screening is often limited on the analytical side, generating a strong incentive to construct small but smart libraries. Here we introduce RedLibs (Reduced Libraries), an algorithm that allows for the rational design of smart combinatorial libraries for pathway optimization thereby minimizing the use of experimental resources. We demonstrate the utility of RedLibs for the design of ribosome-binding site libraries by in silico and in vivo screening with fluorescent proteins and perform a simple two-step optimization of the product selectivity in the branched multistep pathway for violacein biosynthesis, indicating a general applicability for the algorithm and the proposed heuristics. We expect that RedLibs will substantially simplify the refactoring of synthetic metabolic pathways.","author":[{"dropping-particle":"","family":"Jeschek","given":"Markus","non-dropping-particle":"","parse-names":false,"suffix":""},{"dropping-particle":"","family":"Gerngross","given":"Daniel","non-dropping-particle":"","parse-names":false,"suffix":""},{"dropping-particle":"","family":"Panke","given":"Sven","non-dropping-particle":"","parse-names":false,"suffix":""}],"container-title":"Nature communications","id":"ITEM-1","issued":{"date-parts":[["2016"]]},"language":"eng","page":"11163","publisher-place":"Department of Biosystems Science and Engineering, ETH Zurich, Basel 4058, Switzerland.","title":"Rationally reduced libraries for combinatorial pathway optimization minimizing experimental effort","type":"article","volume":"7"},"uris":["http://www.mendeley.com/documents/?uuid=f8af458a-1460-45b2-a8a0-8b991cdb136d"]}],"mendeley":{"formattedCitation":"[7]","plainTextFormattedCitation":"[7]","previouslyFormattedCitation":"[7]"},"properties":{"noteIndex":0},"schema":"https://github.com/citation-style-language/schema/raw/master/csl-citation.json"}</w:instrText>
+      </w:r>
+      <w:r>
+        <w:rPr>
+          <w:b/>
+          <w:bCs/>
+        </w:rPr>
+        <w:fldChar w:fldCharType="separate"/>
+      </w:r>
+      <w:r>
+        <w:rPr>
+          <w:bCs/>
+          <w:noProof/>
+        </w:rPr>
+        <w:t>[7]</w:t>
+      </w:r>
+      <w:r>
+        <w:rPr>
+          <w:b/>
+          <w:bCs/>
+        </w:rPr>
+        <w:fldChar w:fldCharType="end"/>
+      </w:r>
+      <w:r>
+        <w:rPr>
+          <w:b/>
+          <w:bCs/>
+        </w:rPr>
+        <w:t xml:space="preserve">. We have added the following sentence to </w:t>
+      </w:r>
+      <w:r>
+        <w:rPr>
+          <w:b/>
+          <w:bCs/>
+        </w:rPr>
+        <w:t>make it clearer in our text:</w:t>
+      </w:r>
+    </w:p>
+    <w:p>
+      <w:pPr>
+        <w:rPr>
+          <w:b/>
+          <w:bCs/>
+        </w:rPr>
+      </w:pPr>
+      <w:r>
+        <w:rPr>
+          <w:b/>
+          <w:bCs/>
+        </w:rPr>
+        <w:t>“Notably, f</w:t>
+      </w:r>
+      <w:r>
+        <w:rPr>
+          <w:b/>
+          <w:bCs/>
+        </w:rPr>
+        <w:t>ocusing on the 6 to 8bp long core sequence is a common RBS design approach</w:t>
+      </w:r>
+      <w:r>
+        <w:rPr>
+          <w:b/>
+          <w:bCs/>
+        </w:rPr>
+        <w:t xml:space="preserve"> </w:t>
+      </w:r>
+      <w:r>
+        <w:rPr>
+          <w:b/>
+          <w:bCs/>
+        </w:rPr>
+        <w:t>\</w:t>
+      </w:r>
+      <w:r>
+        <w:rPr>
+          <w:b/>
+          <w:bCs/>
+        </w:rPr>
+        <w:t>cite{</w:t>
+      </w:r>
+      <w:r>
+        <w:rPr>
+          <w:b/>
+          <w:bCs/>
+        </w:rPr>
+        <w:t>Jeschek2016}</w:t>
+      </w:r>
+      <w:r>
+        <w:rPr>
+          <w:b/>
+          <w:bCs/>
+        </w:rPr>
+        <w:t>.</w:t>
+      </w:r>
+      <w:r>
+        <w:rPr>
+          <w:b/>
+          <w:bCs/>
+        </w:rPr>
+        <w:t xml:space="preserve"> </w:t>
+      </w:r>
+      <w:r>
+        <w:rPr>
+          <w:b/>
+          <w:bCs/>
+        </w:rPr>
+        <w:t>“</w:t>
+      </w:r>
+    </w:p>
+    <w:p>
+      <w:r>
+        <w:t>12. Figure 3 caption, line 37 – I suggest to write in full “position probability matrix” instead of the</w:t>
+      </w:r>
+      <w:r>
+        <w:t xml:space="preserve"> </w:t>
+      </w:r>
+      <w:r>
+        <w:t>second abbreviation.</w:t>
+      </w:r>
+    </w:p>
+    <w:p>
+      <w:pPr>
+        <w:rPr>
+          <w:b/>
+          <w:bCs/>
+        </w:rPr>
+      </w:pPr>
+      <w:r>
+        <w:rPr>
+          <w:b/>
+          <w:bCs/>
+        </w:rPr>
+        <w:t>Text has been updated following t</w:t>
+      </w:r>
+      <w:r>
+        <w:rPr>
+          <w:b/>
+          <w:bCs/>
+        </w:rPr>
+        <w:t>his suggestion.</w:t>
+      </w:r>
+    </w:p>
+    <w:p>
+      <w:r>
+        <w:t>13. Figure 3 caption, line 46 – Two consecutive “the”.</w:t>
+      </w:r>
+    </w:p>
+    <w:p>
+      <w:pPr>
+        <w:rPr>
+          <w:b/>
+          <w:bCs/>
+        </w:rPr>
+      </w:pPr>
+      <w:r>
+        <w:rPr>
+          <w:b/>
+          <w:bCs/>
+        </w:rPr>
+        <w:t>Second “the” has been removed.</w:t>
+      </w:r>
+    </w:p>
+    <w:p>
+      <w:pPr>
+        <w:rPr>
+          <w:ins w:id="97" w:author="Mengyan Zhang" w:date="2021-08-05T10:42:00Z"/>
+        </w:rPr>
+      </w:pPr>
+      <w:r>
+        <w:t>14. Figure 3C – What exactly different exploration/exploitation colors for points within a round</w:t>
+      </w:r>
+      <w:r>
+        <w:t xml:space="preserve"> </w:t>
+      </w:r>
+      <w:r>
+        <w:t>mean? This is not clear as exploration-exploitation parameter</w:t>
+      </w:r>
+      <w:r>
+        <w:t xml:space="preserve"> </w:t>
+      </w:r>
+      <w:r>
+        <w:t>β</w:t>
+      </w:r>
+      <w:r>
+        <w:t xml:space="preserve"> </w:t>
+      </w:r>
+      <w:r>
+        <w:t>is fixed for each round. For</w:t>
+      </w:r>
+      <w:r>
+        <w:t xml:space="preserve"> </w:t>
+      </w:r>
+      <w:r>
+        <w:t>example, how is the color of a point, for which both predicted mean and standard deviation are</w:t>
+      </w:r>
+      <w:r>
+        <w:t xml:space="preserve"> </w:t>
+      </w:r>
+      <w:r>
+        <w:t>high, determined?</w:t>
+      </w:r>
+    </w:p>
+    <w:p>
+      <w:commentRangeStart w:id="98"/>
+      <w:commentRangeStart w:id="99"/>
+      <w:r>
+        <w:rPr>
+          <w:b/>
+          <w:bCs/>
+        </w:rPr>
+        <w:t xml:space="preserve">We </w:t>
+      </w:r>
+      <w:r>
+        <w:rPr>
+          <w:b/>
+          <w:bCs/>
+        </w:rPr>
+        <w:t xml:space="preserve">have </w:t>
+      </w:r>
+      <w:r>
+        <w:rPr>
+          <w:b/>
+          <w:bCs/>
+        </w:rPr>
+        <w:t>update</w:t>
+      </w:r>
+      <w:r>
+        <w:rPr>
+          <w:b/>
+          <w:bCs/>
+        </w:rPr>
+        <w:t>d</w:t>
+      </w:r>
+      <w:r>
+        <w:rPr>
+          <w:b/>
+          <w:bCs/>
+        </w:rPr>
+        <w:t xml:space="preserve"> the caption for Figure S3 as follow</w:t>
+      </w:r>
+      <w:r>
+        <w:rPr>
+          <w:b/>
+          <w:bCs/>
+        </w:rPr>
+        <w:t>s</w:t>
+      </w:r>
+      <w:r>
+        <w:rPr>
+          <w:b/>
+          <w:bCs/>
+        </w:rPr>
+        <w:t>:</w:t>
+      </w:r>
+      <w:commentRangeEnd w:id="98"/>
+      <w:r>
+        <w:rPr>
+          <w:rStyle w:val="CommentReference"/>
+        </w:rPr>
+        <w:commentReference w:id="98"/>
+      </w:r>
+      <w:commentRangeEnd w:id="99"/>
+      <w:r>
+        <w:rPr>
+          <w:rStyle w:val="CommentReference"/>
+        </w:rPr>
+        <w:commentReference w:id="99"/>
+      </w:r>
+    </w:p>
+    <w:p>
+      <w:r>
+        <w:rPr>
+          <w:b/>
+          <w:bCs/>
+        </w:rPr>
+        <w:t>“The orange points show the predicted STD and TIR</w:t>
+      </w:r>
+      <w:r>
+        <w:rPr>
+          <w:b/>
+          <w:bCs/>
+        </w:rPr>
+        <w:t xml:space="preserve"> </w:t>
+      </w:r>
+      <w:r>
+        <w:rPr>
+          <w:b/>
+          <w:bCs/>
+        </w:rPr>
+        <w:t>(with the setting of Figure 4) for test data points (recommendations in Round 1-3). We project the orange points to the diagonal line crossing (0,1) and (1,0). We colo</w:t>
+      </w:r>
+      <w:r>
+        <w:rPr>
+          <w:b/>
+          <w:bCs/>
+        </w:rPr>
+        <w:t>u</w:t>
+      </w:r>
+      <w:r>
+        <w:rPr>
+          <w:b/>
+          <w:bCs/>
+        </w:rPr>
+        <w:t>r those projected points using RdBu palette, which ar</w:t>
+      </w:r>
+      <w:r>
+        <w:rPr>
+          <w:b/>
+          <w:bCs/>
+        </w:rPr>
+        <w:t>e</w:t>
+      </w:r>
+      <w:r>
+        <w:rPr>
+          <w:b/>
+          <w:bCs/>
+        </w:rPr>
+        <w:t xml:space="preserve"> exploration-exploitation colo</w:t>
+      </w:r>
+      <w:r>
+        <w:rPr>
+          <w:b/>
+          <w:bCs/>
+        </w:rPr>
+        <w:t>u</w:t>
+      </w:r>
+      <w:r>
+        <w:rPr>
+          <w:b/>
+          <w:bCs/>
+        </w:rPr>
+        <w:t>rs/scores shown in Figure 3C. The hued red colo</w:t>
+      </w:r>
+      <w:r>
+        <w:rPr>
+          <w:b/>
+          <w:bCs/>
+        </w:rPr>
+        <w:t>u</w:t>
+      </w:r>
+      <w:r>
+        <w:rPr>
+          <w:b/>
+          <w:bCs/>
+        </w:rPr>
+        <w:t>r corresponds to points that are predicted to have high STD (uncertainty), which are recommended for exploration; the hued bule colo</w:t>
+      </w:r>
+      <w:r>
+        <w:rPr>
+          <w:b/>
+          <w:bCs/>
+        </w:rPr>
+        <w:t>u</w:t>
+      </w:r>
+      <w:r>
+        <w:rPr>
+          <w:b/>
+          <w:bCs/>
+        </w:rPr>
+        <w:t>r corresponds to points that are predicted to have high TIR, which are recommended for exploitation”</w:t>
+      </w:r>
+    </w:p>
+    <w:p>
+      <w:r>
+        <w:t>15. Page 10, line 15 – Please give more details on “our embedding function”.</w:t>
+      </w:r>
+    </w:p>
+    <w:p>
+      <w:pPr>
+        <w:rPr>
+          <w:b/>
+          <w:bCs/>
+        </w:rPr>
+      </w:pPr>
+      <w:r>
+        <w:rPr>
+          <w:b/>
+          <w:bCs/>
+        </w:rPr>
         <w:lastRenderedPageBreak/>
-        <w:t>TIR. Having in mind that the objective of the study is to increase protein expression,</w:t>
-      </w:r>
-      <w:r>
-        <w:t xml:space="preserve"> </w:t>
-      </w:r>
-      <w:r>
-        <w:t>the question arises of why they decided not to consider non-core modifications.</w:t>
-      </w:r>
-    </w:p>
-    <w:p>
-      <w:pPr>
-        <w:rPr>
-          <w:b/>
-          <w:bCs/>
-        </w:rPr>
-      </w:pPr>
-      <w:r>
-        <w:rPr>
-          <w:b/>
-          <w:bCs/>
-        </w:rPr>
-        <w:t xml:space="preserve">The authors agree with this </w:t>
-      </w:r>
-      <w:r>
-        <w:rPr>
-          <w:b/>
-          <w:bCs/>
-        </w:rPr>
-        <w:t>observation</w:t>
-      </w:r>
-      <w:r>
-        <w:rPr>
-          <w:b/>
-          <w:bCs/>
-        </w:rPr>
-        <w:t>. However,</w:t>
-      </w:r>
-      <w:r>
-        <w:rPr>
-          <w:b/>
-          <w:bCs/>
-        </w:rPr>
-        <w:t xml:space="preserve"> this is mostly because </w:t>
-      </w:r>
-      <w:r>
-        <w:rPr>
-          <w:b/>
-          <w:bCs/>
-        </w:rPr>
-        <w:t xml:space="preserve">our benchmark sequence is already very strong </w:t>
-      </w:r>
-      <w:r>
-        <w:rPr>
-          <w:b/>
-          <w:bCs/>
-        </w:rPr>
-        <w:t xml:space="preserve">and random changes will in most cases result in decreased </w:t>
-      </w:r>
-      <w:r>
-        <w:rPr>
-          <w:b/>
-          <w:bCs/>
-        </w:rPr>
-        <w:t xml:space="preserve">TIR, as exemplified in our other results. </w:t>
-      </w:r>
-      <w:r>
-        <w:rPr>
-          <w:b/>
-          <w:bCs/>
-        </w:rPr>
-        <w:t>Additionally,</w:t>
-      </w:r>
-      <w:r>
-        <w:rPr>
-          <w:b/>
-          <w:bCs/>
-        </w:rPr>
-        <w:t xml:space="preserve"> our </w:t>
-      </w:r>
-      <w:r>
-        <w:rPr>
-          <w:b/>
-          <w:bCs/>
-        </w:rPr>
-        <w:t xml:space="preserve">follow-up </w:t>
-      </w:r>
-      <w:r>
-        <w:rPr>
-          <w:b/>
-          <w:bCs/>
-        </w:rPr>
-        <w:t>experiments on bandits</w:t>
-      </w:r>
-      <w:r>
-        <w:rPr>
-          <w:b/>
-          <w:bCs/>
-        </w:rPr>
-        <w:t xml:space="preserve"> groups show that</w:t>
-      </w:r>
-      <w:r>
-        <w:rPr>
-          <w:b/>
-          <w:bCs/>
-        </w:rPr>
-        <w:t xml:space="preserve"> the</w:t>
-      </w:r>
-      <w:r>
-        <w:rPr>
-          <w:b/>
-          <w:bCs/>
-        </w:rPr>
-        <w:t xml:space="preserve"> </w:t>
-      </w:r>
-      <w:r>
-        <w:rPr>
-          <w:b/>
-          <w:bCs/>
-        </w:rPr>
-        <w:t>modification</w:t>
-      </w:r>
-      <w:r>
-        <w:rPr>
-          <w:b/>
-          <w:bCs/>
-        </w:rPr>
-        <w:t xml:space="preserve"> </w:t>
-      </w:r>
-      <w:r>
-        <w:rPr>
-          <w:b/>
-          <w:bCs/>
-        </w:rPr>
-        <w:t xml:space="preserve">of the </w:t>
-      </w:r>
-      <w:r>
-        <w:rPr>
-          <w:b/>
-          <w:bCs/>
-        </w:rPr>
-        <w:t>core part</w:t>
-      </w:r>
-      <w:r>
-        <w:rPr>
-          <w:b/>
-          <w:bCs/>
-        </w:rPr>
-        <w:t xml:space="preserve"> gives satisfying</w:t>
-      </w:r>
-      <w:r>
-        <w:rPr>
-          <w:b/>
-          <w:bCs/>
-        </w:rPr>
-        <w:t xml:space="preserve"> </w:t>
-      </w:r>
-      <w:r>
-        <w:rPr>
-          <w:b/>
-          <w:bCs/>
-        </w:rPr>
-        <w:t>improvement o</w:t>
-      </w:r>
-      <w:r>
-        <w:rPr>
-          <w:b/>
-          <w:bCs/>
-        </w:rPr>
-        <w:t xml:space="preserve">f </w:t>
-      </w:r>
-      <w:r>
-        <w:rPr>
-          <w:b/>
-          <w:bCs/>
-        </w:rPr>
-        <w:t>TIR.</w:t>
-      </w:r>
-      <w:r>
-        <w:rPr>
-          <w:b/>
-          <w:bCs/>
-        </w:rPr>
-        <w:t xml:space="preserve"> </w:t>
-      </w:r>
-      <w:r>
-        <w:rPr>
-          <w:b/>
-          <w:bCs/>
-        </w:rPr>
-        <w:t xml:space="preserve"> </w:t>
-      </w:r>
-      <w:r>
-        <w:rPr>
-          <w:b/>
-          <w:bCs/>
-        </w:rPr>
-        <w:t>Further, focusing on the 6 to 8bp long core sequence is a common RBS design approach</w:t>
-      </w:r>
-      <w:r>
-        <w:rPr>
-          <w:b/>
-          <w:bCs/>
-        </w:rPr>
-        <w:t xml:space="preserve"> </w:t>
-      </w:r>
-      <w:r>
-        <w:rPr>
-          <w:b/>
-          <w:bCs/>
-        </w:rPr>
-        <w:fldChar w:fldCharType="begin" w:fldLock="1"/>
-      </w:r>
-      <w:r>
-        <w:rPr>
-          <w:b/>
-          <w:bCs/>
-        </w:rPr>
-        <w:instrText>ADDIN CSL_CITATION {"citationItems":[{"id":"ITEM-1","itemData":{"DOI":"10.1038/ncomms11163","ISBN":"2041-1723","abstract":"Rational flux design in metabolic engineering approaches remains difficult since important pathway information is frequently not available. Therefore empirical methods are applied that randomly change absolute and relative pathway enzyme levels and subsequently screen for variants with improved performance. However, screening is often limited on the analytical side, generating a strong incentive to construct small but smart libraries. Here we introduce RedLibs (Reduced Libraries), an algorithm that allows for the rational design of smart combinatorial libraries for pathway optimization thereby minimizing the use of experimental resources. We demonstrate the utility of RedLibs for the design of ribosome-binding site libraries by in silico and in vivo screening with fluorescent proteins and perform a simple two-step optimization of the product selectivity in the branched multistep pathway for violacein biosynthesis, indicating a general applicability for the algorithm and the proposed heuristics. We expect that RedLibs will substantially simplify the refactoring of synthetic metabolic pathways.","author":[{"dropping-particle":"","family":"Jeschek","given":"Markus","non-dropping-particle":"","parse-names":false,"suffix":""},{"dropping-particle":"","family":"Gerngross","given":"Daniel","non-dropping-particle":"","parse-names":false,"suffix":""},{"dropping-particle":"","family":"Panke","given":"Sven","non-dropping-particle":"","parse-names":false,"suffix":""}],"container-title":"Nature communications","id":"ITEM-1","issued":{"date-parts":[["2016"]]},"language":"eng","page":"11163","publisher-place":"Department of Biosystems Science and Engineering, ETH Zurich, Basel 4058, Switzerland.","title":"Rationally reduced libraries for combinatorial pathway optimization minimizing experimental effort","type":"article","volume":"7"},"uris":["http://www.mendeley.com/documents/?uuid=f8af458a-1460-45b2-a8a0-8b991cdb136d"]}],"mendeley":{"formattedCitation":"[7]","plainTextFormattedCitation":"[7]","previouslyFormattedCitation":"[7]"},"properties":{"noteIndex":0},"schema":"https://github.com/citation-style-language/schema/raw/master/csl-citation.json"}</w:instrText>
-      </w:r>
-      <w:r>
-        <w:rPr>
-          <w:b/>
-          <w:bCs/>
-        </w:rPr>
-        <w:fldChar w:fldCharType="separate"/>
-      </w:r>
-      <w:r>
-        <w:rPr>
-          <w:bCs/>
-          <w:noProof/>
-        </w:rPr>
-        <w:t>[7]</w:t>
-      </w:r>
-      <w:r>
-        <w:rPr>
-          <w:b/>
-          <w:bCs/>
-        </w:rPr>
-        <w:fldChar w:fldCharType="end"/>
-      </w:r>
-      <w:r>
-        <w:rPr>
-          <w:b/>
-          <w:bCs/>
-        </w:rPr>
-        <w:t xml:space="preserve">. We have added the following sentence to </w:t>
-      </w:r>
-      <w:r>
-        <w:rPr>
-          <w:b/>
-          <w:bCs/>
-        </w:rPr>
-        <w:t>make it clearer in our text:</w:t>
-      </w:r>
-    </w:p>
-    <w:p>
-      <w:pPr>
-        <w:rPr>
-          <w:b/>
-          <w:bCs/>
-        </w:rPr>
-      </w:pPr>
-      <w:r>
-        <w:rPr>
-          <w:b/>
-          <w:bCs/>
-        </w:rPr>
-        <w:t>“Notably, f</w:t>
-      </w:r>
-      <w:r>
-        <w:rPr>
-          <w:b/>
-          <w:bCs/>
-        </w:rPr>
-        <w:t>ocusing on the 6 to 8bp long core sequence is a common RBS design approach</w:t>
-      </w:r>
-      <w:r>
-        <w:rPr>
-          <w:b/>
-          <w:bCs/>
-        </w:rPr>
-        <w:t xml:space="preserve"> </w:t>
-      </w:r>
-      <w:r>
-        <w:rPr>
-          <w:b/>
-          <w:bCs/>
-        </w:rPr>
-        <w:t>\</w:t>
-      </w:r>
-      <w:r>
-        <w:rPr>
-          <w:b/>
-          <w:bCs/>
-        </w:rPr>
-        <w:t>cite{</w:t>
-      </w:r>
-      <w:r>
-        <w:rPr>
-          <w:b/>
-          <w:bCs/>
-        </w:rPr>
-        <w:t>Jeschek2016}</w:t>
+        <w:t xml:space="preserve">We have updated this part of the text to specify </w:t>
+      </w:r>
+      <w:r>
+        <w:rPr>
+          <w:b/>
+          <w:bCs/>
+        </w:rPr>
+        <w:t xml:space="preserve">“our embedding function” </w:t>
+      </w:r>
+      <w:r>
+        <w:rPr>
+          <w:b/>
+          <w:bCs/>
+        </w:rPr>
+        <w:t>which is</w:t>
+      </w:r>
+      <w:r>
+        <w:rPr>
+          <w:b/>
+          <w:bCs/>
+        </w:rPr>
+        <w:t xml:space="preserve"> </w:t>
+      </w:r>
+      <w:r>
+        <w:rPr>
+          <w:b/>
+          <w:bCs/>
+        </w:rPr>
+        <w:t xml:space="preserve">the </w:t>
+      </w:r>
+      <w:r>
+        <w:rPr>
+          <w:b/>
+          <w:bCs/>
+        </w:rPr>
+        <w:t>weighted degree kernel with shift</w:t>
       </w:r>
       <w:r>
         <w:rPr>
@@ -8614,327 +9827,38 @@
         </w:rPr>
         <w:t>.</w:t>
       </w:r>
-      <w:r>
-        <w:rPr>
-          <w:b/>
-          <w:bCs/>
-        </w:rPr>
-        <w:t xml:space="preserve"> </w:t>
-      </w:r>
-      <w:r>
-        <w:rPr>
-          <w:b/>
-          <w:bCs/>
-        </w:rPr>
-        <w:t>“</w:t>
-      </w:r>
-    </w:p>
-    <w:p>
-      <w:r>
-        <w:t>12. Figure 3 caption, line 37 – I suggest to write in full “position probability matrix” instead of the</w:t>
-      </w:r>
-      <w:r>
-        <w:t xml:space="preserve"> </w:t>
-      </w:r>
-      <w:r>
-        <w:t>second abbreviation.</w:t>
-      </w:r>
-    </w:p>
-    <w:p>
-      <w:pPr>
-        <w:rPr>
-          <w:b/>
-          <w:bCs/>
-        </w:rPr>
-      </w:pPr>
-      <w:r>
-        <w:rPr>
-          <w:b/>
-          <w:bCs/>
-        </w:rPr>
-        <w:t>Text has been updated following t</w:t>
-      </w:r>
-      <w:r>
-        <w:rPr>
-          <w:b/>
-          <w:bCs/>
-        </w:rPr>
-        <w:t>his suggestion.</w:t>
-      </w:r>
-    </w:p>
-    <w:p>
-      <w:r>
-        <w:t>13. Figure 3 caption, line 46 – Two consecutive “the”.</w:t>
-      </w:r>
-    </w:p>
-    <w:p>
-      <w:pPr>
-        <w:rPr>
-          <w:b/>
-          <w:bCs/>
-        </w:rPr>
-      </w:pPr>
-      <w:r>
-        <w:rPr>
-          <w:b/>
-          <w:bCs/>
-        </w:rPr>
-        <w:t>Second “the” has been removed.</w:t>
-      </w:r>
-    </w:p>
-    <w:p>
-      <w:pPr>
-        <w:rPr>
-          <w:ins w:id="23" w:author="Mengyan Zhang" w:date="2021-08-05T10:42:00Z"/>
-        </w:rPr>
-      </w:pPr>
-      <w:r>
-        <w:t>14. Figure 3C – What exactly different exploration/exploitation colors for points within a round</w:t>
-      </w:r>
-      <w:r>
-        <w:t xml:space="preserve"> </w:t>
-      </w:r>
-      <w:r>
-        <w:t>mean? This is not clear as exploration-exploitation parameter</w:t>
-      </w:r>
-      <w:r>
-        <w:t xml:space="preserve"> </w:t>
-      </w:r>
-      <w:r>
-        <w:t>β</w:t>
-      </w:r>
-      <w:r>
-        <w:t xml:space="preserve"> </w:t>
-      </w:r>
-      <w:r>
-        <w:t>is fixed for each round. For</w:t>
-      </w:r>
-      <w:r>
-        <w:t xml:space="preserve"> </w:t>
-      </w:r>
-      <w:r>
-        <w:t>example, how is the color of a point, for which both predicted mean and standard deviation are</w:t>
-      </w:r>
-      <w:r>
-        <w:t xml:space="preserve"> </w:t>
-      </w:r>
-      <w:r>
-        <w:t>high, determined?</w:t>
-      </w:r>
-    </w:p>
-    <w:p>
-      <w:commentRangeStart w:id="24"/>
-      <w:commentRangeStart w:id="25"/>
-      <w:r>
-        <w:rPr>
-          <w:b/>
-          <w:bCs/>
-        </w:rPr>
-        <w:t xml:space="preserve">We </w:t>
-      </w:r>
-      <w:r>
-        <w:rPr>
-          <w:b/>
-          <w:bCs/>
-        </w:rPr>
-        <w:t xml:space="preserve">have </w:t>
-      </w:r>
-      <w:r>
-        <w:rPr>
-          <w:b/>
-          <w:bCs/>
-        </w:rPr>
-        <w:t>update</w:t>
-      </w:r>
-      <w:r>
-        <w:rPr>
-          <w:b/>
-          <w:bCs/>
-        </w:rPr>
-        <w:t>d</w:t>
-      </w:r>
-      <w:r>
-        <w:rPr>
-          <w:b/>
-          <w:bCs/>
-        </w:rPr>
-        <w:t xml:space="preserve"> the caption for Figure S3 as follow</w:t>
-      </w:r>
-      <w:r>
-        <w:rPr>
-          <w:b/>
-          <w:bCs/>
-        </w:rPr>
-        <w:t>s</w:t>
-      </w:r>
-      <w:r>
-        <w:rPr>
-          <w:b/>
-          <w:bCs/>
-        </w:rPr>
-        <w:t>:</w:t>
-      </w:r>
-      <w:commentRangeEnd w:id="24"/>
-      <w:r>
-        <w:rPr>
-          <w:rStyle w:val="CommentReference"/>
-        </w:rPr>
-        <w:commentReference w:id="24"/>
-      </w:r>
-      <w:commentRangeEnd w:id="25"/>
-      <w:r>
-        <w:rPr>
-          <w:rStyle w:val="CommentReference"/>
-        </w:rPr>
-        <w:commentReference w:id="25"/>
-      </w:r>
-    </w:p>
-    <w:p>
-      <w:r>
-        <w:rPr>
-          <w:b/>
-          <w:bCs/>
-        </w:rPr>
-        <w:t>“The orange points show the predicted STD and TIR</w:t>
-      </w:r>
-      <w:r>
-        <w:rPr>
-          <w:b/>
-          <w:bCs/>
-        </w:rPr>
-        <w:t xml:space="preserve"> </w:t>
-      </w:r>
-      <w:r>
-        <w:rPr>
-          <w:b/>
-          <w:bCs/>
-        </w:rPr>
-        <w:t>(with the setting of Figure 4) for test data points (recommendations in Round 1-3). We project the orange points to the diagonal line crossing (0,1) and (1,0). We colo</w:t>
-      </w:r>
-      <w:r>
-        <w:rPr>
-          <w:b/>
-          <w:bCs/>
-        </w:rPr>
-        <w:t>u</w:t>
-      </w:r>
-      <w:r>
-        <w:rPr>
-          <w:b/>
-          <w:bCs/>
-        </w:rPr>
-        <w:t>r those projected points using RdBu palette, which ar</w:t>
-      </w:r>
-      <w:r>
-        <w:rPr>
-          <w:b/>
-          <w:bCs/>
-        </w:rPr>
-        <w:t>e</w:t>
-      </w:r>
-      <w:r>
-        <w:rPr>
-          <w:b/>
-          <w:bCs/>
-        </w:rPr>
-        <w:t xml:space="preserve"> exploration-exploitation colo</w:t>
-      </w:r>
-      <w:r>
-        <w:rPr>
-          <w:b/>
-          <w:bCs/>
-        </w:rPr>
-        <w:t>u</w:t>
-      </w:r>
-      <w:r>
-        <w:rPr>
-          <w:b/>
-          <w:bCs/>
-        </w:rPr>
-        <w:t>rs/scores shown in Figure 3C. The hued red colo</w:t>
-      </w:r>
-      <w:r>
-        <w:rPr>
-          <w:b/>
-          <w:bCs/>
-        </w:rPr>
-        <w:t>u</w:t>
-      </w:r>
-      <w:r>
-        <w:rPr>
-          <w:b/>
-          <w:bCs/>
-        </w:rPr>
-        <w:t>r corresponds to points that are predicted to have high STD (uncertainty), which are recommended for exploration; the hued bule colo</w:t>
-      </w:r>
-      <w:r>
-        <w:rPr>
-          <w:b/>
-          <w:bCs/>
-        </w:rPr>
-        <w:t>u</w:t>
-      </w:r>
-      <w:r>
-        <w:rPr>
-          <w:b/>
-          <w:bCs/>
-        </w:rPr>
-        <w:t>r corresponds to points that are predicted to have high TIR, which are recommended for exploitation”</w:t>
-      </w:r>
-    </w:p>
-    <w:p>
-      <w:r>
-        <w:t>15. Page 10, line 15 – Please give more details on “our embedding function”.</w:t>
-      </w:r>
-    </w:p>
-    <w:p>
-      <w:pPr>
-        <w:rPr>
-          <w:b/>
-          <w:bCs/>
-        </w:rPr>
-      </w:pPr>
-      <w:r>
-        <w:rPr>
-          <w:b/>
-          <w:bCs/>
-        </w:rPr>
-        <w:t xml:space="preserve">We have updated this part of the text to specify </w:t>
-      </w:r>
-      <w:r>
-        <w:rPr>
-          <w:b/>
-          <w:bCs/>
-        </w:rPr>
-        <w:t xml:space="preserve">“our embedding function” </w:t>
-      </w:r>
-      <w:r>
-        <w:rPr>
-          <w:b/>
-          <w:bCs/>
-        </w:rPr>
-        <w:t>which is</w:t>
-      </w:r>
-      <w:r>
-        <w:rPr>
-          <w:b/>
-          <w:bCs/>
-        </w:rPr>
-        <w:t xml:space="preserve"> </w:t>
-      </w:r>
-      <w:r>
-        <w:rPr>
-          <w:b/>
-          <w:bCs/>
-        </w:rPr>
-        <w:t xml:space="preserve">the </w:t>
-      </w:r>
-      <w:r>
-        <w:rPr>
-          <w:b/>
-          <w:bCs/>
-        </w:rPr>
-        <w:t>weighted degree kernel with shift</w:t>
+    </w:p>
+    <w:p>
+      <w:r>
+        <w:t>16. Page 10, line 26 – It is not clear what is the difference between Fig. 4 and Fig. S4 – the titles</w:t>
+      </w:r>
+      <w:r>
+        <w:t xml:space="preserve"> </w:t>
+      </w:r>
+      <w:r>
+        <w:t>are the same, except of metrics’ values.</w:t>
+      </w:r>
+    </w:p>
+    <w:p>
+      <w:pPr>
+        <w:rPr>
+          <w:b/>
+          <w:bCs/>
+        </w:rPr>
+      </w:pPr>
+      <w:r>
+        <w:rPr>
+          <w:b/>
+          <w:bCs/>
+        </w:rPr>
+        <w:t>Fig 4 the kernel matrix is not normalised, while in Fig S4, kernel matrix is normalised</w:t>
+      </w:r>
+      <w:r>
+        <w:rPr>
+          <w:b/>
+          <w:bCs/>
+        </w:rPr>
+        <w:t xml:space="preserve"> as shown in A.2.1</w:t>
       </w:r>
       <w:r>
         <w:rPr>
@@ -8943,46 +9867,6 @@
         </w:rPr>
         <w:t>.</w:t>
       </w:r>
-    </w:p>
-    <w:p>
-      <w:r>
-        <w:t>16. Page 10, line 26 – It is not clear what is the difference between Fig. 4 and Fig. S4 – the titles</w:t>
-      </w:r>
-      <w:r>
-        <w:t xml:space="preserve"> </w:t>
-      </w:r>
-      <w:r>
-        <w:t>are the same, except of metrics’ values.</w:t>
-      </w:r>
-    </w:p>
-    <w:p>
-      <w:pPr>
-        <w:rPr>
-          <w:b/>
-          <w:bCs/>
-        </w:rPr>
-      </w:pPr>
-      <w:r>
-        <w:rPr>
-          <w:b/>
-          <w:bCs/>
-        </w:rPr>
-        <w:t>Fig 4 the kernel matrix is not normalised, while in Fig S4, kernel matrix is normalised</w:t>
-      </w:r>
-      <w:r>
-        <w:rPr>
-          <w:b/>
-          <w:bCs/>
-        </w:rPr>
-        <w:t xml:space="preserve"> as shown in A.2.1</w:t>
-      </w:r>
-      <w:r>
-        <w:rPr>
-          <w:b/>
-          <w:bCs/>
-        </w:rPr>
-        <w:t>.</w:t>
-      </w:r>
       <w:r>
         <w:rPr>
           <w:b/>
@@ -9056,7 +9940,6 @@
     </w:p>
     <w:p>
       <w:r>
-        <w:lastRenderedPageBreak/>
         <w:t>18. Please introduce the STD and GFP abbreviations when mentioned for the first time.</w:t>
       </w:r>
     </w:p>
@@ -9427,6 +10310,7 @@
           <w:b/>
           <w:bCs/>
         </w:rPr>
+        <w:lastRenderedPageBreak/>
         <w:t>We’ve fixed all the typos mentioned in points 1-11 above.</w:t>
       </w:r>
     </w:p>
@@ -9482,7 +10366,6 @@
         <w:rPr>
           <w:noProof/>
         </w:rPr>
-        <w:lastRenderedPageBreak/>
         <w:drawing>
           <wp:inline distT="0" distB="0" distL="0" distR="0" wp14:anchorId="7CFA967E" wp14:editId="595A0AB3">
             <wp:extent cx="5731510" cy="1816100"/>
@@ -9707,7 +10590,11 @@
         <w:br/>
       </w:r>
       <w:r>
-        <w:t xml:space="preserve">without review: Figure 3A. I am not sure if random selections should always led to such low TIRs compared with the benchmark because of the low dimension of the design space (4096). Have the authors tried to statistically validate the results? Comparison with a random sampling, etc. </w:t>
+        <w:t xml:space="preserve">without review: Figure 3A. I am not sure if random selections should always led to such low TIRs </w:t>
+      </w:r>
+      <w:r>
+        <w:lastRenderedPageBreak/>
+        <w:t xml:space="preserve">compared with the benchmark because of the low dimension of the design space (4096). Have the authors tried to statistically validate the results? Comparison with a random sampling, etc. </w:t>
       </w:r>
     </w:p>
     <w:p>
@@ -9882,9 +10769,6 @@
       </w:r>
       <w:r>
         <w:br/>
-      </w:r>
-      <w:r>
-        <w:lastRenderedPageBreak/>
         <w:t xml:space="preserve">Figure 3C. Exploitation results are significantly higher than exploration results. I would expect exploration results higher but perhaps it makes sense. Could the authors comment on this? </w:t>
       </w:r>
     </w:p>
@@ -11130,12 +12014,85 @@
 
 <file path=word/comments.xml><?xml version="1.0" encoding="utf-8"?>
 <w:comments xmlns:wpc="http://schemas.microsoft.com/office/word/2010/wordprocessingCanvas" xmlns:cx="http://schemas.microsoft.com/office/drawing/2014/chartex" xmlns:cx1="http://schemas.microsoft.com/office/drawing/2015/9/8/chartex" xmlns:cx2="http://schemas.microsoft.com/office/drawing/2015/10/21/chartex" xmlns:cx3="http://schemas.microsoft.com/office/drawing/2016/5/9/chartex" xmlns:cx4="http://schemas.microsoft.com/office/drawing/2016/5/10/chartex" xmlns:cx5="http://schemas.microsoft.com/office/drawing/2016/5/11/chartex" xmlns:cx6="http://schemas.microsoft.com/office/drawing/2016/5/12/chartex" xmlns:cx7="http://schemas.microsoft.com/office/drawing/2016/5/13/chartex" xmlns:cx8="http://schemas.microsoft.com/office/drawing/2016/5/14/chartex" xmlns:mc="http://schemas.openxmlformats.org/markup-compatibility/2006" xmlns:aink="http://schemas.microsoft.com/office/drawing/2016/ink" xmlns:am3d="http://schemas.microsoft.com/office/drawing/2017/model3d" xmlns:o="urn:schemas-microsoft-com:office:office" xmlns:r="http://schemas.openxmlformats.org/officeDocument/2006/relationships" xmlns:m="http://schemas.openxmlformats.org/officeDocument/2006/math" xmlns:v="urn:schemas-microsoft-com:vml" xmlns:wp14="http://schemas.microsoft.com/office/word/2010/wordprocessingDrawing" xmlns:wp="http://schemas.openxmlformats.org/drawingml/2006/wordprocessingDrawing" xmlns:w10="urn:schemas-microsoft-com:office:word" xmlns:w="http://schemas.openxmlformats.org/wordprocessingml/2006/main" xmlns:w14="http://schemas.microsoft.com/office/word/2010/wordml" xmlns:w15="http://schemas.microsoft.com/office/word/2012/wordml" xmlns:w16cex="http://schemas.microsoft.com/office/word/2018/wordml/cex" xmlns:w16cid="http://schemas.microsoft.com/office/word/2016/wordml/cid" xmlns:w16="http://schemas.microsoft.com/office/word/2018/wordml" xmlns:w16se="http://schemas.microsoft.com/office/word/2015/wordml/symex" xmlns:wpg="http://schemas.microsoft.com/office/word/2010/wordprocessingGroup" xmlns:wpi="http://schemas.microsoft.com/office/word/2010/wordprocessingInk" xmlns:wne="http://schemas.microsoft.com/office/word/2006/wordml" xmlns:wps="http://schemas.microsoft.com/office/word/2010/wordprocessingShape" mc:Ignorable="w14 w15 w16se w16cid w16 w16cex wp14">
-  <w:comment w:id="0" w:author="Mengyan Zhang" w:date="2021-08-04T09:31:00Z" w:initials="MZ">
+  <w:comment w:id="0" w:author="Ong, Cheng Soon (Data61, Black Mountain)" w:date="2021-08-23T21:37:00Z" w:initials="CS">
     <w:p>
       <w:pPr>
         <w:pStyle w:val="CommentText"/>
       </w:pPr>
       <w:r>
+        <w:rPr>
+          <w:rStyle w:val="CommentReference"/>
+        </w:rPr>
+        <w:annotationRef/>
+      </w:r>
+      <w:r>
+        <w:t>Overall, help the editor!</w:t>
+      </w:r>
+      <w:r>
+        <w:br/>
+        <w:t>1. Reviewer reads your response to their complaint, and is convinced.</w:t>
+      </w:r>
+    </w:p>
+    <w:p>
+      <w:pPr>
+        <w:pStyle w:val="CommentText"/>
+      </w:pPr>
+      <w:r>
+        <w:t>2. Reviewer finds the part in the paper (because you point to it from this document, make it easy)</w:t>
+      </w:r>
+      <w:r>
+        <w:t xml:space="preserve"> that resolves their issue, and convinces themselves this new information resolves that particular issue.</w:t>
+      </w:r>
+    </w:p>
+    <w:p>
+      <w:pPr>
+        <w:pStyle w:val="CommentText"/>
+      </w:pPr>
+      <w:r>
+        <w:t>3. If the Reviewer still disagrees, make the Reviewer’s new complaints sound silly to the Editor, by putting a lot of effort to demonstrate to the Editor that you took the first round of reviews seriously.</w:t>
+      </w:r>
+    </w:p>
+    <w:p>
+      <w:pPr>
+        <w:pStyle w:val="CommentText"/>
+      </w:pPr>
+    </w:p>
+    <w:p>
+      <w:pPr>
+        <w:pStyle w:val="CommentText"/>
+      </w:pPr>
+      <w:r>
+        <w:t>In general, I don’t get the feeling that a lot of changes (a lot = 40% of the paper) has improved.</w:t>
+      </w:r>
+    </w:p>
+    <w:p>
+      <w:pPr>
+        <w:pStyle w:val="CommentText"/>
+      </w:pPr>
+    </w:p>
+    <w:p>
+      <w:pPr>
+        <w:pStyle w:val="CommentText"/>
+      </w:pPr>
+      <w:r>
+        <w:t>All the arguments you put here should be worked into the paper or supplement (as one or two paragraphs at least), and then you can point the reviewer to the improved part of the paper.</w:t>
+      </w:r>
+      <w:r>
+        <w:t xml:space="preserve"> It is also not good that some responses are text, and others are screen shots of the paper. Be consistent, choose one and make sure it is all like that.</w:t>
+      </w:r>
+    </w:p>
+    <w:p>
+      <w:pPr>
+        <w:pStyle w:val="CommentText"/>
+      </w:pPr>
+    </w:p>
+  </w:comment>
+  <w:comment w:id="23" w:author="Mengyan Zhang" w:date="2021-08-04T09:31:00Z" w:initials="MZ">
+    <w:p>
+      <w:pPr>
+        <w:pStyle w:val="CommentText"/>
+      </w:pPr>
+      <w:r>
         <w:t>good catch maciej. Can you add one or two sentences what's the difference between our work and those cited work?</w:t>
       </w:r>
       <w:r>
@@ -11152,7 +12109,7 @@
       </w:r>
     </w:p>
   </w:comment>
-  <w:comment w:id="1" w:author="Mengyan Zhang" w:date="2021-07-28T17:12:00Z" w:initials="MZ">
+  <w:comment w:id="34" w:author="Mengyan Zhang" w:date="2021-07-28T17:12:00Z" w:initials="MZ">
     <w:p>
       <w:r>
         <w:t>just highlight it to remind us to response it later</w:t>
@@ -11168,12 +12125,76 @@
       </w:r>
     </w:p>
   </w:comment>
-  <w:comment w:id="2" w:author="Mengyan Zhang" w:date="2021-08-04T14:56:00Z" w:initials="MZ">
+  <w:comment w:id="38" w:author="Ong, Cheng Soon (Data61, Black Mountain) [3]" w:date="2021-08-23T21:26:00Z" w:initials="CS">
     <w:p>
       <w:pPr>
         <w:pStyle w:val="CommentText"/>
       </w:pPr>
       <w:r>
+        <w:rPr>
+          <w:rStyle w:val="CommentReference"/>
+        </w:rPr>
+        <w:annotationRef/>
+      </w:r>
+      <w:r>
+        <w:t>Please add the precise list of additional details that we added to the paper, as a bullet point list to the relevant sections or paragraphs to the paper. The longer this list the better.</w:t>
+      </w:r>
+    </w:p>
+  </w:comment>
+  <w:comment w:id="40" w:author="Ong, Cheng Soon (Data61, Black Mountain) [5]" w:date="2021-08-23T21:32:00Z" w:initials="CS">
+    <w:p>
+      <w:pPr>
+        <w:pStyle w:val="CommentText"/>
+      </w:pPr>
+      <w:r>
+        <w:rPr>
+          <w:rStyle w:val="CommentReference"/>
+        </w:rPr>
+        <w:annotationRef/>
+      </w:r>
+      <w:r>
+        <w:t>I thought we were going to add a new paragraph in the introduction to discuss the difference between part design and (pathway or trait) design? I didn’t see it in the introduction, and if we have it, please copy it here.</w:t>
+      </w:r>
+    </w:p>
+  </w:comment>
+  <w:comment w:id="41" w:author="Ong, Cheng Soon (Data61, Black Mountain) [6]" w:date="2021-08-23T21:34:00Z" w:initials="CS">
+    <w:p>
+      <w:pPr>
+        <w:pStyle w:val="CommentText"/>
+      </w:pPr>
+      <w:r>
+        <w:rPr>
+          <w:rStyle w:val="CommentReference"/>
+        </w:rPr>
+        <w:annotationRef/>
+      </w:r>
+      <w:r>
+        <w:t>This is like saying “we are attacking this nail because we have a hammer”. Not a good motivation to change the reviewer’s mind. Find a biological reason why strong RBS is important for part design.</w:t>
+      </w:r>
+    </w:p>
+  </w:comment>
+  <w:comment w:id="42" w:author="Ong, Cheng Soon (Data61, Black Mountain) [7]" w:date="2021-08-23T21:35:00Z" w:initials="CS">
+    <w:p>
+      <w:pPr>
+        <w:pStyle w:val="CommentText"/>
+      </w:pPr>
+      <w:r>
+        <w:rPr>
+          <w:rStyle w:val="CommentReference"/>
+        </w:rPr>
+        <w:annotationRef/>
+      </w:r>
+      <w:r>
+        <w:t>Expand on this sentence into a paragraph in the introduction of the paper to address the part vs pathway confusion.</w:t>
+      </w:r>
+    </w:p>
+  </w:comment>
+  <w:comment w:id="43" w:author="Mengyan Zhang" w:date="2021-08-04T14:56:00Z" w:initials="MZ">
+    <w:p>
+      <w:pPr>
+        <w:pStyle w:val="CommentText"/>
+      </w:pPr>
+      <w:r>
         <w:t>The citation number in the paper and in the response file can be confusing. I suggest to use the citation number in the paper and maybe list them again in the response file for self-completion.</w:t>
       </w:r>
       <w:r>
@@ -11198,7 +12219,7 @@
       </w:r>
     </w:p>
   </w:comment>
-  <w:comment w:id="3" w:author="Holowko, Maciej (L&amp;W, Eveleigh)" w:date="2021-08-06T14:59:00Z" w:initials="HM(E">
+  <w:comment w:id="44" w:author="Holowko, Maciej (L&amp;W, Eveleigh)" w:date="2021-08-06T14:59:00Z" w:initials="HM(E">
     <w:p>
       <w:pPr>
         <w:pStyle w:val="CommentText"/>
@@ -11232,12 +12253,124 @@
       </w:r>
     </w:p>
   </w:comment>
-  <w:comment w:id="4" w:author="Mengyan Zhang" w:date="2021-08-09T13:52:00Z" w:initials="MZ">
+  <w:comment w:id="45" w:author="Ong, Cheng Soon (Data61, Black Mountain) [4]" w:date="2021-08-23T21:29:00Z" w:initials="CS">
     <w:p>
       <w:pPr>
         <w:pStyle w:val="CommentText"/>
       </w:pPr>
       <w:r>
+        <w:rPr>
+          <w:rStyle w:val="CommentReference"/>
+        </w:rPr>
+        <w:annotationRef/>
+      </w:r>
+      <w:r>
+        <w:t>The citation numbers in this file should match the citation numbers in the paper!</w:t>
+      </w:r>
+    </w:p>
+  </w:comment>
+  <w:comment w:id="46" w:author="Ong, Cheng Soon (Data61, Black Mountain) [8]" w:date="2021-08-23T21:36:00Z" w:initials="CS">
+    <w:p>
+      <w:pPr>
+        <w:pStyle w:val="CommentText"/>
+      </w:pPr>
+      <w:r>
+        <w:rPr>
+          <w:rStyle w:val="CommentReference"/>
+        </w:rPr>
+        <w:annotationRef/>
+      </w:r>
+      <w:r>
+        <w:t>Point to where in the paper.</w:t>
+      </w:r>
+    </w:p>
+  </w:comment>
+  <w:comment w:id="47" w:author="Ong, Cheng Soon (Data61, Black Mountain) [9]" w:date="2021-08-23T21:41:00Z" w:initials="CS">
+    <w:p>
+      <w:pPr>
+        <w:pStyle w:val="CommentText"/>
+      </w:pPr>
+      <w:r>
+        <w:rPr>
+          <w:rStyle w:val="CommentReference"/>
+        </w:rPr>
+        <w:annotationRef/>
+      </w:r>
+      <w:r>
+        <w:t>Add numbers to the paper, and point to that paragraph from here.</w:t>
+      </w:r>
+    </w:p>
+  </w:comment>
+  <w:comment w:id="48" w:author="Ong, Cheng Soon (Data61, Black Mountain) [10]" w:date="2021-08-23T21:41:00Z" w:initials="CS">
+    <w:p>
+      <w:pPr>
+        <w:pStyle w:val="CommentText"/>
+      </w:pPr>
+      <w:r>
+        <w:rPr>
+          <w:rStyle w:val="CommentReference"/>
+        </w:rPr>
+        <w:annotationRef/>
+      </w:r>
+      <w:r>
+        <w:t>If there are 10 libraries with 100 entries, this is still more RBSs than ours!</w:t>
+      </w:r>
+    </w:p>
+  </w:comment>
+  <w:comment w:id="49" w:author="Ong, Cheng Soon (Data61, Black Mountain) [11]" w:date="2021-08-23T21:44:00Z" w:initials="CS">
+    <w:p>
+      <w:pPr>
+        <w:pStyle w:val="CommentText"/>
+      </w:pPr>
+      <w:r>
+        <w:rPr>
+          <w:rStyle w:val="CommentReference"/>
+        </w:rPr>
+        <w:annotationRef/>
+      </w:r>
+      <w:r>
+        <w:t>Add more of these details that are here into the main paper or supplement.</w:t>
+      </w:r>
+    </w:p>
+  </w:comment>
+  <w:comment w:id="50" w:author="Ong, Cheng Soon (Data61, Black Mountain) [12]" w:date="2021-08-23T21:46:00Z" w:initials="CS">
+    <w:p>
+      <w:pPr>
+        <w:pStyle w:val="CommentText"/>
+      </w:pPr>
+      <w:r>
+        <w:rPr>
+          <w:rStyle w:val="CommentReference"/>
+        </w:rPr>
+        <w:annotationRef/>
+      </w:r>
+      <w:r>
+        <w:t>Use the arguments from the directed evolution papers. Explain (in paper/supplement) the difference between generating a sequence and generating a sequence with a particular goal in mind.</w:t>
+      </w:r>
+    </w:p>
+  </w:comment>
+  <w:comment w:id="57" w:author="Ong, Cheng Soon (Data61, Black Mountain) [13]" w:date="2021-08-23T21:49:00Z" w:initials="CS">
+    <w:p>
+      <w:pPr>
+        <w:pStyle w:val="CommentText"/>
+      </w:pPr>
+      <w:r>
+        <w:rPr>
+          <w:rStyle w:val="CommentReference"/>
+        </w:rPr>
+        <w:annotationRef/>
+      </w:r>
+      <w:r>
+        <w:t>Refer to our random baselines. Also explain in the paper/supplement the reason for the random baselines. Not the how, but the why. I.e. We demonstrate that we are better than random.</w:t>
+      </w:r>
+    </w:p>
+  </w:comment>
+  <w:comment w:id="56" w:author="Mengyan Zhang" w:date="2021-08-09T13:52:00Z" w:initials="MZ">
+    <w:p>
+      <w:pPr>
+        <w:pStyle w:val="CommentText"/>
+      </w:pPr>
+      <w:r>
         <w:t>we need to be more precise here. How many is "most"? e.g. x%</w:t>
       </w:r>
       <w:r>
@@ -11248,7 +12381,26 @@
       </w:r>
     </w:p>
   </w:comment>
-  <w:comment w:id="5" w:author="Mengyan Zhang" w:date="2021-07-28T17:16:00Z" w:initials="MZ">
+  <w:comment w:id="58" w:author="Ong, Cheng Soon (Data61, Black Mountain) [14]" w:date="2021-08-23T21:48:00Z" w:initials="CS">
+    <w:p>
+      <w:pPr>
+        <w:pStyle w:val="CommentText"/>
+      </w:pPr>
+      <w:r>
+        <w:rPr>
+          <w:rStyle w:val="CommentReference"/>
+        </w:rPr>
+        <w:annotationRef/>
+      </w:r>
+      <w:r>
+        <w:t xml:space="preserve">I don’t understand what the Reviewer wants here. Worth thinking about the different meanings of “context”, and </w:t>
+      </w:r>
+      <w:r>
+        <w:t>trying to address that meaning.</w:t>
+      </w:r>
+    </w:p>
+  </w:comment>
+  <w:comment w:id="59" w:author="Mengyan Zhang" w:date="2021-07-28T17:16:00Z" w:initials="MZ">
     <w:p>
       <w:r>
         <w:t>I actually like this paragraph! shall we put it somewhere in the paper? I know we have those information in the paper, but state them in one place (maybe discussion, or end of result section) is nice.</w:t>
@@ -11264,7 +12416,7 @@
       </w:r>
     </w:p>
   </w:comment>
-  <w:comment w:id="6" w:author="Mengyan Zhang" w:date="2021-08-08T14:36:00Z" w:initials="MZ">
+  <w:comment w:id="60" w:author="Mengyan Zhang" w:date="2021-08-08T14:36:00Z" w:initials="MZ">
     <w:p>
       <w:pPr>
         <w:pStyle w:val="CommentText"/>
@@ -11286,7 +12438,7 @@
       </w:r>
     </w:p>
   </w:comment>
-  <w:comment w:id="7" w:author="Holowko, Maciej (L&amp;W, Eveleigh)" w:date="2021-08-09T15:14:00Z" w:initials="HM(E">
+  <w:comment w:id="61" w:author="Holowko, Maciej (L&amp;W, Eveleigh)" w:date="2021-08-09T15:14:00Z" w:initials="HM(E">
     <w:p>
       <w:pPr>
         <w:pStyle w:val="CommentText"/>
@@ -11311,12 +12463,108 @@
       </w:r>
     </w:p>
   </w:comment>
-  <w:comment w:id="8" w:author="Mengyan Zhang" w:date="2021-08-09T13:59:00Z" w:initials="MZ">
+  <w:comment w:id="62" w:author="Ong, Cheng Soon (Data61, Black Mountain) [15]" w:date="2021-08-23T21:52:00Z" w:initials="CS">
     <w:p>
       <w:pPr>
         <w:pStyle w:val="CommentText"/>
       </w:pPr>
       <w:r>
+        <w:rPr>
+          <w:rStyle w:val="CommentReference"/>
+        </w:rPr>
+        <w:annotationRef/>
+      </w:r>
+      <w:r>
+        <w:t>If we can do this experiment, this would be great!</w:t>
+      </w:r>
+    </w:p>
+  </w:comment>
+  <w:comment w:id="63" w:author="Ong, Cheng Soon (Data61, Black Mountain) [16]" w:date="2021-08-23T21:53:00Z" w:initials="CS">
+    <w:p>
+      <w:pPr>
+        <w:pStyle w:val="CommentText"/>
+      </w:pPr>
+      <w:r>
+        <w:rPr>
+          <w:rStyle w:val="CommentReference"/>
+        </w:rPr>
+        <w:annotationRef/>
+      </w:r>
+      <w:r>
+        <w:t>If we can do this experiment, this would be great!</w:t>
+      </w:r>
+    </w:p>
+  </w:comment>
+  <w:comment w:id="70" w:author="Ong, Cheng Soon (Data61, Black Mountain) [17]" w:date="2021-08-23T21:54:00Z" w:initials="CS">
+    <w:p>
+      <w:pPr>
+        <w:pStyle w:val="CommentText"/>
+      </w:pPr>
+      <w:r>
+        <w:rPr>
+          <w:rStyle w:val="CommentReference"/>
+        </w:rPr>
+        <w:annotationRef/>
+      </w:r>
+      <w:r>
+        <w:t>Update paper/supplement, and point there</w:t>
+      </w:r>
+    </w:p>
+  </w:comment>
+  <w:comment w:id="71" w:author="Ong, Cheng Soon (Data61, Black Mountain) [18]" w:date="2021-08-23T21:54:00Z" w:initials="CS">
+    <w:p>
+      <w:pPr>
+        <w:pStyle w:val="CommentText"/>
+      </w:pPr>
+      <w:r>
+        <w:rPr>
+          <w:rStyle w:val="CommentReference"/>
+        </w:rPr>
+        <w:annotationRef/>
+      </w:r>
+      <w:r>
+        <w:t>Demonstrate that our best 6 RBSs will also work with the pT7 promoter.</w:t>
+      </w:r>
+    </w:p>
+  </w:comment>
+  <w:comment w:id="72" w:author="Ong, Cheng Soon (Data61, Black Mountain) [19]" w:date="2021-08-23T21:55:00Z" w:initials="CS">
+    <w:p>
+      <w:pPr>
+        <w:pStyle w:val="CommentText"/>
+      </w:pPr>
+      <w:r>
+        <w:rPr>
+          <w:rStyle w:val="CommentReference"/>
+        </w:rPr>
+        <w:annotationRef/>
+      </w:r>
+      <w:r>
+        <w:t>Help the reviewer and more importantly the editor to find this. Perhaps section numbers?</w:t>
+      </w:r>
+    </w:p>
+  </w:comment>
+  <w:comment w:id="73" w:author="Ong, Cheng Soon (Data61, Black Mountain) [20]" w:date="2021-08-23T21:56:00Z" w:initials="CS">
+    <w:p>
+      <w:pPr>
+        <w:pStyle w:val="CommentText"/>
+      </w:pPr>
+      <w:r>
+        <w:rPr>
+          <w:rStyle w:val="CommentReference"/>
+        </w:rPr>
+        <w:annotationRef/>
+      </w:r>
+      <w:r>
+        <w:t>Point to where in the paper we updated our sentence to say this.</w:t>
+      </w:r>
+    </w:p>
+  </w:comment>
+  <w:comment w:id="75" w:author="Mengyan Zhang" w:date="2021-08-09T13:59:00Z" w:initials="MZ">
+    <w:p>
+      <w:pPr>
+        <w:pStyle w:val="CommentText"/>
+      </w:pPr>
+      <w:r>
         <w:t>can we add citation here?</w:t>
       </w:r>
       <w:r>
@@ -11327,7 +12575,7 @@
       </w:r>
     </w:p>
   </w:comment>
-  <w:comment w:id="9" w:author="Holowko, Maciej (L&amp;W, Eveleigh)" w:date="2021-08-09T16:49:00Z" w:initials="HM(E">
+  <w:comment w:id="76" w:author="Holowko, Maciej (L&amp;W, Eveleigh)" w:date="2021-08-09T16:49:00Z" w:initials="HM(E">
     <w:p>
       <w:pPr>
         <w:pStyle w:val="CommentText"/>
@@ -11361,12 +12609,28 @@
       </w:r>
     </w:p>
   </w:comment>
-  <w:comment w:id="10" w:author="Mengyan Zhang" w:date="2021-08-09T14:07:00Z" w:initials="MZ">
+  <w:comment w:id="74" w:author="Ong, Cheng Soon (Data61, Black Mountain) [21]" w:date="2021-08-23T21:58:00Z" w:initials="CS">
     <w:p>
       <w:pPr>
         <w:pStyle w:val="CommentText"/>
       </w:pPr>
       <w:r>
+        <w:rPr>
+          <w:rStyle w:val="CommentReference"/>
+        </w:rPr>
+        <w:annotationRef/>
+      </w:r>
+      <w:r>
+        <w:t>Say thank you, and point to the new paragraph that says what the Reviewer wants.</w:t>
+      </w:r>
+    </w:p>
+  </w:comment>
+  <w:comment w:id="78" w:author="Mengyan Zhang" w:date="2021-08-09T14:07:00Z" w:initials="MZ">
+    <w:p>
+      <w:pPr>
+        <w:pStyle w:val="CommentText"/>
+      </w:pPr>
+      <w:r>
         <w:t>I thought their ML is only used for evaluation?</w:t>
       </w:r>
       <w:r>
@@ -11377,7 +12641,7 @@
       </w:r>
     </w:p>
   </w:comment>
-  <w:comment w:id="11" w:author="Holowko, Maciej (L&amp;W, Eveleigh)" w:date="2021-08-09T16:50:00Z" w:initials="HM(E">
+  <w:comment w:id="79" w:author="Holowko, Maciej (L&amp;W, Eveleigh)" w:date="2021-08-09T16:50:00Z" w:initials="HM(E">
     <w:p>
       <w:pPr>
         <w:pStyle w:val="CommentText"/>
@@ -11393,12 +12657,28 @@
       </w:r>
     </w:p>
   </w:comment>
-  <w:comment w:id="12" w:author="Mengyan Zhang" w:date="2021-08-09T14:52:00Z" w:initials="MZ">
+  <w:comment w:id="77" w:author="Ong, Cheng Soon (Data61, Black Mountain) [22]" w:date="2021-08-23T21:58:00Z" w:initials="CS">
     <w:p>
       <w:pPr>
         <w:pStyle w:val="CommentText"/>
       </w:pPr>
       <w:r>
+        <w:rPr>
+          <w:rStyle w:val="CommentReference"/>
+        </w:rPr>
+        <w:annotationRef/>
+      </w:r>
+      <w:r>
+        <w:t>All this needs to be added to related work and pointed to there from here.</w:t>
+      </w:r>
+    </w:p>
+  </w:comment>
+  <w:comment w:id="80" w:author="Mengyan Zhang" w:date="2021-08-09T14:52:00Z" w:initials="MZ">
+    <w:p>
+      <w:pPr>
+        <w:pStyle w:val="CommentText"/>
+      </w:pPr>
+      <w:r>
         <w:t>please cite here</w:t>
       </w:r>
       <w:r>
@@ -11409,7 +12689,7 @@
       </w:r>
     </w:p>
   </w:comment>
-  <w:comment w:id="13" w:author="Mengyan Zhang" w:date="2021-08-09T14:53:00Z" w:initials="MZ">
+  <w:comment w:id="81" w:author="Mengyan Zhang" w:date="2021-08-09T14:53:00Z" w:initials="MZ">
     <w:p>
       <w:pPr>
         <w:pStyle w:val="CommentText"/>
@@ -11431,12 +12711,44 @@
       </w:r>
     </w:p>
   </w:comment>
-  <w:comment w:id="14" w:author="Mengyan Zhang" w:date="2021-08-05T20:31:00Z" w:initials="MZ">
+  <w:comment w:id="82" w:author="Ong, Cheng Soon (Data61, Black Mountain) [23]" w:date="2021-08-23T21:59:00Z" w:initials="CS">
     <w:p>
       <w:pPr>
         <w:pStyle w:val="CommentText"/>
       </w:pPr>
       <w:r>
+        <w:rPr>
+          <w:rStyle w:val="CommentReference"/>
+        </w:rPr>
+        <w:annotationRef/>
+      </w:r>
+      <w:r>
+        <w:t>Can we show a second gene? As in add the GFP reporter to some other gene of interest? Feels like a whole other paper to me. But if there is already another gene in Biofoundry where GFP was used as a reporter (i.e. already designed), then it would be possible. Demonstrating that the new RBSs can work for other genes is something we shouldn’t sweep under the carpet.</w:t>
+      </w:r>
+    </w:p>
+  </w:comment>
+  <w:comment w:id="83" w:author="Ong, Cheng Soon (Data61, Black Mountain) [24]" w:date="2021-08-23T22:07:00Z" w:initials="CS">
+    <w:p>
+      <w:pPr>
+        <w:pStyle w:val="CommentText"/>
+      </w:pPr>
+      <w:r>
+        <w:rPr>
+          <w:rStyle w:val="CommentReference"/>
+        </w:rPr>
+        <w:annotationRef/>
+      </w:r>
+      <w:r>
+        <w:t>This distinction between part and pathway should be explained in the paper.</w:t>
+      </w:r>
+    </w:p>
+  </w:comment>
+  <w:comment w:id="84" w:author="Mengyan Zhang" w:date="2021-08-05T20:31:00Z" w:initials="MZ">
+    <w:p>
+      <w:pPr>
+        <w:pStyle w:val="CommentText"/>
+      </w:pPr>
+      <w:r>
         <w:t>maciej, how do you generate reference in word? can you let me know or help me to convert those links to reference?</w:t>
       </w:r>
       <w:r>
@@ -11447,7 +12759,7 @@
       </w:r>
     </w:p>
   </w:comment>
-  <w:comment w:id="15" w:author="Mengyan Zhang" w:date="2021-08-05T20:33:00Z" w:initials="MZ">
+  <w:comment w:id="85" w:author="Mengyan Zhang" w:date="2021-08-05T20:33:00Z" w:initials="MZ">
     <w:p>
       <w:pPr>
         <w:pStyle w:val="CommentText"/>
@@ -11479,12 +12791,28 @@
       </w:r>
     </w:p>
   </w:comment>
-  <w:comment w:id="16" w:author="Mengyan Zhang" w:date="2021-07-29T21:17:00Z" w:initials="MZ">
+  <w:comment w:id="86" w:author="Ong, Cheng Soon (Data61, Black Mountain) [25]" w:date="2021-08-23T22:10:00Z" w:initials="CS">
     <w:p>
       <w:pPr>
         <w:pStyle w:val="CommentText"/>
       </w:pPr>
       <w:r>
+        <w:rPr>
+          <w:rStyle w:val="CommentReference"/>
+        </w:rPr>
+        <w:annotationRef/>
+      </w:r>
+      <w:r>
+        <w:t>We clearly did not explain the two different ML problems well. Add a new paragraph to distinguish the two methods. Read all comments carefully with respect to R^2, and if it suits, then use the Reviewer comments to move R^2 to the supplement.</w:t>
+      </w:r>
+    </w:p>
+  </w:comment>
+  <w:comment w:id="87" w:author="Mengyan Zhang" w:date="2021-07-29T21:17:00Z" w:initials="MZ">
+    <w:p>
+      <w:pPr>
+        <w:pStyle w:val="CommentText"/>
+      </w:pPr>
+      <w:r>
         <w:t>I don't understand what;s the question is. Maciej, can you help to rephrase? Thanks</w:t>
       </w:r>
       <w:r>
@@ -11512,7 +12840,7 @@
       </w:pPr>
     </w:p>
   </w:comment>
-  <w:comment w:id="17" w:author="Holowko, Maciej (L&amp;W, Eveleigh)" w:date="2021-08-03T14:46:00Z" w:initials="HM(E">
+  <w:comment w:id="88" w:author="Holowko, Maciej (L&amp;W, Eveleigh)" w:date="2021-08-03T14:46:00Z" w:initials="HM(E">
     <w:p>
       <w:pPr>
         <w:pStyle w:val="CommentText"/>
@@ -11540,12 +12868,44 @@
       </w:r>
     </w:p>
   </w:comment>
-  <w:comment w:id="18" w:author="Mengyan Zhang" w:date="2021-08-09T14:52:00Z" w:initials="MZ">
+  <w:comment w:id="89" w:author="Ong, Cheng Soon (Data61, Black Mountain) [26]" w:date="2021-08-23T22:08:00Z" w:initials="CS">
     <w:p>
       <w:pPr>
         <w:pStyle w:val="CommentText"/>
       </w:pPr>
       <w:r>
+        <w:rPr>
+          <w:rStyle w:val="CommentReference"/>
+        </w:rPr>
+        <w:annotationRef/>
+      </w:r>
+      <w:r>
+        <w:t>Point to it. And update that sentence to show you’ve heard the confusion of the Reviewer.</w:t>
+      </w:r>
+    </w:p>
+  </w:comment>
+  <w:comment w:id="90" w:author="Ong, Cheng Soon (Data61, Black Mountain) [27]" w:date="2021-08-23T22:04:00Z" w:initials="CS">
+    <w:p>
+      <w:pPr>
+        <w:pStyle w:val="CommentText"/>
+      </w:pPr>
+      <w:r>
+        <w:rPr>
+          <w:rStyle w:val="CommentReference"/>
+        </w:rPr>
+        <w:annotationRef/>
+      </w:r>
+      <w:r>
+        <w:t>Add to paper, and say “we have added a forward reference in the generic workflow to the more detailed description in the Methods section”, and of course point to it!</w:t>
+      </w:r>
+    </w:p>
+  </w:comment>
+  <w:comment w:id="91" w:author="Mengyan Zhang" w:date="2021-08-09T14:52:00Z" w:initials="MZ">
+    <w:p>
+      <w:pPr>
+        <w:pStyle w:val="CommentText"/>
+      </w:pPr>
+      <w:r>
         <w:t>please cite here</w:t>
       </w:r>
       <w:r>
@@ -11556,7 +12916,7 @@
       </w:r>
     </w:p>
   </w:comment>
-  <w:comment w:id="19" w:author="Mengyan Zhang" w:date="2021-08-09T15:15:00Z" w:initials="MZ">
+  <w:comment w:id="92" w:author="Mengyan Zhang" w:date="2021-08-09T15:15:00Z" w:initials="MZ">
     <w:p>
       <w:pPr>
         <w:pStyle w:val="CommentText"/>
@@ -11578,7 +12938,7 @@
       </w:r>
     </w:p>
   </w:comment>
-  <w:comment w:id="20" w:author="Mengyan Zhang" w:date="2021-08-09T14:53:00Z" w:initials="MZ">
+  <w:comment w:id="93" w:author="Mengyan Zhang" w:date="2021-08-09T14:53:00Z" w:initials="MZ">
     <w:p>
       <w:pPr>
         <w:pStyle w:val="CommentText"/>
@@ -11594,7 +12954,7 @@
       </w:r>
     </w:p>
   </w:comment>
-  <w:comment w:id="21" w:author="Holowko, Maciej (L&amp;W, Eveleigh)" w:date="2021-08-02T10:01:00Z" w:initials="HM(E">
+  <w:comment w:id="94" w:author="Holowko, Maciej (L&amp;W, Eveleigh)" w:date="2021-08-02T10:01:00Z" w:initials="HM(E">
     <w:p>
       <w:pPr>
         <w:pStyle w:val="CommentText"/>
@@ -11616,7 +12976,7 @@
       </w:r>
     </w:p>
   </w:comment>
-  <w:comment w:id="22" w:author="Mengyan Zhang" w:date="2021-08-06T10:18:00Z" w:initials="MZ">
+  <w:comment w:id="95" w:author="Mengyan Zhang" w:date="2021-08-06T10:18:00Z" w:initials="MZ">
     <w:p>
       <w:pPr>
         <w:pStyle w:val="CommentText"/>
@@ -11644,7 +13004,7 @@
       </w:r>
     </w:p>
   </w:comment>
-  <w:comment w:id="24" w:author="Mengyan Zhang" w:date="2021-08-07T16:40:00Z" w:initials="MZ">
+  <w:comment w:id="98" w:author="Mengyan Zhang" w:date="2021-08-07T16:40:00Z" w:initials="MZ">
     <w:p>
       <w:pPr>
         <w:pStyle w:val="CommentText"/>
@@ -11660,7 +13020,7 @@
       </w:r>
     </w:p>
   </w:comment>
-  <w:comment w:id="25" w:author="Holowko, Maciej (L&amp;W, Eveleigh)" w:date="2021-08-09T17:17:00Z" w:initials="HM(E">
+  <w:comment w:id="99" w:author="Holowko, Maciej (L&amp;W, Eveleigh)" w:date="2021-08-09T17:17:00Z" w:initials="HM(E">
     <w:p>
       <w:pPr>
         <w:pStyle w:val="CommentText"/>
@@ -11684,24 +13044,50 @@
 
 <file path=word/commentsExtended.xml><?xml version="1.0" encoding="utf-8"?>
 <w15:commentsEx xmlns:wpc="http://schemas.microsoft.com/office/word/2010/wordprocessingCanvas" xmlns:cx="http://schemas.microsoft.com/office/drawing/2014/chartex" xmlns:cx1="http://schemas.microsoft.com/office/drawing/2015/9/8/chartex" xmlns:cx2="http://schemas.microsoft.com/office/drawing/2015/10/21/chartex" xmlns:cx3="http://schemas.microsoft.com/office/drawing/2016/5/9/chartex" xmlns:cx4="http://schemas.microsoft.com/office/drawing/2016/5/10/chartex" xmlns:cx5="http://schemas.microsoft.com/office/drawing/2016/5/11/chartex" xmlns:cx6="http://schemas.microsoft.com/office/drawing/2016/5/12/chartex" xmlns:cx7="http://schemas.microsoft.com/office/drawing/2016/5/13/chartex" xmlns:cx8="http://schemas.microsoft.com/office/drawing/2016/5/14/chartex" xmlns:mc="http://schemas.openxmlformats.org/markup-compatibility/2006" xmlns:aink="http://schemas.microsoft.com/office/drawing/2016/ink" xmlns:am3d="http://schemas.microsoft.com/office/drawing/2017/model3d" xmlns:o="urn:schemas-microsoft-com:office:office" xmlns:r="http://schemas.openxmlformats.org/officeDocument/2006/relationships" xmlns:m="http://schemas.openxmlformats.org/officeDocument/2006/math" xmlns:v="urn:schemas-microsoft-com:vml" xmlns:wp14="http://schemas.microsoft.com/office/word/2010/wordprocessingDrawing" xmlns:wp="http://schemas.openxmlformats.org/drawingml/2006/wordprocessingDrawing" xmlns:w10="urn:schemas-microsoft-com:office:word" xmlns:w="http://schemas.openxmlformats.org/wordprocessingml/2006/main" xmlns:w14="http://schemas.microsoft.com/office/word/2010/wordml" xmlns:w15="http://schemas.microsoft.com/office/word/2012/wordml" xmlns:w16cex="http://schemas.microsoft.com/office/word/2018/wordml/cex" xmlns:w16cid="http://schemas.microsoft.com/office/word/2016/wordml/cid" xmlns:w16="http://schemas.microsoft.com/office/word/2018/wordml" xmlns:w16se="http://schemas.microsoft.com/office/word/2015/wordml/symex" xmlns:wpg="http://schemas.microsoft.com/office/word/2010/wordprocessingGroup" xmlns:wpi="http://schemas.microsoft.com/office/word/2010/wordprocessingInk" xmlns:wne="http://schemas.microsoft.com/office/word/2006/wordml" xmlns:wps="http://schemas.microsoft.com/office/word/2010/wordprocessingShape" mc:Ignorable="w14 w15 w16se w16cid w16 w16cex wp14">
+  <w15:commentEx w15:paraId="066B3EFC" w15:done="0"/>
   <w15:commentEx w15:paraId="5B033BBA" w15:done="1"/>
   <w15:commentEx w15:paraId="5A5D968B" w15:done="1"/>
+  <w15:commentEx w15:paraId="1FF953CB" w15:done="0"/>
+  <w15:commentEx w15:paraId="3B73A2DB" w15:done="0"/>
+  <w15:commentEx w15:paraId="62AEACC2" w15:done="0"/>
+  <w15:commentEx w15:paraId="1098838E" w15:done="0"/>
   <w15:commentEx w15:paraId="74B0D21C" w15:done="0"/>
   <w15:commentEx w15:paraId="37410E2C" w15:paraIdParent="74B0D21C" w15:done="0"/>
+  <w15:commentEx w15:paraId="065258AC" w15:paraIdParent="74B0D21C" w15:done="0"/>
+  <w15:commentEx w15:paraId="19EC2015" w15:done="0"/>
+  <w15:commentEx w15:paraId="33091B5B" w15:done="0"/>
+  <w15:commentEx w15:paraId="2D37B779" w15:done="0"/>
+  <w15:commentEx w15:paraId="0359C5F6" w15:done="0"/>
+  <w15:commentEx w15:paraId="435D1919" w15:done="0"/>
+  <w15:commentEx w15:paraId="0837D57D" w15:done="0"/>
   <w15:commentEx w15:paraId="2F7AF952" w15:done="1"/>
+  <w15:commentEx w15:paraId="54EE1982" w15:done="0"/>
   <w15:commentEx w15:paraId="7630C055" w15:done="1"/>
   <w15:commentEx w15:paraId="5CA165E5" w15:paraIdParent="7630C055" w15:done="1"/>
   <w15:commentEx w15:paraId="53DDE4DD" w15:paraIdParent="7630C055" w15:done="1"/>
+  <w15:commentEx w15:paraId="7B4090A8" w15:done="0"/>
+  <w15:commentEx w15:paraId="098B8D0B" w15:done="0"/>
+  <w15:commentEx w15:paraId="257EA91A" w15:done="0"/>
+  <w15:commentEx w15:paraId="35240E0F" w15:done="0"/>
+  <w15:commentEx w15:paraId="2AE1752B" w15:done="0"/>
+  <w15:commentEx w15:paraId="084344B4" w15:done="0"/>
   <w15:commentEx w15:paraId="3E24F072" w15:done="1"/>
   <w15:commentEx w15:paraId="2397AA68" w15:paraIdParent="3E24F072" w15:done="1"/>
+  <w15:commentEx w15:paraId="64C851E8" w15:done="0"/>
   <w15:commentEx w15:paraId="5E2514D7" w15:done="1"/>
   <w15:commentEx w15:paraId="5AB7020D" w15:paraIdParent="5E2514D7" w15:done="1"/>
+  <w15:commentEx w15:paraId="40EF8DDE" w15:done="0"/>
   <w15:commentEx w15:paraId="1C8D1346" w15:done="1"/>
   <w15:commentEx w15:paraId="7811B502" w15:done="1"/>
+  <w15:commentEx w15:paraId="3029D6F1" w15:done="0"/>
+  <w15:commentEx w15:paraId="400D0A79" w15:done="0"/>
   <w15:commentEx w15:paraId="0EFD269D" w15:done="1"/>
   <w15:commentEx w15:paraId="4628BACE" w15:paraIdParent="0EFD269D" w15:done="1"/>
+  <w15:commentEx w15:paraId="4B5B9D7F" w15:done="0"/>
   <w15:commentEx w15:paraId="1F5A618F" w15:done="1"/>
   <w15:commentEx w15:paraId="7ABA0FB3" w15:paraIdParent="1F5A618F" w15:done="1"/>
+  <w15:commentEx w15:paraId="4E5F935C" w15:done="0"/>
+  <w15:commentEx w15:paraId="6F8ADA45" w15:done="0"/>
   <w15:commentEx w15:paraId="4E8DDA51" w15:done="0"/>
   <w15:commentEx w15:paraId="00B6346E" w15:paraIdParent="4E8DDA51" w15:done="0"/>
   <w15:commentEx w15:paraId="47C4C312" w15:done="1"/>
@@ -11714,24 +13100,50 @@
 
 <file path=word/commentsExtensible.xml><?xml version="1.0" encoding="utf-8"?>
 <w16cex:commentsExtensible xmlns:wpc="http://schemas.microsoft.com/office/word/2010/wordprocessingCanvas" xmlns:cx="http://schemas.microsoft.com/office/drawing/2014/chartex" xmlns:cx1="http://schemas.microsoft.com/office/drawing/2015/9/8/chartex" xmlns:cx2="http://schemas.microsoft.com/office/drawing/2015/10/21/chartex" xmlns:cx3="http://schemas.microsoft.com/office/drawing/2016/5/9/chartex" xmlns:cx4="http://schemas.microsoft.com/office/drawing/2016/5/10/chartex" xmlns:cx5="http://schemas.microsoft.com/office/drawing/2016/5/11/chartex" xmlns:cx6="http://schemas.microsoft.com/office/drawing/2016/5/12/chartex" xmlns:cx7="http://schemas.microsoft.com/office/drawing/2016/5/13/chartex" xmlns:cx8="http://schemas.microsoft.com/office/drawing/2016/5/14/chartex" xmlns:mc="http://schemas.openxmlformats.org/markup-compatibility/2006" xmlns:aink="http://schemas.microsoft.com/office/drawing/2016/ink" xmlns:am3d="http://schemas.microsoft.com/office/drawing/2017/model3d" xmlns:o="urn:schemas-microsoft-com:office:office" xmlns:r="http://schemas.openxmlformats.org/officeDocument/2006/relationships" xmlns:m="http://schemas.openxmlformats.org/officeDocument/2006/math" xmlns:v="urn:schemas-microsoft-com:vml" xmlns:wp14="http://schemas.microsoft.com/office/word/2010/wordprocessingDrawing" xmlns:wp="http://schemas.openxmlformats.org/drawingml/2006/wordprocessingDrawing" xmlns:w10="urn:schemas-microsoft-com:office:word" xmlns:w="http://schemas.openxmlformats.org/wordprocessingml/2006/main" xmlns:w14="http://schemas.microsoft.com/office/word/2010/wordml" xmlns:w15="http://schemas.microsoft.com/office/word/2012/wordml" xmlns:w16cex="http://schemas.microsoft.com/office/word/2018/wordml/cex" xmlns:w16cid="http://schemas.microsoft.com/office/word/2016/wordml/cid" xmlns:w16="http://schemas.microsoft.com/office/word/2018/wordml" xmlns:w16se="http://schemas.microsoft.com/office/word/2015/wordml/symex" xmlns:wpg="http://schemas.microsoft.com/office/word/2010/wordprocessingGroup" xmlns:wpi="http://schemas.microsoft.com/office/word/2010/wordprocessingInk" xmlns:wne="http://schemas.microsoft.com/office/word/2006/wordml" xmlns:wps="http://schemas.microsoft.com/office/word/2010/wordprocessingShape" mc:Ignorable="w14 w15 w16se w16cid w16 w16cex wp14">
+  <w16cex:commentExtensible w16cex:durableId="24CE9390" w16cex:dateUtc="2021-08-23T11:37:00Z"/>
   <w16cex:commentExtensible w16cex:durableId="23030B83" w16cex:dateUtc="2021-08-03T23:31:00Z"/>
   <w16cex:commentExtensible w16cex:durableId="7A10CF1F" w16cex:dateUtc="2021-07-28T07:12:00Z"/>
+  <w16cex:commentExtensible w16cex:durableId="24CE9105" w16cex:dateUtc="2021-08-23T11:26:00Z"/>
+  <w16cex:commentExtensible w16cex:durableId="24CE9259" w16cex:dateUtc="2021-08-23T11:32:00Z"/>
+  <w16cex:commentExtensible w16cex:durableId="24CE92CC" w16cex:dateUtc="2021-08-23T11:34:00Z"/>
+  <w16cex:commentExtensible w16cex:durableId="24CE9328" w16cex:dateUtc="2021-08-23T11:35:00Z"/>
   <w16cex:commentExtensible w16cex:durableId="24B5292B" w16cex:dateUtc="2021-08-04T04:56:00Z"/>
   <w16cex:commentExtensible w16cex:durableId="24B7CCBD" w16cex:dateUtc="2021-08-06T04:59:00Z"/>
+  <w16cex:commentExtensible w16cex:durableId="24CE91B3" w16cex:dateUtc="2021-08-23T11:29:00Z"/>
+  <w16cex:commentExtensible w16cex:durableId="24CE936C" w16cex:dateUtc="2021-08-23T11:36:00Z"/>
+  <w16cex:commentExtensible w16cex:durableId="24CE9474" w16cex:dateUtc="2021-08-23T11:41:00Z"/>
+  <w16cex:commentExtensible w16cex:durableId="24CE949F" w16cex:dateUtc="2021-08-23T11:41:00Z"/>
+  <w16cex:commentExtensible w16cex:durableId="24CE9540" w16cex:dateUtc="2021-08-23T11:44:00Z"/>
+  <w16cex:commentExtensible w16cex:durableId="24CE95CA" w16cex:dateUtc="2021-08-23T11:46:00Z"/>
+  <w16cex:commentExtensible w16cex:durableId="24CE9670" w16cex:dateUtc="2021-08-23T11:49:00Z"/>
   <w16cex:commentExtensible w16cex:durableId="27FB4058" w16cex:dateUtc="2021-08-09T03:52:00Z"/>
+  <w16cex:commentExtensible w16cex:durableId="24CE9610" w16cex:dateUtc="2021-08-23T11:48:00Z"/>
   <w16cex:commentExtensible w16cex:durableId="2CAB8401" w16cex:dateUtc="2021-07-28T07:16:00Z"/>
   <w16cex:commentExtensible w16cex:durableId="353C1CBB" w16cex:dateUtc="2021-08-08T04:36:00Z"/>
   <w16cex:commentExtensible w16cex:durableId="24BBC4DD" w16cex:dateUtc="2021-08-09T05:14:00Z"/>
+  <w16cex:commentExtensible w16cex:durableId="24CE9731" w16cex:dateUtc="2021-08-23T11:52:00Z"/>
+  <w16cex:commentExtensible w16cex:durableId="24CE973F" w16cex:dateUtc="2021-08-23T11:53:00Z"/>
+  <w16cex:commentExtensible w16cex:durableId="24CE9785" w16cex:dateUtc="2021-08-23T11:54:00Z"/>
+  <w16cex:commentExtensible w16cex:durableId="24CE97AF" w16cex:dateUtc="2021-08-23T11:54:00Z"/>
+  <w16cex:commentExtensible w16cex:durableId="24CE97DA" w16cex:dateUtc="2021-08-23T11:55:00Z"/>
+  <w16cex:commentExtensible w16cex:durableId="24CE980B" w16cex:dateUtc="2021-08-23T11:56:00Z"/>
   <w16cex:commentExtensible w16cex:durableId="43653152" w16cex:dateUtc="2021-08-09T03:59:00Z"/>
   <w16cex:commentExtensible w16cex:durableId="24BBDB31" w16cex:dateUtc="2021-08-09T06:49:00Z"/>
+  <w16cex:commentExtensible w16cex:durableId="24CE986C" w16cex:dateUtc="2021-08-23T11:58:00Z"/>
   <w16cex:commentExtensible w16cex:durableId="78FA3EA9" w16cex:dateUtc="2021-08-09T04:07:00Z"/>
   <w16cex:commentExtensible w16cex:durableId="24BBDB6C" w16cex:dateUtc="2021-08-09T06:50:00Z"/>
+  <w16cex:commentExtensible w16cex:durableId="24CE9890" w16cex:dateUtc="2021-08-23T11:58:00Z"/>
   <w16cex:commentExtensible w16cex:durableId="1E9D4052" w16cex:dateUtc="2021-08-09T04:52:00Z"/>
   <w16cex:commentExtensible w16cex:durableId="19072118" w16cex:dateUtc="2021-08-09T04:53:00Z"/>
+  <w16cex:commentExtensible w16cex:durableId="24CE98CE" w16cex:dateUtc="2021-08-23T11:59:00Z"/>
+  <w16cex:commentExtensible w16cex:durableId="24CE9A95" w16cex:dateUtc="2021-08-23T12:07:00Z"/>
   <w16cex:commentExtensible w16cex:durableId="24B7921E" w16cex:dateUtc="2021-08-05T10:31:00Z"/>
   <w16cex:commentExtensible w16cex:durableId="24B7921D" w16cex:dateUtc="2021-08-05T10:33:00Z"/>
+  <w16cex:commentExtensible w16cex:durableId="24CE9B50" w16cex:dateUtc="2021-08-23T12:10:00Z"/>
   <w16cex:commentExtensible w16cex:durableId="01AAA53E" w16cex:dateUtc="2021-07-29T11:17:00Z"/>
   <w16cex:commentExtensible w16cex:durableId="24B3D529" w16cex:dateUtc="2021-08-03T04:46:00Z"/>
+  <w16cex:commentExtensible w16cex:durableId="24CE9AEB" w16cex:dateUtc="2021-08-23T12:08:00Z"/>
+  <w16cex:commentExtensible w16cex:durableId="24CE99E0" w16cex:dateUtc="2021-08-23T12:04:00Z"/>
   <w16cex:commentExtensible w16cex:durableId="687A5FF9" w16cex:dateUtc="2021-08-09T04:52:00Z"/>
   <w16cex:commentExtensible w16cex:durableId="5F76C637" w16cex:dateUtc="2021-08-09T05:15:00Z"/>
   <w16cex:commentExtensible w16cex:durableId="65D249C3" w16cex:dateUtc="2021-08-09T04:53:00Z"/>
@@ -11744,24 +13156,50 @@
 
 <file path=word/commentsIds.xml><?xml version="1.0" encoding="utf-8"?>
 <w16cid:commentsIds xmlns:wpc="http://schemas.microsoft.com/office/word/2010/wordprocessingCanvas" xmlns:cx="http://schemas.microsoft.com/office/drawing/2014/chartex" xmlns:cx1="http://schemas.microsoft.com/office/drawing/2015/9/8/chartex" xmlns:cx2="http://schemas.microsoft.com/office/drawing/2015/10/21/chartex" xmlns:cx3="http://schemas.microsoft.com/office/drawing/2016/5/9/chartex" xmlns:cx4="http://schemas.microsoft.com/office/drawing/2016/5/10/chartex" xmlns:cx5="http://schemas.microsoft.com/office/drawing/2016/5/11/chartex" xmlns:cx6="http://schemas.microsoft.com/office/drawing/2016/5/12/chartex" xmlns:cx7="http://schemas.microsoft.com/office/drawing/2016/5/13/chartex" xmlns:cx8="http://schemas.microsoft.com/office/drawing/2016/5/14/chartex" xmlns:mc="http://schemas.openxmlformats.org/markup-compatibility/2006" xmlns:aink="http://schemas.microsoft.com/office/drawing/2016/ink" xmlns:am3d="http://schemas.microsoft.com/office/drawing/2017/model3d" xmlns:o="urn:schemas-microsoft-com:office:office" xmlns:r="http://schemas.openxmlformats.org/officeDocument/2006/relationships" xmlns:m="http://schemas.openxmlformats.org/officeDocument/2006/math" xmlns:v="urn:schemas-microsoft-com:vml" xmlns:wp14="http://schemas.microsoft.com/office/word/2010/wordprocessingDrawing" xmlns:wp="http://schemas.openxmlformats.org/drawingml/2006/wordprocessingDrawing" xmlns:w10="urn:schemas-microsoft-com:office:word" xmlns:w="http://schemas.openxmlformats.org/wordprocessingml/2006/main" xmlns:w14="http://schemas.microsoft.com/office/word/2010/wordml" xmlns:w15="http://schemas.microsoft.com/office/word/2012/wordml" xmlns:w16cex="http://schemas.microsoft.com/office/word/2018/wordml/cex" xmlns:w16cid="http://schemas.microsoft.com/office/word/2016/wordml/cid" xmlns:w16="http://schemas.microsoft.com/office/word/2018/wordml" xmlns:w16se="http://schemas.microsoft.com/office/word/2015/wordml/symex" xmlns:wpg="http://schemas.microsoft.com/office/word/2010/wordprocessingGroup" xmlns:wpi="http://schemas.microsoft.com/office/word/2010/wordprocessingInk" xmlns:wne="http://schemas.microsoft.com/office/word/2006/wordml" xmlns:wps="http://schemas.microsoft.com/office/word/2010/wordprocessingShape" mc:Ignorable="w14 w15 w16se w16cid w16 w16cex wp14">
+  <w16cid:commentId w16cid:paraId="066B3EFC" w16cid:durableId="24CE9390"/>
   <w16cid:commentId w16cid:paraId="5B033BBA" w16cid:durableId="23030B83"/>
   <w16cid:commentId w16cid:paraId="5A5D968B" w16cid:durableId="7A10CF1F"/>
+  <w16cid:commentId w16cid:paraId="1FF953CB" w16cid:durableId="24CE9105"/>
+  <w16cid:commentId w16cid:paraId="3B73A2DB" w16cid:durableId="24CE9259"/>
+  <w16cid:commentId w16cid:paraId="62AEACC2" w16cid:durableId="24CE92CC"/>
+  <w16cid:commentId w16cid:paraId="1098838E" w16cid:durableId="24CE9328"/>
   <w16cid:commentId w16cid:paraId="74B0D21C" w16cid:durableId="24B5292B"/>
   <w16cid:commentId w16cid:paraId="37410E2C" w16cid:durableId="24B7CCBD"/>
+  <w16cid:commentId w16cid:paraId="065258AC" w16cid:durableId="24CE91B3"/>
+  <w16cid:commentId w16cid:paraId="19EC2015" w16cid:durableId="24CE936C"/>
+  <w16cid:commentId w16cid:paraId="33091B5B" w16cid:durableId="24CE9474"/>
+  <w16cid:commentId w16cid:paraId="2D37B779" w16cid:durableId="24CE949F"/>
+  <w16cid:commentId w16cid:paraId="0359C5F6" w16cid:durableId="24CE9540"/>
+  <w16cid:commentId w16cid:paraId="435D1919" w16cid:durableId="24CE95CA"/>
+  <w16cid:commentId w16cid:paraId="0837D57D" w16cid:durableId="24CE9670"/>
   <w16cid:commentId w16cid:paraId="2F7AF952" w16cid:durableId="27FB4058"/>
+  <w16cid:commentId w16cid:paraId="54EE1982" w16cid:durableId="24CE9610"/>
   <w16cid:commentId w16cid:paraId="7630C055" w16cid:durableId="2CAB8401"/>
   <w16cid:commentId w16cid:paraId="5CA165E5" w16cid:durableId="353C1CBB"/>
   <w16cid:commentId w16cid:paraId="53DDE4DD" w16cid:durableId="24BBC4DD"/>
+  <w16cid:commentId w16cid:paraId="7B4090A8" w16cid:durableId="24CE9731"/>
+  <w16cid:commentId w16cid:paraId="098B8D0B" w16cid:durableId="24CE973F"/>
+  <w16cid:commentId w16cid:paraId="257EA91A" w16cid:durableId="24CE9785"/>
+  <w16cid:commentId w16cid:paraId="35240E0F" w16cid:durableId="24CE97AF"/>
+  <w16cid:commentId w16cid:paraId="2AE1752B" w16cid:durableId="24CE97DA"/>
+  <w16cid:commentId w16cid:paraId="084344B4" w16cid:durableId="24CE980B"/>
   <w16cid:commentId w16cid:paraId="3E24F072" w16cid:durableId="43653152"/>
   <w16cid:commentId w16cid:paraId="2397AA68" w16cid:durableId="24BBDB31"/>
+  <w16cid:commentId w16cid:paraId="64C851E8" w16cid:durableId="24CE986C"/>
   <w16cid:commentId w16cid:paraId="5E2514D7" w16cid:durableId="78FA3EA9"/>
   <w16cid:commentId w16cid:paraId="5AB7020D" w16cid:durableId="24BBDB6C"/>
+  <w16cid:commentId w16cid:paraId="40EF8DDE" w16cid:durableId="24CE9890"/>
   <w16cid:commentId w16cid:paraId="1C8D1346" w16cid:durableId="1E9D4052"/>
   <w16cid:commentId w16cid:paraId="7811B502" w16cid:durableId="19072118"/>
+  <w16cid:commentId w16cid:paraId="3029D6F1" w16cid:durableId="24CE98CE"/>
+  <w16cid:commentId w16cid:paraId="400D0A79" w16cid:durableId="24CE9A95"/>
   <w16cid:commentId w16cid:paraId="0EFD269D" w16cid:durableId="24B7921E"/>
   <w16cid:commentId w16cid:paraId="4628BACE" w16cid:durableId="24B7921D"/>
+  <w16cid:commentId w16cid:paraId="4B5B9D7F" w16cid:durableId="24CE9B50"/>
   <w16cid:commentId w16cid:paraId="1F5A618F" w16cid:durableId="01AAA53E"/>
   <w16cid:commentId w16cid:paraId="7ABA0FB3" w16cid:durableId="24B3D529"/>
+  <w16cid:commentId w16cid:paraId="4E5F935C" w16cid:durableId="24CE9AEB"/>
+  <w16cid:commentId w16cid:paraId="6F8ADA45" w16cid:durableId="24CE99E0"/>
   <w16cid:commentId w16cid:paraId="4E8DDA51" w16cid:durableId="687A5FF9"/>
   <w16cid:commentId w16cid:paraId="00B6346E" w16cid:durableId="5F76C637"/>
   <w16cid:commentId w16cid:paraId="47C4C312" w16cid:durableId="65D249C3"/>
@@ -11774,11 +13212,92 @@
 
 <file path=word/people.xml><?xml version="1.0" encoding="utf-8"?>
 <w15:people xmlns:wpc="http://schemas.microsoft.com/office/word/2010/wordprocessingCanvas" xmlns:cx="http://schemas.microsoft.com/office/drawing/2014/chartex" xmlns:cx1="http://schemas.microsoft.com/office/drawing/2015/9/8/chartex" xmlns:cx2="http://schemas.microsoft.com/office/drawing/2015/10/21/chartex" xmlns:cx3="http://schemas.microsoft.com/office/drawing/2016/5/9/chartex" xmlns:cx4="http://schemas.microsoft.com/office/drawing/2016/5/10/chartex" xmlns:cx5="http://schemas.microsoft.com/office/drawing/2016/5/11/chartex" xmlns:cx6="http://schemas.microsoft.com/office/drawing/2016/5/12/chartex" xmlns:cx7="http://schemas.microsoft.com/office/drawing/2016/5/13/chartex" xmlns:cx8="http://schemas.microsoft.com/office/drawing/2016/5/14/chartex" xmlns:mc="http://schemas.openxmlformats.org/markup-compatibility/2006" xmlns:aink="http://schemas.microsoft.com/office/drawing/2016/ink" xmlns:am3d="http://schemas.microsoft.com/office/drawing/2017/model3d" xmlns:o="urn:schemas-microsoft-com:office:office" xmlns:r="http://schemas.openxmlformats.org/officeDocument/2006/relationships" xmlns:m="http://schemas.openxmlformats.org/officeDocument/2006/math" xmlns:v="urn:schemas-microsoft-com:vml" xmlns:wp14="http://schemas.microsoft.com/office/word/2010/wordprocessingDrawing" xmlns:wp="http://schemas.openxmlformats.org/drawingml/2006/wordprocessingDrawing" xmlns:w10="urn:schemas-microsoft-com:office:word" xmlns:w="http://schemas.openxmlformats.org/wordprocessingml/2006/main" xmlns:w14="http://schemas.microsoft.com/office/word/2010/wordml" xmlns:w15="http://schemas.microsoft.com/office/word/2012/wordml" xmlns:w16cex="http://schemas.microsoft.com/office/word/2018/wordml/cex" xmlns:w16cid="http://schemas.microsoft.com/office/word/2016/wordml/cid" xmlns:w16="http://schemas.microsoft.com/office/word/2018/wordml" xmlns:w16se="http://schemas.microsoft.com/office/word/2015/wordml/symex" xmlns:wpg="http://schemas.microsoft.com/office/word/2010/wordprocessingGroup" xmlns:wpi="http://schemas.microsoft.com/office/word/2010/wordprocessingInk" xmlns:wne="http://schemas.microsoft.com/office/word/2006/wordml" xmlns:wps="http://schemas.microsoft.com/office/word/2010/wordprocessingShape" mc:Ignorable="w14 w15 w16se w16cid w16 w16cex wp14">
+  <w15:person w15:author="Ong, Cheng Soon (Data61, Black Mountain)">
+    <w15:presenceInfo w15:providerId="AD" w15:userId="S::ong017@csiro.au::00e9ef00-49a8-4a0d-93dd-222fe044621e"/>
+  </w15:person>
+  <w15:person w15:author="Ong, Cheng Soon (Data61, Black Mountain) [2]">
+    <w15:presenceInfo w15:providerId="AD" w15:userId="S::ong017@csiro.au::00e9ef00-49a8-4a0d-93dd-222fe044621e"/>
+  </w15:person>
+  <w15:person w15:author="Ong, Cheng Soon (Data61, Black Mountain) [3]">
+    <w15:presenceInfo w15:providerId="AD" w15:userId="S::ong017@csiro.au::00e9ef00-49a8-4a0d-93dd-222fe044621e"/>
+  </w15:person>
   <w15:person w15:author="Mengyan Zhang">
     <w15:presenceInfo w15:providerId="AD" w15:userId="S::mengyan.zhang_anu.edu.au#ext#@csiroau.onmicrosoft.com::69c71b4a-2462-44f3-b3fd-d71962db6bce"/>
   </w15:person>
+  <w15:person w15:author="Ong, Cheng Soon (Data61, Black Mountain) [4]">
+    <w15:presenceInfo w15:providerId="AD" w15:userId="S::ong017@csiro.au::00e9ef00-49a8-4a0d-93dd-222fe044621e"/>
+  </w15:person>
+  <w15:person w15:author="Ong, Cheng Soon (Data61, Black Mountain) [5]">
+    <w15:presenceInfo w15:providerId="AD" w15:userId="S::ong017@csiro.au::00e9ef00-49a8-4a0d-93dd-222fe044621e"/>
+  </w15:person>
+  <w15:person w15:author="Ong, Cheng Soon (Data61, Black Mountain) [6]">
+    <w15:presenceInfo w15:providerId="AD" w15:userId="S::ong017@csiro.au::00e9ef00-49a8-4a0d-93dd-222fe044621e"/>
+  </w15:person>
+  <w15:person w15:author="Ong, Cheng Soon (Data61, Black Mountain) [7]">
+    <w15:presenceInfo w15:providerId="AD" w15:userId="S::ong017@csiro.au::00e9ef00-49a8-4a0d-93dd-222fe044621e"/>
+  </w15:person>
   <w15:person w15:author="Holowko, Maciej (L&amp;W, Eveleigh)">
     <w15:presenceInfo w15:providerId="AD" w15:userId="S::hol428@csiro.au::f71679b5-8efd-4dda-8a18-390f89eaa695"/>
+  </w15:person>
+  <w15:person w15:author="Ong, Cheng Soon (Data61, Black Mountain) [8]">
+    <w15:presenceInfo w15:providerId="AD" w15:userId="S::ong017@csiro.au::00e9ef00-49a8-4a0d-93dd-222fe044621e"/>
+  </w15:person>
+  <w15:person w15:author="Ong, Cheng Soon (Data61, Black Mountain) [9]">
+    <w15:presenceInfo w15:providerId="AD" w15:userId="S::ong017@csiro.au::00e9ef00-49a8-4a0d-93dd-222fe044621e"/>
+  </w15:person>
+  <w15:person w15:author="Ong, Cheng Soon (Data61, Black Mountain) [10]">
+    <w15:presenceInfo w15:providerId="AD" w15:userId="S::ong017@csiro.au::00e9ef00-49a8-4a0d-93dd-222fe044621e"/>
+  </w15:person>
+  <w15:person w15:author="Ong, Cheng Soon (Data61, Black Mountain) [11]">
+    <w15:presenceInfo w15:providerId="AD" w15:userId="S::ong017@csiro.au::00e9ef00-49a8-4a0d-93dd-222fe044621e"/>
+  </w15:person>
+  <w15:person w15:author="Ong, Cheng Soon (Data61, Black Mountain) [12]">
+    <w15:presenceInfo w15:providerId="AD" w15:userId="S::ong017@csiro.au::00e9ef00-49a8-4a0d-93dd-222fe044621e"/>
+  </w15:person>
+  <w15:person w15:author="Ong, Cheng Soon (Data61, Black Mountain) [13]">
+    <w15:presenceInfo w15:providerId="AD" w15:userId="S::ong017@csiro.au::00e9ef00-49a8-4a0d-93dd-222fe044621e"/>
+  </w15:person>
+  <w15:person w15:author="Ong, Cheng Soon (Data61, Black Mountain) [14]">
+    <w15:presenceInfo w15:providerId="AD" w15:userId="S::ong017@csiro.au::00e9ef00-49a8-4a0d-93dd-222fe044621e"/>
+  </w15:person>
+  <w15:person w15:author="Ong, Cheng Soon (Data61, Black Mountain) [15]">
+    <w15:presenceInfo w15:providerId="AD" w15:userId="S::ong017@csiro.au::00e9ef00-49a8-4a0d-93dd-222fe044621e"/>
+  </w15:person>
+  <w15:person w15:author="Ong, Cheng Soon (Data61, Black Mountain) [16]">
+    <w15:presenceInfo w15:providerId="AD" w15:userId="S::ong017@csiro.au::00e9ef00-49a8-4a0d-93dd-222fe044621e"/>
+  </w15:person>
+  <w15:person w15:author="Ong, Cheng Soon (Data61, Black Mountain) [17]">
+    <w15:presenceInfo w15:providerId="AD" w15:userId="S::ong017@csiro.au::00e9ef00-49a8-4a0d-93dd-222fe044621e"/>
+  </w15:person>
+  <w15:person w15:author="Ong, Cheng Soon (Data61, Black Mountain) [18]">
+    <w15:presenceInfo w15:providerId="AD" w15:userId="S::ong017@csiro.au::00e9ef00-49a8-4a0d-93dd-222fe044621e"/>
+  </w15:person>
+  <w15:person w15:author="Ong, Cheng Soon (Data61, Black Mountain) [19]">
+    <w15:presenceInfo w15:providerId="AD" w15:userId="S::ong017@csiro.au::00e9ef00-49a8-4a0d-93dd-222fe044621e"/>
+  </w15:person>
+  <w15:person w15:author="Ong, Cheng Soon (Data61, Black Mountain) [20]">
+    <w15:presenceInfo w15:providerId="AD" w15:userId="S::ong017@csiro.au::00e9ef00-49a8-4a0d-93dd-222fe044621e"/>
+  </w15:person>
+  <w15:person w15:author="Ong, Cheng Soon (Data61, Black Mountain) [21]">
+    <w15:presenceInfo w15:providerId="AD" w15:userId="S::ong017@csiro.au::00e9ef00-49a8-4a0d-93dd-222fe044621e"/>
+  </w15:person>
+  <w15:person w15:author="Ong, Cheng Soon (Data61, Black Mountain) [22]">
+    <w15:presenceInfo w15:providerId="AD" w15:userId="S::ong017@csiro.au::00e9ef00-49a8-4a0d-93dd-222fe044621e"/>
+  </w15:person>
+  <w15:person w15:author="Ong, Cheng Soon (Data61, Black Mountain) [23]">
+    <w15:presenceInfo w15:providerId="AD" w15:userId="S::ong017@csiro.au::00e9ef00-49a8-4a0d-93dd-222fe044621e"/>
+  </w15:person>
+  <w15:person w15:author="Ong, Cheng Soon (Data61, Black Mountain) [24]">
+    <w15:presenceInfo w15:providerId="AD" w15:userId="S::ong017@csiro.au::00e9ef00-49a8-4a0d-93dd-222fe044621e"/>
+  </w15:person>
+  <w15:person w15:author="Ong, Cheng Soon (Data61, Black Mountain) [25]">
+    <w15:presenceInfo w15:providerId="AD" w15:userId="S::ong017@csiro.au::00e9ef00-49a8-4a0d-93dd-222fe044621e"/>
+  </w15:person>
+  <w15:person w15:author="Ong, Cheng Soon (Data61, Black Mountain) [26]">
+    <w15:presenceInfo w15:providerId="AD" w15:userId="S::ong017@csiro.au::00e9ef00-49a8-4a0d-93dd-222fe044621e"/>
+  </w15:person>
+  <w15:person w15:author="Ong, Cheng Soon (Data61, Black Mountain) [27]">
+    <w15:presenceInfo w15:providerId="AD" w15:userId="S::ong017@csiro.au::00e9ef00-49a8-4a0d-93dd-222fe044621e"/>
   </w15:person>
 </w15:people>
 </file>

</xml_diff>

<commit_message>
Update Reply to Reviewers.
</commit_message>
<xml_diff>
--- a/paper/Reply_to_reviewers.docx
+++ b/paper/Reply_to_reviewers.docx
@@ -4902,7 +4902,23 @@
           <w:b/>
           <w:bCs/>
         </w:rPr>
-        <w:t xml:space="preserve">Intuitively, in each round, as long as we can </w:t>
+        <w:t xml:space="preserve">Intuitively, in each round, </w:t>
+      </w:r>
+      <w:proofErr w:type="gramStart"/>
+      <w:r>
+        <w:rPr>
+          <w:b/>
+          <w:bCs/>
+        </w:rPr>
+        <w:t>as long as</w:t>
+      </w:r>
+      <w:proofErr w:type="gramEnd"/>
+      <w:r>
+        <w:rPr>
+          <w:b/>
+          <w:bCs/>
+        </w:rPr>
+        <w:t xml:space="preserve"> we can </w:t>
       </w:r>
       <w:r>
         <w:rPr>
@@ -9211,128 +9227,21 @@
       </w:pPr>
       <w:r>
         <w:rPr>
-          <w:b/>
-          <w:bCs/>
-        </w:rPr>
-        <w:t xml:space="preserve">We </w:t>
-      </w:r>
-      <w:commentRangeStart w:id="4"/>
-      <w:r>
-        <w:rPr>
-          <w:b/>
-          <w:bCs/>
-        </w:rPr>
-        <w:t>assume</w:t>
-      </w:r>
-      <w:r>
-        <w:rPr>
-          <w:b/>
-          <w:bCs/>
-        </w:rPr>
-        <w:t xml:space="preserve"> that</w:t>
-      </w:r>
-      <w:r>
-        <w:rPr>
-          <w:b/>
-          <w:bCs/>
-        </w:rPr>
-        <w:t xml:space="preserve"> the unknown reward </w:t>
-      </w:r>
-      <w:commentRangeEnd w:id="4"/>
-      <w:r>
-        <w:rPr>
-          <w:rStyle w:val="CommentReference"/>
-        </w:rPr>
-        <w:commentReference w:id="4"/>
-      </w:r>
-      <w:r>
-        <w:rPr>
-          <w:b/>
-          <w:bCs/>
-        </w:rPr>
-        <w:t xml:space="preserve">function is sampled from a Gaussian </w:t>
-      </w:r>
-      <w:r>
-        <w:rPr>
-          <w:b/>
-          <w:bCs/>
-        </w:rPr>
-        <w:t>P</w:t>
-      </w:r>
-      <w:r>
-        <w:rPr>
-          <w:b/>
-          <w:bCs/>
-        </w:rPr>
-        <w:t xml:space="preserve">rocess (GP), where </w:t>
-      </w:r>
-      <w:r>
-        <w:rPr>
-          <w:b/>
-          <w:bCs/>
-        </w:rPr>
-        <w:t xml:space="preserve">the </w:t>
-      </w:r>
-      <w:r>
-        <w:rPr>
-          <w:b/>
-          <w:bCs/>
-        </w:rPr>
-        <w:t xml:space="preserve">GP is specified by its mean function and covariance function. In appendix, we introduced GP regression conditioned on observed samples. The posterior mean and </w:t>
-      </w:r>
-      <w:r>
-        <w:rPr>
-          <w:b/>
-          <w:bCs/>
-        </w:rPr>
-        <w:t>covariance</w:t>
-      </w:r>
-      <w:r>
-        <w:rPr>
-          <w:b/>
-          <w:bCs/>
-        </w:rPr>
-        <w:t xml:space="preserve"> function was introduced with the assumption the mean function is zero, following [</w:t>
-      </w:r>
-      <w:r>
-        <w:rPr>
-          <w:b/>
-          <w:bCs/>
-        </w:rPr>
-        <w:t>27</w:t>
-      </w:r>
-      <w:r>
-        <w:rPr>
-          <w:b/>
-          <w:bCs/>
-        </w:rPr>
-        <w:t>]. The posterior predictions for non-zero mean case can be inferred from the zero mean case trivially. To avoid the confusion, we change the appendix to include the prediction for all cases (including non-zero mean functions).</w:t>
-      </w:r>
-    </w:p>
-    <w:p>
-      <w:r>
-        <w:t>5. Page 4, line 38 – The posterior mean and standard deviation, of what? Please say explicitly.</w:t>
-      </w:r>
-    </w:p>
-    <w:p>
-      <w:r>
-        <w:rPr>
-          <w:b/>
-        </w:rPr>
-        <w:t>We have updated our text to reflect this:</w:t>
-      </w:r>
-    </w:p>
-    <w:p>
-      <w:r>
-        <w:rPr>
-          <w:noProof/>
-        </w:rPr>
-        <w:lastRenderedPageBreak/>
+          <w:noProof/>
+        </w:rPr>
         <w:drawing>
-          <wp:inline distT="0" distB="0" distL="0" distR="0" wp14:anchorId="1B1F65FB" wp14:editId="1E97FD04">
-            <wp:extent cx="5731510" cy="479425"/>
-            <wp:effectExtent l="0" t="0" r="2540" b="0"/>
-            <wp:docPr id="24" name="Picture 24"/>
+          <wp:anchor distT="0" distB="0" distL="114300" distR="114300" simplePos="0" relativeHeight="251659264" behindDoc="0" locked="0" layoutInCell="1" allowOverlap="1" wp14:anchorId="649A4E62" wp14:editId="68490340">
+            <wp:simplePos x="0" y="0"/>
+            <wp:positionH relativeFrom="margin">
+              <wp:align>left</wp:align>
+            </wp:positionH>
+            <wp:positionV relativeFrom="paragraph">
+              <wp:posOffset>564515</wp:posOffset>
+            </wp:positionV>
+            <wp:extent cx="5397500" cy="820420"/>
+            <wp:effectExtent l="0" t="0" r="0" b="0"/>
+            <wp:wrapSquare wrapText="bothSides"/>
+            <wp:docPr id="462632941" name="Picture 403040734"/>
             <wp:cNvGraphicFramePr>
               <a:graphicFrameLocks xmlns:a="http://schemas.openxmlformats.org/drawingml/2006/main" noChangeAspect="1"/>
             </wp:cNvGraphicFramePr>
@@ -9340,11 +9249,17 @@
               <a:graphicData uri="http://schemas.openxmlformats.org/drawingml/2006/picture">
                 <pic:pic xmlns:pic="http://schemas.openxmlformats.org/drawingml/2006/picture">
                   <pic:nvPicPr>
-                    <pic:cNvPr id="1" name=""/>
+                    <pic:cNvPr id="0" name="Picture 403040734"/>
                     <pic:cNvPicPr/>
                   </pic:nvPicPr>
                   <pic:blipFill>
-                    <a:blip r:embed="rId28"/>
+                    <a:blip r:embed="rId28">
+                      <a:extLst>
+                        <a:ext uri="{28A0092B-C50C-407E-A947-70E740481C1C}">
+                          <a14:useLocalDpi xmlns:a14="http://schemas.microsoft.com/office/drawing/2010/main" val="0"/>
+                        </a:ext>
+                      </a:extLst>
+                    </a:blip>
                     <a:stretch>
                       <a:fillRect/>
                     </a:stretch>
@@ -9352,7 +9267,7 @@
                   <pic:spPr>
                     <a:xfrm>
                       <a:off x="0" y="0"/>
-                      <a:ext cx="5731510" cy="479425"/>
+                      <a:ext cx="5397500" cy="820420"/>
                     </a:xfrm>
                     <a:prstGeom prst="rect">
                       <a:avLst/>
@@ -9361,254 +9276,577 @@
                 </pic:pic>
               </a:graphicData>
             </a:graphic>
-          </wp:inline>
+          </wp:anchor>
         </w:drawing>
       </w:r>
       <w:r>
-        <w:t xml:space="preserve"> </w:t>
-      </w:r>
-      <w:r>
-        <w:t xml:space="preserve">6. Page 5, last paragraph – I suggest </w:t>
-      </w:r>
-      <w:proofErr w:type="gramStart"/>
-      <w:r>
-        <w:t>to be</w:t>
-      </w:r>
-      <w:proofErr w:type="gramEnd"/>
-      <w:r>
-        <w:t xml:space="preserve"> more strict in using the term observation. For example,</w:t>
-      </w:r>
-      <w:r>
-        <w:t xml:space="preserve"> </w:t>
-      </w:r>
-      <w:r>
-        <w:t>it is used both in “observed points (</w:t>
-      </w:r>
-      <w:proofErr w:type="gramStart"/>
-      <w:r>
-        <w:t>i.e.</w:t>
-      </w:r>
-      <w:proofErr w:type="gramEnd"/>
-      <w:r>
-        <w:t xml:space="preserve"> features)” and “true label, i.e. observation”.</w:t>
+        <w:rPr>
+          <w:b/>
+          <w:bCs/>
+        </w:rPr>
+        <w:t>We assume</w:t>
+      </w:r>
+      <w:r>
+        <w:rPr>
+          <w:b/>
+          <w:bCs/>
+        </w:rPr>
+        <w:t xml:space="preserve"> that</w:t>
+      </w:r>
+      <w:r>
+        <w:rPr>
+          <w:b/>
+          <w:bCs/>
+        </w:rPr>
+        <w:t xml:space="preserve"> the unknown reward function</w:t>
+      </w:r>
+      <w:r>
+        <w:rPr>
+          <w:b/>
+          <w:bCs/>
+        </w:rPr>
+        <w:t xml:space="preserve"> f</w:t>
+      </w:r>
+      <w:r>
+        <w:rPr>
+          <w:b/>
+          <w:bCs/>
+        </w:rPr>
+        <w:t xml:space="preserve"> </w:t>
+      </w:r>
+      <w:r>
+        <w:rPr>
+          <w:b/>
+          <w:bCs/>
+        </w:rPr>
+        <w:t>(</w:t>
+      </w:r>
+      <w:r>
+        <w:rPr>
+          <w:b/>
+          <w:bCs/>
+        </w:rPr>
+        <w:t>in our case it’s the function that maps sequence to TIR value</w:t>
+      </w:r>
+      <w:r>
+        <w:rPr>
+          <w:b/>
+          <w:bCs/>
+        </w:rPr>
+        <w:t>)</w:t>
+      </w:r>
+      <w:r>
+        <w:rPr>
+          <w:b/>
+          <w:bCs/>
+        </w:rPr>
+        <w:t xml:space="preserve"> is sampled from a Gaussian </w:t>
+      </w:r>
+      <w:r>
+        <w:rPr>
+          <w:b/>
+          <w:bCs/>
+        </w:rPr>
+        <w:t>P</w:t>
+      </w:r>
+      <w:r>
+        <w:rPr>
+          <w:b/>
+          <w:bCs/>
+        </w:rPr>
+        <w:t xml:space="preserve">rocess (GP), where </w:t>
+      </w:r>
+      <w:r>
+        <w:rPr>
+          <w:b/>
+          <w:bCs/>
+        </w:rPr>
+        <w:t xml:space="preserve">the </w:t>
+      </w:r>
+      <w:r>
+        <w:rPr>
+          <w:b/>
+          <w:bCs/>
+        </w:rPr>
+        <w:t>GP is specified by its mean and covariance function</w:t>
+      </w:r>
+      <w:r>
+        <w:rPr>
+          <w:b/>
+          <w:bCs/>
+        </w:rPr>
+        <w:t>s</w:t>
+      </w:r>
+      <w:r>
+        <w:rPr>
+          <w:b/>
+          <w:bCs/>
+        </w:rPr>
+        <w:t xml:space="preserve"> (</w:t>
+      </w:r>
+      <w:r>
+        <w:rPr>
+          <w:b/>
+          <w:bCs/>
+        </w:rPr>
+        <w:t xml:space="preserve">we </w:t>
+      </w:r>
+      <w:r>
+        <w:rPr>
+          <w:b/>
+          <w:bCs/>
+        </w:rPr>
+        <w:t>defin</w:t>
+      </w:r>
+      <w:r>
+        <w:rPr>
+          <w:b/>
+          <w:bCs/>
+        </w:rPr>
+        <w:t xml:space="preserve">e this </w:t>
+      </w:r>
+      <w:r>
+        <w:rPr>
+          <w:b/>
+          <w:bCs/>
+        </w:rPr>
+        <w:t>Section 2.2.2</w:t>
+      </w:r>
+      <w:r>
+        <w:rPr>
+          <w:b/>
+          <w:bCs/>
+        </w:rPr>
+        <w:t>,</w:t>
+      </w:r>
+      <w:r>
+        <w:rPr>
+          <w:b/>
+          <w:bCs/>
+        </w:rPr>
+        <w:t xml:space="preserve"> copied</w:t>
+      </w:r>
+      <w:r>
+        <w:rPr>
+          <w:b/>
+          <w:bCs/>
+        </w:rPr>
+        <w:t xml:space="preserve"> below</w:t>
+      </w:r>
+      <w:r>
+        <w:rPr>
+          <w:b/>
+          <w:bCs/>
+        </w:rPr>
+        <w:t xml:space="preserve"> for convenience</w:t>
+      </w:r>
+      <w:r>
+        <w:rPr>
+          <w:b/>
+          <w:bCs/>
+        </w:rPr>
+        <w:t>)</w:t>
+      </w:r>
+      <w:r>
+        <w:rPr>
+          <w:b/>
+          <w:bCs/>
+        </w:rPr>
+        <w:t xml:space="preserve">. </w:t>
       </w:r>
     </w:p>
     <w:p>
       <w:pPr>
-        <w:rPr>
-          <w:b/>
+        <w:spacing w:line="240" w:lineRule="exact"/>
+        <w:rPr>
+          <w:b/>
+          <w:bCs/>
         </w:rPr>
       </w:pPr>
       <w:r>
         <w:rPr>
           <w:b/>
-        </w:rPr>
-        <w:t>We have revised the text to</w:t>
-      </w:r>
-      <w:r>
-        <w:rPr>
-          <w:b/>
-        </w:rPr>
-        <w:t xml:space="preserve"> </w:t>
-      </w:r>
-      <w:r>
-        <w:rPr>
-          <w:b/>
-        </w:rPr>
-        <w:t>denote</w:t>
-      </w:r>
-      <w:r>
-        <w:rPr>
-          <w:b/>
-        </w:rPr>
-        <w:t xml:space="preserve"> RBS </w:t>
-      </w:r>
-      <w:r>
-        <w:rPr>
-          <w:b/>
-        </w:rPr>
-        <w:t>sequences</w:t>
-      </w:r>
-      <w:r>
-        <w:rPr>
-          <w:b/>
-        </w:rPr>
-        <w:t xml:space="preserve"> as “features” and </w:t>
-      </w:r>
-      <w:r>
-        <w:rPr>
-          <w:b/>
-        </w:rPr>
-        <w:t xml:space="preserve">TIR as “label” to avoid confusion. The “observed” </w:t>
-      </w:r>
-      <w:r>
-        <w:rPr>
-          <w:b/>
-        </w:rPr>
-        <w:t>is now</w:t>
-      </w:r>
-      <w:r>
-        <w:rPr>
-          <w:b/>
-        </w:rPr>
-        <w:t xml:space="preserve"> only used for </w:t>
-      </w:r>
-      <w:r>
-        <w:rPr>
-          <w:b/>
-        </w:rPr>
-        <w:t xml:space="preserve">describing </w:t>
-      </w:r>
-      <w:r>
-        <w:rPr>
-          <w:b/>
-        </w:rPr>
-        <w:t>the</w:t>
-      </w:r>
-      <w:r>
-        <w:rPr>
-          <w:b/>
-        </w:rPr>
-        <w:t xml:space="preserve"> </w:t>
-      </w:r>
-      <w:r>
-        <w:rPr>
-          <w:b/>
-        </w:rPr>
-        <w:t xml:space="preserve">status, </w:t>
-      </w:r>
-      <w:proofErr w:type="gramStart"/>
-      <w:r>
-        <w:rPr>
-          <w:b/>
-          <w:bCs/>
-        </w:rPr>
-        <w:t>i</w:t>
-      </w:r>
-      <w:r>
-        <w:rPr>
-          <w:b/>
-        </w:rPr>
-        <w:t>.e.</w:t>
-      </w:r>
-      <w:proofErr w:type="gramEnd"/>
-      <w:r>
-        <w:rPr>
-          <w:b/>
-        </w:rPr>
-        <w:t xml:space="preserve"> whether we </w:t>
-      </w:r>
-      <w:r>
-        <w:rPr>
-          <w:b/>
-        </w:rPr>
-        <w:t>have tested the relevant sequences</w:t>
-      </w:r>
-      <w:r>
-        <w:rPr>
-          <w:b/>
-        </w:rPr>
-        <w:t xml:space="preserve">. </w:t>
-      </w:r>
-    </w:p>
-    <w:p>
-      <w:r>
-        <w:t>7. Page 5, last paragraph – Given the batch approach for generating recommendations, it would be</w:t>
-      </w:r>
-      <w:r>
-        <w:t xml:space="preserve"> </w:t>
-      </w:r>
-      <w:r>
-        <w:t>useful to clarify whether the training should be, or not, performed for each point in the batch,</w:t>
-      </w:r>
-      <w:r>
-        <w:t xml:space="preserve"> </w:t>
-      </w:r>
-      <w:proofErr w:type="gramStart"/>
-      <w:r>
-        <w:t>i.e.</w:t>
-      </w:r>
-      <w:proofErr w:type="gramEnd"/>
-      <w:r>
-        <w:t xml:space="preserve"> 90 times, so to calculate predicted standard deviation and update the UCB score.</w:t>
+          <w:bCs/>
+        </w:rPr>
+        <w:t xml:space="preserve">In appendix, we introduced </w:t>
+      </w:r>
+      <w:r>
+        <w:rPr>
+          <w:b/>
+          <w:bCs/>
+        </w:rPr>
+        <w:t xml:space="preserve">and described </w:t>
+      </w:r>
+      <w:r>
+        <w:rPr>
+          <w:b/>
+          <w:bCs/>
+        </w:rPr>
+        <w:t xml:space="preserve">GP </w:t>
+      </w:r>
+      <w:r>
+        <w:rPr>
+          <w:b/>
+          <w:bCs/>
+        </w:rPr>
+        <w:t>R</w:t>
+      </w:r>
+      <w:r>
+        <w:rPr>
+          <w:b/>
+          <w:bCs/>
+        </w:rPr>
+        <w:t xml:space="preserve">egression </w:t>
+      </w:r>
+      <w:r>
+        <w:rPr>
+          <w:b/>
+          <w:bCs/>
+        </w:rPr>
+        <w:t xml:space="preserve">and how its </w:t>
+      </w:r>
+      <w:r>
+        <w:rPr>
+          <w:b/>
+          <w:bCs/>
+        </w:rPr>
+        <w:t xml:space="preserve">posterior </w:t>
+      </w:r>
+      <w:r>
+        <w:rPr>
+          <w:b/>
+          <w:bCs/>
+        </w:rPr>
+        <w:t xml:space="preserve">is </w:t>
+      </w:r>
+      <w:r>
+        <w:rPr>
+          <w:b/>
+          <w:bCs/>
+        </w:rPr>
+        <w:t>updated based</w:t>
+      </w:r>
+      <w:r>
+        <w:rPr>
+          <w:b/>
+          <w:bCs/>
+        </w:rPr>
+        <w:t xml:space="preserve"> on</w:t>
+      </w:r>
+      <w:r>
+        <w:rPr>
+          <w:b/>
+          <w:bCs/>
+        </w:rPr>
+        <w:t xml:space="preserve"> the</w:t>
+      </w:r>
+      <w:r>
+        <w:rPr>
+          <w:b/>
+          <w:bCs/>
+        </w:rPr>
+        <w:t xml:space="preserve"> observed</w:t>
+      </w:r>
+      <w:r>
+        <w:rPr>
+          <w:b/>
+          <w:bCs/>
+        </w:rPr>
+        <w:t xml:space="preserve"> (tested) </w:t>
+      </w:r>
+      <w:r>
+        <w:rPr>
+          <w:b/>
+          <w:bCs/>
+        </w:rPr>
+        <w:t xml:space="preserve">samples. </w:t>
+      </w:r>
+      <w:r>
+        <w:rPr>
+          <w:b/>
+          <w:bCs/>
+        </w:rPr>
+        <w:t xml:space="preserve">We </w:t>
+      </w:r>
+      <w:r>
+        <w:rPr>
+          <w:b/>
+          <w:bCs/>
+        </w:rPr>
+        <w:t>have shown this</w:t>
+      </w:r>
+      <w:r>
+        <w:rPr>
+          <w:b/>
+          <w:bCs/>
+        </w:rPr>
+        <w:t xml:space="preserve"> posterior update </w:t>
+      </w:r>
+      <w:r>
+        <w:rPr>
+          <w:b/>
+          <w:bCs/>
+        </w:rPr>
+        <w:t>with</w:t>
+      </w:r>
+      <w:r>
+        <w:rPr>
+          <w:b/>
+          <w:bCs/>
+        </w:rPr>
+        <w:t xml:space="preserve"> mean function</w:t>
+      </w:r>
+      <w:r>
+        <w:rPr>
+          <w:b/>
+          <w:bCs/>
+        </w:rPr>
+        <w:t xml:space="preserve"> set</w:t>
+      </w:r>
+      <w:r>
+        <w:rPr>
+          <w:b/>
+          <w:bCs/>
+        </w:rPr>
+        <w:t xml:space="preserve"> </w:t>
+      </w:r>
+      <w:r>
+        <w:rPr>
+          <w:b/>
+          <w:bCs/>
+        </w:rPr>
+        <w:t>as</w:t>
+      </w:r>
+      <w:r>
+        <w:rPr>
+          <w:b/>
+          <w:bCs/>
+        </w:rPr>
+        <w:t xml:space="preserve"> zero</w:t>
+      </w:r>
+      <w:r>
+        <w:rPr>
+          <w:b/>
+          <w:bCs/>
+        </w:rPr>
+        <w:t xml:space="preserve"> </w:t>
+      </w:r>
+      <w:r>
+        <w:rPr>
+          <w:b/>
+          <w:bCs/>
+        </w:rPr>
+        <w:t>to simplify it for</w:t>
+      </w:r>
+      <w:r>
+        <w:rPr>
+          <w:b/>
+          <w:bCs/>
+        </w:rPr>
+        <w:t xml:space="preserve"> </w:t>
+      </w:r>
+      <w:r>
+        <w:rPr>
+          <w:b/>
+          <w:bCs/>
+        </w:rPr>
+        <w:t xml:space="preserve">illustration </w:t>
+      </w:r>
+      <w:r>
+        <w:rPr>
+          <w:b/>
+          <w:bCs/>
+        </w:rPr>
+        <w:t>purpose</w:t>
+      </w:r>
+      <w:r>
+        <w:rPr>
+          <w:b/>
+          <w:bCs/>
+        </w:rPr>
+        <w:t>s</w:t>
+      </w:r>
+      <w:r>
+        <w:rPr>
+          <w:b/>
+          <w:bCs/>
+        </w:rPr>
+        <w:t xml:space="preserve"> </w:t>
+      </w:r>
+      <w:r>
+        <w:rPr>
+          <w:b/>
+          <w:bCs/>
+        </w:rPr>
+        <w:t>following [</w:t>
+      </w:r>
+      <w:r>
+        <w:rPr>
+          <w:b/>
+          <w:bCs/>
+        </w:rPr>
+        <w:t>27</w:t>
+      </w:r>
+      <w:r>
+        <w:rPr>
+          <w:b/>
+          <w:bCs/>
+        </w:rPr>
+        <w:t xml:space="preserve">]. </w:t>
+      </w:r>
+      <w:r>
+        <w:rPr>
+          <w:b/>
+          <w:bCs/>
+        </w:rPr>
+        <w:t>The posterior predictions for non-zero mean case can be inferred from th</w:t>
+      </w:r>
+      <w:r>
+        <w:rPr>
+          <w:b/>
+          <w:bCs/>
+        </w:rPr>
+        <w:t>is</w:t>
+      </w:r>
+      <w:r>
+        <w:rPr>
+          <w:b/>
+          <w:bCs/>
+        </w:rPr>
+        <w:t xml:space="preserve"> </w:t>
+      </w:r>
+      <w:r>
+        <w:rPr>
+          <w:b/>
+          <w:bCs/>
+        </w:rPr>
+        <w:t>zero-mean</w:t>
+      </w:r>
+      <w:r>
+        <w:rPr>
+          <w:b/>
+          <w:bCs/>
+        </w:rPr>
+        <w:t xml:space="preserve"> case. </w:t>
+      </w:r>
+      <w:r>
+        <w:rPr>
+          <w:b/>
+          <w:bCs/>
+        </w:rPr>
+        <w:t>However, t</w:t>
+      </w:r>
+      <w:r>
+        <w:rPr>
+          <w:b/>
+          <w:bCs/>
+        </w:rPr>
+        <w:t xml:space="preserve">o avoid </w:t>
+      </w:r>
+      <w:r>
+        <w:rPr>
+          <w:b/>
+          <w:bCs/>
+        </w:rPr>
+        <w:t>confusion, we</w:t>
+      </w:r>
+      <w:r>
+        <w:rPr>
+          <w:b/>
+          <w:bCs/>
+        </w:rPr>
+        <w:t xml:space="preserve"> have</w:t>
+      </w:r>
+      <w:r>
+        <w:rPr>
+          <w:b/>
+          <w:bCs/>
+        </w:rPr>
+        <w:t xml:space="preserve"> change</w:t>
+      </w:r>
+      <w:r>
+        <w:rPr>
+          <w:b/>
+          <w:bCs/>
+        </w:rPr>
+        <w:t>d</w:t>
+      </w:r>
+      <w:r>
+        <w:rPr>
+          <w:b/>
+          <w:bCs/>
+        </w:rPr>
+        <w:t xml:space="preserve"> the appendix </w:t>
+      </w:r>
+      <w:r>
+        <w:rPr>
+          <w:b/>
+          <w:bCs/>
+        </w:rPr>
+        <w:t xml:space="preserve">to </w:t>
+      </w:r>
+      <w:r>
+        <w:rPr>
+          <w:b/>
+          <w:bCs/>
+        </w:rPr>
+        <w:t>show the</w:t>
+      </w:r>
+      <w:r>
+        <w:rPr>
+          <w:b/>
+          <w:bCs/>
+        </w:rPr>
+        <w:t xml:space="preserve"> prediction </w:t>
+      </w:r>
+      <w:r>
+        <w:rPr>
+          <w:b/>
+          <w:bCs/>
+        </w:rPr>
+        <w:t xml:space="preserve">updates </w:t>
+      </w:r>
+      <w:r>
+        <w:rPr>
+          <w:b/>
+          <w:bCs/>
+        </w:rPr>
+        <w:t>for all cases (including non-zero mean functions</w:t>
+      </w:r>
+      <w:r>
+        <w:rPr>
+          <w:b/>
+          <w:bCs/>
+        </w:rPr>
+        <w:t>):</w:t>
       </w:r>
     </w:p>
     <w:p>
       <w:pPr>
-        <w:rPr>
-          <w:b/>
+        <w:spacing w:line="240" w:lineRule="exact"/>
+        <w:rPr>
+          <w:b/>
+          <w:bCs/>
         </w:rPr>
       </w:pPr>
       <w:r>
         <w:rPr>
-          <w:b/>
-        </w:rPr>
-        <w:t>W</w:t>
-      </w:r>
-      <w:r>
-        <w:rPr>
-          <w:b/>
-        </w:rPr>
-        <w:t xml:space="preserve">e </w:t>
-      </w:r>
-      <w:r>
-        <w:rPr>
-          <w:b/>
-        </w:rPr>
-        <w:t>have updated the</w:t>
-      </w:r>
-      <w:r>
-        <w:rPr>
-          <w:b/>
-        </w:rPr>
-        <w:t xml:space="preserve"> </w:t>
-      </w:r>
-      <w:r>
-        <w:rPr>
-          <w:b/>
-        </w:rPr>
-        <w:t xml:space="preserve">Recommendation: Batch Upper Confidence Bound Bandit </w:t>
-      </w:r>
-      <w:r>
-        <w:rPr>
-          <w:b/>
-        </w:rPr>
-        <w:t>subsection of the manuscript</w:t>
-      </w:r>
-      <w:r>
-        <w:rPr>
-          <w:b/>
-        </w:rPr>
-        <w:t xml:space="preserve"> to read</w:t>
-      </w:r>
-      <w:r>
-        <w:rPr>
-          <w:b/>
-        </w:rPr>
-        <w:t xml:space="preserve"> to better explain this point</w:t>
-      </w:r>
-      <w:r>
-        <w:rPr>
-          <w:b/>
-        </w:rPr>
-        <w:t xml:space="preserve">: </w:t>
-      </w:r>
-    </w:p>
-    <w:p>
-      <w:pPr>
-        <w:rPr>
-          <w:b/>
-        </w:rPr>
-      </w:pPr>
-      <w:r>
-        <w:rPr>
-          <w:noProof/>
-        </w:rPr>
+          <w:noProof/>
+        </w:rPr>
+        <w:lastRenderedPageBreak/>
         <w:drawing>
-          <wp:inline distT="0" distB="0" distL="0" distR="0" wp14:anchorId="79D8E1F7" wp14:editId="7AE6000E">
-            <wp:extent cx="5731510" cy="666750"/>
-            <wp:effectExtent l="0" t="0" r="2540" b="0"/>
-            <wp:docPr id="30" name="Picture 30"/>
+          <wp:anchor distT="0" distB="0" distL="114300" distR="114300" simplePos="0" relativeHeight="251658240" behindDoc="0" locked="0" layoutInCell="1" allowOverlap="1" wp14:anchorId="332BFAD1" wp14:editId="3941E15E">
+            <wp:simplePos x="0" y="0"/>
+            <wp:positionH relativeFrom="margin">
+              <wp:posOffset>0</wp:posOffset>
+            </wp:positionH>
+            <wp:positionV relativeFrom="paragraph">
+              <wp:posOffset>254000</wp:posOffset>
+            </wp:positionV>
+            <wp:extent cx="5499100" cy="1280160"/>
+            <wp:effectExtent l="0" t="0" r="6350" b="0"/>
+            <wp:wrapSquare wrapText="bothSides"/>
+            <wp:docPr id="34" name="Picture 34"/>
             <wp:cNvGraphicFramePr>
               <a:graphicFrameLocks xmlns:a="http://schemas.openxmlformats.org/drawingml/2006/main" noChangeAspect="1"/>
             </wp:cNvGraphicFramePr>
@@ -9616,253 +9854,69 @@
               <a:graphicData uri="http://schemas.openxmlformats.org/drawingml/2006/picture">
                 <pic:pic xmlns:pic="http://schemas.openxmlformats.org/drawingml/2006/picture">
                   <pic:nvPicPr>
-                    <pic:cNvPr id="1" name=""/>
-                    <pic:cNvPicPr/>
+                    <pic:cNvPr id="0" name="Picture 2"/>
+                    <pic:cNvPicPr>
+                      <a:picLocks noChangeAspect="1" noChangeArrowheads="1"/>
+                    </pic:cNvPicPr>
                   </pic:nvPicPr>
                   <pic:blipFill>
-                    <a:blip r:embed="rId29"/>
+                    <a:blip r:embed="rId29">
+                      <a:extLst>
+                        <a:ext uri="{28A0092B-C50C-407E-A947-70E740481C1C}">
+                          <a14:useLocalDpi xmlns:a14="http://schemas.microsoft.com/office/drawing/2010/main" val="0"/>
+                        </a:ext>
+                      </a:extLst>
+                    </a:blip>
+                    <a:srcRect/>
                     <a:stretch>
                       <a:fillRect/>
                     </a:stretch>
                   </pic:blipFill>
-                  <pic:spPr>
+                  <pic:spPr bwMode="auto">
                     <a:xfrm>
                       <a:off x="0" y="0"/>
-                      <a:ext cx="5731510" cy="666750"/>
+                      <a:ext cx="5499100" cy="1280160"/>
                     </a:xfrm>
                     <a:prstGeom prst="rect">
                       <a:avLst/>
                     </a:prstGeom>
+                    <a:noFill/>
                   </pic:spPr>
                 </pic:pic>
               </a:graphicData>
             </a:graphic>
-          </wp:inline>
+          </wp:anchor>
         </w:drawing>
       </w:r>
     </w:p>
     <w:p>
-      <w:r>
-        <w:t>8. Figure 1 – “...mean of±1.96 standard deviation”. If “of” is not a typo here it is confusing.</w:t>
-      </w:r>
-    </w:p>
-    <w:p>
       <w:pPr>
-        <w:rPr>
-          <w:b/>
-        </w:rPr>
+        <w:spacing w:line="240" w:lineRule="exact"/>
       </w:pPr>
-      <w:r>
-        <w:rPr>
-          <w:b/>
-        </w:rPr>
-        <w:t>It was</w:t>
-      </w:r>
-      <w:r>
-        <w:rPr>
-          <w:b/>
-        </w:rPr>
-        <w:t xml:space="preserve"> a typo. </w:t>
-      </w:r>
-      <w:r>
-        <w:rPr>
-          <w:b/>
-          <w:bCs/>
-        </w:rPr>
-        <w:t xml:space="preserve">It </w:t>
-      </w:r>
-      <w:r>
-        <w:rPr>
-          <w:b/>
-          <w:bCs/>
-        </w:rPr>
-        <w:t xml:space="preserve">should </w:t>
-      </w:r>
-      <w:r>
-        <w:rPr>
-          <w:b/>
-          <w:bCs/>
-        </w:rPr>
-        <w:t>read</w:t>
-      </w:r>
-      <w:r>
-        <w:rPr>
-          <w:b/>
-          <w:bCs/>
-        </w:rPr>
-        <w:t xml:space="preserve"> </w:t>
-      </w:r>
-      <w:r>
-        <w:rPr>
-          <w:b/>
-        </w:rPr>
-        <w:t>“...mean ±1.96 standard deviation</w:t>
-      </w:r>
-      <w:r>
-        <w:rPr>
-          <w:b/>
-        </w:rPr>
-        <w:t>” and the text has been updated accordingly.</w:t>
-      </w:r>
-    </w:p>
-    <w:p>
-      <w:pPr>
-        <w:rPr>
-          <w:highlight w:val="yellow"/>
-        </w:rPr>
-      </w:pPr>
-      <w:r>
-        <w:t xml:space="preserve">9. </w:t>
-      </w:r>
-      <w:r>
-        <w:t xml:space="preserve">I strongly suggest </w:t>
-      </w:r>
-      <w:proofErr w:type="gramStart"/>
-      <w:r>
-        <w:t>to increase</w:t>
-      </w:r>
-      <w:proofErr w:type="gramEnd"/>
-      <w:r>
-        <w:t xml:space="preserve"> font size in all figures’ axes, titles, labels.</w:t>
-      </w:r>
-    </w:p>
-    <w:p>
-      <w:pPr>
-        <w:rPr>
-          <w:b/>
-          <w:bCs/>
-        </w:rPr>
-      </w:pPr>
-      <w:r>
-        <w:rPr>
-          <w:b/>
-          <w:bCs/>
-        </w:rPr>
-        <w:t>As suggested, w</w:t>
-      </w:r>
-      <w:r>
-        <w:rPr>
-          <w:b/>
-          <w:bCs/>
-        </w:rPr>
-        <w:t>e</w:t>
-      </w:r>
-      <w:r>
-        <w:rPr>
-          <w:b/>
-          <w:bCs/>
-        </w:rPr>
-        <w:t xml:space="preserve"> have</w:t>
-      </w:r>
-      <w:r>
-        <w:rPr>
-          <w:b/>
-          <w:bCs/>
-        </w:rPr>
-        <w:t xml:space="preserve"> increase</w:t>
-      </w:r>
-      <w:r>
-        <w:rPr>
-          <w:b/>
-          <w:bCs/>
-        </w:rPr>
-        <w:t>d</w:t>
-      </w:r>
-      <w:r>
-        <w:rPr>
-          <w:b/>
-          <w:bCs/>
-        </w:rPr>
-        <w:t xml:space="preserve"> the font size in all figures</w:t>
-      </w:r>
-      <w:r>
-        <w:rPr>
-          <w:b/>
-          <w:bCs/>
-        </w:rPr>
-        <w:t>.</w:t>
-      </w:r>
-      <w:r>
-        <w:rPr>
-          <w:b/>
-          <w:bCs/>
-        </w:rPr>
-        <w:t xml:space="preserve"> </w:t>
-      </w:r>
-    </w:p>
-    <w:p>
-      <w:r>
-        <w:t>10. Section 3.1, Figure 2 – Please explain TIR(n)=TIR(n-1) in the caption or make a reference in</w:t>
-      </w:r>
-      <w:r>
-        <w:t xml:space="preserve"> </w:t>
-      </w:r>
-      <w:r>
-        <w:t>the text. Also, in caption n, k –&gt;</w:t>
-      </w:r>
-      <w:proofErr w:type="spellStart"/>
-      <w:proofErr w:type="gramStart"/>
-      <w:r>
-        <w:t>n,k</w:t>
-      </w:r>
-      <w:proofErr w:type="spellEnd"/>
-      <w:r>
-        <w:t>.</w:t>
-      </w:r>
-      <w:proofErr w:type="gramEnd"/>
-    </w:p>
-    <w:p>
-      <w:pPr>
-        <w:rPr>
-          <w:b/>
-          <w:bCs/>
-        </w:rPr>
-      </w:pPr>
-      <w:r>
-        <w:rPr>
-          <w:b/>
-          <w:bCs/>
-        </w:rPr>
-        <w:t xml:space="preserve">Upon additional consideration, the authors have decided that the </w:t>
-      </w:r>
-      <w:r>
-        <w:rPr>
-          <w:b/>
-          <w:bCs/>
-        </w:rPr>
-        <w:t xml:space="preserve">TIR(n)=TIR(n-1) condition </w:t>
-      </w:r>
-      <w:r>
-        <w:rPr>
-          <w:b/>
-          <w:bCs/>
-        </w:rPr>
-        <w:t xml:space="preserve">does not represent the intended statement properly. This has now changed to “Goal Met?” </w:t>
-      </w:r>
-      <w:r>
-        <w:rPr>
-          <w:b/>
-          <w:bCs/>
-        </w:rPr>
-        <w:t xml:space="preserve">in the respective box with the following explanation set in the caption: </w:t>
-      </w:r>
-    </w:p>
-    <w:p>
-      <w:pPr>
-        <w:rPr>
-          <w:b/>
-          <w:bCs/>
-        </w:rPr>
-      </w:pPr>
+    </w:p>
+    <w:p>
+      <w:r>
+        <w:t>5. Page 4, line 38 – The posterior mean and standard deviation, of what? Please say explicitly.</w:t>
+      </w:r>
+    </w:p>
+    <w:p>
+      <w:r>
+        <w:rPr>
+          <w:b/>
+        </w:rPr>
+        <w:t>We have updated our text to reflect this:</w:t>
+      </w:r>
+    </w:p>
+    <w:p>
       <w:r>
         <w:rPr>
           <w:noProof/>
         </w:rPr>
         <w:drawing>
-          <wp:inline distT="0" distB="0" distL="0" distR="0" wp14:anchorId="71789145" wp14:editId="3704CE9A">
-            <wp:extent cx="5731510" cy="604520"/>
-            <wp:effectExtent l="0" t="0" r="2540" b="5080"/>
-            <wp:docPr id="26" name="Picture 26"/>
+          <wp:inline distT="0" distB="0" distL="0" distR="0" wp14:anchorId="1B1F65FB" wp14:editId="1E97FD04">
+            <wp:extent cx="5731510" cy="479425"/>
+            <wp:effectExtent l="0" t="0" r="2540" b="0"/>
+            <wp:docPr id="24" name="Picture 24"/>
             <wp:cNvGraphicFramePr>
               <a:graphicFrameLocks xmlns:a="http://schemas.openxmlformats.org/drawingml/2006/main" noChangeAspect="1"/>
             </wp:cNvGraphicFramePr>
@@ -9882,7 +9936,7 @@
                   <pic:spPr>
                     <a:xfrm>
                       <a:off x="0" y="0"/>
-                      <a:ext cx="5731510" cy="604520"/>
+                      <a:ext cx="5731510" cy="479425"/>
                     </a:xfrm>
                     <a:prstGeom prst="rect">
                       <a:avLst/>
@@ -9894,131 +9948,118 @@
           </wp:inline>
         </w:drawing>
       </w:r>
-    </w:p>
-    <w:p>
-      <w:r>
-        <w:t>11. Section 3.1, last paragraph – The authors chose to modify the 6-bp core of the sequence with</w:t>
-      </w:r>
-      <w:r>
-        <w:t xml:space="preserve"> </w:t>
-      </w:r>
-      <w:r>
-        <w:t>their approach, motivated by larger impact on TIR when compared to single nucleotide changes</w:t>
-      </w:r>
-      <w:r>
-        <w:t xml:space="preserve"> </w:t>
-      </w:r>
-      <w:r>
-        <w:t>in the non-core region. However, although the impact is larger, in</w:t>
-      </w:r>
-      <w:r>
-        <w:t xml:space="preserve"> </w:t>
-      </w:r>
-      <w:r>
-        <w:t>all</w:t>
-      </w:r>
-      <w:r>
-        <w:t xml:space="preserve"> </w:t>
-      </w:r>
-      <w:r>
-        <w:t>cases it is towards lower</w:t>
-      </w:r>
-      <w:r>
-        <w:t xml:space="preserve"> </w:t>
-      </w:r>
-      <w:r>
-        <w:t>values of TIR. Having in mind that the objective of the study is to increase protein expression,</w:t>
-      </w:r>
-      <w:r>
-        <w:t xml:space="preserve"> </w:t>
-      </w:r>
-      <w:r>
-        <w:t>the question arises of why they decided not to consider non-core modifications.</w:t>
+      <w:r>
+        <w:t xml:space="preserve"> </w:t>
+      </w:r>
+      <w:r>
+        <w:t xml:space="preserve">6. Page 5, last paragraph – I suggest </w:t>
+      </w:r>
+      <w:proofErr w:type="gramStart"/>
+      <w:r>
+        <w:t>to be</w:t>
+      </w:r>
+      <w:proofErr w:type="gramEnd"/>
+      <w:r>
+        <w:t xml:space="preserve"> more strict in using the term observation. For example,</w:t>
+      </w:r>
+      <w:r>
+        <w:t xml:space="preserve"> </w:t>
+      </w:r>
+      <w:r>
+        <w:t>it is used both in “observed points (</w:t>
+      </w:r>
+      <w:proofErr w:type="gramStart"/>
+      <w:r>
+        <w:t>i.e.</w:t>
+      </w:r>
+      <w:proofErr w:type="gramEnd"/>
+      <w:r>
+        <w:t xml:space="preserve"> features)” and “true label, i.e. observation”.</w:t>
       </w:r>
     </w:p>
     <w:p>
       <w:pPr>
         <w:rPr>
           <w:b/>
-          <w:bCs/>
         </w:rPr>
       </w:pPr>
       <w:r>
         <w:rPr>
           <w:b/>
-          <w:bCs/>
-        </w:rPr>
-        <w:t xml:space="preserve">The authors agree with this </w:t>
-      </w:r>
-      <w:r>
-        <w:rPr>
-          <w:b/>
-          <w:bCs/>
-        </w:rPr>
-        <w:t>observation</w:t>
-      </w:r>
-      <w:r>
-        <w:rPr>
-          <w:b/>
-          <w:bCs/>
-        </w:rPr>
-        <w:t>. However,</w:t>
-      </w:r>
-      <w:r>
-        <w:rPr>
-          <w:b/>
-          <w:bCs/>
-        </w:rPr>
-        <w:t xml:space="preserve"> this is mostly because </w:t>
-      </w:r>
-      <w:r>
-        <w:rPr>
-          <w:b/>
-          <w:bCs/>
-        </w:rPr>
-        <w:t xml:space="preserve">our benchmark sequence is already very strong </w:t>
-      </w:r>
-      <w:r>
-        <w:rPr>
-          <w:b/>
-          <w:bCs/>
-        </w:rPr>
-        <w:t xml:space="preserve">and random changes will in most cases result in decreased </w:t>
-      </w:r>
-      <w:r>
-        <w:rPr>
-          <w:b/>
-          <w:bCs/>
-        </w:rPr>
-        <w:t xml:space="preserve">TIR, as exemplified in our other results. </w:t>
-      </w:r>
-      <w:r>
-        <w:rPr>
-          <w:b/>
-          <w:bCs/>
-        </w:rPr>
-        <w:t>Additionally,</w:t>
-      </w:r>
-      <w:r>
-        <w:rPr>
-          <w:b/>
-          <w:bCs/>
-        </w:rPr>
-        <w:t xml:space="preserve"> our </w:t>
-      </w:r>
-      <w:r>
-        <w:rPr>
-          <w:b/>
-          <w:bCs/>
-        </w:rPr>
-        <w:t xml:space="preserve">follow-up </w:t>
-      </w:r>
-      <w:r>
-        <w:rPr>
-          <w:b/>
-          <w:bCs/>
-        </w:rPr>
-        <w:t xml:space="preserve">experiments on </w:t>
+        </w:rPr>
+        <w:t>We have revised the text to</w:t>
+      </w:r>
+      <w:r>
+        <w:rPr>
+          <w:b/>
+        </w:rPr>
+        <w:t xml:space="preserve"> </w:t>
+      </w:r>
+      <w:r>
+        <w:rPr>
+          <w:b/>
+        </w:rPr>
+        <w:t>denote</w:t>
+      </w:r>
+      <w:r>
+        <w:rPr>
+          <w:b/>
+        </w:rPr>
+        <w:t xml:space="preserve"> RBS </w:t>
+      </w:r>
+      <w:r>
+        <w:rPr>
+          <w:b/>
+        </w:rPr>
+        <w:t>sequences</w:t>
+      </w:r>
+      <w:r>
+        <w:rPr>
+          <w:b/>
+        </w:rPr>
+        <w:t xml:space="preserve"> as “features” and </w:t>
+      </w:r>
+      <w:r>
+        <w:rPr>
+          <w:b/>
+        </w:rPr>
+        <w:t xml:space="preserve">TIR as “label” to avoid confusion. The “observed” </w:t>
+      </w:r>
+      <w:r>
+        <w:rPr>
+          <w:b/>
+        </w:rPr>
+        <w:t>is now</w:t>
+      </w:r>
+      <w:r>
+        <w:rPr>
+          <w:b/>
+        </w:rPr>
+        <w:t xml:space="preserve"> only used for </w:t>
+      </w:r>
+      <w:r>
+        <w:rPr>
+          <w:b/>
+        </w:rPr>
+        <w:t xml:space="preserve">describing </w:t>
+      </w:r>
+      <w:r>
+        <w:rPr>
+          <w:b/>
+        </w:rPr>
+        <w:t>the</w:t>
+      </w:r>
+      <w:r>
+        <w:rPr>
+          <w:b/>
+        </w:rPr>
+        <w:t xml:space="preserve"> </w:t>
+      </w:r>
+      <w:r>
+        <w:rPr>
+          <w:b/>
+        </w:rPr>
+        <w:t xml:space="preserve">status, </w:t>
       </w:r>
       <w:proofErr w:type="gramStart"/>
       <w:r>
@@ -10026,196 +10067,132 @@
           <w:b/>
           <w:bCs/>
         </w:rPr>
-        <w:t>bandits</w:t>
+        <w:t>i</w:t>
+      </w:r>
+      <w:r>
+        <w:rPr>
+          <w:b/>
+        </w:rPr>
+        <w:t>.e.</w:t>
       </w:r>
       <w:proofErr w:type="gramEnd"/>
       <w:r>
         <w:rPr>
           <w:b/>
-          <w:bCs/>
-        </w:rPr>
-        <w:t xml:space="preserve"> groups show that</w:t>
-      </w:r>
-      <w:r>
-        <w:rPr>
-          <w:b/>
-          <w:bCs/>
-        </w:rPr>
-        <w:t xml:space="preserve"> the</w:t>
-      </w:r>
-      <w:r>
-        <w:rPr>
-          <w:b/>
-          <w:bCs/>
-        </w:rPr>
-        <w:t xml:space="preserve"> </w:t>
-      </w:r>
-      <w:r>
-        <w:rPr>
-          <w:b/>
-          <w:bCs/>
-        </w:rPr>
-        <w:t>modification</w:t>
-      </w:r>
-      <w:r>
-        <w:rPr>
-          <w:b/>
-          <w:bCs/>
-        </w:rPr>
-        <w:t xml:space="preserve"> </w:t>
-      </w:r>
-      <w:r>
-        <w:rPr>
-          <w:b/>
-          <w:bCs/>
-        </w:rPr>
-        <w:t xml:space="preserve">of the </w:t>
-      </w:r>
-      <w:r>
-        <w:rPr>
-          <w:b/>
-          <w:bCs/>
-        </w:rPr>
-        <w:t>core part</w:t>
-      </w:r>
-      <w:r>
-        <w:rPr>
-          <w:b/>
-          <w:bCs/>
-        </w:rPr>
-        <w:t xml:space="preserve"> gives satisfying</w:t>
-      </w:r>
-      <w:r>
-        <w:rPr>
-          <w:b/>
-          <w:bCs/>
-        </w:rPr>
-        <w:t xml:space="preserve"> </w:t>
-      </w:r>
-      <w:r>
-        <w:rPr>
-          <w:b/>
-          <w:bCs/>
-        </w:rPr>
-        <w:t>improvement o</w:t>
-      </w:r>
-      <w:r>
-        <w:rPr>
-          <w:b/>
-          <w:bCs/>
-        </w:rPr>
-        <w:t xml:space="preserve">f </w:t>
-      </w:r>
-      <w:r>
-        <w:rPr>
-          <w:b/>
-          <w:bCs/>
-        </w:rPr>
-        <w:t>TIR.</w:t>
-      </w:r>
-      <w:r>
-        <w:rPr>
-          <w:b/>
-          <w:bCs/>
-        </w:rPr>
-        <w:t xml:space="preserve"> </w:t>
-      </w:r>
-      <w:r>
-        <w:rPr>
-          <w:b/>
-          <w:bCs/>
-        </w:rPr>
-        <w:t xml:space="preserve"> </w:t>
-      </w:r>
-      <w:r>
-        <w:rPr>
-          <w:b/>
-          <w:bCs/>
-        </w:rPr>
-        <w:t>Further, focusing on the 6 to 8bp long core sequence is a common RBS design approach</w:t>
-      </w:r>
-      <w:r>
-        <w:rPr>
-          <w:b/>
-          <w:bCs/>
-        </w:rPr>
-        <w:t xml:space="preserve"> </w:t>
-      </w:r>
-      <w:r>
-        <w:rPr>
-          <w:b/>
-          <w:bCs/>
-        </w:rPr>
-        <w:fldChar w:fldCharType="begin" w:fldLock="1"/>
-      </w:r>
-      <w:r>
-        <w:rPr>
-          <w:b/>
-          <w:bCs/>
-        </w:rPr>
-        <w:instrText>ADDIN CSL_CITATION {"citationItems":[{"id":"ITEM-1","itemData":{"DOI":"10.1038/ncomms11163","ISBN":"2041-1723","abstract":"Rational flux design in metabolic engineering approaches remains difficult since important pathway information is frequently not available. Therefore empirical methods are applied that randomly change absolute and relative pathway enzyme levels and subsequently screen for variants with improved performance. However, screening is often limited on the analytical side, generating a strong incentive to construct small but smart libraries. Here we introduce RedLibs (Reduced Libraries), an algorithm that allows for the rational design of smart combinatorial libraries for pathway optimization thereby minimizing the use of experimental resources. We demonstrate the utility of RedLibs for the design of ribosome-binding site libraries by in silico and in vivo screening with fluorescent proteins and perform a simple two-step optimization of the product selectivity in the branched multistep pathway for violacein biosynthesis, indicating a general applicability for the algorithm and the proposed heuristics. We expect that RedLibs will substantially simplify the refactoring of synthetic metabolic pathways.","author":[{"dropping-particle":"","family":"Jeschek","given":"Markus","non-dropping-particle":"","parse-names":false,"suffix":""},{"dropping-particle":"","family":"Gerngross","given":"Daniel","non-dropping-particle":"","parse-names":false,"suffix":""},{"dropping-particle":"","family":"Panke","given":"Sven","non-dropping-particle":"","parse-names":false,"suffix":""}],"container-title":"Nature communications","id":"ITEM-1","issued":{"date-parts":[["2016"]]},"language":"eng","page":"11163","publisher-place":"Department of Biosystems Science and Engineering, ETH Zurich, Basel 4058, Switzerland.","title":"Rationally reduced libraries for combinatorial pathway optimization minimizing experimental effort","type":"article","volume":"7"},"uris":["http://www.mendeley.com/documents/?uuid=f8af458a-1460-45b2-a8a0-8b991cdb136d"]}],"mendeley":{"formattedCitation":"[7]","plainTextFormattedCitation":"[7]","previouslyFormattedCitation":"[7]"},"properties":{"noteIndex":0},"schema":"https://github.com/citation-style-language/schema/raw/master/csl-citation.json"}</w:instrText>
-      </w:r>
-      <w:r>
-        <w:rPr>
-          <w:b/>
-          <w:bCs/>
-        </w:rPr>
-        <w:fldChar w:fldCharType="separate"/>
-      </w:r>
-      <w:r>
-        <w:rPr>
-          <w:bCs/>
-          <w:noProof/>
-        </w:rPr>
-        <w:t>[7]</w:t>
-      </w:r>
-      <w:r>
-        <w:rPr>
-          <w:b/>
-          <w:bCs/>
-        </w:rPr>
-        <w:fldChar w:fldCharType="end"/>
-      </w:r>
-      <w:r>
-        <w:rPr>
-          <w:b/>
-          <w:bCs/>
-        </w:rPr>
-        <w:t>. We have added the following sentence</w:t>
-      </w:r>
-      <w:r>
-        <w:rPr>
-          <w:b/>
-          <w:bCs/>
-        </w:rPr>
-        <w:t>s</w:t>
-      </w:r>
-      <w:r>
-        <w:rPr>
-          <w:b/>
-          <w:bCs/>
-        </w:rPr>
-        <w:t xml:space="preserve"> to </w:t>
-      </w:r>
-      <w:r>
-        <w:rPr>
-          <w:b/>
-          <w:bCs/>
-        </w:rPr>
-        <w:t>make it clearer in our text:</w:t>
-      </w:r>
-    </w:p>
-    <w:p>
-      <w:r>
-        <w:rPr>
-          <w:noProof/>
-        </w:rPr>
-        <w:lastRenderedPageBreak/>
+        </w:rPr>
+        <w:t xml:space="preserve"> whether we </w:t>
+      </w:r>
+      <w:r>
+        <w:rPr>
+          <w:b/>
+        </w:rPr>
+        <w:t>have tested the relevant sequences</w:t>
+      </w:r>
+      <w:r>
+        <w:rPr>
+          <w:b/>
+        </w:rPr>
+        <w:t xml:space="preserve">. </w:t>
+      </w:r>
+    </w:p>
+    <w:p>
+      <w:r>
+        <w:t>7. Page 5, last paragraph – Given the batch approach for generating recommendations, it would be</w:t>
+      </w:r>
+      <w:r>
+        <w:t xml:space="preserve"> </w:t>
+      </w:r>
+      <w:r>
+        <w:t>useful to clarify whether the training should be, or not, performed for each point in the batch,</w:t>
+      </w:r>
+      <w:r>
+        <w:t xml:space="preserve"> </w:t>
+      </w:r>
+      <w:proofErr w:type="gramStart"/>
+      <w:r>
+        <w:t>i.e.</w:t>
+      </w:r>
+      <w:proofErr w:type="gramEnd"/>
+      <w:r>
+        <w:t xml:space="preserve"> 90 times, so to calculate predicted standard deviation and update the UCB score.</w:t>
+      </w:r>
+    </w:p>
+    <w:p>
+      <w:pPr>
+        <w:rPr>
+          <w:b/>
+        </w:rPr>
+      </w:pPr>
+      <w:r>
+        <w:rPr>
+          <w:b/>
+        </w:rPr>
+        <w:t>W</w:t>
+      </w:r>
+      <w:r>
+        <w:rPr>
+          <w:b/>
+        </w:rPr>
+        <w:t xml:space="preserve">e </w:t>
+      </w:r>
+      <w:r>
+        <w:rPr>
+          <w:b/>
+        </w:rPr>
+        <w:t>have updated the</w:t>
+      </w:r>
+      <w:r>
+        <w:rPr>
+          <w:b/>
+        </w:rPr>
+        <w:t xml:space="preserve"> </w:t>
+      </w:r>
+      <w:r>
+        <w:rPr>
+          <w:b/>
+        </w:rPr>
+        <w:t xml:space="preserve">Recommendation: Batch Upper Confidence Bound Bandit </w:t>
+      </w:r>
+      <w:r>
+        <w:rPr>
+          <w:b/>
+        </w:rPr>
+        <w:t>subsection of the manuscript</w:t>
+      </w:r>
+      <w:r>
+        <w:rPr>
+          <w:b/>
+        </w:rPr>
+        <w:t xml:space="preserve"> to read</w:t>
+      </w:r>
+      <w:r>
+        <w:rPr>
+          <w:b/>
+        </w:rPr>
+        <w:t xml:space="preserve"> to better explain this point</w:t>
+      </w:r>
+      <w:r>
+        <w:rPr>
+          <w:b/>
+        </w:rPr>
+        <w:t xml:space="preserve">: </w:t>
+      </w:r>
+    </w:p>
+    <w:p>
+      <w:pPr>
+        <w:rPr>
+          <w:b/>
+        </w:rPr>
+      </w:pPr>
+      <w:r>
+        <w:rPr>
+          <w:noProof/>
+        </w:rPr>
         <w:drawing>
-          <wp:inline distT="0" distB="0" distL="0" distR="0" wp14:anchorId="7140D725" wp14:editId="5F8AAAC3">
-            <wp:extent cx="5731510" cy="814705"/>
-            <wp:effectExtent l="0" t="0" r="2540" b="4445"/>
-            <wp:docPr id="27" name="Picture 27"/>
+          <wp:inline distT="0" distB="0" distL="0" distR="0" wp14:anchorId="79D8E1F7" wp14:editId="7AE6000E">
+            <wp:extent cx="5731510" cy="666750"/>
+            <wp:effectExtent l="0" t="0" r="2540" b="0"/>
+            <wp:docPr id="30" name="Picture 30"/>
             <wp:cNvGraphicFramePr>
               <a:graphicFrameLocks xmlns:a="http://schemas.openxmlformats.org/drawingml/2006/main" noChangeAspect="1"/>
             </wp:cNvGraphicFramePr>
@@ -10235,7 +10212,7 @@
                   <pic:spPr>
                     <a:xfrm>
                       <a:off x="0" y="0"/>
-                      <a:ext cx="5731510" cy="814705"/>
+                      <a:ext cx="5731510" cy="666750"/>
                     </a:xfrm>
                     <a:prstGeom prst="rect">
                       <a:avLst/>
@@ -10247,25 +10224,90 @@
           </wp:inline>
         </w:drawing>
       </w:r>
-      <w:r>
-        <w:t xml:space="preserve"> </w:t>
-      </w:r>
-      <w:r>
-        <w:t xml:space="preserve">12. Figure 3 caption, line 37 – I suggest </w:t>
+    </w:p>
+    <w:p>
+      <w:r>
+        <w:t>8. Figure 1 – “...mean of±1.96 standard deviation”. If “of” is not a typo here it is confusing.</w:t>
+      </w:r>
+    </w:p>
+    <w:p>
+      <w:pPr>
+        <w:rPr>
+          <w:b/>
+        </w:rPr>
+      </w:pPr>
+      <w:r>
+        <w:rPr>
+          <w:b/>
+        </w:rPr>
+        <w:t>It was</w:t>
+      </w:r>
+      <w:r>
+        <w:rPr>
+          <w:b/>
+        </w:rPr>
+        <w:t xml:space="preserve"> a typo. </w:t>
+      </w:r>
+      <w:r>
+        <w:rPr>
+          <w:b/>
+          <w:bCs/>
+        </w:rPr>
+        <w:t xml:space="preserve">It </w:t>
+      </w:r>
+      <w:r>
+        <w:rPr>
+          <w:b/>
+          <w:bCs/>
+        </w:rPr>
+        <w:t xml:space="preserve">should </w:t>
+      </w:r>
+      <w:r>
+        <w:rPr>
+          <w:b/>
+          <w:bCs/>
+        </w:rPr>
+        <w:t>read</w:t>
+      </w:r>
+      <w:r>
+        <w:rPr>
+          <w:b/>
+          <w:bCs/>
+        </w:rPr>
+        <w:t xml:space="preserve"> </w:t>
+      </w:r>
+      <w:r>
+        <w:rPr>
+          <w:b/>
+        </w:rPr>
+        <w:t>“...mean ±1.96 standard deviation</w:t>
+      </w:r>
+      <w:r>
+        <w:rPr>
+          <w:b/>
+        </w:rPr>
+        <w:t>” and the text has been updated accordingly.</w:t>
+      </w:r>
+    </w:p>
+    <w:p>
+      <w:pPr>
+        <w:rPr>
+          <w:highlight w:val="yellow"/>
+        </w:rPr>
+      </w:pPr>
+      <w:r>
+        <w:t xml:space="preserve">9. </w:t>
+      </w:r>
+      <w:r>
+        <w:t xml:space="preserve">I strongly suggest </w:t>
       </w:r>
       <w:proofErr w:type="gramStart"/>
       <w:r>
-        <w:t>to write</w:t>
+        <w:t>to increase</w:t>
       </w:r>
       <w:proofErr w:type="gramEnd"/>
       <w:r>
-        <w:t xml:space="preserve"> in full “position probability matrix” instead of the</w:t>
-      </w:r>
-      <w:r>
-        <w:t xml:space="preserve"> </w:t>
-      </w:r>
-      <w:r>
-        <w:t>second abbreviation.</w:t>
+        <w:t xml:space="preserve"> font size in all figures’ axes, titles, labels.</w:t>
       </w:r>
     </w:p>
     <w:p>
@@ -10280,20 +10322,78 @@
           <w:b/>
           <w:bCs/>
         </w:rPr>
-        <w:t>Text has been updated following t</w:t>
-      </w:r>
-      <w:r>
-        <w:rPr>
-          <w:b/>
-          <w:bCs/>
-        </w:rPr>
-        <w:t>his suggestion.</w:t>
-      </w:r>
-    </w:p>
-    <w:p>
-      <w:r>
-        <w:t>13. Figure 3 caption, line 46 – Two consecutive “the”.</w:t>
-      </w:r>
+        <w:t>As suggested, w</w:t>
+      </w:r>
+      <w:r>
+        <w:rPr>
+          <w:b/>
+          <w:bCs/>
+        </w:rPr>
+        <w:t>e</w:t>
+      </w:r>
+      <w:r>
+        <w:rPr>
+          <w:b/>
+          <w:bCs/>
+        </w:rPr>
+        <w:t xml:space="preserve"> have</w:t>
+      </w:r>
+      <w:r>
+        <w:rPr>
+          <w:b/>
+          <w:bCs/>
+        </w:rPr>
+        <w:t xml:space="preserve"> increase</w:t>
+      </w:r>
+      <w:r>
+        <w:rPr>
+          <w:b/>
+          <w:bCs/>
+        </w:rPr>
+        <w:t>d</w:t>
+      </w:r>
+      <w:r>
+        <w:rPr>
+          <w:b/>
+          <w:bCs/>
+        </w:rPr>
+        <w:t xml:space="preserve"> the font size in all figures</w:t>
+      </w:r>
+      <w:r>
+        <w:rPr>
+          <w:b/>
+          <w:bCs/>
+        </w:rPr>
+        <w:t>.</w:t>
+      </w:r>
+      <w:r>
+        <w:rPr>
+          <w:b/>
+          <w:bCs/>
+        </w:rPr>
+        <w:t xml:space="preserve"> </w:t>
+      </w:r>
+    </w:p>
+    <w:p>
+      <w:r>
+        <w:t>10. Section 3.1, Figure 2 – Please explain TIR(n)=TIR(n-1) in the caption or make a reference in</w:t>
+      </w:r>
+      <w:r>
+        <w:t xml:space="preserve"> </w:t>
+      </w:r>
+      <w:r>
+        <w:t>the text. Also, in caption n, k –&gt;</w:t>
+      </w:r>
+      <w:proofErr w:type="spellStart"/>
+      <w:proofErr w:type="gramStart"/>
+      <w:r>
+        <w:t>n,k</w:t>
+      </w:r>
+      <w:proofErr w:type="spellEnd"/>
+      <w:r>
+        <w:t>.</w:t>
+      </w:r>
+      <w:proofErr w:type="gramEnd"/>
     </w:p>
     <w:p>
       <w:pPr>
@@ -10307,248 +10407,47 @@
           <w:b/>
           <w:bCs/>
         </w:rPr>
-        <w:t>Second “the” has been removed.</w:t>
+        <w:t xml:space="preserve">Upon additional consideration, the authors have decided that the </w:t>
+      </w:r>
+      <w:r>
+        <w:rPr>
+          <w:b/>
+          <w:bCs/>
+        </w:rPr>
+        <w:t xml:space="preserve">TIR(n)=TIR(n-1) condition </w:t>
+      </w:r>
+      <w:r>
+        <w:rPr>
+          <w:b/>
+          <w:bCs/>
+        </w:rPr>
+        <w:t xml:space="preserve">does not represent the intended statement properly. This has now changed to “Goal Met?” </w:t>
+      </w:r>
+      <w:r>
+        <w:rPr>
+          <w:b/>
+          <w:bCs/>
+        </w:rPr>
+        <w:t xml:space="preserve">in the respective box with the following explanation set in the caption: </w:t>
       </w:r>
     </w:p>
     <w:p>
       <w:pPr>
         <w:rPr>
-          <w:ins w:id="5" w:author="Mengyan Zhang" w:date="2021-08-05T10:42:00Z"/>
+          <w:b/>
+          <w:bCs/>
         </w:rPr>
       </w:pPr>
       <w:r>
-        <w:t xml:space="preserve">14. Figure 3C – What exactly different exploration/exploitation </w:t>
-      </w:r>
-      <w:proofErr w:type="spellStart"/>
-      <w:r>
-        <w:t>colors</w:t>
-      </w:r>
-      <w:proofErr w:type="spellEnd"/>
-      <w:r>
-        <w:t xml:space="preserve"> for points within a round</w:t>
-      </w:r>
-      <w:r>
-        <w:t xml:space="preserve"> </w:t>
-      </w:r>
-      <w:r>
-        <w:t>mean? This is not clear as exploration-exploitation parameter</w:t>
-      </w:r>
-      <w:r>
-        <w:t xml:space="preserve"> </w:t>
-      </w:r>
-      <w:r>
-        <w:t>β</w:t>
-      </w:r>
-      <w:r>
-        <w:t xml:space="preserve"> </w:t>
-      </w:r>
-      <w:r>
-        <w:t>is fixed for each round. For</w:t>
-      </w:r>
-      <w:r>
-        <w:t xml:space="preserve"> </w:t>
-      </w:r>
-      <w:r>
-        <w:t xml:space="preserve">example, how is the </w:t>
-      </w:r>
-      <w:proofErr w:type="spellStart"/>
-      <w:r>
-        <w:t>color</w:t>
-      </w:r>
-      <w:proofErr w:type="spellEnd"/>
-      <w:r>
-        <w:t xml:space="preserve"> of a point, for which both predicted mean and standard deviation are</w:t>
-      </w:r>
-      <w:r>
-        <w:t xml:space="preserve"> </w:t>
-      </w:r>
-      <w:r>
-        <w:t>high, determined?</w:t>
-      </w:r>
-    </w:p>
-    <w:p>
-      <w:r>
-        <w:rPr>
-          <w:b/>
-          <w:bCs/>
-        </w:rPr>
-        <w:t xml:space="preserve">To better explain this point, </w:t>
-      </w:r>
-      <w:r>
-        <w:rPr>
-          <w:b/>
-          <w:bCs/>
-        </w:rPr>
-        <w:t>w</w:t>
-      </w:r>
-      <w:commentRangeStart w:id="6"/>
-      <w:commentRangeStart w:id="7"/>
-      <w:commentRangeStart w:id="8"/>
-      <w:r>
-        <w:rPr>
-          <w:b/>
-          <w:bCs/>
-        </w:rPr>
-        <w:t xml:space="preserve">e </w:t>
-      </w:r>
-      <w:r>
-        <w:rPr>
-          <w:b/>
-          <w:bCs/>
-        </w:rPr>
-        <w:t xml:space="preserve">have </w:t>
-      </w:r>
-      <w:r>
-        <w:rPr>
-          <w:b/>
-          <w:bCs/>
-        </w:rPr>
-        <w:t>update</w:t>
-      </w:r>
-      <w:r>
-        <w:rPr>
-          <w:b/>
-          <w:bCs/>
-        </w:rPr>
-        <w:t>d</w:t>
-      </w:r>
-      <w:r>
-        <w:rPr>
-          <w:b/>
-          <w:bCs/>
-        </w:rPr>
-        <w:t xml:space="preserve"> the caption for Figure S3 </w:t>
-      </w:r>
-      <w:r>
-        <w:rPr>
-          <w:b/>
-          <w:bCs/>
-        </w:rPr>
-        <w:t>to read</w:t>
-      </w:r>
-      <w:r>
-        <w:rPr>
-          <w:b/>
-          <w:bCs/>
-        </w:rPr>
-        <w:t>:</w:t>
-      </w:r>
-      <w:commentRangeEnd w:id="6"/>
-      <w:r>
-        <w:rPr>
-          <w:rStyle w:val="CommentReference"/>
-        </w:rPr>
-        <w:commentReference w:id="6"/>
-      </w:r>
-      <w:commentRangeEnd w:id="7"/>
-      <w:r>
-        <w:rPr>
-          <w:rStyle w:val="CommentReference"/>
-        </w:rPr>
-        <w:commentReference w:id="7"/>
-      </w:r>
-      <w:commentRangeEnd w:id="8"/>
-      <w:r>
-        <w:rPr>
-          <w:rStyle w:val="CommentReference"/>
-        </w:rPr>
-        <w:commentReference w:id="8"/>
-      </w:r>
-    </w:p>
-    <w:p>
-      <w:pPr>
-        <w:rPr>
-          <w:b/>
-          <w:bCs/>
-          <w:strike/>
-        </w:rPr>
-      </w:pPr>
-      <w:r>
-        <w:rPr>
-          <w:b/>
-          <w:bCs/>
-          <w:strike/>
-        </w:rPr>
-        <w:t>“</w:t>
-      </w:r>
-      <w:r>
-        <w:rPr>
-          <w:b/>
-          <w:bCs/>
-          <w:strike/>
-        </w:rPr>
-        <w:t>The orange points show the predicted STD and TIR (with the setting of Figure \</w:t>
-      </w:r>
-      <w:proofErr w:type="gramStart"/>
-      <w:r>
-        <w:rPr>
-          <w:b/>
-          <w:bCs/>
-          <w:strike/>
-        </w:rPr>
-        <w:t>ref{</w:t>
-      </w:r>
-      <w:proofErr w:type="gramEnd"/>
-      <w:r>
-        <w:rPr>
-          <w:b/>
-          <w:bCs/>
-          <w:strike/>
-        </w:rPr>
-        <w:t xml:space="preserve">fig: Scatterplot}) for test data points (recommendations in Round 1-3) via the Gaussian Process Regressor. </w:t>
-      </w:r>
-      <w:r>
-        <w:rPr>
-          <w:b/>
-          <w:bCs/>
-          <w:strike/>
-        </w:rPr>
-        <w:t xml:space="preserve"> We project the orange points to the diagonal line crossing (0,1) and (1,0). We colour those projected points using </w:t>
-      </w:r>
-      <w:proofErr w:type="spellStart"/>
-      <w:r>
-        <w:rPr>
-          <w:b/>
-          <w:bCs/>
-          <w:strike/>
-        </w:rPr>
-        <w:t>RdBu</w:t>
-      </w:r>
-      <w:proofErr w:type="spellEnd"/>
-      <w:r>
-        <w:rPr>
-          <w:b/>
-          <w:bCs/>
-          <w:strike/>
-        </w:rPr>
-        <w:t xml:space="preserve"> palette via the projected values, which are exploration-exploitation colours/scores shown in Figure 3C. The hued red colour corresponds to points that are predicted to have high STD (uncertainty), which are recommended for exploration; the hued blue colour corresponds to points that are predicted to have high TIR, which are recommended for exploitation.</w:t>
-      </w:r>
-      <w:r>
-        <w:rPr>
-          <w:b/>
-          <w:bCs/>
-          <w:strike/>
-        </w:rPr>
-        <w:t>”</w:t>
-      </w:r>
-    </w:p>
-    <w:p>
-      <w:pPr>
-        <w:rPr>
-          <w:b/>
-          <w:bCs/>
-          <w:strike/>
-        </w:rPr>
-      </w:pPr>
-      <w:r>
-        <w:rPr>
-          <w:noProof/>
-        </w:rPr>
+        <w:rPr>
+          <w:noProof/>
+        </w:rPr>
+        <w:lastRenderedPageBreak/>
         <w:drawing>
-          <wp:inline distT="0" distB="0" distL="0" distR="0" wp14:anchorId="23757FE8" wp14:editId="491B203F">
-            <wp:extent cx="5731510" cy="1254125"/>
-            <wp:effectExtent l="0" t="0" r="2540" b="3175"/>
-            <wp:docPr id="31" name="Picture 31"/>
+          <wp:inline distT="0" distB="0" distL="0" distR="0" wp14:anchorId="71789145" wp14:editId="3704CE9A">
+            <wp:extent cx="5731510" cy="604520"/>
+            <wp:effectExtent l="0" t="0" r="2540" b="5080"/>
+            <wp:docPr id="26" name="Picture 26"/>
             <wp:cNvGraphicFramePr>
               <a:graphicFrameLocks xmlns:a="http://schemas.openxmlformats.org/drawingml/2006/main" noChangeAspect="1"/>
             </wp:cNvGraphicFramePr>
@@ -10568,7 +10467,7 @@
                   <pic:spPr>
                     <a:xfrm>
                       <a:off x="0" y="0"/>
-                      <a:ext cx="5731510" cy="1254125"/>
+                      <a:ext cx="5731510" cy="604520"/>
                     </a:xfrm>
                     <a:prstGeom prst="rect">
                       <a:avLst/>
@@ -10583,7 +10482,43 @@
     </w:p>
     <w:p>
       <w:r>
-        <w:t>15. Page 10, line 15 – Please give more details on “our embedding function”.</w:t>
+        <w:t>11. Section 3.1, last paragraph – The authors chose to modify the 6-bp core of the sequence with</w:t>
+      </w:r>
+      <w:r>
+        <w:t xml:space="preserve"> </w:t>
+      </w:r>
+      <w:r>
+        <w:t>their approach, motivated by larger impact on TIR when compared to single nucleotide changes</w:t>
+      </w:r>
+      <w:r>
+        <w:t xml:space="preserve"> </w:t>
+      </w:r>
+      <w:r>
+        <w:t>in the non-core region. However, although the impact is larger, in</w:t>
+      </w:r>
+      <w:r>
+        <w:t xml:space="preserve"> </w:t>
+      </w:r>
+      <w:r>
+        <w:t>all</w:t>
+      </w:r>
+      <w:r>
+        <w:t xml:space="preserve"> </w:t>
+      </w:r>
+      <w:r>
+        <w:t>cases it is towards lower</w:t>
+      </w:r>
+      <w:r>
+        <w:t xml:space="preserve"> </w:t>
+      </w:r>
+      <w:r>
+        <w:t>values of TIR. Having in mind that the objective of the study is to increase protein expression,</w:t>
+      </w:r>
+      <w:r>
+        <w:t xml:space="preserve"> </w:t>
+      </w:r>
+      <w:r>
+        <w:t>the question arises of why they decided not to consider non-core modifications.</w:t>
       </w:r>
     </w:p>
     <w:p>
@@ -10598,129 +10533,273 @@
           <w:b/>
           <w:bCs/>
         </w:rPr>
-        <w:t xml:space="preserve">We have updated this part of the text to specify </w:t>
-      </w:r>
-      <w:r>
-        <w:rPr>
-          <w:b/>
-          <w:bCs/>
-        </w:rPr>
-        <w:t xml:space="preserve">“our embedding function” </w:t>
-      </w:r>
-      <w:r>
-        <w:rPr>
-          <w:b/>
-          <w:bCs/>
-        </w:rPr>
-        <w:t>which is</w:t>
-      </w:r>
-      <w:r>
-        <w:rPr>
-          <w:b/>
-          <w:bCs/>
-        </w:rPr>
-        <w:t xml:space="preserve"> </w:t>
-      </w:r>
-      <w:r>
-        <w:rPr>
-          <w:b/>
-          <w:bCs/>
-        </w:rPr>
-        <w:t xml:space="preserve">the </w:t>
-      </w:r>
-      <w:r>
-        <w:rPr>
-          <w:b/>
-          <w:bCs/>
-        </w:rPr>
-        <w:t>weighted degree kernel with shift</w:t>
-      </w:r>
-      <w:r>
-        <w:rPr>
-          <w:b/>
-          <w:bCs/>
-        </w:rPr>
-        <w:t>.</w:t>
-      </w:r>
-    </w:p>
-    <w:p>
-      <w:r>
-        <w:t>16. Page 10, line 26 – It is not clear what is the difference between Fig. 4 and Fig. S4 – the titles</w:t>
-      </w:r>
-      <w:r>
-        <w:t xml:space="preserve"> </w:t>
-      </w:r>
-      <w:r>
-        <w:t>are the same, except of metrics’ values.</w:t>
-      </w:r>
-    </w:p>
-    <w:p>
-      <w:pPr>
-        <w:rPr>
-          <w:b/>
-          <w:bCs/>
-        </w:rPr>
-      </w:pPr>
-      <w:r>
-        <w:rPr>
-          <w:b/>
-          <w:bCs/>
-        </w:rPr>
-        <w:t xml:space="preserve">In </w:t>
-      </w:r>
-      <w:r>
-        <w:rPr>
-          <w:b/>
-          <w:bCs/>
-        </w:rPr>
-        <w:t>Fig 4 the kernel matrix is not normalised, while in Fig S4, kernel matrix is normalised</w:t>
-      </w:r>
-      <w:r>
-        <w:rPr>
-          <w:b/>
-          <w:bCs/>
-        </w:rPr>
-        <w:t xml:space="preserve"> as shown in A.2.1</w:t>
-      </w:r>
-      <w:r>
-        <w:rPr>
-          <w:b/>
-          <w:bCs/>
-        </w:rPr>
-        <w:t>.</w:t>
-      </w:r>
-      <w:r>
-        <w:rPr>
-          <w:b/>
-          <w:bCs/>
-        </w:rPr>
-        <w:t xml:space="preserve"> </w:t>
-      </w:r>
-      <w:r>
-        <w:rPr>
-          <w:b/>
-          <w:bCs/>
-        </w:rPr>
-        <w:t>We have updated the figure caption to better explain that:</w:t>
-      </w:r>
-    </w:p>
-    <w:p>
-      <w:pPr>
-        <w:rPr>
-          <w:b/>
-          <w:bCs/>
-        </w:rPr>
-      </w:pPr>
-      <w:r>
-        <w:rPr>
-          <w:noProof/>
-        </w:rPr>
-        <w:lastRenderedPageBreak/>
+        <w:t xml:space="preserve">The authors agree with this </w:t>
+      </w:r>
+      <w:r>
+        <w:rPr>
+          <w:b/>
+          <w:bCs/>
+        </w:rPr>
+        <w:t>observation</w:t>
+      </w:r>
+      <w:r>
+        <w:rPr>
+          <w:b/>
+          <w:bCs/>
+        </w:rPr>
+        <w:t>. However,</w:t>
+      </w:r>
+      <w:r>
+        <w:rPr>
+          <w:b/>
+          <w:bCs/>
+        </w:rPr>
+        <w:t xml:space="preserve"> this is mostly because </w:t>
+      </w:r>
+      <w:r>
+        <w:rPr>
+          <w:b/>
+          <w:bCs/>
+        </w:rPr>
+        <w:t xml:space="preserve">our benchmark sequence is already very strong </w:t>
+      </w:r>
+      <w:r>
+        <w:rPr>
+          <w:b/>
+          <w:bCs/>
+        </w:rPr>
+        <w:t xml:space="preserve">and random changes will in most cases result in decreased </w:t>
+      </w:r>
+      <w:r>
+        <w:rPr>
+          <w:b/>
+          <w:bCs/>
+        </w:rPr>
+        <w:t xml:space="preserve">TIR, as exemplified in our other results. </w:t>
+      </w:r>
+      <w:r>
+        <w:rPr>
+          <w:b/>
+          <w:bCs/>
+        </w:rPr>
+        <w:t>Additionally,</w:t>
+      </w:r>
+      <w:r>
+        <w:rPr>
+          <w:b/>
+          <w:bCs/>
+        </w:rPr>
+        <w:t xml:space="preserve"> our </w:t>
+      </w:r>
+      <w:r>
+        <w:rPr>
+          <w:b/>
+          <w:bCs/>
+        </w:rPr>
+        <w:t xml:space="preserve">follow-up </w:t>
+      </w:r>
+      <w:r>
+        <w:rPr>
+          <w:b/>
+          <w:bCs/>
+        </w:rPr>
+        <w:t xml:space="preserve">experiments on </w:t>
+      </w:r>
+      <w:proofErr w:type="gramStart"/>
+      <w:r>
+        <w:rPr>
+          <w:b/>
+          <w:bCs/>
+        </w:rPr>
+        <w:t>bandits</w:t>
+      </w:r>
+      <w:proofErr w:type="gramEnd"/>
+      <w:r>
+        <w:rPr>
+          <w:b/>
+          <w:bCs/>
+        </w:rPr>
+        <w:t xml:space="preserve"> groups show that</w:t>
+      </w:r>
+      <w:r>
+        <w:rPr>
+          <w:b/>
+          <w:bCs/>
+        </w:rPr>
+        <w:t xml:space="preserve"> the</w:t>
+      </w:r>
+      <w:r>
+        <w:rPr>
+          <w:b/>
+          <w:bCs/>
+        </w:rPr>
+        <w:t xml:space="preserve"> </w:t>
+      </w:r>
+      <w:r>
+        <w:rPr>
+          <w:b/>
+          <w:bCs/>
+        </w:rPr>
+        <w:t>modification</w:t>
+      </w:r>
+      <w:r>
+        <w:rPr>
+          <w:b/>
+          <w:bCs/>
+        </w:rPr>
+        <w:t xml:space="preserve"> </w:t>
+      </w:r>
+      <w:r>
+        <w:rPr>
+          <w:b/>
+          <w:bCs/>
+        </w:rPr>
+        <w:t xml:space="preserve">of the </w:t>
+      </w:r>
+      <w:r>
+        <w:rPr>
+          <w:b/>
+          <w:bCs/>
+        </w:rPr>
+        <w:t>core part</w:t>
+      </w:r>
+      <w:r>
+        <w:rPr>
+          <w:b/>
+          <w:bCs/>
+        </w:rPr>
+        <w:t xml:space="preserve"> gives satisfying</w:t>
+      </w:r>
+      <w:r>
+        <w:rPr>
+          <w:b/>
+          <w:bCs/>
+        </w:rPr>
+        <w:t xml:space="preserve"> </w:t>
+      </w:r>
+      <w:r>
+        <w:rPr>
+          <w:b/>
+          <w:bCs/>
+        </w:rPr>
+        <w:t>improvement o</w:t>
+      </w:r>
+      <w:r>
+        <w:rPr>
+          <w:b/>
+          <w:bCs/>
+        </w:rPr>
+        <w:t xml:space="preserve">f </w:t>
+      </w:r>
+      <w:r>
+        <w:rPr>
+          <w:b/>
+          <w:bCs/>
+        </w:rPr>
+        <w:t>TIR.</w:t>
+      </w:r>
+      <w:r>
+        <w:rPr>
+          <w:b/>
+          <w:bCs/>
+        </w:rPr>
+        <w:t xml:space="preserve"> </w:t>
+      </w:r>
+      <w:r>
+        <w:rPr>
+          <w:b/>
+          <w:bCs/>
+        </w:rPr>
+        <w:t xml:space="preserve"> </w:t>
+      </w:r>
+      <w:r>
+        <w:rPr>
+          <w:b/>
+          <w:bCs/>
+        </w:rPr>
+        <w:t>Further, focusing on the 6 to 8bp long core sequence is a common RBS design approach</w:t>
+      </w:r>
+      <w:r>
+        <w:rPr>
+          <w:b/>
+          <w:bCs/>
+        </w:rPr>
+        <w:t xml:space="preserve"> </w:t>
+      </w:r>
+      <w:r>
+        <w:rPr>
+          <w:b/>
+          <w:bCs/>
+        </w:rPr>
+        <w:fldChar w:fldCharType="begin" w:fldLock="1"/>
+      </w:r>
+      <w:r>
+        <w:rPr>
+          <w:b/>
+          <w:bCs/>
+        </w:rPr>
+        <w:instrText>ADDIN CSL_CITATION {"citationItems":[{"id":"ITEM-1","itemData":{"DOI":"10.1038/ncomms11163","ISBN":"2041-1723","abstract":"Rational flux design in metabolic engineering approaches remains difficult since important pathway information is frequently not available. Therefore empirical methods are applied that randomly change absolute and relative pathway enzyme levels and subsequently screen for variants with improved performance. However, screening is often limited on the analytical side, generating a strong incentive to construct small but smart libraries. Here we introduce RedLibs (Reduced Libraries), an algorithm that allows for the rational design of smart combinatorial libraries for pathway optimization thereby minimizing the use of experimental resources. We demonstrate the utility of RedLibs for the design of ribosome-binding site libraries by in silico and in vivo screening with fluorescent proteins and perform a simple two-step optimization of the product selectivity in the branched multistep pathway for violacein biosynthesis, indicating a general applicability for the algorithm and the proposed heuristics. We expect that RedLibs will substantially simplify the refactoring of synthetic metabolic pathways.","author":[{"dropping-particle":"","family":"Jeschek","given":"Markus","non-dropping-particle":"","parse-names":false,"suffix":""},{"dropping-particle":"","family":"Gerngross","given":"Daniel","non-dropping-particle":"","parse-names":false,"suffix":""},{"dropping-particle":"","family":"Panke","given":"Sven","non-dropping-particle":"","parse-names":false,"suffix":""}],"container-title":"Nature communications","id":"ITEM-1","issued":{"date-parts":[["2016"]]},"language":"eng","page":"11163","publisher-place":"Department of Biosystems Science and Engineering, ETH Zurich, Basel 4058, Switzerland.","title":"Rationally reduced libraries for combinatorial pathway optimization minimizing experimental effort","type":"article","volume":"7"},"uris":["http://www.mendeley.com/documents/?uuid=f8af458a-1460-45b2-a8a0-8b991cdb136d"]}],"mendeley":{"formattedCitation":"[7]","plainTextFormattedCitation":"[7]","previouslyFormattedCitation":"[7]"},"properties":{"noteIndex":0},"schema":"https://github.com/citation-style-language/schema/raw/master/csl-citation.json"}</w:instrText>
+      </w:r>
+      <w:r>
+        <w:rPr>
+          <w:b/>
+          <w:bCs/>
+        </w:rPr>
+        <w:fldChar w:fldCharType="separate"/>
+      </w:r>
+      <w:r>
+        <w:rPr>
+          <w:bCs/>
+          <w:noProof/>
+        </w:rPr>
+        <w:t>[7]</w:t>
+      </w:r>
+      <w:r>
+        <w:rPr>
+          <w:b/>
+          <w:bCs/>
+        </w:rPr>
+        <w:fldChar w:fldCharType="end"/>
+      </w:r>
+      <w:r>
+        <w:rPr>
+          <w:b/>
+          <w:bCs/>
+        </w:rPr>
+        <w:t>. We have added the following sentence</w:t>
+      </w:r>
+      <w:r>
+        <w:rPr>
+          <w:b/>
+          <w:bCs/>
+        </w:rPr>
+        <w:t>s</w:t>
+      </w:r>
+      <w:r>
+        <w:rPr>
+          <w:b/>
+          <w:bCs/>
+        </w:rPr>
+        <w:t xml:space="preserve"> to </w:t>
+      </w:r>
+      <w:r>
+        <w:rPr>
+          <w:b/>
+          <w:bCs/>
+        </w:rPr>
+        <w:t>make it clearer in our text:</w:t>
+      </w:r>
+    </w:p>
+    <w:p>
+      <w:r>
+        <w:rPr>
+          <w:noProof/>
+        </w:rPr>
         <w:drawing>
-          <wp:inline distT="0" distB="0" distL="0" distR="0" wp14:anchorId="0C4738A3" wp14:editId="366B8D6C">
-            <wp:extent cx="5731510" cy="954405"/>
-            <wp:effectExtent l="0" t="0" r="2540" b="0"/>
-            <wp:docPr id="32" name="Picture 32"/>
+          <wp:inline distT="0" distB="0" distL="0" distR="0" wp14:anchorId="7140D725" wp14:editId="5F8AAAC3">
+            <wp:extent cx="5731510" cy="814705"/>
+            <wp:effectExtent l="0" t="0" r="2540" b="4445"/>
+            <wp:docPr id="27" name="Picture 27"/>
             <wp:cNvGraphicFramePr>
               <a:graphicFrameLocks xmlns:a="http://schemas.openxmlformats.org/drawingml/2006/main" noChangeAspect="1"/>
             </wp:cNvGraphicFramePr>
@@ -10740,7 +10819,7 @@
                   <pic:spPr>
                     <a:xfrm>
                       <a:off x="0" y="0"/>
-                      <a:ext cx="5731510" cy="954405"/>
+                      <a:ext cx="5731510" cy="814705"/>
                     </a:xfrm>
                     <a:prstGeom prst="rect">
                       <a:avLst/>
@@ -10752,18 +10831,25 @@
           </wp:inline>
         </w:drawing>
       </w:r>
-    </w:p>
-    <w:p>
-      <w:r>
-        <w:t xml:space="preserve">17. Page 11, lines 43-44 – I suggest </w:t>
+      <w:r>
+        <w:t xml:space="preserve"> </w:t>
+      </w:r>
+      <w:r>
+        <w:t xml:space="preserve">12. Figure 3 caption, line 37 – I suggest </w:t>
       </w:r>
       <w:proofErr w:type="gramStart"/>
       <w:r>
-        <w:t>to make</w:t>
+        <w:t>to write</w:t>
       </w:r>
       <w:proofErr w:type="gramEnd"/>
       <w:r>
-        <w:t xml:space="preserve"> the last sentence a bit more clear.</w:t>
+        <w:t xml:space="preserve"> in full “position probability matrix” instead of the</w:t>
+      </w:r>
+      <w:r>
+        <w:t xml:space="preserve"> </w:t>
+      </w:r>
+      <w:r>
+        <w:t>second abbreviation.</w:t>
       </w:r>
     </w:p>
     <w:p>
@@ -10778,7 +10864,19 @@
           <w:b/>
           <w:bCs/>
         </w:rPr>
-        <w:t>The sentence has been updated to:</w:t>
+        <w:t>Text has been updated following t</w:t>
+      </w:r>
+      <w:r>
+        <w:rPr>
+          <w:b/>
+          <w:bCs/>
+        </w:rPr>
+        <w:t>his suggestion.</w:t>
+      </w:r>
+    </w:p>
+    <w:p>
+      <w:r>
+        <w:t>13. Figure 3 caption, line 46 – Two consecutive “the”.</w:t>
       </w:r>
     </w:p>
     <w:p>
@@ -10790,13 +10888,145 @@
       </w:pPr>
       <w:r>
         <w:rPr>
+          <w:b/>
+          <w:bCs/>
+        </w:rPr>
+        <w:t>Second “the” has been removed.</w:t>
+      </w:r>
+    </w:p>
+    <w:p>
+      <w:r>
+        <w:t xml:space="preserve">14. Figure 3C – What exactly different exploration/exploitation </w:t>
+      </w:r>
+      <w:proofErr w:type="spellStart"/>
+      <w:r>
+        <w:t>colors</w:t>
+      </w:r>
+      <w:proofErr w:type="spellEnd"/>
+      <w:r>
+        <w:t xml:space="preserve"> for points within a round</w:t>
+      </w:r>
+      <w:r>
+        <w:t xml:space="preserve"> </w:t>
+      </w:r>
+      <w:r>
+        <w:t>mean? This is not clear as exploration-exploitation parameter</w:t>
+      </w:r>
+      <w:r>
+        <w:t xml:space="preserve"> </w:t>
+      </w:r>
+      <w:r>
+        <w:t>β</w:t>
+      </w:r>
+      <w:r>
+        <w:t xml:space="preserve"> </w:t>
+      </w:r>
+      <w:r>
+        <w:t>is fixed for each round. For</w:t>
+      </w:r>
+      <w:r>
+        <w:t xml:space="preserve"> </w:t>
+      </w:r>
+      <w:r>
+        <w:t xml:space="preserve">example, how is the </w:t>
+      </w:r>
+      <w:proofErr w:type="spellStart"/>
+      <w:r>
+        <w:t>color</w:t>
+      </w:r>
+      <w:proofErr w:type="spellEnd"/>
+      <w:r>
+        <w:t xml:space="preserve"> of a point, for which both predicted mean and standard deviation are</w:t>
+      </w:r>
+      <w:r>
+        <w:t xml:space="preserve"> </w:t>
+      </w:r>
+      <w:r>
+        <w:t>high, determined?</w:t>
+      </w:r>
+    </w:p>
+    <w:p>
+      <w:r>
+        <w:rPr>
+          <w:b/>
+          <w:bCs/>
+        </w:rPr>
+        <w:t xml:space="preserve">To better explain this point, </w:t>
+      </w:r>
+      <w:r>
+        <w:rPr>
+          <w:b/>
+          <w:bCs/>
+        </w:rPr>
+        <w:t>w</w:t>
+      </w:r>
+      <w:r>
+        <w:rPr>
+          <w:b/>
+          <w:bCs/>
+        </w:rPr>
+        <w:t xml:space="preserve">e </w:t>
+      </w:r>
+      <w:r>
+        <w:rPr>
+          <w:b/>
+          <w:bCs/>
+        </w:rPr>
+        <w:t xml:space="preserve">have </w:t>
+      </w:r>
+      <w:r>
+        <w:rPr>
+          <w:b/>
+          <w:bCs/>
+        </w:rPr>
+        <w:t>update</w:t>
+      </w:r>
+      <w:r>
+        <w:rPr>
+          <w:b/>
+          <w:bCs/>
+        </w:rPr>
+        <w:t>d</w:t>
+      </w:r>
+      <w:r>
+        <w:rPr>
+          <w:b/>
+          <w:bCs/>
+        </w:rPr>
+        <w:t xml:space="preserve"> the caption for Figure S3 </w:t>
+      </w:r>
+      <w:r>
+        <w:rPr>
+          <w:b/>
+          <w:bCs/>
+        </w:rPr>
+        <w:t>to read</w:t>
+      </w:r>
+      <w:r>
+        <w:rPr>
+          <w:b/>
+          <w:bCs/>
+        </w:rPr>
+        <w:t>:</w:t>
+      </w:r>
+    </w:p>
+    <w:p>
+      <w:pPr>
+        <w:rPr>
+          <w:b/>
+          <w:bCs/>
+          <w:strike/>
+        </w:rPr>
+      </w:pPr>
+      <w:r>
+        <w:rPr>
           <w:noProof/>
         </w:rPr>
         <w:drawing>
-          <wp:inline distT="0" distB="0" distL="0" distR="0" wp14:anchorId="6BA9505A" wp14:editId="463CE1E2">
-            <wp:extent cx="5731510" cy="454660"/>
-            <wp:effectExtent l="0" t="0" r="2540" b="2540"/>
-            <wp:docPr id="28" name="Picture 28"/>
+          <wp:inline distT="0" distB="0" distL="0" distR="0" wp14:anchorId="0B381354" wp14:editId="34974D4C">
+            <wp:extent cx="5731510" cy="1490345"/>
+            <wp:effectExtent l="0" t="0" r="2540" b="0"/>
+            <wp:docPr id="35" name="Picture 35"/>
             <wp:cNvGraphicFramePr>
               <a:graphicFrameLocks xmlns:a="http://schemas.openxmlformats.org/drawingml/2006/main" noChangeAspect="1"/>
             </wp:cNvGraphicFramePr>
@@ -10816,6 +11046,254 @@
                   <pic:spPr>
                     <a:xfrm>
                       <a:off x="0" y="0"/>
+                      <a:ext cx="5731510" cy="1490345"/>
+                    </a:xfrm>
+                    <a:prstGeom prst="rect">
+                      <a:avLst/>
+                    </a:prstGeom>
+                  </pic:spPr>
+                </pic:pic>
+              </a:graphicData>
+            </a:graphic>
+          </wp:inline>
+        </w:drawing>
+      </w:r>
+    </w:p>
+    <w:p>
+      <w:r>
+        <w:t>15. Page 10, line 15 – Please give more details on “our embedding function”.</w:t>
+      </w:r>
+    </w:p>
+    <w:p>
+      <w:pPr>
+        <w:rPr>
+          <w:b/>
+          <w:bCs/>
+        </w:rPr>
+      </w:pPr>
+      <w:r>
+        <w:rPr>
+          <w:b/>
+          <w:bCs/>
+        </w:rPr>
+        <w:t xml:space="preserve">We have updated this part of the text to specify </w:t>
+      </w:r>
+      <w:r>
+        <w:rPr>
+          <w:b/>
+          <w:bCs/>
+        </w:rPr>
+        <w:t xml:space="preserve">“our embedding function” </w:t>
+      </w:r>
+      <w:r>
+        <w:rPr>
+          <w:b/>
+          <w:bCs/>
+        </w:rPr>
+        <w:t>which is</w:t>
+      </w:r>
+      <w:r>
+        <w:rPr>
+          <w:b/>
+          <w:bCs/>
+        </w:rPr>
+        <w:t xml:space="preserve"> </w:t>
+      </w:r>
+      <w:r>
+        <w:rPr>
+          <w:b/>
+          <w:bCs/>
+        </w:rPr>
+        <w:t xml:space="preserve">the </w:t>
+      </w:r>
+      <w:r>
+        <w:rPr>
+          <w:b/>
+          <w:bCs/>
+        </w:rPr>
+        <w:t>weighted degree kernel with shift</w:t>
+      </w:r>
+      <w:r>
+        <w:rPr>
+          <w:b/>
+          <w:bCs/>
+        </w:rPr>
+        <w:t>.</w:t>
+      </w:r>
+    </w:p>
+    <w:p>
+      <w:r>
+        <w:lastRenderedPageBreak/>
+        <w:t>16. Page 10, line 26 – It is not clear what is the difference between Fig. 4 and Fig. S4 – the titles</w:t>
+      </w:r>
+      <w:r>
+        <w:t xml:space="preserve"> </w:t>
+      </w:r>
+      <w:r>
+        <w:t>are the same, except of metrics’ values.</w:t>
+      </w:r>
+    </w:p>
+    <w:p>
+      <w:pPr>
+        <w:rPr>
+          <w:b/>
+          <w:bCs/>
+        </w:rPr>
+      </w:pPr>
+      <w:r>
+        <w:rPr>
+          <w:b/>
+          <w:bCs/>
+        </w:rPr>
+        <w:t xml:space="preserve">In </w:t>
+      </w:r>
+      <w:r>
+        <w:rPr>
+          <w:b/>
+          <w:bCs/>
+        </w:rPr>
+        <w:t>Fig 4 the kernel matrix is not normalised, while in Fig S4, kernel matrix is normalised</w:t>
+      </w:r>
+      <w:r>
+        <w:rPr>
+          <w:b/>
+          <w:bCs/>
+        </w:rPr>
+        <w:t xml:space="preserve"> as shown in A.2.1</w:t>
+      </w:r>
+      <w:r>
+        <w:rPr>
+          <w:b/>
+          <w:bCs/>
+        </w:rPr>
+        <w:t>.</w:t>
+      </w:r>
+      <w:r>
+        <w:rPr>
+          <w:b/>
+          <w:bCs/>
+        </w:rPr>
+        <w:t xml:space="preserve"> </w:t>
+      </w:r>
+      <w:r>
+        <w:rPr>
+          <w:b/>
+          <w:bCs/>
+        </w:rPr>
+        <w:t>We have updated the figure caption to better explain that:</w:t>
+      </w:r>
+    </w:p>
+    <w:p>
+      <w:pPr>
+        <w:rPr>
+          <w:b/>
+          <w:bCs/>
+        </w:rPr>
+      </w:pPr>
+      <w:r>
+        <w:rPr>
+          <w:noProof/>
+        </w:rPr>
+        <w:drawing>
+          <wp:inline distT="0" distB="0" distL="0" distR="0" wp14:anchorId="0C4738A3" wp14:editId="366B8D6C">
+            <wp:extent cx="5731510" cy="954405"/>
+            <wp:effectExtent l="0" t="0" r="2540" b="0"/>
+            <wp:docPr id="32" name="Picture 32"/>
+            <wp:cNvGraphicFramePr>
+              <a:graphicFrameLocks xmlns:a="http://schemas.openxmlformats.org/drawingml/2006/main" noChangeAspect="1"/>
+            </wp:cNvGraphicFramePr>
+            <a:graphic xmlns:a="http://schemas.openxmlformats.org/drawingml/2006/main">
+              <a:graphicData uri="http://schemas.openxmlformats.org/drawingml/2006/picture">
+                <pic:pic xmlns:pic="http://schemas.openxmlformats.org/drawingml/2006/picture">
+                  <pic:nvPicPr>
+                    <pic:cNvPr id="1" name=""/>
+                    <pic:cNvPicPr/>
+                  </pic:nvPicPr>
+                  <pic:blipFill>
+                    <a:blip r:embed="rId35"/>
+                    <a:stretch>
+                      <a:fillRect/>
+                    </a:stretch>
+                  </pic:blipFill>
+                  <pic:spPr>
+                    <a:xfrm>
+                      <a:off x="0" y="0"/>
+                      <a:ext cx="5731510" cy="954405"/>
+                    </a:xfrm>
+                    <a:prstGeom prst="rect">
+                      <a:avLst/>
+                    </a:prstGeom>
+                  </pic:spPr>
+                </pic:pic>
+              </a:graphicData>
+            </a:graphic>
+          </wp:inline>
+        </w:drawing>
+      </w:r>
+    </w:p>
+    <w:p>
+      <w:r>
+        <w:t xml:space="preserve">17. Page 11, lines 43-44 – I suggest </w:t>
+      </w:r>
+      <w:proofErr w:type="gramStart"/>
+      <w:r>
+        <w:t>to make</w:t>
+      </w:r>
+      <w:proofErr w:type="gramEnd"/>
+      <w:r>
+        <w:t xml:space="preserve"> the last sentence a bit more clear.</w:t>
+      </w:r>
+    </w:p>
+    <w:p>
+      <w:pPr>
+        <w:rPr>
+          <w:b/>
+          <w:bCs/>
+        </w:rPr>
+      </w:pPr>
+      <w:r>
+        <w:rPr>
+          <w:b/>
+          <w:bCs/>
+        </w:rPr>
+        <w:t>The sentence has been updated to:</w:t>
+      </w:r>
+    </w:p>
+    <w:p>
+      <w:pPr>
+        <w:rPr>
+          <w:b/>
+          <w:bCs/>
+        </w:rPr>
+      </w:pPr>
+      <w:r>
+        <w:rPr>
+          <w:noProof/>
+        </w:rPr>
+        <w:drawing>
+          <wp:inline distT="0" distB="0" distL="0" distR="0" wp14:anchorId="6BA9505A" wp14:editId="463CE1E2">
+            <wp:extent cx="5731510" cy="454660"/>
+            <wp:effectExtent l="0" t="0" r="2540" b="2540"/>
+            <wp:docPr id="28" name="Picture 28"/>
+            <wp:cNvGraphicFramePr>
+              <a:graphicFrameLocks xmlns:a="http://schemas.openxmlformats.org/drawingml/2006/main" noChangeAspect="1"/>
+            </wp:cNvGraphicFramePr>
+            <a:graphic xmlns:a="http://schemas.openxmlformats.org/drawingml/2006/main">
+              <a:graphicData uri="http://schemas.openxmlformats.org/drawingml/2006/picture">
+                <pic:pic xmlns:pic="http://schemas.openxmlformats.org/drawingml/2006/picture">
+                  <pic:nvPicPr>
+                    <pic:cNvPr id="1" name=""/>
+                    <pic:cNvPicPr/>
+                  </pic:nvPicPr>
+                  <pic:blipFill>
+                    <a:blip r:embed="rId36"/>
+                    <a:stretch>
+                      <a:fillRect/>
+                    </a:stretch>
+                  </pic:blipFill>
+                  <pic:spPr>
+                    <a:xfrm>
+                      <a:off x="0" y="0"/>
                       <a:ext cx="5731510" cy="454660"/>
                     </a:xfrm>
                     <a:prstGeom prst="rect">
@@ -11064,7 +11542,7 @@
                     <pic:cNvPicPr/>
                   </pic:nvPicPr>
                   <pic:blipFill>
-                    <a:blip r:embed="rId35">
+                    <a:blip r:embed="rId37">
                       <a:extLst>
                         <a:ext uri="{28A0092B-C50C-407E-A947-70E740481C1C}">
                           <a14:useLocalDpi xmlns:a14="http://schemas.microsoft.com/office/drawing/2010/main" val="0"/>
@@ -11232,6 +11710,7 @@
           <w:b/>
           <w:bCs/>
         </w:rPr>
+        <w:lastRenderedPageBreak/>
         <w:t xml:space="preserve">From Eq. (16) to Eq. (17), we follow the definition of kernel. We have restated it in </w:t>
       </w:r>
       <w:r>
@@ -11277,7 +11756,6 @@
     </w:p>
     <w:p>
       <w:r>
-        <w:lastRenderedPageBreak/>
         <w:t>12. Figure S</w:t>
       </w:r>
       <w:proofErr w:type="gramStart"/>
@@ -11346,105 +11824,6 @@
             <wp:extent cx="5731510" cy="1816100"/>
             <wp:effectExtent l="0" t="0" r="2540" b="0"/>
             <wp:docPr id="3" name="Picture 3"/>
-            <wp:cNvGraphicFramePr>
-              <a:graphicFrameLocks xmlns:a="http://schemas.openxmlformats.org/drawingml/2006/main" noChangeAspect="1"/>
-            </wp:cNvGraphicFramePr>
-            <a:graphic xmlns:a="http://schemas.openxmlformats.org/drawingml/2006/main">
-              <a:graphicData uri="http://schemas.openxmlformats.org/drawingml/2006/picture">
-                <pic:pic xmlns:pic="http://schemas.openxmlformats.org/drawingml/2006/picture">
-                  <pic:nvPicPr>
-                    <pic:cNvPr id="1" name=""/>
-                    <pic:cNvPicPr/>
-                  </pic:nvPicPr>
-                  <pic:blipFill>
-                    <a:blip r:embed="rId36"/>
-                    <a:stretch>
-                      <a:fillRect/>
-                    </a:stretch>
-                  </pic:blipFill>
-                  <pic:spPr>
-                    <a:xfrm>
-                      <a:off x="0" y="0"/>
-                      <a:ext cx="5731510" cy="1816100"/>
-                    </a:xfrm>
-                    <a:prstGeom prst="rect">
-                      <a:avLst/>
-                    </a:prstGeom>
-                  </pic:spPr>
-                </pic:pic>
-              </a:graphicData>
-            </a:graphic>
-          </wp:inline>
-        </w:drawing>
-      </w:r>
-    </w:p>
-    <w:p>
-      <w:r>
-        <w:rPr>
-          <w:noProof/>
-        </w:rPr>
-        <w:drawing>
-          <wp:inline distT="0" distB="0" distL="0" distR="0" wp14:anchorId="296037F3" wp14:editId="3A288785">
-            <wp:extent cx="5731510" cy="415290"/>
-            <wp:effectExtent l="0" t="0" r="2540" b="3810"/>
-            <wp:docPr id="4" name="Picture 4"/>
-            <wp:cNvGraphicFramePr>
-              <a:graphicFrameLocks xmlns:a="http://schemas.openxmlformats.org/drawingml/2006/main" noChangeAspect="1"/>
-            </wp:cNvGraphicFramePr>
-            <a:graphic xmlns:a="http://schemas.openxmlformats.org/drawingml/2006/main">
-              <a:graphicData uri="http://schemas.openxmlformats.org/drawingml/2006/picture">
-                <pic:pic xmlns:pic="http://schemas.openxmlformats.org/drawingml/2006/picture">
-                  <pic:nvPicPr>
-                    <pic:cNvPr id="1" name=""/>
-                    <pic:cNvPicPr/>
-                  </pic:nvPicPr>
-                  <pic:blipFill>
-                    <a:blip r:embed="rId37"/>
-                    <a:stretch>
-                      <a:fillRect/>
-                    </a:stretch>
-                  </pic:blipFill>
-                  <pic:spPr>
-                    <a:xfrm>
-                      <a:off x="0" y="0"/>
-                      <a:ext cx="5731510" cy="415290"/>
-                    </a:xfrm>
-                    <a:prstGeom prst="rect">
-                      <a:avLst/>
-                    </a:prstGeom>
-                  </pic:spPr>
-                </pic:pic>
-              </a:graphicData>
-            </a:graphic>
-          </wp:inline>
-        </w:drawing>
-      </w:r>
-    </w:p>
-    <w:p>
-      <w:pPr>
-        <w:rPr>
-          <w:b/>
-          <w:bCs/>
-        </w:rPr>
-      </w:pPr>
-      <w:r>
-        <w:rPr>
-          <w:b/>
-          <w:bCs/>
-        </w:rPr>
-        <w:t>and the caption in question:</w:t>
-      </w:r>
-    </w:p>
-    <w:p>
-      <w:r>
-        <w:rPr>
-          <w:noProof/>
-        </w:rPr>
-        <w:drawing>
-          <wp:inline distT="0" distB="0" distL="0" distR="0" wp14:anchorId="2E70ECE3" wp14:editId="41435865">
-            <wp:extent cx="5731510" cy="1092200"/>
-            <wp:effectExtent l="0" t="0" r="2540" b="0"/>
-            <wp:docPr id="5" name="Picture 5"/>
             <wp:cNvGraphicFramePr>
               <a:graphicFrameLocks xmlns:a="http://schemas.openxmlformats.org/drawingml/2006/main" noChangeAspect="1"/>
             </wp:cNvGraphicFramePr>
@@ -11464,7 +11843,7 @@
                   <pic:spPr>
                     <a:xfrm>
                       <a:off x="0" y="0"/>
-                      <a:ext cx="5731510" cy="1092200"/>
+                      <a:ext cx="5731510" cy="1816100"/>
                     </a:xfrm>
                     <a:prstGeom prst="rect">
                       <a:avLst/>
@@ -11478,623 +11857,15 @@
       </w:r>
     </w:p>
     <w:p>
-      <w:pPr>
-        <w:rPr>
-          <w:b/>
-          <w:bCs/>
-        </w:rPr>
-      </w:pPr>
-      <w:r>
-        <w:rPr>
-          <w:b/>
-          <w:bCs/>
-        </w:rPr>
-        <w:t>have been corrected.</w:t>
-      </w:r>
-    </w:p>
-    <w:p>
-      <w:r>
-        <w:t>13. Figure S2 – “Dash line is...” seems copied from another caption.</w:t>
-      </w:r>
-    </w:p>
-    <w:p>
-      <w:pPr>
-        <w:rPr>
-          <w:b/>
-        </w:rPr>
-      </w:pPr>
-      <w:r>
-        <w:rPr>
-          <w:b/>
-        </w:rPr>
-        <w:t xml:space="preserve">It was a </w:t>
-      </w:r>
-      <w:proofErr w:type="gramStart"/>
-      <w:r>
-        <w:rPr>
-          <w:b/>
-        </w:rPr>
-        <w:t>typo,</w:t>
-      </w:r>
-      <w:proofErr w:type="gramEnd"/>
-      <w:r>
-        <w:rPr>
-          <w:b/>
-        </w:rPr>
-        <w:t xml:space="preserve"> it has been removed for this </w:t>
-      </w:r>
-      <w:r>
-        <w:rPr>
-          <w:b/>
-        </w:rPr>
-        <w:t>revision.</w:t>
-      </w:r>
-    </w:p>
-    <w:p>
-      <w:r>
-        <w:t>14. Figure S3 – It is not clear what are the projected values</w:t>
-      </w:r>
-    </w:p>
-    <w:p>
-      <w:r>
-        <w:rPr>
-          <w:b/>
-          <w:bCs/>
-        </w:rPr>
-        <w:t>To better explain this point, w</w:t>
-      </w:r>
-      <w:r>
-        <w:rPr>
-          <w:b/>
-          <w:bCs/>
-        </w:rPr>
-        <w:t xml:space="preserve">e have updated the caption for Figure S3 </w:t>
-      </w:r>
-      <w:r>
-        <w:rPr>
-          <w:b/>
-          <w:bCs/>
-        </w:rPr>
-        <w:t>to read</w:t>
-      </w:r>
-      <w:r>
-        <w:rPr>
-          <w:b/>
-          <w:bCs/>
-        </w:rPr>
-        <w:t>:</w:t>
-      </w:r>
-    </w:p>
-    <w:p>
-      <w:pPr>
-        <w:rPr>
-          <w:b/>
-          <w:bCs/>
-          <w:strike/>
-        </w:rPr>
-      </w:pPr>
       <w:r>
         <w:rPr>
           <w:noProof/>
         </w:rPr>
         <w:drawing>
-          <wp:inline distT="0" distB="0" distL="0" distR="0" wp14:anchorId="18121FD6" wp14:editId="0A5C08F9">
-            <wp:extent cx="5731510" cy="1254125"/>
-            <wp:effectExtent l="0" t="0" r="2540" b="3175"/>
-            <wp:docPr id="33" name="Picture 33"/>
-            <wp:cNvGraphicFramePr>
-              <a:graphicFrameLocks xmlns:a="http://schemas.openxmlformats.org/drawingml/2006/main" noChangeAspect="1"/>
-            </wp:cNvGraphicFramePr>
-            <a:graphic xmlns:a="http://schemas.openxmlformats.org/drawingml/2006/main">
-              <a:graphicData uri="http://schemas.openxmlformats.org/drawingml/2006/picture">
-                <pic:pic xmlns:pic="http://schemas.openxmlformats.org/drawingml/2006/picture">
-                  <pic:nvPicPr>
-                    <pic:cNvPr id="1" name=""/>
-                    <pic:cNvPicPr/>
-                  </pic:nvPicPr>
-                  <pic:blipFill>
-                    <a:blip r:embed="rId32"/>
-                    <a:stretch>
-                      <a:fillRect/>
-                    </a:stretch>
-                  </pic:blipFill>
-                  <pic:spPr>
-                    <a:xfrm>
-                      <a:off x="0" y="0"/>
-                      <a:ext cx="5731510" cy="1254125"/>
-                    </a:xfrm>
-                    <a:prstGeom prst="rect">
-                      <a:avLst/>
-                    </a:prstGeom>
-                  </pic:spPr>
-                </pic:pic>
-              </a:graphicData>
-            </a:graphic>
-          </wp:inline>
-        </w:drawing>
-      </w:r>
-      <w:r>
-        <w:br/>
-      </w:r>
-      <w:r>
-        <w:br/>
-      </w:r>
-      <w:r>
-        <w:t xml:space="preserve">Reviewer: 3 </w:t>
-      </w:r>
-      <w:r>
-        <w:br/>
-      </w:r>
-      <w:r>
-        <w:t xml:space="preserve">without review: Figure 3A. I am not sure if random selections should always </w:t>
-      </w:r>
-      <w:proofErr w:type="gramStart"/>
-      <w:r>
-        <w:t>led</w:t>
-      </w:r>
-      <w:proofErr w:type="gramEnd"/>
-      <w:r>
-        <w:t xml:space="preserve"> to such low TIRs compared with the benchmark because of the low dimension of the design space (4096). Have the authors tried to statistically validate the results? Comparison with a random sampling, etc. </w:t>
-      </w:r>
-    </w:p>
-    <w:p>
-      <w:r>
-        <w:rPr>
-          <w:b/>
-          <w:bCs/>
-        </w:rPr>
-        <w:lastRenderedPageBreak/>
-        <w:t>Our results</w:t>
-      </w:r>
-      <w:r>
-        <w:rPr>
-          <w:b/>
-          <w:bCs/>
-        </w:rPr>
-        <w:t xml:space="preserve"> for random sampling</w:t>
-      </w:r>
-      <w:r>
-        <w:rPr>
-          <w:b/>
-          <w:bCs/>
-        </w:rPr>
-        <w:t xml:space="preserve"> are in line with </w:t>
-      </w:r>
-      <w:r>
-        <w:rPr>
-          <w:b/>
-          <w:bCs/>
-        </w:rPr>
-        <w:t>other results published in literature. For example</w:t>
-      </w:r>
-      <w:r>
-        <w:rPr>
-          <w:b/>
-          <w:bCs/>
-        </w:rPr>
-        <w:t xml:space="preserve">, </w:t>
-      </w:r>
-      <w:proofErr w:type="spellStart"/>
-      <w:r>
-        <w:rPr>
-          <w:b/>
-          <w:bCs/>
-        </w:rPr>
-        <w:t>Hollerer</w:t>
-      </w:r>
-      <w:proofErr w:type="spellEnd"/>
-      <w:r>
-        <w:rPr>
-          <w:b/>
-          <w:bCs/>
-        </w:rPr>
-        <w:t xml:space="preserve"> </w:t>
-      </w:r>
-      <w:r>
-        <w:rPr>
-          <w:b/>
-          <w:bCs/>
-          <w:i/>
-          <w:iCs/>
-        </w:rPr>
-        <w:t>et al</w:t>
-      </w:r>
-      <w:r>
-        <w:rPr>
-          <w:b/>
-          <w:bCs/>
-        </w:rPr>
-        <w:t xml:space="preserve">. in their work show relative TIRs for over 300,000 </w:t>
-      </w:r>
-      <w:r>
-        <w:rPr>
-          <w:b/>
-          <w:bCs/>
-        </w:rPr>
-        <w:t xml:space="preserve">randomly sampled </w:t>
-      </w:r>
-      <w:r>
-        <w:rPr>
-          <w:b/>
-          <w:bCs/>
-        </w:rPr>
-        <w:t>RBSs</w:t>
-      </w:r>
-      <w:r>
-        <w:rPr>
-          <w:b/>
-          <w:bCs/>
-        </w:rPr>
-        <w:t xml:space="preserve"> in Figure </w:t>
-      </w:r>
-      <w:r>
-        <w:rPr>
-          <w:b/>
-          <w:bCs/>
-        </w:rPr>
-        <w:t>3b</w:t>
-      </w:r>
-      <w:r>
-        <w:rPr>
-          <w:b/>
-          <w:bCs/>
-        </w:rPr>
-        <w:t xml:space="preserve"> </w:t>
-      </w:r>
-      <w:r>
-        <w:rPr>
-          <w:b/>
-          <w:bCs/>
-        </w:rPr>
-        <w:fldChar w:fldCharType="begin" w:fldLock="1"/>
-      </w:r>
-      <w:r>
-        <w:rPr>
-          <w:b/>
-          <w:bCs/>
-        </w:rPr>
-        <w:instrText>ADDIN CSL_CITATION {"citationItems":[{"id":"ITEM-1","itemData":{"DOI":"10.1038/s41467-020-17222-4","ISSN":"2041-1723","abstract":"Predicting effects of gene regulatory elements (GREs) is a longstanding challenge in biology. Machine learning may address this, but requires large datasets linking GREs to their quantitative function. However, experimental methods to generate such datasets are either application-specific or technically complex and error-prone. Here, we introduce DNA-based phenotypic recording as a widely applicable, practicable approach to generate large-scale sequence-function datasets. We use a site-specific recombinase to directly record a GRE’s effect in DNA, enabling readout of both sequence and quantitative function for extremely large GRE-sets via next-generation sequencing. We record translation kinetics of over 300,000 bacterial ribosome binding sites (RBSs) in &gt;2.7 million sequence-function pairs in a single experiment. Further, we introduce a deep learning approach employing ensembling and uncertainty modelling that predicts RBS function with high accuracy, outperforming state-of-the-art methods. DNA-based phenotypic recording combined with deep learning represents a major advance in our ability to predict function from genetic sequence.","author":[{"dropping-particle":"","family":"Höllerer","given":"Simon","non-dropping-particle":"","parse-names":false,"suffix":""},{"dropping-particle":"","family":"Papaxanthos","given":"Laetitia","non-dropping-particle":"","parse-names":false,"suffix":""},{"dropping-particle":"","family":"Gumpinger","given":"Anja Cathrin","non-dropping-particle":"","parse-names":false,"suffix":""},{"dropping-particle":"","family":"Fischer","given":"Katrin","non-dropping-particle":"","parse-names":false,"suffix":""},{"dropping-particle":"","family":"Beisel","given":"Christian","non-dropping-particle":"","parse-names":false,"suffix":""},{"dropping-particle":"","family":"Borgwardt","given":"Karsten","non-dropping-particle":"","parse-names":false,"suffix":""},{"dropping-particle":"","family":"Benenson","given":"Yaakov","non-dropping-particle":"","parse-names":false,"suffix":""},{"dropping-particle":"","family":"Jeschek","given":"Markus","non-dropping-particle":"","parse-names":false,"suffix":""}],"container-title":"Nature Communications","id":"ITEM-1","issue":"1","issued":{"date-parts":[["2020"]]},"page":"3551","title":"Large-scale DNA-based phenotypic recording and deep learning enable highly accurate sequence-function mapping","type":"article-journal","volume":"11"},"uris":["http://www.mendeley.com/documents/?uuid=859e0a89-cdfe-42d0-8b88-929f4ecdf11e"]}],"mendeley":{"formattedCitation":"[3]","plainTextFormattedCitation":"[3]","previouslyFormattedCitation":"[3]"},"properties":{"noteIndex":0},"schema":"https://github.com/citation-style-language/schema/raw/master/csl-citation.json"}</w:instrText>
-      </w:r>
-      <w:r>
-        <w:rPr>
-          <w:b/>
-          <w:bCs/>
-        </w:rPr>
-        <w:fldChar w:fldCharType="separate"/>
-      </w:r>
-      <w:r>
-        <w:rPr>
-          <w:bCs/>
-          <w:noProof/>
-        </w:rPr>
-        <w:t>[3]</w:t>
-      </w:r>
-      <w:r>
-        <w:rPr>
-          <w:b/>
-          <w:bCs/>
-        </w:rPr>
-        <w:fldChar w:fldCharType="end"/>
-      </w:r>
-      <w:r>
-        <w:rPr>
-          <w:b/>
-          <w:bCs/>
-        </w:rPr>
-        <w:t>. There, one can see that most</w:t>
-      </w:r>
-      <w:r>
-        <w:rPr>
-          <w:b/>
-          <w:bCs/>
-        </w:rPr>
-        <w:t xml:space="preserve"> </w:t>
-      </w:r>
-      <w:r>
-        <w:rPr>
-          <w:b/>
-          <w:bCs/>
-        </w:rPr>
-        <w:t xml:space="preserve">randomly generated RBSs perform </w:t>
-      </w:r>
-      <w:r>
-        <w:rPr>
-          <w:b/>
-          <w:bCs/>
-        </w:rPr>
-        <w:t xml:space="preserve">worse by at least 25% compared to the strongest sequences. In our case the benchmark </w:t>
-      </w:r>
-      <w:r>
-        <w:rPr>
-          <w:b/>
-          <w:bCs/>
-        </w:rPr>
-        <w:t xml:space="preserve">sequence is very </w:t>
-      </w:r>
-      <w:proofErr w:type="gramStart"/>
-      <w:r>
-        <w:rPr>
-          <w:b/>
-          <w:bCs/>
-        </w:rPr>
-        <w:t>strong</w:t>
-      </w:r>
-      <w:proofErr w:type="gramEnd"/>
-      <w:r>
-        <w:rPr>
-          <w:b/>
-          <w:bCs/>
-        </w:rPr>
-        <w:t xml:space="preserve"> and our randomly </w:t>
-      </w:r>
-      <w:r>
-        <w:rPr>
-          <w:b/>
-          <w:bCs/>
-        </w:rPr>
-        <w:t>sampled sequences also perform at least 25% worse than it does.</w:t>
-      </w:r>
-      <w:r>
-        <w:t xml:space="preserve">  </w:t>
-      </w:r>
-      <w:r>
-        <w:br/>
-      </w:r>
-      <w:r>
-        <w:br/>
-        <w:t xml:space="preserve">Figure 3C. Exploitation results are significantly higher than exploration results. I would expect exploration results higher but perhaps it makes sense. Could the authors comment on this? </w:t>
-      </w:r>
-    </w:p>
-    <w:p>
-      <w:r>
-        <w:rPr>
-          <w:b/>
-          <w:bCs/>
-        </w:rPr>
-        <w:t>While focusing on e</w:t>
-      </w:r>
-      <w:r>
-        <w:rPr>
-          <w:b/>
-          <w:bCs/>
-        </w:rPr>
-        <w:t>xploitation</w:t>
-      </w:r>
-      <w:r>
-        <w:rPr>
-          <w:b/>
-          <w:bCs/>
-        </w:rPr>
-        <w:t>, the algorithm</w:t>
-      </w:r>
-      <w:r>
-        <w:rPr>
-          <w:b/>
-          <w:bCs/>
-        </w:rPr>
-        <w:t xml:space="preserve"> </w:t>
-      </w:r>
-      <w:r>
-        <w:rPr>
-          <w:b/>
-          <w:bCs/>
-        </w:rPr>
-        <w:t>recommends</w:t>
-      </w:r>
-      <w:r>
-        <w:rPr>
-          <w:b/>
-          <w:bCs/>
-        </w:rPr>
-        <w:t xml:space="preserve"> RBSs that have </w:t>
-      </w:r>
-      <w:r>
-        <w:rPr>
-          <w:b/>
-          <w:bCs/>
-        </w:rPr>
-        <w:t>a</w:t>
-      </w:r>
-      <w:r>
-        <w:rPr>
-          <w:b/>
-          <w:bCs/>
-        </w:rPr>
-        <w:t xml:space="preserve"> high </w:t>
-      </w:r>
-      <w:r>
-        <w:rPr>
-          <w:b/>
-          <w:bCs/>
-        </w:rPr>
-        <w:t xml:space="preserve">probability of </w:t>
-      </w:r>
-      <w:r>
-        <w:rPr>
-          <w:b/>
-          <w:bCs/>
-        </w:rPr>
-        <w:t>having high TIR</w:t>
-      </w:r>
-      <w:r>
-        <w:rPr>
-          <w:b/>
-          <w:bCs/>
-        </w:rPr>
-        <w:t xml:space="preserve">, resulting in overall higher TIR </w:t>
-      </w:r>
-      <w:r>
-        <w:rPr>
-          <w:b/>
-          <w:bCs/>
-        </w:rPr>
-        <w:t xml:space="preserve">of recommended </w:t>
-      </w:r>
-      <w:r>
-        <w:rPr>
-          <w:b/>
-          <w:bCs/>
-        </w:rPr>
-        <w:t>RBSs</w:t>
-      </w:r>
-      <w:r>
-        <w:rPr>
-          <w:b/>
-          <w:bCs/>
-        </w:rPr>
-        <w:t xml:space="preserve">. On the other hand, in exploration, </w:t>
-      </w:r>
-      <w:r>
-        <w:rPr>
-          <w:b/>
-          <w:bCs/>
-        </w:rPr>
-        <w:t xml:space="preserve">algorithm focuses on </w:t>
-      </w:r>
-      <w:r>
-        <w:rPr>
-          <w:b/>
-          <w:bCs/>
-        </w:rPr>
-        <w:t>RBSs</w:t>
-      </w:r>
-      <w:r>
-        <w:rPr>
-          <w:b/>
-          <w:bCs/>
-        </w:rPr>
-        <w:t xml:space="preserve"> that have high uncertainty</w:t>
-      </w:r>
-      <w:r>
-        <w:rPr>
-          <w:b/>
-          <w:bCs/>
-        </w:rPr>
-        <w:t xml:space="preserve"> of predictions</w:t>
-      </w:r>
-      <w:r>
-        <w:rPr>
-          <w:b/>
-          <w:bCs/>
-        </w:rPr>
-        <w:t xml:space="preserve"> </w:t>
-      </w:r>
-      <w:r>
-        <w:rPr>
-          <w:b/>
-          <w:bCs/>
-        </w:rPr>
-        <w:t xml:space="preserve">which </w:t>
-      </w:r>
-      <w:r>
-        <w:rPr>
-          <w:b/>
-          <w:bCs/>
-        </w:rPr>
-        <w:t xml:space="preserve">results in </w:t>
-      </w:r>
-      <w:r>
-        <w:rPr>
-          <w:b/>
-          <w:bCs/>
-        </w:rPr>
-        <w:t xml:space="preserve">an </w:t>
-      </w:r>
-      <w:r>
-        <w:rPr>
-          <w:b/>
-          <w:bCs/>
-        </w:rPr>
-        <w:t>overall lower TIR</w:t>
-      </w:r>
-      <w:r>
-        <w:rPr>
-          <w:b/>
-          <w:bCs/>
-        </w:rPr>
-        <w:t xml:space="preserve"> of recommended</w:t>
-      </w:r>
-      <w:r>
-        <w:rPr>
-          <w:b/>
-          <w:bCs/>
-        </w:rPr>
-        <w:t xml:space="preserve"> RBSs</w:t>
-      </w:r>
-      <w:r>
-        <w:rPr>
-          <w:b/>
-          <w:bCs/>
-        </w:rPr>
-        <w:t xml:space="preserve"> since there is a higher chance of finding RBSs with low TIR</w:t>
-      </w:r>
-      <w:r>
-        <w:rPr>
-          <w:b/>
-          <w:bCs/>
-        </w:rPr>
-        <w:t xml:space="preserve">. </w:t>
-      </w:r>
-      <w:r>
-        <w:rPr>
-          <w:b/>
-          <w:bCs/>
-        </w:rPr>
-        <w:t>However, like we mentioned in text, exploration allows for better understanding of the underlying function and, in result, better prediction</w:t>
-      </w:r>
-      <w:r>
-        <w:rPr>
-          <w:b/>
-          <w:bCs/>
-        </w:rPr>
-        <w:t>s</w:t>
-      </w:r>
-      <w:r>
-        <w:rPr>
-          <w:b/>
-          <w:bCs/>
-        </w:rPr>
-        <w:t xml:space="preserve"> in subsequent rounds.</w:t>
-      </w:r>
-      <w:r>
-        <w:br/>
-      </w:r>
-      <w:r>
-        <w:br/>
-        <w:t>I believe that t-SNE is not actually defined.</w:t>
-      </w:r>
-    </w:p>
-    <w:p>
-      <w:pPr>
-        <w:rPr>
-          <w:b/>
-          <w:bCs/>
-        </w:rPr>
-      </w:pPr>
-      <w:r>
-        <w:rPr>
-          <w:b/>
-          <w:bCs/>
-        </w:rPr>
-        <w:t>We have updated the first sentence of the last paragraph of subsection 3.2 to read:</w:t>
-      </w:r>
-    </w:p>
-    <w:p>
-      <w:pPr>
-        <w:rPr>
-          <w:b/>
-          <w:bCs/>
-        </w:rPr>
-      </w:pPr>
-      <w:r>
-        <w:rPr>
-          <w:noProof/>
-        </w:rPr>
-        <w:drawing>
-          <wp:inline distT="0" distB="0" distL="0" distR="0" wp14:anchorId="4298339E" wp14:editId="640116DA">
-            <wp:extent cx="5731510" cy="534035"/>
-            <wp:effectExtent l="0" t="0" r="2540" b="0"/>
-            <wp:docPr id="29" name="Picture 29"/>
+          <wp:inline distT="0" distB="0" distL="0" distR="0" wp14:anchorId="296037F3" wp14:editId="3A288785">
+            <wp:extent cx="5731510" cy="415290"/>
+            <wp:effectExtent l="0" t="0" r="2540" b="3810"/>
+            <wp:docPr id="4" name="Picture 4"/>
             <wp:cNvGraphicFramePr>
               <a:graphicFrameLocks xmlns:a="http://schemas.openxmlformats.org/drawingml/2006/main" noChangeAspect="1"/>
             </wp:cNvGraphicFramePr>
@@ -12114,6 +11885,716 @@
                   <pic:spPr>
                     <a:xfrm>
                       <a:off x="0" y="0"/>
+                      <a:ext cx="5731510" cy="415290"/>
+                    </a:xfrm>
+                    <a:prstGeom prst="rect">
+                      <a:avLst/>
+                    </a:prstGeom>
+                  </pic:spPr>
+                </pic:pic>
+              </a:graphicData>
+            </a:graphic>
+          </wp:inline>
+        </w:drawing>
+      </w:r>
+    </w:p>
+    <w:p>
+      <w:pPr>
+        <w:rPr>
+          <w:b/>
+          <w:bCs/>
+        </w:rPr>
+      </w:pPr>
+      <w:r>
+        <w:rPr>
+          <w:b/>
+          <w:bCs/>
+        </w:rPr>
+        <w:t>and the caption in question:</w:t>
+      </w:r>
+    </w:p>
+    <w:p>
+      <w:r>
+        <w:rPr>
+          <w:noProof/>
+        </w:rPr>
+        <w:drawing>
+          <wp:inline distT="0" distB="0" distL="0" distR="0" wp14:anchorId="2E70ECE3" wp14:editId="41435865">
+            <wp:extent cx="5731510" cy="1092200"/>
+            <wp:effectExtent l="0" t="0" r="2540" b="0"/>
+            <wp:docPr id="5" name="Picture 5"/>
+            <wp:cNvGraphicFramePr>
+              <a:graphicFrameLocks xmlns:a="http://schemas.openxmlformats.org/drawingml/2006/main" noChangeAspect="1"/>
+            </wp:cNvGraphicFramePr>
+            <a:graphic xmlns:a="http://schemas.openxmlformats.org/drawingml/2006/main">
+              <a:graphicData uri="http://schemas.openxmlformats.org/drawingml/2006/picture">
+                <pic:pic xmlns:pic="http://schemas.openxmlformats.org/drawingml/2006/picture">
+                  <pic:nvPicPr>
+                    <pic:cNvPr id="1" name=""/>
+                    <pic:cNvPicPr/>
+                  </pic:nvPicPr>
+                  <pic:blipFill>
+                    <a:blip r:embed="rId40"/>
+                    <a:stretch>
+                      <a:fillRect/>
+                    </a:stretch>
+                  </pic:blipFill>
+                  <pic:spPr>
+                    <a:xfrm>
+                      <a:off x="0" y="0"/>
+                      <a:ext cx="5731510" cy="1092200"/>
+                    </a:xfrm>
+                    <a:prstGeom prst="rect">
+                      <a:avLst/>
+                    </a:prstGeom>
+                  </pic:spPr>
+                </pic:pic>
+              </a:graphicData>
+            </a:graphic>
+          </wp:inline>
+        </w:drawing>
+      </w:r>
+    </w:p>
+    <w:p>
+      <w:pPr>
+        <w:rPr>
+          <w:b/>
+          <w:bCs/>
+        </w:rPr>
+      </w:pPr>
+      <w:r>
+        <w:rPr>
+          <w:b/>
+          <w:bCs/>
+        </w:rPr>
+        <w:t>have been corrected.</w:t>
+      </w:r>
+    </w:p>
+    <w:p>
+      <w:r>
+        <w:t>13. Figure S2 – “Dash line is...” seems copied from another caption.</w:t>
+      </w:r>
+    </w:p>
+    <w:p>
+      <w:pPr>
+        <w:rPr>
+          <w:b/>
+        </w:rPr>
+      </w:pPr>
+      <w:r>
+        <w:rPr>
+          <w:b/>
+        </w:rPr>
+        <w:t xml:space="preserve">It was a </w:t>
+      </w:r>
+      <w:proofErr w:type="gramStart"/>
+      <w:r>
+        <w:rPr>
+          <w:b/>
+        </w:rPr>
+        <w:t>typo,</w:t>
+      </w:r>
+      <w:proofErr w:type="gramEnd"/>
+      <w:r>
+        <w:rPr>
+          <w:b/>
+        </w:rPr>
+        <w:t xml:space="preserve"> it has been removed for this </w:t>
+      </w:r>
+      <w:r>
+        <w:rPr>
+          <w:b/>
+        </w:rPr>
+        <w:t>revision.</w:t>
+      </w:r>
+    </w:p>
+    <w:p>
+      <w:r>
+        <w:t>14. Figure S3 – It is not clear what are the projected values</w:t>
+      </w:r>
+    </w:p>
+    <w:p>
+      <w:r>
+        <w:rPr>
+          <w:b/>
+          <w:bCs/>
+        </w:rPr>
+        <w:t>To better explain this point, w</w:t>
+      </w:r>
+      <w:r>
+        <w:rPr>
+          <w:b/>
+          <w:bCs/>
+        </w:rPr>
+        <w:t xml:space="preserve">e have updated the caption for Figure S3 </w:t>
+      </w:r>
+      <w:r>
+        <w:rPr>
+          <w:b/>
+          <w:bCs/>
+        </w:rPr>
+        <w:t>to read</w:t>
+      </w:r>
+      <w:r>
+        <w:rPr>
+          <w:b/>
+          <w:bCs/>
+        </w:rPr>
+        <w:t>:</w:t>
+      </w:r>
+    </w:p>
+    <w:p>
+      <w:pPr>
+        <w:rPr>
+          <w:b/>
+          <w:bCs/>
+          <w:strike/>
+        </w:rPr>
+      </w:pPr>
+      <w:r>
+        <w:rPr>
+          <w:noProof/>
+        </w:rPr>
+        <w:lastRenderedPageBreak/>
+        <w:drawing>
+          <wp:inline distT="0" distB="0" distL="0" distR="0" wp14:anchorId="5DF20885" wp14:editId="293DB627">
+            <wp:extent cx="5731510" cy="1490345"/>
+            <wp:effectExtent l="0" t="0" r="2540" b="0"/>
+            <wp:docPr id="36" name="Picture 36"/>
+            <wp:cNvGraphicFramePr>
+              <a:graphicFrameLocks xmlns:a="http://schemas.openxmlformats.org/drawingml/2006/main" noChangeAspect="1"/>
+            </wp:cNvGraphicFramePr>
+            <a:graphic xmlns:a="http://schemas.openxmlformats.org/drawingml/2006/main">
+              <a:graphicData uri="http://schemas.openxmlformats.org/drawingml/2006/picture">
+                <pic:pic xmlns:pic="http://schemas.openxmlformats.org/drawingml/2006/picture">
+                  <pic:nvPicPr>
+                    <pic:cNvPr id="1" name=""/>
+                    <pic:cNvPicPr/>
+                  </pic:nvPicPr>
+                  <pic:blipFill>
+                    <a:blip r:embed="rId34"/>
+                    <a:stretch>
+                      <a:fillRect/>
+                    </a:stretch>
+                  </pic:blipFill>
+                  <pic:spPr>
+                    <a:xfrm>
+                      <a:off x="0" y="0"/>
+                      <a:ext cx="5731510" cy="1490345"/>
+                    </a:xfrm>
+                    <a:prstGeom prst="rect">
+                      <a:avLst/>
+                    </a:prstGeom>
+                  </pic:spPr>
+                </pic:pic>
+              </a:graphicData>
+            </a:graphic>
+          </wp:inline>
+        </w:drawing>
+      </w:r>
+    </w:p>
+    <w:p>
+      <w:pPr>
+        <w:rPr>
+          <w:b/>
+          <w:bCs/>
+          <w:strike/>
+        </w:rPr>
+      </w:pPr>
+      <w:r>
+        <w:t xml:space="preserve">Reviewer: 3 </w:t>
+      </w:r>
+      <w:r>
+        <w:br/>
+      </w:r>
+      <w:r>
+        <w:t xml:space="preserve">without review: Figure 3A. I am not sure if random selections should always </w:t>
+      </w:r>
+      <w:proofErr w:type="gramStart"/>
+      <w:r>
+        <w:t>led</w:t>
+      </w:r>
+      <w:proofErr w:type="gramEnd"/>
+      <w:r>
+        <w:t xml:space="preserve"> to such low TIRs compared with the benchmark because of the low dimension of the design space (4096). Have the authors tried to statistically validate the results? Comparison with a random sampling, etc. </w:t>
+      </w:r>
+    </w:p>
+    <w:p>
+      <w:r>
+        <w:rPr>
+          <w:b/>
+          <w:bCs/>
+        </w:rPr>
+        <w:t>Our results</w:t>
+      </w:r>
+      <w:r>
+        <w:rPr>
+          <w:b/>
+          <w:bCs/>
+        </w:rPr>
+        <w:t xml:space="preserve"> for random sampling</w:t>
+      </w:r>
+      <w:r>
+        <w:rPr>
+          <w:b/>
+          <w:bCs/>
+        </w:rPr>
+        <w:t xml:space="preserve"> are in line with </w:t>
+      </w:r>
+      <w:r>
+        <w:rPr>
+          <w:b/>
+          <w:bCs/>
+        </w:rPr>
+        <w:t>other results published in literature. For example</w:t>
+      </w:r>
+      <w:r>
+        <w:rPr>
+          <w:b/>
+          <w:bCs/>
+        </w:rPr>
+        <w:t xml:space="preserve">, </w:t>
+      </w:r>
+      <w:proofErr w:type="spellStart"/>
+      <w:r>
+        <w:rPr>
+          <w:b/>
+          <w:bCs/>
+        </w:rPr>
+        <w:t>Hollerer</w:t>
+      </w:r>
+      <w:proofErr w:type="spellEnd"/>
+      <w:r>
+        <w:rPr>
+          <w:b/>
+          <w:bCs/>
+        </w:rPr>
+        <w:t xml:space="preserve"> </w:t>
+      </w:r>
+      <w:r>
+        <w:rPr>
+          <w:b/>
+          <w:bCs/>
+          <w:i/>
+          <w:iCs/>
+        </w:rPr>
+        <w:t>et al</w:t>
+      </w:r>
+      <w:r>
+        <w:rPr>
+          <w:b/>
+          <w:bCs/>
+        </w:rPr>
+        <w:t xml:space="preserve">. in their work show relative TIRs for over 300,000 </w:t>
+      </w:r>
+      <w:r>
+        <w:rPr>
+          <w:b/>
+          <w:bCs/>
+        </w:rPr>
+        <w:t xml:space="preserve">randomly sampled </w:t>
+      </w:r>
+      <w:r>
+        <w:rPr>
+          <w:b/>
+          <w:bCs/>
+        </w:rPr>
+        <w:t>RBSs</w:t>
+      </w:r>
+      <w:r>
+        <w:rPr>
+          <w:b/>
+          <w:bCs/>
+        </w:rPr>
+        <w:t xml:space="preserve"> in Figure </w:t>
+      </w:r>
+      <w:r>
+        <w:rPr>
+          <w:b/>
+          <w:bCs/>
+        </w:rPr>
+        <w:t>3b</w:t>
+      </w:r>
+      <w:r>
+        <w:rPr>
+          <w:b/>
+          <w:bCs/>
+        </w:rPr>
+        <w:t xml:space="preserve"> </w:t>
+      </w:r>
+      <w:r>
+        <w:rPr>
+          <w:b/>
+          <w:bCs/>
+        </w:rPr>
+        <w:fldChar w:fldCharType="begin" w:fldLock="1"/>
+      </w:r>
+      <w:r>
+        <w:rPr>
+          <w:b/>
+          <w:bCs/>
+        </w:rPr>
+        <w:instrText>ADDIN CSL_CITATION {"citationItems":[{"id":"ITEM-1","itemData":{"DOI":"10.1038/s41467-020-17222-4","ISSN":"2041-1723","abstract":"Predicting effects of gene regulatory elements (GREs) is a longstanding challenge in biology. Machine learning may address this, but requires large datasets linking GREs to their quantitative function. However, experimental methods to generate such datasets are either application-specific or technically complex and error-prone. Here, we introduce DNA-based phenotypic recording as a widely applicable, practicable approach to generate large-scale sequence-function datasets. We use a site-specific recombinase to directly record a GRE’s effect in DNA, enabling readout of both sequence and quantitative function for extremely large GRE-sets via next-generation sequencing. We record translation kinetics of over 300,000 bacterial ribosome binding sites (RBSs) in &gt;2.7 million sequence-function pairs in a single experiment. Further, we introduce a deep learning approach employing ensembling and uncertainty modelling that predicts RBS function with high accuracy, outperforming state-of-the-art methods. DNA-based phenotypic recording combined with deep learning represents a major advance in our ability to predict function from genetic sequence.","author":[{"dropping-particle":"","family":"Höllerer","given":"Simon","non-dropping-particle":"","parse-names":false,"suffix":""},{"dropping-particle":"","family":"Papaxanthos","given":"Laetitia","non-dropping-particle":"","parse-names":false,"suffix":""},{"dropping-particle":"","family":"Gumpinger","given":"Anja Cathrin","non-dropping-particle":"","parse-names":false,"suffix":""},{"dropping-particle":"","family":"Fischer","given":"Katrin","non-dropping-particle":"","parse-names":false,"suffix":""},{"dropping-particle":"","family":"Beisel","given":"Christian","non-dropping-particle":"","parse-names":false,"suffix":""},{"dropping-particle":"","family":"Borgwardt","given":"Karsten","non-dropping-particle":"","parse-names":false,"suffix":""},{"dropping-particle":"","family":"Benenson","given":"Yaakov","non-dropping-particle":"","parse-names":false,"suffix":""},{"dropping-particle":"","family":"Jeschek","given":"Markus","non-dropping-particle":"","parse-names":false,"suffix":""}],"container-title":"Nature Communications","id":"ITEM-1","issue":"1","issued":{"date-parts":[["2020"]]},"page":"3551","title":"Large-scale DNA-based phenotypic recording and deep learning enable highly accurate sequence-function mapping","type":"article-journal","volume":"11"},"uris":["http://www.mendeley.com/documents/?uuid=859e0a89-cdfe-42d0-8b88-929f4ecdf11e"]}],"mendeley":{"formattedCitation":"[3]","plainTextFormattedCitation":"[3]","previouslyFormattedCitation":"[3]"},"properties":{"noteIndex":0},"schema":"https://github.com/citation-style-language/schema/raw/master/csl-citation.json"}</w:instrText>
+      </w:r>
+      <w:r>
+        <w:rPr>
+          <w:b/>
+          <w:bCs/>
+        </w:rPr>
+        <w:fldChar w:fldCharType="separate"/>
+      </w:r>
+      <w:r>
+        <w:rPr>
+          <w:bCs/>
+          <w:noProof/>
+        </w:rPr>
+        <w:t>[3]</w:t>
+      </w:r>
+      <w:r>
+        <w:rPr>
+          <w:b/>
+          <w:bCs/>
+        </w:rPr>
+        <w:fldChar w:fldCharType="end"/>
+      </w:r>
+      <w:r>
+        <w:rPr>
+          <w:b/>
+          <w:bCs/>
+        </w:rPr>
+        <w:t>. There, one can see that most</w:t>
+      </w:r>
+      <w:r>
+        <w:rPr>
+          <w:b/>
+          <w:bCs/>
+        </w:rPr>
+        <w:t xml:space="preserve"> </w:t>
+      </w:r>
+      <w:r>
+        <w:rPr>
+          <w:b/>
+          <w:bCs/>
+        </w:rPr>
+        <w:t xml:space="preserve">randomly generated RBSs perform </w:t>
+      </w:r>
+      <w:r>
+        <w:rPr>
+          <w:b/>
+          <w:bCs/>
+        </w:rPr>
+        <w:t xml:space="preserve">worse by at least 25% compared to the strongest sequences. In our case the benchmark </w:t>
+      </w:r>
+      <w:r>
+        <w:rPr>
+          <w:b/>
+          <w:bCs/>
+        </w:rPr>
+        <w:t xml:space="preserve">sequence is very </w:t>
+      </w:r>
+      <w:proofErr w:type="gramStart"/>
+      <w:r>
+        <w:rPr>
+          <w:b/>
+          <w:bCs/>
+        </w:rPr>
+        <w:t>strong</w:t>
+      </w:r>
+      <w:proofErr w:type="gramEnd"/>
+      <w:r>
+        <w:rPr>
+          <w:b/>
+          <w:bCs/>
+        </w:rPr>
+        <w:t xml:space="preserve"> and our randomly </w:t>
+      </w:r>
+      <w:r>
+        <w:rPr>
+          <w:b/>
+          <w:bCs/>
+        </w:rPr>
+        <w:t>sampled sequences also perform at least 25% worse than it does.</w:t>
+      </w:r>
+      <w:r>
+        <w:t xml:space="preserve">  </w:t>
+      </w:r>
+      <w:r>
+        <w:br/>
+      </w:r>
+      <w:r>
+        <w:br/>
+        <w:t xml:space="preserve">Figure 3C. Exploitation results are significantly higher than exploration results. I would expect exploration results higher but perhaps it makes sense. Could the authors comment on this? </w:t>
+      </w:r>
+    </w:p>
+    <w:p>
+      <w:r>
+        <w:rPr>
+          <w:b/>
+          <w:bCs/>
+        </w:rPr>
+        <w:t>While focusing on e</w:t>
+      </w:r>
+      <w:r>
+        <w:rPr>
+          <w:b/>
+          <w:bCs/>
+        </w:rPr>
+        <w:t>xploitation</w:t>
+      </w:r>
+      <w:r>
+        <w:rPr>
+          <w:b/>
+          <w:bCs/>
+        </w:rPr>
+        <w:t>, the algorithm</w:t>
+      </w:r>
+      <w:r>
+        <w:rPr>
+          <w:b/>
+          <w:bCs/>
+        </w:rPr>
+        <w:t xml:space="preserve"> </w:t>
+      </w:r>
+      <w:r>
+        <w:rPr>
+          <w:b/>
+          <w:bCs/>
+        </w:rPr>
+        <w:t>recommends</w:t>
+      </w:r>
+      <w:r>
+        <w:rPr>
+          <w:b/>
+          <w:bCs/>
+        </w:rPr>
+        <w:t xml:space="preserve"> RBSs that have </w:t>
+      </w:r>
+      <w:r>
+        <w:rPr>
+          <w:b/>
+          <w:bCs/>
+        </w:rPr>
+        <w:t>a</w:t>
+      </w:r>
+      <w:r>
+        <w:rPr>
+          <w:b/>
+          <w:bCs/>
+        </w:rPr>
+        <w:t xml:space="preserve"> high </w:t>
+      </w:r>
+      <w:r>
+        <w:rPr>
+          <w:b/>
+          <w:bCs/>
+        </w:rPr>
+        <w:t xml:space="preserve">probability of </w:t>
+      </w:r>
+      <w:r>
+        <w:rPr>
+          <w:b/>
+          <w:bCs/>
+        </w:rPr>
+        <w:t>having high TIR</w:t>
+      </w:r>
+      <w:r>
+        <w:rPr>
+          <w:b/>
+          <w:bCs/>
+        </w:rPr>
+        <w:t xml:space="preserve">, resulting in overall higher TIR </w:t>
+      </w:r>
+      <w:r>
+        <w:rPr>
+          <w:b/>
+          <w:bCs/>
+        </w:rPr>
+        <w:t xml:space="preserve">of recommended </w:t>
+      </w:r>
+      <w:r>
+        <w:rPr>
+          <w:b/>
+          <w:bCs/>
+        </w:rPr>
+        <w:t>RBSs</w:t>
+      </w:r>
+      <w:r>
+        <w:rPr>
+          <w:b/>
+          <w:bCs/>
+        </w:rPr>
+        <w:t xml:space="preserve">. On the other hand, in exploration, </w:t>
+      </w:r>
+      <w:r>
+        <w:rPr>
+          <w:b/>
+          <w:bCs/>
+        </w:rPr>
+        <w:t xml:space="preserve">algorithm focuses on </w:t>
+      </w:r>
+      <w:r>
+        <w:rPr>
+          <w:b/>
+          <w:bCs/>
+        </w:rPr>
+        <w:t>RBSs</w:t>
+      </w:r>
+      <w:r>
+        <w:rPr>
+          <w:b/>
+          <w:bCs/>
+        </w:rPr>
+        <w:t xml:space="preserve"> that have high uncertainty</w:t>
+      </w:r>
+      <w:r>
+        <w:rPr>
+          <w:b/>
+          <w:bCs/>
+        </w:rPr>
+        <w:t xml:space="preserve"> of predictions</w:t>
+      </w:r>
+      <w:r>
+        <w:rPr>
+          <w:b/>
+          <w:bCs/>
+        </w:rPr>
+        <w:t xml:space="preserve"> </w:t>
+      </w:r>
+      <w:r>
+        <w:rPr>
+          <w:b/>
+          <w:bCs/>
+        </w:rPr>
+        <w:t xml:space="preserve">which </w:t>
+      </w:r>
+      <w:r>
+        <w:rPr>
+          <w:b/>
+          <w:bCs/>
+        </w:rPr>
+        <w:t xml:space="preserve">results in </w:t>
+      </w:r>
+      <w:r>
+        <w:rPr>
+          <w:b/>
+          <w:bCs/>
+        </w:rPr>
+        <w:t xml:space="preserve">an </w:t>
+      </w:r>
+      <w:r>
+        <w:rPr>
+          <w:b/>
+          <w:bCs/>
+        </w:rPr>
+        <w:t>overall lower TIR</w:t>
+      </w:r>
+      <w:r>
+        <w:rPr>
+          <w:b/>
+          <w:bCs/>
+        </w:rPr>
+        <w:t xml:space="preserve"> of recommended</w:t>
+      </w:r>
+      <w:r>
+        <w:rPr>
+          <w:b/>
+          <w:bCs/>
+        </w:rPr>
+        <w:t xml:space="preserve"> RBSs</w:t>
+      </w:r>
+      <w:r>
+        <w:rPr>
+          <w:b/>
+          <w:bCs/>
+        </w:rPr>
+        <w:t xml:space="preserve"> since there is a higher chance of finding RBSs with low TIR</w:t>
+      </w:r>
+      <w:r>
+        <w:rPr>
+          <w:b/>
+          <w:bCs/>
+        </w:rPr>
+        <w:t xml:space="preserve">. </w:t>
+      </w:r>
+      <w:r>
+        <w:rPr>
+          <w:b/>
+          <w:bCs/>
+        </w:rPr>
+        <w:t>However, like we mentioned in text, exploration allows for better understanding of the underlying function and, in result, better prediction</w:t>
+      </w:r>
+      <w:r>
+        <w:rPr>
+          <w:b/>
+          <w:bCs/>
+        </w:rPr>
+        <w:t>s</w:t>
+      </w:r>
+      <w:r>
+        <w:rPr>
+          <w:b/>
+          <w:bCs/>
+        </w:rPr>
+        <w:t xml:space="preserve"> in subsequent rounds.</w:t>
+      </w:r>
+      <w:r>
+        <w:br/>
+      </w:r>
+      <w:r>
+        <w:br/>
+        <w:t>I believe that t-SNE is not actually defined.</w:t>
+      </w:r>
+    </w:p>
+    <w:p>
+      <w:pPr>
+        <w:rPr>
+          <w:b/>
+          <w:bCs/>
+        </w:rPr>
+      </w:pPr>
+      <w:r>
+        <w:rPr>
+          <w:b/>
+          <w:bCs/>
+        </w:rPr>
+        <w:t>We have updated the first sentence of the last paragraph of subsection 3.2 to read:</w:t>
+      </w:r>
+    </w:p>
+    <w:p>
+      <w:pPr>
+        <w:rPr>
+          <w:b/>
+          <w:bCs/>
+        </w:rPr>
+      </w:pPr>
+      <w:r>
+        <w:rPr>
+          <w:noProof/>
+        </w:rPr>
+        <w:drawing>
+          <wp:inline distT="0" distB="0" distL="0" distR="0" wp14:anchorId="4298339E" wp14:editId="640116DA">
+            <wp:extent cx="5731510" cy="534035"/>
+            <wp:effectExtent l="0" t="0" r="2540" b="0"/>
+            <wp:docPr id="29" name="Picture 29"/>
+            <wp:cNvGraphicFramePr>
+              <a:graphicFrameLocks xmlns:a="http://schemas.openxmlformats.org/drawingml/2006/main" noChangeAspect="1"/>
+            </wp:cNvGraphicFramePr>
+            <a:graphic xmlns:a="http://schemas.openxmlformats.org/drawingml/2006/main">
+              <a:graphicData uri="http://schemas.openxmlformats.org/drawingml/2006/picture">
+                <pic:pic xmlns:pic="http://schemas.openxmlformats.org/drawingml/2006/picture">
+                  <pic:nvPicPr>
+                    <pic:cNvPr id="1" name=""/>
+                    <pic:cNvPicPr/>
+                  </pic:nvPicPr>
+                  <pic:blipFill>
+                    <a:blip r:embed="rId41"/>
+                    <a:stretch>
+                      <a:fillRect/>
+                    </a:stretch>
+                  </pic:blipFill>
+                  <pic:spPr>
+                    <a:xfrm>
+                      <a:off x="0" y="0"/>
                       <a:ext cx="5731510" cy="534035"/>
                     </a:xfrm>
                     <a:prstGeom prst="rect">
@@ -13214,103 +13695,6 @@
       </w:r>
     </w:p>
   </w:comment>
-  <w:comment w:id="4" w:author="Holowko, Maciej (L&amp;W, Eveleigh)" w:date="2021-09-13T13:54:00Z" w:initials="HM(E">
-    <w:p>
-      <w:pPr>
-        <w:pStyle w:val="CommentText"/>
-      </w:pPr>
-      <w:r>
-        <w:rPr>
-          <w:rStyle w:val="CommentReference"/>
-        </w:rPr>
-        <w:annotationRef/>
-      </w:r>
-      <w:r>
-        <w:t xml:space="preserve">Still not clear </w:t>
-      </w:r>
-      <w:r>
-        <w:t>–</w:t>
-      </w:r>
-      <w:r>
-        <w:t xml:space="preserve"> </w:t>
-      </w:r>
-      <w:r>
-        <w:t xml:space="preserve">explain the difference between reward function and mean and covariance functions. </w:t>
-      </w:r>
-      <w:r>
-        <w:t>If the non-zero case mean can be inferred trivially – how is it done? Please copy and paste the part of the appendix showing the updated text.</w:t>
-      </w:r>
-    </w:p>
-  </w:comment>
-  <w:comment w:id="6" w:author="Mengyan Zhang" w:date="2021-08-07T16:40:00Z" w:initials="MZ">
-    <w:p>
-      <w:pPr>
-        <w:pStyle w:val="CommentText"/>
-      </w:pPr>
-      <w:r>
-        <w:t xml:space="preserve">I've updated please check whether it is clear now, </w:t>
-      </w:r>
-      <w:proofErr w:type="spellStart"/>
-      <w:r>
-        <w:t>maciej</w:t>
-      </w:r>
-      <w:proofErr w:type="spellEnd"/>
-      <w:r>
-        <w:rPr>
-          <w:rStyle w:val="CommentReference"/>
-        </w:rPr>
-        <w:annotationRef/>
-      </w:r>
-    </w:p>
-  </w:comment>
-  <w:comment w:id="7" w:author="Holowko, Maciej (L&amp;W, Eveleigh)" w:date="2021-08-09T17:17:00Z" w:initials="HM(E">
-    <w:p>
-      <w:pPr>
-        <w:pStyle w:val="CommentText"/>
-      </w:pPr>
-      <w:r>
-        <w:rPr>
-          <w:rStyle w:val="CommentReference"/>
-        </w:rPr>
-        <w:annotationRef/>
-      </w:r>
-      <w:r>
-        <w:t xml:space="preserve">I still don’t fully understand it – maybe Cheng Soon </w:t>
-      </w:r>
-      <w:r>
-        <w:t>will have some better idea how to describe it?</w:t>
-      </w:r>
-    </w:p>
-  </w:comment>
-  <w:comment w:id="8" w:author="Mengyan Zhang" w:date="2021-09-12T15:42:00Z" w:initials="MZ">
-    <w:p>
-      <w:pPr>
-        <w:pStyle w:val="CommentText"/>
-      </w:pPr>
-      <w:proofErr w:type="spellStart"/>
-      <w:r>
-        <w:t>maciej</w:t>
-      </w:r>
-      <w:proofErr w:type="spellEnd"/>
-      <w:r>
-        <w:t xml:space="preserve">, can you be more </w:t>
-      </w:r>
-      <w:proofErr w:type="spellStart"/>
-      <w:r>
-        <w:t>procise</w:t>
-      </w:r>
-      <w:proofErr w:type="spellEnd"/>
-      <w:r>
-        <w:t xml:space="preserve"> where is not clear?</w:t>
-      </w:r>
-      <w:r>
-        <w:rPr>
-          <w:rStyle w:val="CommentReference"/>
-        </w:rPr>
-        <w:annotationRef/>
-      </w:r>
-    </w:p>
-  </w:comment>
 </w:comments>
 </file>
 
@@ -13320,10 +13704,6 @@
   <w15:commentEx w15:paraId="37410E2C" w15:paraIdParent="74B0D21C" w15:done="0"/>
   <w15:commentEx w15:paraId="065258AC" w15:paraIdParent="74B0D21C" w15:done="0"/>
   <w15:commentEx w15:paraId="3041DAEA" w15:paraIdParent="74B0D21C" w15:done="0"/>
-  <w15:commentEx w15:paraId="307A5F31" w15:done="0"/>
-  <w15:commentEx w15:paraId="4BBE083C" w15:done="0"/>
-  <w15:commentEx w15:paraId="7D061800" w15:paraIdParent="4BBE083C" w15:done="0"/>
-  <w15:commentEx w15:paraId="3300D4F1" w15:paraIdParent="4BBE083C" w15:done="0"/>
 </w15:commentsEx>
 </file>
 
@@ -13333,10 +13713,6 @@
   <w16cex:commentExtensible w16cex:durableId="24B7CCBD" w16cex:dateUtc="2021-08-06T04:59:00Z"/>
   <w16cex:commentExtensible w16cex:durableId="24CE91B3" w16cex:dateUtc="2021-08-23T11:29:00Z"/>
   <w16cex:commentExtensible w16cex:durableId="0A02A4F3" w16cex:dateUtc="2021-09-12T08:45:00Z"/>
-  <w16cex:commentExtensible w16cex:durableId="24E9D685" w16cex:dateUtc="2021-09-13T03:54:00Z"/>
-  <w16cex:commentExtensible w16cex:durableId="5EDAA1C7" w16cex:dateUtc="2021-08-07T06:40:00Z"/>
-  <w16cex:commentExtensible w16cex:durableId="24BBE1C7" w16cex:dateUtc="2021-08-09T07:17:00Z"/>
-  <w16cex:commentExtensible w16cex:durableId="1BC04E62" w16cex:dateUtc="2021-09-12T07:42:00Z"/>
 </w16cex:commentsExtensible>
 </file>
 
@@ -13346,10 +13722,6 @@
   <w16cid:commentId w16cid:paraId="37410E2C" w16cid:durableId="24B7CCBD"/>
   <w16cid:commentId w16cid:paraId="065258AC" w16cid:durableId="24CE91B3"/>
   <w16cid:commentId w16cid:paraId="3041DAEA" w16cid:durableId="0A02A4F3"/>
-  <w16cid:commentId w16cid:paraId="307A5F31" w16cid:durableId="24E9D685"/>
-  <w16cid:commentId w16cid:paraId="4BBE083C" w16cid:durableId="5EDAA1C7"/>
-  <w16cid:commentId w16cid:paraId="7D061800" w16cid:durableId="24BBE1C7"/>
-  <w16cid:commentId w16cid:paraId="3300D4F1" w16cid:durableId="1BC04E62"/>
 </w16cid:commentsIds>
 </file>
 

</xml_diff>